<commit_message>
Nombre provisional, objetivo del proyecto, modificación requisitos de información y Mockups del criador #3
</commit_message>
<xml_diff>
--- a/Conocimiento/Social Dog v1.0.docx
+++ b/Conocimiento/Social Dog v1.0.docx
@@ -36,7 +36,22 @@
         <w:rPr>
           <w:b/>
         </w:rPr>
-        <w:t xml:space="preserve">: </w:t>
+        <w:t>:</w:t>
+      </w:r>
+      <w:r>
+        <w:rPr>
+          <w:b/>
+        </w:rPr>
+        <w:t xml:space="preserve"> </w:t>
+      </w:r>
+      <w:r>
+        <w:t xml:space="preserve">busca unir a los amantes de los perros, así como interesados en el mundo de este animal o sus criadores, pudiendo </w:t>
+      </w:r>
+      <w:r>
+        <w:t xml:space="preserve">ver los eventos existentes y </w:t>
+      </w:r>
+      <w:r>
+        <w:t>comunicarse entre ellos de una forma más cómoda.</w:t>
       </w:r>
     </w:p>
     <w:p>
@@ -49,10 +64,12 @@
           <w:between w:val="nil"/>
         </w:pBdr>
         <w:spacing w:after="0"/>
-        <w:rPr>
-          <w:b/>
-        </w:rPr>
-      </w:pPr>
+        <w:ind w:left="720"/>
+        <w:contextualSpacing/>
+      </w:pPr>
+      <w:r>
+        <w:t>Podrán visualizar y recibir tanto noticias como eventos de las distintas asociaciones o criadores.</w:t>
+      </w:r>
     </w:p>
     <w:p>
       <w:pPr>
@@ -64,6 +81,59 @@
           <w:between w:val="nil"/>
         </w:pBdr>
         <w:spacing w:after="0"/>
+        <w:rPr>
+          <w:b/>
+        </w:rPr>
+      </w:pPr>
+    </w:p>
+    <w:p>
+      <w:pPr>
+        <w:pBdr>
+          <w:top w:val="nil"/>
+          <w:left w:val="nil"/>
+          <w:bottom w:val="nil"/>
+          <w:right w:val="nil"/>
+          <w:between w:val="nil"/>
+        </w:pBdr>
+        <w:spacing w:after="0"/>
+        <w:rPr>
+          <w:b/>
+        </w:rPr>
+      </w:pPr>
+    </w:p>
+    <w:p>
+      <w:pPr>
+        <w:pBdr>
+          <w:top w:val="nil"/>
+          <w:left w:val="nil"/>
+          <w:bottom w:val="nil"/>
+          <w:right w:val="nil"/>
+          <w:between w:val="nil"/>
+        </w:pBdr>
+        <w:spacing w:after="0"/>
+        <w:contextualSpacing/>
+        <w:rPr>
+          <w:b/>
+        </w:rPr>
+      </w:pPr>
+      <w:r>
+        <w:rPr>
+          <w:b/>
+        </w:rPr>
+        <w:t>Requisitos de información</w:t>
+      </w:r>
+    </w:p>
+    <w:p>
+      <w:pPr>
+        <w:pBdr>
+          <w:top w:val="nil"/>
+          <w:left w:val="nil"/>
+          <w:bottom w:val="nil"/>
+          <w:right w:val="nil"/>
+          <w:between w:val="nil"/>
+        </w:pBdr>
+        <w:spacing w:after="0"/>
+        <w:ind w:left="720"/>
         <w:rPr>
           <w:b/>
         </w:rPr>
@@ -84,19 +154,68 @@
         </w:pBdr>
         <w:spacing w:after="0"/>
         <w:contextualSpacing/>
-        <w:rPr>
-          <w:b/>
-        </w:rPr>
-      </w:pPr>
-      <w:r>
-        <w:rPr>
-          <w:b/>
-        </w:rPr>
-        <w:t>Requisitos de información</w:t>
-      </w:r>
-    </w:p>
-    <w:p>
-      <w:pPr>
+      </w:pPr>
+      <w:r>
+        <w:rPr>
+          <w:b/>
+          <w:color w:val="000000"/>
+        </w:rPr>
+        <w:t>Actores</w:t>
+      </w:r>
+      <w:r>
+        <w:rPr>
+          <w:color w:val="000000"/>
+        </w:rPr>
+        <w:t xml:space="preserve"> del sistema pueden ser </w:t>
+      </w:r>
+      <w:r>
+        <w:rPr>
+          <w:b/>
+          <w:color w:val="000000"/>
+        </w:rPr>
+        <w:t>administradores,</w:t>
+      </w:r>
+      <w:r>
+        <w:rPr>
+          <w:b/>
+          <w:color w:val="000000"/>
+        </w:rPr>
+        <w:t xml:space="preserve"> asociación,</w:t>
+      </w:r>
+      <w:r>
+        <w:rPr>
+          <w:b/>
+          <w:color w:val="000000"/>
+        </w:rPr>
+        <w:t xml:space="preserve"> criadores</w:t>
+      </w:r>
+      <w:r>
+        <w:rPr>
+          <w:b/>
+          <w:color w:val="000000"/>
+        </w:rPr>
+        <w:t xml:space="preserve"> </w:t>
+      </w:r>
+      <w:r>
+        <w:rPr>
+          <w:b/>
+          <w:color w:val="000000"/>
+        </w:rPr>
+        <w:t>y usuarios</w:t>
+      </w:r>
+      <w:r>
+        <w:rPr>
+          <w:color w:val="000000"/>
+        </w:rPr>
+        <w:t>. Para cada actor se almacenará en el sistema su nombre, apellidos, email y teléfono.</w:t>
+      </w:r>
+    </w:p>
+    <w:p>
+      <w:pPr>
+        <w:numPr>
+          <w:ilvl w:val="1"/>
+          <w:numId w:val="7"/>
+        </w:numPr>
         <w:pBdr>
           <w:top w:val="nil"/>
           <w:left w:val="nil"/>
@@ -105,11 +224,160 @@
           <w:between w:val="nil"/>
         </w:pBdr>
         <w:spacing w:after="0"/>
-        <w:ind w:left="720"/>
-        <w:rPr>
-          <w:b/>
-        </w:rPr>
-      </w:pPr>
+        <w:contextualSpacing/>
+      </w:pPr>
+      <w:r>
+        <w:rPr>
+          <w:color w:val="000000"/>
+        </w:rPr>
+        <w:t>Para criadores</w:t>
+      </w:r>
+      <w:r>
+        <w:rPr>
+          <w:color w:val="000000"/>
+        </w:rPr>
+        <w:t>, el sistema deberá almacenar</w:t>
+      </w:r>
+      <w:r>
+        <w:rPr>
+          <w:color w:val="000000"/>
+        </w:rPr>
+        <w:t xml:space="preserve">: </w:t>
+      </w:r>
+      <w:r>
+        <w:rPr>
+          <w:color w:val="000000"/>
+        </w:rPr>
+        <w:t xml:space="preserve">DNI, </w:t>
+      </w:r>
+      <w:r>
+        <w:rPr>
+          <w:color w:val="000000"/>
+        </w:rPr>
+        <w:t>nombre del centro o local, dirección, código postal, provincia, raza(s) de animal(es) que cría (</w:t>
+      </w:r>
+      <w:r>
+        <w:rPr>
+          <w:color w:val="000000"/>
+        </w:rPr>
+        <w:t xml:space="preserve">definidas por </w:t>
+      </w:r>
+      <w:r>
+        <w:rPr>
+          <w:color w:val="000000"/>
+        </w:rPr>
+        <w:t xml:space="preserve">las </w:t>
+      </w:r>
+      <w:r>
+        <w:rPr>
+          <w:color w:val="000000"/>
+        </w:rPr>
+        <w:t>asociaciones</w:t>
+      </w:r>
+      <w:r>
+        <w:rPr>
+          <w:color w:val="000000"/>
+        </w:rPr>
+        <w:t xml:space="preserve"> o podrá registrar una con todos los datos</w:t>
+      </w:r>
+      <w:r>
+        <w:rPr>
+          <w:color w:val="000000"/>
+        </w:rPr>
+        <w:t>) y horario</w:t>
+      </w:r>
+      <w:r>
+        <w:rPr>
+          <w:color w:val="000000"/>
+        </w:rPr>
+        <w:t xml:space="preserve"> apertura, horario cierre</w:t>
+      </w:r>
+      <w:r>
+        <w:rPr>
+          <w:color w:val="000000"/>
+        </w:rPr>
+        <w:t xml:space="preserve">. Podrán recibir comentarios y </w:t>
+      </w:r>
+      <w:r>
+        <w:rPr>
+          <w:color w:val="000000"/>
+          <w:u w:val="single"/>
+        </w:rPr>
+        <w:t>valoraciones</w:t>
+      </w:r>
+      <w:r>
+        <w:rPr>
+          <w:color w:val="000000"/>
+        </w:rPr>
+        <w:t>, haciendo un ranking de los mejores.</w:t>
+      </w:r>
+    </w:p>
+    <w:p>
+      <w:pPr>
+        <w:numPr>
+          <w:ilvl w:val="1"/>
+          <w:numId w:val="7"/>
+        </w:numPr>
+        <w:pBdr>
+          <w:top w:val="nil"/>
+          <w:left w:val="nil"/>
+          <w:bottom w:val="nil"/>
+          <w:right w:val="nil"/>
+          <w:between w:val="nil"/>
+        </w:pBdr>
+        <w:spacing w:after="0"/>
+        <w:contextualSpacing/>
+      </w:pPr>
+      <w:r>
+        <w:t>Para asociaciones</w:t>
+      </w:r>
+      <w:r>
+        <w:t>, el sistema deberá almacenar</w:t>
+      </w:r>
+      <w:r>
+        <w:t>: nombre d</w:t>
+      </w:r>
+      <w:r>
+        <w:t>e la sede</w:t>
+      </w:r>
+      <w:r>
+        <w:t>, dirección, código postal, provincia.</w:t>
+      </w:r>
+    </w:p>
+    <w:p>
+      <w:pPr>
+        <w:numPr>
+          <w:ilvl w:val="1"/>
+          <w:numId w:val="7"/>
+        </w:numPr>
+        <w:pBdr>
+          <w:top w:val="nil"/>
+          <w:left w:val="nil"/>
+          <w:bottom w:val="nil"/>
+          <w:right w:val="nil"/>
+          <w:between w:val="nil"/>
+        </w:pBdr>
+        <w:spacing w:after="0"/>
+        <w:contextualSpacing/>
+      </w:pPr>
+      <w:r>
+        <w:rPr>
+          <w:color w:val="000000"/>
+        </w:rPr>
+        <w:t>Para usuarios</w:t>
+      </w:r>
+      <w:r>
+        <w:rPr>
+          <w:color w:val="000000"/>
+        </w:rPr>
+        <w:t>, el sistema deberá almacenar</w:t>
+      </w:r>
+      <w:r>
+        <w:rPr>
+          <w:color w:val="000000"/>
+        </w:rPr>
+        <w:t>: DNI. Podrán comentar, valorar y utilizar la mensajería.</w:t>
+      </w:r>
     </w:p>
     <w:p>
       <w:pPr>
@@ -126,58 +394,33 @@
         </w:pBdr>
         <w:spacing w:after="0"/>
         <w:contextualSpacing/>
-      </w:pPr>
-      <w:r>
-        <w:rPr>
-          <w:b/>
-          <w:color w:val="000000"/>
-        </w:rPr>
-        <w:t>Actores</w:t>
-      </w:r>
-      <w:r>
-        <w:rPr>
-          <w:color w:val="000000"/>
-        </w:rPr>
-        <w:t xml:space="preserve"> del sistema pueden ser </w:t>
-      </w:r>
-      <w:r>
-        <w:rPr>
-          <w:b/>
-          <w:color w:val="000000"/>
-        </w:rPr>
-        <w:t xml:space="preserve">administradores, </w:t>
-      </w:r>
-      <w:proofErr w:type="spellStart"/>
-      <w:proofErr w:type="gramStart"/>
-      <w:r>
-        <w:rPr>
-          <w:b/>
-          <w:color w:val="000000"/>
-        </w:rPr>
-        <w:t>criadores,asociacion</w:t>
-      </w:r>
-      <w:proofErr w:type="spellEnd"/>
-      <w:proofErr w:type="gramEnd"/>
-      <w:r>
-        <w:rPr>
-          <w:b/>
-          <w:color w:val="000000"/>
-        </w:rPr>
-        <w:t xml:space="preserve"> y usuarios</w:t>
-      </w:r>
-      <w:r>
-        <w:rPr>
-          <w:color w:val="000000"/>
-        </w:rPr>
-        <w:t>. Para cada actor se almacenará en el sistema su nombre, apellidos, email y teléfono.</w:t>
-      </w:r>
-    </w:p>
-    <w:p>
-      <w:pPr>
-        <w:numPr>
-          <w:ilvl w:val="1"/>
-          <w:numId w:val="7"/>
-        </w:numPr>
+        <w:rPr>
+          <w:b/>
+          <w:color w:val="000000"/>
+        </w:rPr>
+      </w:pPr>
+      <w:r>
+        <w:rPr>
+          <w:b/>
+          <w:color w:val="000000"/>
+        </w:rPr>
+        <w:t xml:space="preserve">Tipos de razas: </w:t>
+      </w:r>
+      <w:r>
+        <w:rPr>
+          <w:color w:val="000000"/>
+        </w:rPr>
+        <w:t xml:space="preserve">las asociaciones registrarán los tipos de razas en el sistema. Para cada raza se deberá almacenar en el sistema: </w:t>
+      </w:r>
+      <w:r>
+        <w:rPr>
+          <w:color w:val="000000"/>
+        </w:rPr>
+        <w:t>nombre, foto(s), clasificación F.C.I / R.S.C.E, origen, descripción (aspecto general), color, pelo, cabeza, cuello, cuerpo, cola, extremidades, movimiento, piel, tamaño, peso y faltas.</w:t>
+      </w:r>
+    </w:p>
+    <w:p>
+      <w:pPr>
         <w:pBdr>
           <w:top w:val="nil"/>
           <w:left w:val="nil"/>
@@ -186,71 +429,11 @@
           <w:between w:val="nil"/>
         </w:pBdr>
         <w:spacing w:after="0"/>
-        <w:contextualSpacing/>
-      </w:pPr>
-      <w:r>
-        <w:rPr>
-          <w:color w:val="000000"/>
-        </w:rPr>
-        <w:t xml:space="preserve">Para criadores: nombre del centro o local, dirección, código postal, provincia, raza(s) de animal(es) que cría (están en </w:t>
-      </w:r>
-      <w:proofErr w:type="spellStart"/>
-      <w:r>
-        <w:rPr>
-          <w:color w:val="000000"/>
-        </w:rPr>
-        <w:t>rsce</w:t>
-      </w:r>
-      <w:proofErr w:type="spellEnd"/>
-      <w:r>
-        <w:rPr>
-          <w:color w:val="000000"/>
-        </w:rPr>
-        <w:t>) y horario. (</w:t>
-      </w:r>
-      <w:proofErr w:type="gramStart"/>
-      <w:r>
-        <w:rPr>
-          <w:color w:val="000000"/>
-        </w:rPr>
-        <w:t>solo perros?</w:t>
-      </w:r>
-      <w:proofErr w:type="gramEnd"/>
-      <w:r>
-        <w:rPr>
-          <w:color w:val="000000"/>
-        </w:rPr>
-        <w:t>). Podrán recibir comentarios y valoraciones, haciendo un ranking de los mejores.</w:t>
-      </w:r>
-    </w:p>
-    <w:p>
-      <w:pPr>
-        <w:numPr>
-          <w:ilvl w:val="1"/>
-          <w:numId w:val="7"/>
-        </w:numPr>
-        <w:pBdr>
-          <w:top w:val="nil"/>
-          <w:left w:val="nil"/>
-          <w:bottom w:val="nil"/>
-          <w:right w:val="nil"/>
-          <w:between w:val="nil"/>
-        </w:pBdr>
-        <w:spacing w:after="0"/>
-        <w:contextualSpacing/>
-      </w:pPr>
-      <w:r>
-        <w:rPr>
-          <w:color w:val="000000"/>
-        </w:rPr>
-        <w:t>Para usuarios: DNI. Pod</w:t>
-      </w:r>
-      <w:r>
-        <w:rPr>
-          <w:color w:val="000000"/>
-        </w:rPr>
-        <w:t>rán comentar, valorar y utilizar la mensajería.</w:t>
-      </w:r>
+        <w:rPr>
+          <w:b/>
+          <w:color w:val="000000"/>
+        </w:rPr>
+      </w:pPr>
     </w:p>
     <w:p>
       <w:pPr>
@@ -277,14 +460,60 @@
           <w:b/>
           <w:color w:val="000000"/>
         </w:rPr>
-        <w:t xml:space="preserve">Tipos de razas: </w:t>
-      </w:r>
-      <w:r>
-        <w:rPr>
-          <w:color w:val="000000"/>
-        </w:rPr>
-        <w:t>nombre, sexo, foto(s), clasificación F.C.I / R.S.C.E, origen, descripción (aspecto general), color, pelo, cabeza, cuello, cuerpo, cola, extremidades, movimiento, piel, tamaño, peso y faltas.</w:t>
-      </w:r>
+        <w:t xml:space="preserve">Comentarios: </w:t>
+      </w:r>
+      <w:r>
+        <w:rPr>
+          <w:color w:val="000000"/>
+        </w:rPr>
+        <w:t xml:space="preserve">los actores </w:t>
+      </w:r>
+      <w:r>
+        <w:rPr>
+          <w:color w:val="000000"/>
+        </w:rPr>
+        <w:t xml:space="preserve">podrán comentar. Para cada comentario se almacenará: </w:t>
+      </w:r>
+      <w:r>
+        <w:rPr>
+          <w:color w:val="000000"/>
+        </w:rPr>
+        <w:t>título, texto, fecha</w:t>
+      </w:r>
+      <w:r>
+        <w:rPr>
+          <w:color w:val="000000"/>
+        </w:rPr>
+        <w:t xml:space="preserve"> en la que se creó</w:t>
+      </w:r>
+      <w:r>
+        <w:rPr>
+          <w:color w:val="000000"/>
+        </w:rPr>
+        <w:t xml:space="preserve">, </w:t>
+      </w:r>
+      <w:proofErr w:type="spellStart"/>
+      <w:r>
+        <w:rPr>
+          <w:color w:val="000000"/>
+        </w:rPr>
+        <w:t>like</w:t>
+      </w:r>
+      <w:proofErr w:type="spellEnd"/>
+      <w:r>
+        <w:rPr>
+          <w:color w:val="000000"/>
+        </w:rPr>
+        <w:t>/</w:t>
+      </w:r>
+      <w:proofErr w:type="spellStart"/>
+      <w:r>
+        <w:rPr>
+          <w:color w:val="000000"/>
+        </w:rPr>
+        <w:t>dislike</w:t>
+      </w:r>
+      <w:proofErr w:type="spellEnd"/>
     </w:p>
     <w:p>
       <w:pPr>
@@ -328,13 +557,57 @@
           <w:b/>
           <w:color w:val="000000"/>
         </w:rPr>
-        <w:t xml:space="preserve">Provincias: </w:t>
-      </w:r>
-      <w:r>
-        <w:rPr>
-          <w:color w:val="000000"/>
-        </w:rPr>
-        <w:t>nombre</w:t>
+        <w:t>Animales:</w:t>
+      </w:r>
+      <w:r>
+        <w:rPr>
+          <w:color w:val="000000"/>
+        </w:rPr>
+        <w:t xml:space="preserve"> nombre, edad, </w:t>
+      </w:r>
+      <w:r>
+        <w:rPr>
+          <w:color w:val="000000"/>
+        </w:rPr>
+        <w:t xml:space="preserve">sexo, </w:t>
+      </w:r>
+      <w:r>
+        <w:rPr>
+          <w:color w:val="000000"/>
+        </w:rPr>
+        <w:t xml:space="preserve">tipo de raza, descendencia (padre y madre), detalles, foto, </w:t>
+      </w:r>
+      <w:r>
+        <w:rPr>
+          <w:color w:val="000000"/>
+        </w:rPr>
+        <w:t>(</w:t>
+      </w:r>
+      <w:proofErr w:type="gramStart"/>
+      <w:r>
+        <w:rPr>
+          <w:color w:val="000000"/>
+        </w:rPr>
+        <w:t>premios</w:t>
+      </w:r>
+      <w:r>
+        <w:rPr>
+          <w:color w:val="000000"/>
+        </w:rPr>
+        <w:t>?</w:t>
+      </w:r>
+      <w:proofErr w:type="gramEnd"/>
+      <w:r>
+        <w:rPr>
+          <w:color w:val="000000"/>
+        </w:rPr>
+        <w:t>)</w:t>
+      </w:r>
+      <w:r>
+        <w:rPr>
+          <w:color w:val="000000"/>
+        </w:rPr>
+        <w:t>. Pertenecen a cuidadores. En el caso de que no exista su raza los cuidadores podrán registrarla. Podrán recibir comentarios y valoraciones, haciendo un ranking de los mejores</w:t>
       </w:r>
     </w:p>
     <w:p>
@@ -347,11 +620,7 @@
           <w:between w:val="nil"/>
         </w:pBdr>
         <w:spacing w:after="0"/>
-        <w:ind w:left="720" w:hanging="720"/>
-        <w:rPr>
-          <w:b/>
-          <w:color w:val="000000"/>
-        </w:rPr>
+        <w:ind w:left="720"/>
       </w:pPr>
     </w:p>
     <w:p>
@@ -369,23 +638,54 @@
         </w:pBdr>
         <w:spacing w:after="0"/>
         <w:contextualSpacing/>
-        <w:rPr>
-          <w:b/>
-          <w:color w:val="000000"/>
-        </w:rPr>
-      </w:pPr>
-      <w:r>
-        <w:rPr>
-          <w:b/>
-          <w:color w:val="000000"/>
-        </w:rPr>
-        <w:t xml:space="preserve">Comentarios: </w:t>
-      </w:r>
-      <w:r>
-        <w:rPr>
-          <w:color w:val="000000"/>
-        </w:rPr>
-        <w:t>título, texto, fecha</w:t>
+      </w:pPr>
+      <w:r>
+        <w:rPr>
+          <w:b/>
+        </w:rPr>
+        <w:t>Eventos</w:t>
+      </w:r>
+      <w:r>
+        <w:t xml:space="preserve">: </w:t>
+      </w:r>
+      <w:r>
+        <w:t xml:space="preserve">las asociaciones y criadores podrán crear eventos. Por cada evento se almacenará: </w:t>
+      </w:r>
+      <w:r>
+        <w:t xml:space="preserve">título, </w:t>
+      </w:r>
+      <w:r>
+        <w:t xml:space="preserve">descripción, lugar </w:t>
+      </w:r>
+      <w:r>
+        <w:t>fecha</w:t>
+      </w:r>
+      <w:r>
+        <w:t xml:space="preserve"> de creación</w:t>
+      </w:r>
+      <w:r>
+        <w:t>,</w:t>
+      </w:r>
+      <w:r>
+        <w:t xml:space="preserve"> fecha </w:t>
+      </w:r>
+      <w:r>
+        <w:t>de comienzo</w:t>
+      </w:r>
+      <w:r>
+        <w:t xml:space="preserve">, fecha de fin </w:t>
+      </w:r>
+      <w:r>
+        <w:t>y</w:t>
+      </w:r>
+      <w:r>
+        <w:t xml:space="preserve"> duración. Un criador podrá crear eventos de </w:t>
+      </w:r>
+      <w:r>
+        <w:t>exhibición</w:t>
+      </w:r>
+      <w:r>
+        <w:t xml:space="preserve"> o visita o muestra.</w:t>
       </w:r>
     </w:p>
     <w:p>
@@ -398,12 +698,13 @@
           <w:between w:val="nil"/>
         </w:pBdr>
         <w:spacing w:after="0"/>
-        <w:ind w:left="720" w:hanging="720"/>
-        <w:rPr>
-          <w:b/>
-          <w:color w:val="000000"/>
-        </w:rPr>
-      </w:pPr>
+        <w:rPr>
+          <w:b/>
+          <w:color w:val="000000"/>
+        </w:rPr>
+      </w:pPr>
+      <w:bookmarkStart w:id="0" w:name="_GoBack"/>
+      <w:bookmarkEnd w:id="0"/>
     </w:p>
     <w:p>
       <w:pPr>
@@ -430,19 +731,43 @@
           <w:b/>
           <w:color w:val="000000"/>
         </w:rPr>
-        <w:t>Animales:</w:t>
-      </w:r>
-      <w:r>
-        <w:rPr>
-          <w:color w:val="000000"/>
-        </w:rPr>
-        <w:t xml:space="preserve"> nombre, edad, tipo de raza, descendencia (padre y madre), detalles, foto, premios. Pertenecen a cuidadores. En el caso de que no exista su raza los cuidadores podrán registrarla. Podrán recib</w:t>
-      </w:r>
-      <w:r>
-        <w:rPr>
-          <w:color w:val="000000"/>
-        </w:rPr>
-        <w:t>ir comentarios y valoraciones, haciendo un ranking de los mejores</w:t>
+        <w:t>Noticias:</w:t>
+      </w:r>
+      <w:r>
+        <w:rPr>
+          <w:color w:val="000000"/>
+        </w:rPr>
+        <w:t xml:space="preserve"> las asociaciones y criadores podrán publicar noticias. Para cada noticia se almacenará: su título,</w:t>
+      </w:r>
+      <w:r>
+        <w:rPr>
+          <w:color w:val="000000"/>
+        </w:rPr>
+        <w:t xml:space="preserve"> </w:t>
+      </w:r>
+      <w:r>
+        <w:rPr>
+          <w:color w:val="000000"/>
+        </w:rPr>
+        <w:t xml:space="preserve">texto y </w:t>
+      </w:r>
+      <w:r>
+        <w:rPr>
+          <w:color w:val="000000"/>
+        </w:rPr>
+        <w:t>fecha</w:t>
+      </w:r>
+      <w:r>
+        <w:rPr>
+          <w:color w:val="000000"/>
+        </w:rPr>
+        <w:t xml:space="preserve"> de publicación</w:t>
+      </w:r>
+      <w:r>
+        <w:rPr>
+          <w:color w:val="000000"/>
+        </w:rPr>
+        <w:t>.</w:t>
       </w:r>
     </w:p>
     <w:p>
@@ -456,6 +781,11 @@
         </w:pBdr>
         <w:spacing w:after="0"/>
         <w:ind w:left="720"/>
+        <w:contextualSpacing/>
+        <w:rPr>
+          <w:b/>
+          <w:color w:val="000000"/>
+        </w:rPr>
       </w:pPr>
     </w:p>
     <w:p>
@@ -473,36 +803,24 @@
         </w:pBdr>
         <w:spacing w:after="0"/>
         <w:contextualSpacing/>
-      </w:pPr>
-      <w:r>
-        <w:rPr>
-          <w:b/>
-        </w:rPr>
-        <w:t>Eventos</w:t>
-      </w:r>
-      <w:r>
-        <w:t xml:space="preserve">: título, fecha, duración. Un criador podrá crear eventos de </w:t>
-      </w:r>
-      <w:proofErr w:type="spellStart"/>
-      <w:r>
-        <w:t>exhibicion</w:t>
-      </w:r>
-      <w:proofErr w:type="spellEnd"/>
-      <w:r>
-        <w:t xml:space="preserve"> o “visita o muestra.</w:t>
-      </w:r>
-    </w:p>
-    <w:p>
-      <w:pPr>
-        <w:pBdr>
-          <w:top w:val="nil"/>
-          <w:left w:val="nil"/>
-          <w:bottom w:val="nil"/>
-          <w:right w:val="nil"/>
-          <w:between w:val="nil"/>
-        </w:pBdr>
-        <w:spacing w:after="0"/>
-      </w:pPr>
+        <w:rPr>
+          <w:b/>
+          <w:color w:val="000000"/>
+        </w:rPr>
+      </w:pPr>
+      <w:r>
+        <w:rPr>
+          <w:b/>
+          <w:color w:val="000000"/>
+        </w:rPr>
+        <w:t xml:space="preserve">Valoración: </w:t>
+      </w:r>
+      <w:r>
+        <w:rPr>
+          <w:color w:val="000000"/>
+        </w:rPr>
+        <w:t>los actores podrán valorar los perfiles. Para cada valoración se almacenará: valoración (rango 0-5) y un texto.</w:t>
+      </w:r>
     </w:p>
     <w:p>
       <w:pPr>
@@ -541,18 +859,32 @@
           <w:color w:val="000000"/>
         </w:rPr>
       </w:pPr>
-      <w:r>
-        <w:rPr>
-          <w:b/>
-          <w:color w:val="000000"/>
-        </w:rPr>
-        <w:t>Noticias:</w:t>
-      </w:r>
-      <w:r>
-        <w:rPr>
-          <w:color w:val="000000"/>
-        </w:rPr>
-        <w:t xml:space="preserve"> descripción, fecha. Administradores y criadores podrán redactar noticias para que se almacenen en el sistema.</w:t>
+      <w:bookmarkStart w:id="1" w:name="_gjdgxs" w:colFirst="0" w:colLast="0"/>
+      <w:bookmarkEnd w:id="1"/>
+      <w:r>
+        <w:rPr>
+          <w:b/>
+          <w:color w:val="000000"/>
+        </w:rPr>
+        <w:t xml:space="preserve">Mensajería: </w:t>
+      </w:r>
+      <w:r>
+        <w:rPr>
+          <w:color w:val="000000"/>
+        </w:rPr>
+        <w:t xml:space="preserve">los usuarios y asociaciones podrán recibir y enviar </w:t>
+      </w:r>
+      <w:r>
+        <w:rPr>
+          <w:color w:val="000000"/>
+        </w:rPr>
+        <w:t>chat o mensajes</w:t>
+      </w:r>
+      <w:r>
+        <w:rPr>
+          <w:color w:val="000000"/>
+        </w:rPr>
+        <w:t>.</w:t>
       </w:r>
     </w:p>
     <w:p>
@@ -565,7 +897,18 @@
           <w:between w:val="nil"/>
         </w:pBdr>
         <w:spacing w:after="0"/>
-        <w:ind w:left="720" w:hanging="720"/>
+      </w:pPr>
+    </w:p>
+    <w:p>
+      <w:pPr>
+        <w:pBdr>
+          <w:top w:val="nil"/>
+          <w:left w:val="nil"/>
+          <w:bottom w:val="nil"/>
+          <w:right w:val="nil"/>
+          <w:between w:val="nil"/>
+        </w:pBdr>
+        <w:spacing w:after="0"/>
         <w:rPr>
           <w:b/>
           <w:color w:val="000000"/>
@@ -587,412 +930,56 @@
         </w:pBdr>
         <w:spacing w:after="0"/>
         <w:contextualSpacing/>
-        <w:rPr>
-          <w:b/>
-          <w:color w:val="000000"/>
-        </w:rPr>
-      </w:pPr>
-      <w:bookmarkStart w:id="0" w:name="_gjdgxs" w:colFirst="0" w:colLast="0"/>
-      <w:bookmarkEnd w:id="0"/>
-      <w:r>
-        <w:rPr>
-          <w:b/>
-          <w:color w:val="000000"/>
-        </w:rPr>
-        <w:t xml:space="preserve">Mensajería: </w:t>
-      </w:r>
-      <w:r>
-        <w:rPr>
-          <w:color w:val="000000"/>
-        </w:rPr>
-        <w:t>chat o mensajes</w:t>
-      </w:r>
-    </w:p>
-    <w:p>
-      <w:pPr>
-        <w:pBdr>
-          <w:top w:val="nil"/>
-          <w:left w:val="nil"/>
-          <w:bottom w:val="nil"/>
-          <w:right w:val="nil"/>
-          <w:between w:val="nil"/>
-        </w:pBdr>
-        <w:spacing w:after="0"/>
+      </w:pPr>
+      <w:proofErr w:type="spellStart"/>
+      <w:r>
+        <w:rPr>
+          <w:b/>
+        </w:rPr>
+        <w:t>Asociacion</w:t>
+      </w:r>
+      <w:proofErr w:type="spellEnd"/>
+      <w:r>
+        <w:rPr>
+          <w:b/>
+          <w:color w:val="000000"/>
+        </w:rPr>
+        <w:t>:</w:t>
+      </w:r>
+      <w:r>
+        <w:rPr>
+          <w:color w:val="000000"/>
+        </w:rPr>
+        <w:t xml:space="preserve"> </w:t>
+      </w:r>
+      <w:r>
+        <w:t>registrar eventos</w:t>
+      </w:r>
+      <w:r>
+        <w:rPr>
+          <w:color w:val="000000"/>
+        </w:rPr>
+        <w:t xml:space="preserve"> </w:t>
+      </w:r>
+    </w:p>
+    <w:p>
+      <w:pPr>
+        <w:pBdr>
+          <w:top w:val="nil"/>
+          <w:left w:val="nil"/>
+          <w:bottom w:val="nil"/>
+          <w:right w:val="nil"/>
+          <w:between w:val="nil"/>
+        </w:pBdr>
         <w:ind w:left="720" w:hanging="720"/>
         <w:rPr>
           <w:b/>
-          <w:color w:val="000000"/>
-        </w:rPr>
-      </w:pPr>
-    </w:p>
-    <w:p>
-      <w:pPr>
-        <w:pBdr>
-          <w:top w:val="nil"/>
-          <w:left w:val="nil"/>
-          <w:bottom w:val="nil"/>
-          <w:right w:val="nil"/>
-          <w:between w:val="nil"/>
-        </w:pBdr>
-        <w:spacing w:after="0"/>
-        <w:ind w:left="720"/>
-        <w:contextualSpacing/>
-        <w:rPr>
-          <w:b/>
-          <w:color w:val="000000"/>
-        </w:rPr>
-      </w:pPr>
-      <w:r>
-        <w:rPr>
-          <w:b/>
-          <w:color w:val="000000"/>
-        </w:rPr>
-        <w:t xml:space="preserve">X - </w:t>
-      </w:r>
-      <w:r>
-        <w:rPr>
-          <w:b/>
-          <w:color w:val="000000"/>
-        </w:rPr>
-        <w:t xml:space="preserve">Competiciones: </w:t>
-      </w:r>
-      <w:r>
-        <w:rPr>
-          <w:color w:val="000000"/>
-        </w:rPr>
-        <w:t>tipo de prueba, descripción, fecha comienzo, fecha fin, número de competidores. Los juec</w:t>
-      </w:r>
-      <w:r>
-        <w:t>es podrán evaluar mientras una competición esté activa. Los animales podrán ser registrados en una competición con una mínima antelación</w:t>
-      </w:r>
-      <w:r>
-        <w:t xml:space="preserve"> y para concursar deberán </w:t>
-      </w:r>
-      <w:proofErr w:type="spellStart"/>
-      <w:r>
-        <w:t>estan</w:t>
-      </w:r>
-      <w:proofErr w:type="spellEnd"/>
-      <w:r>
-        <w:t xml:space="preserve"> aceptado. Una vez llegado la fecha fin se elegirá un ganador según la evaluación. Historial de competiciones, con sus </w:t>
-      </w:r>
-      <w:proofErr w:type="gramStart"/>
-      <w:r>
-        <w:t>ganadores.(</w:t>
-      </w:r>
-      <w:proofErr w:type="gramEnd"/>
-      <w:r>
-        <w:t>no registrar)</w:t>
-      </w:r>
-    </w:p>
-    <w:p>
-      <w:pPr>
-        <w:pBdr>
-          <w:top w:val="nil"/>
-          <w:left w:val="nil"/>
-          <w:bottom w:val="nil"/>
-          <w:right w:val="nil"/>
-          <w:between w:val="nil"/>
-        </w:pBdr>
-        <w:spacing w:after="0"/>
-      </w:pPr>
-    </w:p>
-    <w:p>
-      <w:pPr>
-        <w:numPr>
-          <w:ilvl w:val="0"/>
-          <w:numId w:val="4"/>
-        </w:numPr>
-        <w:pBdr>
-          <w:top w:val="nil"/>
-          <w:left w:val="nil"/>
-          <w:bottom w:val="nil"/>
-          <w:right w:val="nil"/>
-          <w:between w:val="nil"/>
-        </w:pBdr>
-        <w:spacing w:after="0"/>
-        <w:contextualSpacing/>
-      </w:pPr>
-      <w:r>
-        <w:rPr>
-          <w:b/>
-        </w:rPr>
-        <w:t>Pruebas</w:t>
-      </w:r>
-      <w:r>
-        <w:t xml:space="preserve">: lista de pruebas disponibles. </w:t>
-      </w:r>
-    </w:p>
-    <w:p>
-      <w:pPr>
-        <w:pBdr>
-          <w:top w:val="nil"/>
-          <w:left w:val="nil"/>
-          <w:bottom w:val="nil"/>
-          <w:right w:val="nil"/>
-          <w:between w:val="nil"/>
-        </w:pBdr>
-        <w:spacing w:after="0"/>
-      </w:pPr>
-    </w:p>
-    <w:p>
-      <w:pPr>
-        <w:numPr>
-          <w:ilvl w:val="0"/>
-          <w:numId w:val="6"/>
-        </w:numPr>
-        <w:pBdr>
-          <w:top w:val="nil"/>
-          <w:left w:val="nil"/>
-          <w:bottom w:val="nil"/>
-          <w:right w:val="nil"/>
-          <w:between w:val="nil"/>
-        </w:pBdr>
-        <w:spacing w:after="0"/>
-        <w:contextualSpacing/>
-      </w:pPr>
-      <w:r>
-        <w:rPr>
-          <w:b/>
-        </w:rPr>
-        <w:t xml:space="preserve">X - </w:t>
-      </w:r>
-      <w:r>
-        <w:rPr>
-          <w:b/>
-        </w:rPr>
-        <w:t>Aceptación</w:t>
-      </w:r>
-      <w:r>
-        <w:t>: estado, trámite que dice si el animal ha sido aceptado/pendiente/rechazado (más trámites</w:t>
-      </w:r>
-      <w:proofErr w:type="gramStart"/>
-      <w:r>
-        <w:t>? )</w:t>
-      </w:r>
-      <w:proofErr w:type="gramEnd"/>
-      <w:r>
-        <w:t>. Administradores tendrán aceptaciones pendientes que deberán revisar.</w:t>
-      </w:r>
-    </w:p>
-    <w:p>
-      <w:pPr>
-        <w:pBdr>
-          <w:top w:val="nil"/>
-          <w:left w:val="nil"/>
-          <w:bottom w:val="nil"/>
-          <w:right w:val="nil"/>
-          <w:between w:val="nil"/>
-        </w:pBdr>
-        <w:spacing w:after="0"/>
-        <w:ind w:left="720" w:hanging="720"/>
-        <w:rPr>
-          <w:b/>
-          <w:color w:val="000000"/>
-        </w:rPr>
-      </w:pPr>
-    </w:p>
-    <w:p>
-      <w:pPr>
-        <w:numPr>
-          <w:ilvl w:val="0"/>
-          <w:numId w:val="7"/>
-        </w:numPr>
-        <w:pBdr>
-          <w:top w:val="nil"/>
-          <w:left w:val="nil"/>
-          <w:bottom w:val="nil"/>
-          <w:right w:val="nil"/>
-          <w:between w:val="nil"/>
-        </w:pBdr>
-        <w:spacing w:after="0"/>
-        <w:contextualSpacing/>
-        <w:rPr>
-          <w:b/>
-          <w:color w:val="000000"/>
-        </w:rPr>
-      </w:pPr>
-      <w:r>
-        <w:rPr>
-          <w:b/>
-          <w:color w:val="000000"/>
-        </w:rPr>
-        <w:t xml:space="preserve">X - </w:t>
-      </w:r>
-      <w:r>
-        <w:rPr>
-          <w:b/>
-          <w:color w:val="000000"/>
-        </w:rPr>
-        <w:t xml:space="preserve">Evaluación: </w:t>
-      </w:r>
-      <w:r>
-        <w:rPr>
-          <w:color w:val="000000"/>
-        </w:rPr>
-        <w:t>los jueves valorar</w:t>
-      </w:r>
-      <w:r>
-        <w:t>á</w:t>
-      </w:r>
-      <w:r>
-        <w:rPr>
-          <w:color w:val="000000"/>
-        </w:rPr>
-        <w:t>n a los competidores y tipos de penalizaciones.</w:t>
-      </w:r>
-    </w:p>
-    <w:p>
-      <w:pPr>
-        <w:pBdr>
-          <w:top w:val="nil"/>
-          <w:left w:val="nil"/>
-          <w:bottom w:val="nil"/>
-          <w:right w:val="nil"/>
-          <w:between w:val="nil"/>
-        </w:pBdr>
-        <w:spacing w:after="0"/>
-        <w:ind w:left="720" w:hanging="720"/>
-        <w:rPr>
-          <w:b/>
-          <w:color w:val="000000"/>
-        </w:rPr>
-      </w:pPr>
-    </w:p>
-    <w:p>
-      <w:pPr>
-        <w:numPr>
-          <w:ilvl w:val="0"/>
-          <w:numId w:val="7"/>
-        </w:numPr>
-        <w:pBdr>
-          <w:top w:val="nil"/>
-          <w:left w:val="nil"/>
-          <w:bottom w:val="nil"/>
-          <w:right w:val="nil"/>
-          <w:between w:val="nil"/>
-        </w:pBdr>
-        <w:spacing w:after="0"/>
-        <w:contextualSpacing/>
-        <w:rPr>
-          <w:b/>
-          <w:color w:val="000000"/>
-        </w:rPr>
-      </w:pPr>
-      <w:r>
-        <w:rPr>
-          <w:b/>
-          <w:color w:val="000000"/>
-        </w:rPr>
-        <w:t xml:space="preserve">X - </w:t>
-      </w:r>
-      <w:bookmarkStart w:id="1" w:name="_GoBack"/>
-      <w:bookmarkEnd w:id="1"/>
-      <w:r>
-        <w:rPr>
-          <w:b/>
-          <w:color w:val="000000"/>
-        </w:rPr>
-        <w:t>Penalizacio</w:t>
-      </w:r>
-      <w:r>
-        <w:rPr>
-          <w:b/>
-          <w:color w:val="000000"/>
-        </w:rPr>
-        <w:t xml:space="preserve">nes: </w:t>
-      </w:r>
-      <w:r>
-        <w:rPr>
-          <w:color w:val="000000"/>
-        </w:rPr>
-        <w:t>tipos de faltas(grave, moderada, leve)</w:t>
-      </w:r>
-      <w:r>
-        <w:t>. Según el tipo de prueba.</w:t>
-      </w:r>
-    </w:p>
-    <w:p>
-      <w:pPr>
-        <w:pBdr>
-          <w:top w:val="nil"/>
-          <w:left w:val="nil"/>
-          <w:bottom w:val="nil"/>
-          <w:right w:val="nil"/>
-          <w:between w:val="nil"/>
-        </w:pBdr>
-        <w:spacing w:after="0"/>
-        <w:ind w:left="720" w:hanging="720"/>
-        <w:rPr>
-          <w:b/>
-          <w:color w:val="000000"/>
-        </w:rPr>
-      </w:pPr>
-    </w:p>
-    <w:p>
-      <w:pPr>
-        <w:numPr>
-          <w:ilvl w:val="0"/>
-          <w:numId w:val="7"/>
-        </w:numPr>
-        <w:pBdr>
-          <w:top w:val="nil"/>
-          <w:left w:val="nil"/>
-          <w:bottom w:val="nil"/>
-          <w:right w:val="nil"/>
-          <w:between w:val="nil"/>
-        </w:pBdr>
-        <w:spacing w:after="0"/>
-        <w:contextualSpacing/>
-      </w:pPr>
-      <w:proofErr w:type="spellStart"/>
-      <w:r>
-        <w:rPr>
-          <w:b/>
-        </w:rPr>
-        <w:t>Asociacion</w:t>
-      </w:r>
-      <w:proofErr w:type="spellEnd"/>
-      <w:r>
-        <w:rPr>
-          <w:b/>
-          <w:color w:val="000000"/>
-        </w:rPr>
-        <w:t>:</w:t>
-      </w:r>
-      <w:r>
-        <w:rPr>
-          <w:color w:val="000000"/>
-        </w:rPr>
-        <w:t xml:space="preserve"> </w:t>
-      </w:r>
-      <w:r>
-        <w:t>registrar eventos</w:t>
-      </w:r>
-      <w:r>
-        <w:rPr>
-          <w:color w:val="000000"/>
-        </w:rPr>
-        <w:t xml:space="preserve"> </w:t>
-      </w:r>
-    </w:p>
-    <w:p>
-      <w:pPr>
-        <w:pBdr>
-          <w:top w:val="nil"/>
-          <w:left w:val="nil"/>
-          <w:bottom w:val="nil"/>
-          <w:right w:val="nil"/>
-          <w:between w:val="nil"/>
-        </w:pBdr>
-        <w:ind w:left="720" w:hanging="720"/>
-        <w:rPr>
-          <w:b/>
-        </w:rPr>
-      </w:pPr>
-    </w:p>
-    <w:p>
-      <w:pPr>
+        </w:rPr>
+      </w:pPr>
+    </w:p>
+    <w:p>
+      <w:pPr>
+        <w:pStyle w:val="Prrafodelista"/>
         <w:numPr>
           <w:ilvl w:val="0"/>
           <w:numId w:val="3"/>
@@ -1004,6 +991,39 @@
           <w:right w:val="nil"/>
           <w:between w:val="nil"/>
         </w:pBdr>
+        <w:rPr>
+          <w:b/>
+        </w:rPr>
+      </w:pPr>
+      <w:proofErr w:type="spellStart"/>
+      <w:r>
+        <w:rPr>
+          <w:b/>
+        </w:rPr>
+        <w:lastRenderedPageBreak/>
+        <w:t>F</w:t>
+      </w:r>
+      <w:r>
+        <w:rPr>
+          <w:b/>
+        </w:rPr>
+        <w:t>ollowers</w:t>
+      </w:r>
+      <w:proofErr w:type="spellEnd"/>
+    </w:p>
+    <w:p>
+      <w:pPr>
+        <w:numPr>
+          <w:ilvl w:val="0"/>
+          <w:numId w:val="3"/>
+        </w:numPr>
+        <w:pBdr>
+          <w:top w:val="nil"/>
+          <w:left w:val="nil"/>
+          <w:bottom w:val="nil"/>
+          <w:right w:val="nil"/>
+          <w:between w:val="nil"/>
+        </w:pBdr>
         <w:contextualSpacing/>
         <w:rPr>
           <w:b/>
@@ -1080,19 +1100,23 @@
         </w:rPr>
         <w:t xml:space="preserve">exportar </w:t>
       </w:r>
-      <w:proofErr w:type="spellStart"/>
-      <w:r>
-        <w:rPr>
-          <w:b/>
-        </w:rPr>
-        <w:t>informacion</w:t>
-      </w:r>
-      <w:proofErr w:type="spellEnd"/>
+      <w:r>
+        <w:rPr>
+          <w:b/>
+        </w:rPr>
+        <w:t>información</w:t>
+      </w:r>
       <w:r>
         <w:rPr>
           <w:b/>
         </w:rPr>
         <w:t xml:space="preserve"> del perfil de usuario</w:t>
+      </w:r>
+      <w:r>
+        <w:rPr>
+          <w:b/>
+        </w:rPr>
+        <w:t xml:space="preserve"> (no funcional)</w:t>
       </w:r>
     </w:p>
     <w:p>
@@ -1118,6 +1142,12 @@
           <w:b/>
         </w:rPr>
         <w:t>amigos usuarios unos de otros</w:t>
+      </w:r>
+      <w:r>
+        <w:rPr>
+          <w:b/>
+        </w:rPr>
+        <w:t xml:space="preserve"> (?)</w:t>
       </w:r>
     </w:p>
     <w:p>
@@ -2627,6 +2657,17 @@
       <w:szCs w:val="48"/>
     </w:rPr>
   </w:style>
+  <w:style w:type="paragraph" w:styleId="Prrafodelista">
+    <w:name w:val="List Paragraph"/>
+    <w:basedOn w:val="Normal"/>
+    <w:uiPriority w:val="34"/>
+    <w:qFormat/>
+    <w:rsid w:val="000A57D0"/>
+    <w:pPr>
+      <w:ind w:left="720"/>
+      <w:contextualSpacing/>
+    </w:pPr>
+  </w:style>
 </w:styles>
 </file>
 

</xml_diff>

<commit_message>
mejoras en mockups de criador y creación de los mockups de usuario #3
</commit_message>
<xml_diff>
--- a/Conocimiento/Social Dog v1.0.docx
+++ b/Conocimiento/Social Dog v1.0.docx
@@ -309,7 +309,19 @@
         <w:rPr>
           <w:color w:val="000000"/>
         </w:rPr>
-        <w:t>, haciendo un ranking de los mejores.</w:t>
+        <w:t>, haciendo un ranking de los mejores</w:t>
+      </w:r>
+      <w:r>
+        <w:rPr>
+          <w:color w:val="000000"/>
+        </w:rPr>
+        <w:t xml:space="preserve"> (se almacenará el número de comentarios y la media de valoración)</w:t>
+      </w:r>
+      <w:r>
+        <w:rPr>
+          <w:color w:val="000000"/>
+        </w:rPr>
+        <w:t>.</w:t>
       </w:r>
     </w:p>
     <w:p>
@@ -343,6 +355,28 @@
       <w:r>
         <w:t>, dirección, código postal, provincia.</w:t>
       </w:r>
+      <w:r>
+        <w:t xml:space="preserve"> </w:t>
+      </w:r>
+      <w:r>
+        <w:rPr>
+          <w:color w:val="000000"/>
+        </w:rPr>
+        <w:t xml:space="preserve">Podrán recibir comentarios y </w:t>
+      </w:r>
+      <w:r>
+        <w:rPr>
+          <w:color w:val="000000"/>
+          <w:u w:val="single"/>
+        </w:rPr>
+        <w:t>valoraciones</w:t>
+      </w:r>
+      <w:r>
+        <w:rPr>
+          <w:color w:val="000000"/>
+        </w:rPr>
+        <w:t>, haciendo un ranking de los mejores (se almacenará el número de comentarios y la media de valoración).</w:t>
+      </w:r>
     </w:p>
     <w:p>
       <w:pPr>
@@ -609,6 +643,18 @@
         </w:rPr>
         <w:t>. Pertenecen a cuidadores. En el caso de que no exista su raza los cuidadores podrán registrarla. Podrán recibir comentarios y valoraciones, haciendo un ranking de los mejores</w:t>
       </w:r>
+      <w:r>
+        <w:rPr>
+          <w:color w:val="000000"/>
+        </w:rPr>
+        <w:t xml:space="preserve"> </w:t>
+      </w:r>
+      <w:r>
+        <w:rPr>
+          <w:color w:val="000000"/>
+        </w:rPr>
+        <w:t>(se almacenará el número de comentarios y la media de valoración).</w:t>
+      </w:r>
     </w:p>
     <w:p>
       <w:pPr>
@@ -703,8 +749,6 @@
           <w:color w:val="000000"/>
         </w:rPr>
       </w:pPr>
-      <w:bookmarkStart w:id="0" w:name="_GoBack"/>
-      <w:bookmarkEnd w:id="0"/>
     </w:p>
     <w:p>
       <w:pPr>
@@ -859,8 +903,8 @@
           <w:color w:val="000000"/>
         </w:rPr>
       </w:pPr>
-      <w:bookmarkStart w:id="1" w:name="_gjdgxs" w:colFirst="0" w:colLast="0"/>
-      <w:bookmarkEnd w:id="1"/>
+      <w:bookmarkStart w:id="0" w:name="_gjdgxs" w:colFirst="0" w:colLast="0"/>
+      <w:bookmarkEnd w:id="0"/>
       <w:r>
         <w:rPr>
           <w:b/>
@@ -995,21 +1039,18 @@
           <w:b/>
         </w:rPr>
       </w:pPr>
-      <w:proofErr w:type="spellStart"/>
-      <w:r>
-        <w:rPr>
-          <w:b/>
-        </w:rPr>
-        <w:lastRenderedPageBreak/>
-        <w:t>F</w:t>
-      </w:r>
-      <w:r>
-        <w:rPr>
-          <w:b/>
-        </w:rPr>
-        <w:t>ollowers</w:t>
-      </w:r>
-      <w:proofErr w:type="spellEnd"/>
+      <w:r>
+        <w:rPr>
+          <w:b/>
+        </w:rPr>
+        <w:t xml:space="preserve">Seguidores: </w:t>
+      </w:r>
+      <w:r>
+        <w:t>los actores podrán enviarse solicitudes de amistad, en la cual se incluirá un comentario y se podrán aceptar o denegar</w:t>
+      </w:r>
+      <w:r>
+        <w:t>.</w:t>
+      </w:r>
     </w:p>
     <w:p>
       <w:pPr>
@@ -1118,6 +1159,53 @@
         </w:rPr>
         <w:t xml:space="preserve"> (no funcional)</w:t>
       </w:r>
+    </w:p>
+    <w:p>
+      <w:pPr>
+        <w:numPr>
+          <w:ilvl w:val="0"/>
+          <w:numId w:val="5"/>
+        </w:numPr>
+        <w:pBdr>
+          <w:top w:val="nil"/>
+          <w:left w:val="nil"/>
+          <w:bottom w:val="nil"/>
+          <w:right w:val="nil"/>
+          <w:between w:val="nil"/>
+        </w:pBdr>
+        <w:contextualSpacing/>
+        <w:rPr>
+          <w:b/>
+        </w:rPr>
+      </w:pPr>
+      <w:r>
+        <w:rPr>
+          <w:b/>
+        </w:rPr>
+        <w:t>filtro de palabras en comentarios</w:t>
+      </w:r>
+      <w:r>
+        <w:rPr>
+          <w:b/>
+        </w:rPr>
+        <w:t xml:space="preserve">, </w:t>
+      </w:r>
+      <w:proofErr w:type="spellStart"/>
+      <w:r>
+        <w:rPr>
+          <w:b/>
+        </w:rPr>
+        <w:t>etc</w:t>
+      </w:r>
+      <w:proofErr w:type="spellEnd"/>
+      <w:r>
+        <w:rPr>
+          <w:b/>
+        </w:rPr>
+        <w:t xml:space="preserve"> (antes de crear, no funcional)</w:t>
+      </w:r>
+      <w:bookmarkStart w:id="1" w:name="_GoBack"/>
+      <w:bookmarkEnd w:id="1"/>
     </w:p>
     <w:p>
       <w:pPr>

</xml_diff>

<commit_message>
mejoras en los mockups de criador y usuario #3
</commit_message>
<xml_diff>
--- a/Conocimiento/Social Dog v1.0.docx
+++ b/Conocimiento/Social Dog v1.0.docx
@@ -647,13 +647,7 @@
         <w:rPr>
           <w:color w:val="000000"/>
         </w:rPr>
-        <w:t xml:space="preserve"> </w:t>
-      </w:r>
-      <w:r>
-        <w:rPr>
-          <w:color w:val="000000"/>
-        </w:rPr>
-        <w:t>(se almacenará el número de comentarios y la media de valoración).</w:t>
+        <w:t xml:space="preserve"> (se almacenará el número de comentarios y la media de valoración).</w:t>
       </w:r>
     </w:p>
     <w:p>
@@ -930,96 +924,6 @@
         </w:rPr>
         <w:t>.</w:t>
       </w:r>
-    </w:p>
-    <w:p>
-      <w:pPr>
-        <w:pBdr>
-          <w:top w:val="nil"/>
-          <w:left w:val="nil"/>
-          <w:bottom w:val="nil"/>
-          <w:right w:val="nil"/>
-          <w:between w:val="nil"/>
-        </w:pBdr>
-        <w:spacing w:after="0"/>
-      </w:pPr>
-    </w:p>
-    <w:p>
-      <w:pPr>
-        <w:pBdr>
-          <w:top w:val="nil"/>
-          <w:left w:val="nil"/>
-          <w:bottom w:val="nil"/>
-          <w:right w:val="nil"/>
-          <w:between w:val="nil"/>
-        </w:pBdr>
-        <w:spacing w:after="0"/>
-        <w:rPr>
-          <w:b/>
-          <w:color w:val="000000"/>
-        </w:rPr>
-      </w:pPr>
-    </w:p>
-    <w:p>
-      <w:pPr>
-        <w:numPr>
-          <w:ilvl w:val="0"/>
-          <w:numId w:val="7"/>
-        </w:numPr>
-        <w:pBdr>
-          <w:top w:val="nil"/>
-          <w:left w:val="nil"/>
-          <w:bottom w:val="nil"/>
-          <w:right w:val="nil"/>
-          <w:between w:val="nil"/>
-        </w:pBdr>
-        <w:spacing w:after="0"/>
-        <w:contextualSpacing/>
-      </w:pPr>
-      <w:proofErr w:type="spellStart"/>
-      <w:r>
-        <w:rPr>
-          <w:b/>
-        </w:rPr>
-        <w:t>Asociacion</w:t>
-      </w:r>
-      <w:proofErr w:type="spellEnd"/>
-      <w:r>
-        <w:rPr>
-          <w:b/>
-          <w:color w:val="000000"/>
-        </w:rPr>
-        <w:t>:</w:t>
-      </w:r>
-      <w:r>
-        <w:rPr>
-          <w:color w:val="000000"/>
-        </w:rPr>
-        <w:t xml:space="preserve"> </w:t>
-      </w:r>
-      <w:r>
-        <w:t>registrar eventos</w:t>
-      </w:r>
-      <w:r>
-        <w:rPr>
-          <w:color w:val="000000"/>
-        </w:rPr>
-        <w:t xml:space="preserve"> </w:t>
-      </w:r>
-    </w:p>
-    <w:p>
-      <w:pPr>
-        <w:pBdr>
-          <w:top w:val="nil"/>
-          <w:left w:val="nil"/>
-          <w:bottom w:val="nil"/>
-          <w:right w:val="nil"/>
-          <w:between w:val="nil"/>
-        </w:pBdr>
-        <w:ind w:left="720" w:hanging="720"/>
-        <w:rPr>
-          <w:b/>
-        </w:rPr>
-      </w:pPr>
     </w:p>
     <w:p>
       <w:pPr>
@@ -1043,10 +947,16 @@
         <w:rPr>
           <w:b/>
         </w:rPr>
+        <w:lastRenderedPageBreak/>
         <w:t xml:space="preserve">Seguidores: </w:t>
       </w:r>
       <w:r>
-        <w:t>los actores podrán enviarse solicitudes de amistad, en la cual se incluirá un comentario y se podrán aceptar o denegar</w:t>
+        <w:t xml:space="preserve">los actores podrán enviarse solicitudes de amistad, en la cual se incluirá </w:t>
+      </w:r>
+      <w:bookmarkStart w:id="1" w:name="_GoBack"/>
+      <w:bookmarkEnd w:id="1"/>
+      <w:r>
+        <w:t>un comentario y se podrán aceptar o denegar</w:t>
       </w:r>
       <w:r>
         <w:t>.</w:t>
@@ -1188,54 +1098,25 @@
         <w:rPr>
           <w:b/>
         </w:rPr>
-        <w:t xml:space="preserve">, </w:t>
-      </w:r>
-      <w:proofErr w:type="spellStart"/>
-      <w:r>
-        <w:rPr>
-          <w:b/>
-        </w:rPr>
-        <w:t>etc</w:t>
-      </w:r>
-      <w:proofErr w:type="spellEnd"/>
-      <w:r>
-        <w:rPr>
-          <w:b/>
-        </w:rPr>
-        <w:t xml:space="preserve"> (antes de crear, no funcional)</w:t>
-      </w:r>
-      <w:bookmarkStart w:id="1" w:name="_GoBack"/>
-      <w:bookmarkEnd w:id="1"/>
-    </w:p>
-    <w:p>
-      <w:pPr>
-        <w:numPr>
-          <w:ilvl w:val="0"/>
-          <w:numId w:val="5"/>
-        </w:numPr>
-        <w:pBdr>
-          <w:top w:val="nil"/>
-          <w:left w:val="nil"/>
-          <w:bottom w:val="nil"/>
-          <w:right w:val="nil"/>
-          <w:between w:val="nil"/>
-        </w:pBdr>
-        <w:contextualSpacing/>
-        <w:rPr>
-          <w:b/>
-        </w:rPr>
-      </w:pPr>
-      <w:r>
-        <w:rPr>
-          <w:b/>
-        </w:rPr>
-        <w:t>amigos usuarios unos de otros</w:t>
-      </w:r>
-      <w:r>
-        <w:rPr>
-          <w:b/>
-        </w:rPr>
-        <w:t xml:space="preserve"> (?)</w:t>
+        <w:t xml:space="preserve"> y valoraciones</w:t>
+      </w:r>
+      <w:r>
+        <w:rPr>
+          <w:b/>
+        </w:rPr>
+        <w:t xml:space="preserve"> (antes de crea</w:t>
+      </w:r>
+      <w:r>
+        <w:rPr>
+          <w:b/>
+        </w:rPr>
+        <w:t>r</w:t>
+      </w:r>
+      <w:r>
+        <w:rPr>
+          <w:b/>
+        </w:rPr>
+        <w:t>)</w:t>
       </w:r>
     </w:p>
     <w:p>

</xml_diff>

<commit_message>
añadido requisitos funcionales de usuario y requisitos no funcionales
</commit_message>
<xml_diff>
--- a/Conocimiento/Social Dog v1.0.docx
+++ b/Conocimiento/Social Dog v1.0.docx
@@ -17,9 +17,13 @@
         </w:pBdr>
         <w:spacing w:after="0"/>
         <w:contextualSpacing/>
-      </w:pPr>
-      <w:r>
-        <w:rPr>
+        <w:rPr>
+          <w:rFonts w:ascii="Arial" w:hAnsi="Arial" w:cs="Arial"/>
+        </w:rPr>
+      </w:pPr>
+      <w:r>
+        <w:rPr>
+          <w:rFonts w:ascii="Arial" w:hAnsi="Arial" w:cs="Arial"/>
           <w:b/>
         </w:rPr>
         <w:t xml:space="preserve">Social </w:t>
@@ -27,6 +31,7 @@
       <w:proofErr w:type="spellStart"/>
       <w:r>
         <w:rPr>
+          <w:rFonts w:ascii="Arial" w:hAnsi="Arial" w:cs="Arial"/>
           <w:b/>
         </w:rPr>
         <w:t>Dog</w:t>
@@ -34,23 +39,34 @@
       <w:proofErr w:type="spellEnd"/>
       <w:r>
         <w:rPr>
+          <w:rFonts w:ascii="Arial" w:hAnsi="Arial" w:cs="Arial"/>
           <w:b/>
         </w:rPr>
         <w:t>:</w:t>
       </w:r>
       <w:r>
         <w:rPr>
+          <w:rFonts w:ascii="Arial" w:hAnsi="Arial" w:cs="Arial"/>
           <w:b/>
         </w:rPr>
         <w:t xml:space="preserve"> </w:t>
       </w:r>
       <w:r>
+        <w:rPr>
+          <w:rFonts w:ascii="Arial" w:hAnsi="Arial" w:cs="Arial"/>
+        </w:rPr>
         <w:t xml:space="preserve">busca unir a los amantes de los perros, así como interesados en el mundo de este animal o sus criadores, pudiendo </w:t>
       </w:r>
       <w:r>
+        <w:rPr>
+          <w:rFonts w:ascii="Arial" w:hAnsi="Arial" w:cs="Arial"/>
+        </w:rPr>
         <w:t xml:space="preserve">ver los eventos existentes y </w:t>
       </w:r>
       <w:r>
+        <w:rPr>
+          <w:rFonts w:ascii="Arial" w:hAnsi="Arial" w:cs="Arial"/>
+        </w:rPr>
         <w:t>comunicarse entre ellos de una forma más cómoda.</w:t>
       </w:r>
     </w:p>
@@ -66,8 +82,14 @@
         <w:spacing w:after="0"/>
         <w:ind w:left="720"/>
         <w:contextualSpacing/>
-      </w:pPr>
-      <w:r>
+        <w:rPr>
+          <w:rFonts w:ascii="Arial" w:hAnsi="Arial" w:cs="Arial"/>
+        </w:rPr>
+      </w:pPr>
+      <w:r>
+        <w:rPr>
+          <w:rFonts w:ascii="Arial" w:hAnsi="Arial" w:cs="Arial"/>
+        </w:rPr>
         <w:t>Podrán visualizar y recibir tanto noticias como eventos de las distintas asociaciones o criadores.</w:t>
       </w:r>
     </w:p>
@@ -82,6 +104,7 @@
         </w:pBdr>
         <w:spacing w:after="0"/>
         <w:rPr>
+          <w:rFonts w:ascii="Arial" w:hAnsi="Arial" w:cs="Arial"/>
           <w:b/>
         </w:rPr>
       </w:pPr>
@@ -97,6 +120,7 @@
         </w:pBdr>
         <w:spacing w:after="0"/>
         <w:rPr>
+          <w:rFonts w:ascii="Arial" w:hAnsi="Arial" w:cs="Arial"/>
           <w:b/>
         </w:rPr>
       </w:pPr>
@@ -113,11 +137,13 @@
         <w:spacing w:after="0"/>
         <w:contextualSpacing/>
         <w:rPr>
-          <w:b/>
-        </w:rPr>
-      </w:pPr>
-      <w:r>
-        <w:rPr>
+          <w:rFonts w:ascii="Arial" w:hAnsi="Arial" w:cs="Arial"/>
+          <w:b/>
+        </w:rPr>
+      </w:pPr>
+      <w:r>
+        <w:rPr>
+          <w:rFonts w:ascii="Arial" w:hAnsi="Arial" w:cs="Arial"/>
           <w:b/>
         </w:rPr>
         <w:t>Requisitos de información</w:t>
@@ -135,6 +161,7 @@
         <w:spacing w:after="0"/>
         <w:ind w:left="720"/>
         <w:rPr>
+          <w:rFonts w:ascii="Arial" w:hAnsi="Arial" w:cs="Arial"/>
           <w:b/>
         </w:rPr>
       </w:pPr>
@@ -154,9 +181,13 @@
         </w:pBdr>
         <w:spacing w:after="0"/>
         <w:contextualSpacing/>
-      </w:pPr>
-      <w:r>
-        <w:rPr>
+        <w:rPr>
+          <w:rFonts w:ascii="Arial" w:hAnsi="Arial" w:cs="Arial"/>
+        </w:rPr>
+      </w:pPr>
+      <w:r>
+        <w:rPr>
+          <w:rFonts w:ascii="Arial" w:hAnsi="Arial" w:cs="Arial"/>
           <w:b/>
           <w:color w:val="000000"/>
         </w:rPr>
@@ -164,12 +195,14 @@
       </w:r>
       <w:r>
         <w:rPr>
+          <w:rFonts w:ascii="Arial" w:hAnsi="Arial" w:cs="Arial"/>
           <w:color w:val="000000"/>
         </w:rPr>
         <w:t xml:space="preserve"> del sistema pueden ser </w:t>
       </w:r>
       <w:r>
         <w:rPr>
+          <w:rFonts w:ascii="Arial" w:hAnsi="Arial" w:cs="Arial"/>
           <w:b/>
           <w:color w:val="000000"/>
         </w:rPr>
@@ -177,6 +210,7 @@
       </w:r>
       <w:r>
         <w:rPr>
+          <w:rFonts w:ascii="Arial" w:hAnsi="Arial" w:cs="Arial"/>
           <w:b/>
           <w:color w:val="000000"/>
         </w:rPr>
@@ -184,6 +218,7 @@
       </w:r>
       <w:r>
         <w:rPr>
+          <w:rFonts w:ascii="Arial" w:hAnsi="Arial" w:cs="Arial"/>
           <w:b/>
           <w:color w:val="000000"/>
         </w:rPr>
@@ -191,6 +226,7 @@
       </w:r>
       <w:r>
         <w:rPr>
+          <w:rFonts w:ascii="Arial" w:hAnsi="Arial" w:cs="Arial"/>
           <w:b/>
           <w:color w:val="000000"/>
         </w:rPr>
@@ -198,6 +234,7 @@
       </w:r>
       <w:r>
         <w:rPr>
+          <w:rFonts w:ascii="Arial" w:hAnsi="Arial" w:cs="Arial"/>
           <w:b/>
           <w:color w:val="000000"/>
         </w:rPr>
@@ -205,9 +242,38 @@
       </w:r>
       <w:r>
         <w:rPr>
-          <w:color w:val="000000"/>
-        </w:rPr>
-        <w:t>. Para cada actor se almacenará en el sistema su nombre, apellidos, email y teléfono.</w:t>
+          <w:rFonts w:ascii="Arial" w:hAnsi="Arial" w:cs="Arial"/>
+          <w:color w:val="000000"/>
+        </w:rPr>
+        <w:t>. Para cada actor se almacenará en el sistema su nombre, apellidos, email</w:t>
+      </w:r>
+      <w:r>
+        <w:rPr>
+          <w:rFonts w:ascii="Arial" w:hAnsi="Arial" w:cs="Arial"/>
+          <w:color w:val="000000"/>
+        </w:rPr>
+        <w:t xml:space="preserve">, </w:t>
+      </w:r>
+      <w:r>
+        <w:rPr>
+          <w:rFonts w:ascii="Arial" w:hAnsi="Arial" w:cs="Arial"/>
+          <w:color w:val="000000"/>
+        </w:rPr>
+        <w:t>teléfono</w:t>
+      </w:r>
+      <w:r>
+        <w:rPr>
+          <w:rFonts w:ascii="Arial" w:hAnsi="Arial" w:cs="Arial"/>
+          <w:color w:val="000000"/>
+        </w:rPr>
+        <w:t xml:space="preserve"> y opcionalmente una foto de perfil</w:t>
+      </w:r>
+      <w:r>
+        <w:rPr>
+          <w:rFonts w:ascii="Arial" w:hAnsi="Arial" w:cs="Arial"/>
+          <w:color w:val="000000"/>
+        </w:rPr>
+        <w:t>.</w:t>
       </w:r>
     </w:p>
     <w:p>
@@ -225,93 +291,111 @@
         </w:pBdr>
         <w:spacing w:after="0"/>
         <w:contextualSpacing/>
-      </w:pPr>
-      <w:r>
-        <w:rPr>
+        <w:rPr>
+          <w:rFonts w:ascii="Arial" w:hAnsi="Arial" w:cs="Arial"/>
+        </w:rPr>
+      </w:pPr>
+      <w:r>
+        <w:rPr>
+          <w:rFonts w:ascii="Arial" w:hAnsi="Arial" w:cs="Arial"/>
           <w:color w:val="000000"/>
         </w:rPr>
         <w:t>Para criadores</w:t>
       </w:r>
       <w:r>
         <w:rPr>
+          <w:rFonts w:ascii="Arial" w:hAnsi="Arial" w:cs="Arial"/>
           <w:color w:val="000000"/>
         </w:rPr>
         <w:t>, el sistema deberá almacenar</w:t>
       </w:r>
       <w:r>
         <w:rPr>
+          <w:rFonts w:ascii="Arial" w:hAnsi="Arial" w:cs="Arial"/>
           <w:color w:val="000000"/>
         </w:rPr>
         <w:t xml:space="preserve">: </w:t>
       </w:r>
       <w:r>
         <w:rPr>
+          <w:rFonts w:ascii="Arial" w:hAnsi="Arial" w:cs="Arial"/>
           <w:color w:val="000000"/>
         </w:rPr>
         <w:t xml:space="preserve">DNI, </w:t>
       </w:r>
       <w:r>
         <w:rPr>
+          <w:rFonts w:ascii="Arial" w:hAnsi="Arial" w:cs="Arial"/>
           <w:color w:val="000000"/>
         </w:rPr>
         <w:t>nombre del centro o local, dirección, código postal, provincia, raza(s) de animal(es) que cría (</w:t>
       </w:r>
       <w:r>
         <w:rPr>
+          <w:rFonts w:ascii="Arial" w:hAnsi="Arial" w:cs="Arial"/>
           <w:color w:val="000000"/>
         </w:rPr>
         <w:t xml:space="preserve">definidas por </w:t>
       </w:r>
       <w:r>
         <w:rPr>
+          <w:rFonts w:ascii="Arial" w:hAnsi="Arial" w:cs="Arial"/>
           <w:color w:val="000000"/>
         </w:rPr>
         <w:t xml:space="preserve">las </w:t>
       </w:r>
       <w:r>
         <w:rPr>
+          <w:rFonts w:ascii="Arial" w:hAnsi="Arial" w:cs="Arial"/>
           <w:color w:val="000000"/>
         </w:rPr>
         <w:t>asociaciones</w:t>
       </w:r>
       <w:r>
         <w:rPr>
+          <w:rFonts w:ascii="Arial" w:hAnsi="Arial" w:cs="Arial"/>
           <w:color w:val="000000"/>
         </w:rPr>
         <w:t xml:space="preserve"> o podrá registrar una con todos los datos</w:t>
       </w:r>
       <w:r>
         <w:rPr>
+          <w:rFonts w:ascii="Arial" w:hAnsi="Arial" w:cs="Arial"/>
           <w:color w:val="000000"/>
         </w:rPr>
         <w:t>)</w:t>
       </w:r>
       <w:r>
         <w:rPr>
+          <w:rFonts w:ascii="Arial" w:hAnsi="Arial" w:cs="Arial"/>
           <w:color w:val="000000"/>
         </w:rPr>
         <w:t>, móvil</w:t>
       </w:r>
       <w:r>
         <w:rPr>
+          <w:rFonts w:ascii="Arial" w:hAnsi="Arial" w:cs="Arial"/>
           <w:color w:val="000000"/>
         </w:rPr>
         <w:t xml:space="preserve"> y horario</w:t>
       </w:r>
       <w:r>
         <w:rPr>
+          <w:rFonts w:ascii="Arial" w:hAnsi="Arial" w:cs="Arial"/>
           <w:color w:val="000000"/>
         </w:rPr>
         <w:t xml:space="preserve"> apertura, horario cierre</w:t>
       </w:r>
       <w:r>
         <w:rPr>
+          <w:rFonts w:ascii="Arial" w:hAnsi="Arial" w:cs="Arial"/>
           <w:color w:val="000000"/>
         </w:rPr>
         <w:t xml:space="preserve">. Podrán recibir comentarios y </w:t>
       </w:r>
       <w:r>
         <w:rPr>
+          <w:rFonts w:ascii="Arial" w:hAnsi="Arial" w:cs="Arial"/>
           <w:color w:val="000000"/>
           <w:u w:val="single"/>
         </w:rPr>
@@ -319,18 +403,21 @@
       </w:r>
       <w:r>
         <w:rPr>
+          <w:rFonts w:ascii="Arial" w:hAnsi="Arial" w:cs="Arial"/>
           <w:color w:val="000000"/>
         </w:rPr>
         <w:t>, haciendo un ranking de los mejores</w:t>
       </w:r>
       <w:r>
         <w:rPr>
+          <w:rFonts w:ascii="Arial" w:hAnsi="Arial" w:cs="Arial"/>
           <w:color w:val="000000"/>
         </w:rPr>
         <w:t xml:space="preserve"> (se almacenará el número de comentarios y la media de valoración)</w:t>
       </w:r>
       <w:r>
         <w:rPr>
+          <w:rFonts w:ascii="Arial" w:hAnsi="Arial" w:cs="Arial"/>
           <w:color w:val="000000"/>
         </w:rPr>
         <w:t>.</w:t>
@@ -351,51 +438,75 @@
         </w:pBdr>
         <w:spacing w:after="0"/>
         <w:contextualSpacing/>
-      </w:pPr>
-      <w:r>
+        <w:rPr>
+          <w:rFonts w:ascii="Arial" w:hAnsi="Arial" w:cs="Arial"/>
+        </w:rPr>
+      </w:pPr>
+      <w:r>
+        <w:rPr>
+          <w:rFonts w:ascii="Arial" w:hAnsi="Arial" w:cs="Arial"/>
+        </w:rPr>
         <w:t>Para asociaciones</w:t>
       </w:r>
       <w:r>
+        <w:rPr>
+          <w:rFonts w:ascii="Arial" w:hAnsi="Arial" w:cs="Arial"/>
+        </w:rPr>
         <w:t>, el sistema deberá almacenar</w:t>
       </w:r>
       <w:r>
+        <w:rPr>
+          <w:rFonts w:ascii="Arial" w:hAnsi="Arial" w:cs="Arial"/>
+        </w:rPr>
         <w:t>: nombre d</w:t>
       </w:r>
       <w:r>
+        <w:rPr>
+          <w:rFonts w:ascii="Arial" w:hAnsi="Arial" w:cs="Arial"/>
+        </w:rPr>
         <w:t>e la sede</w:t>
       </w:r>
       <w:r>
+        <w:rPr>
+          <w:rFonts w:ascii="Arial" w:hAnsi="Arial" w:cs="Arial"/>
+        </w:rPr>
         <w:t>, dirección, código postal, provincia</w:t>
       </w:r>
       <w:r>
+        <w:rPr>
+          <w:rFonts w:ascii="Arial" w:hAnsi="Arial" w:cs="Arial"/>
+        </w:rPr>
         <w:t>,</w:t>
       </w:r>
       <w:r>
         <w:rPr>
-          <w:color w:val="000000"/>
+          <w:rFonts w:ascii="Arial" w:hAnsi="Arial" w:cs="Arial"/>
+          <w:color w:val="000000"/>
+        </w:rPr>
+        <w:t xml:space="preserve"> móvil</w:t>
+      </w:r>
+      <w:r>
+        <w:rPr>
+          <w:rFonts w:ascii="Arial" w:hAnsi="Arial" w:cs="Arial"/>
+        </w:rPr>
+        <w:t>.</w:t>
+      </w:r>
+      <w:r>
+        <w:rPr>
+          <w:rFonts w:ascii="Arial" w:hAnsi="Arial" w:cs="Arial"/>
         </w:rPr>
         <w:t xml:space="preserve"> </w:t>
       </w:r>
       <w:r>
         <w:rPr>
-          <w:color w:val="000000"/>
-        </w:rPr>
-        <w:t>móvil</w:t>
-      </w:r>
-      <w:r>
-        <w:t>.</w:t>
-      </w:r>
-      <w:r>
-        <w:t xml:space="preserve"> </w:t>
-      </w:r>
-      <w:r>
-        <w:rPr>
+          <w:rFonts w:ascii="Arial" w:hAnsi="Arial" w:cs="Arial"/>
           <w:color w:val="000000"/>
         </w:rPr>
         <w:t xml:space="preserve">Podrán recibir comentarios y </w:t>
       </w:r>
       <w:r>
         <w:rPr>
+          <w:rFonts w:ascii="Arial" w:hAnsi="Arial" w:cs="Arial"/>
           <w:color w:val="000000"/>
           <w:u w:val="single"/>
         </w:rPr>
@@ -403,6 +514,7 @@
       </w:r>
       <w:r>
         <w:rPr>
+          <w:rFonts w:ascii="Arial" w:hAnsi="Arial" w:cs="Arial"/>
           <w:color w:val="000000"/>
         </w:rPr>
         <w:t>, haciendo un ranking de los mejores (se almacenará el número de comentarios y la media de valoración).</w:t>
@@ -423,21 +535,27 @@
         </w:pBdr>
         <w:spacing w:after="0"/>
         <w:contextualSpacing/>
-      </w:pPr>
-      <w:r>
-        <w:rPr>
+        <w:rPr>
+          <w:rFonts w:ascii="Arial" w:hAnsi="Arial" w:cs="Arial"/>
+        </w:rPr>
+      </w:pPr>
+      <w:r>
+        <w:rPr>
+          <w:rFonts w:ascii="Arial" w:hAnsi="Arial" w:cs="Arial"/>
           <w:color w:val="000000"/>
         </w:rPr>
         <w:t>Para usuarios</w:t>
       </w:r>
       <w:r>
         <w:rPr>
+          <w:rFonts w:ascii="Arial" w:hAnsi="Arial" w:cs="Arial"/>
           <w:color w:val="000000"/>
         </w:rPr>
         <w:t>, el sistema deberá almacenar</w:t>
       </w:r>
       <w:r>
         <w:rPr>
+          <w:rFonts w:ascii="Arial" w:hAnsi="Arial" w:cs="Arial"/>
           <w:color w:val="000000"/>
         </w:rPr>
         <w:t>: DNI. Podrán comentar, valorar y utilizar la mensajería.</w:t>
@@ -459,12 +577,14 @@
         <w:spacing w:after="0"/>
         <w:contextualSpacing/>
         <w:rPr>
-          <w:b/>
-          <w:color w:val="000000"/>
-        </w:rPr>
-      </w:pPr>
-      <w:r>
-        <w:rPr>
+          <w:rFonts w:ascii="Arial" w:hAnsi="Arial" w:cs="Arial"/>
+          <w:b/>
+          <w:color w:val="000000"/>
+        </w:rPr>
+      </w:pPr>
+      <w:r>
+        <w:rPr>
+          <w:rFonts w:ascii="Arial" w:hAnsi="Arial" w:cs="Arial"/>
           <w:b/>
           <w:color w:val="000000"/>
         </w:rPr>
@@ -472,12 +592,14 @@
       </w:r>
       <w:r>
         <w:rPr>
+          <w:rFonts w:ascii="Arial" w:hAnsi="Arial" w:cs="Arial"/>
           <w:color w:val="000000"/>
         </w:rPr>
         <w:t xml:space="preserve">las asociaciones registrarán los tipos de razas en el sistema. Para cada raza se deberá almacenar en el sistema: </w:t>
       </w:r>
       <w:r>
         <w:rPr>
+          <w:rFonts w:ascii="Arial" w:hAnsi="Arial" w:cs="Arial"/>
           <w:color w:val="000000"/>
         </w:rPr>
         <w:t>nombre, foto(s), clasificación F.C.I / R.S.C.E, origen, descripción (aspecto general), color, pelo, cabeza, cuello, cuerpo, cola, extremidades, movimiento, piel, tamaño, peso y faltas.</w:t>
@@ -494,6 +616,7 @@
         </w:pBdr>
         <w:spacing w:after="0"/>
         <w:rPr>
+          <w:rFonts w:ascii="Arial" w:hAnsi="Arial" w:cs="Arial"/>
           <w:b/>
           <w:color w:val="000000"/>
         </w:rPr>
@@ -515,12 +638,14 @@
         <w:spacing w:after="0"/>
         <w:contextualSpacing/>
         <w:rPr>
-          <w:b/>
-          <w:color w:val="000000"/>
-        </w:rPr>
-      </w:pPr>
-      <w:r>
-        <w:rPr>
+          <w:rFonts w:ascii="Arial" w:hAnsi="Arial" w:cs="Arial"/>
+          <w:b/>
+          <w:color w:val="000000"/>
+        </w:rPr>
+      </w:pPr>
+      <w:r>
+        <w:rPr>
+          <w:rFonts w:ascii="Arial" w:hAnsi="Arial" w:cs="Arial"/>
           <w:b/>
           <w:color w:val="000000"/>
         </w:rPr>
@@ -528,56 +653,39 @@
       </w:r>
       <w:r>
         <w:rPr>
+          <w:rFonts w:ascii="Arial" w:hAnsi="Arial" w:cs="Arial"/>
           <w:color w:val="000000"/>
         </w:rPr>
         <w:t xml:space="preserve">los actores </w:t>
       </w:r>
       <w:r>
         <w:rPr>
+          <w:rFonts w:ascii="Arial" w:hAnsi="Arial" w:cs="Arial"/>
           <w:color w:val="000000"/>
         </w:rPr>
         <w:t xml:space="preserve">podrán comentar. Para cada comentario se almacenará: </w:t>
       </w:r>
       <w:r>
         <w:rPr>
+          <w:rFonts w:ascii="Arial" w:hAnsi="Arial" w:cs="Arial"/>
           <w:color w:val="000000"/>
         </w:rPr>
         <w:t>título, texto, fecha</w:t>
       </w:r>
       <w:r>
         <w:rPr>
+          <w:rFonts w:ascii="Arial" w:hAnsi="Arial" w:cs="Arial"/>
           <w:color w:val="000000"/>
         </w:rPr>
         <w:t xml:space="preserve"> en la que se creó</w:t>
       </w:r>
       <w:r>
         <w:rPr>
-          <w:color w:val="000000"/>
-        </w:rPr>
-        <w:t xml:space="preserve">, </w:t>
-      </w:r>
-      <w:proofErr w:type="spellStart"/>
-      <w:r>
-        <w:rPr>
-          <w:color w:val="000000"/>
-        </w:rPr>
-        <w:t>like</w:t>
-      </w:r>
-      <w:proofErr w:type="spellEnd"/>
-      <w:r>
-        <w:rPr>
-          <w:color w:val="000000"/>
-        </w:rPr>
-        <w:t>/</w:t>
-      </w:r>
-      <w:proofErr w:type="spellStart"/>
-      <w:r>
-        <w:rPr>
-          <w:color w:val="000000"/>
-        </w:rPr>
-        <w:t>dislike</w:t>
-      </w:r>
-      <w:proofErr w:type="spellEnd"/>
+          <w:rFonts w:ascii="Arial" w:hAnsi="Arial" w:cs="Arial"/>
+          <w:color w:val="000000"/>
+        </w:rPr>
+        <w:t>, like/dislike</w:t>
+      </w:r>
     </w:p>
     <w:p>
       <w:pPr>
@@ -591,6 +699,7 @@
         <w:spacing w:after="0"/>
         <w:ind w:left="720" w:hanging="720"/>
         <w:rPr>
+          <w:rFonts w:ascii="Arial" w:hAnsi="Arial" w:cs="Arial"/>
           <w:b/>
           <w:color w:val="000000"/>
         </w:rPr>
@@ -612,12 +721,14 @@
         <w:spacing w:after="0"/>
         <w:contextualSpacing/>
         <w:rPr>
-          <w:b/>
-          <w:color w:val="000000"/>
-        </w:rPr>
-      </w:pPr>
-      <w:r>
-        <w:rPr>
+          <w:rFonts w:ascii="Arial" w:hAnsi="Arial" w:cs="Arial"/>
+          <w:b/>
+          <w:color w:val="000000"/>
+        </w:rPr>
+      </w:pPr>
+      <w:r>
+        <w:rPr>
+          <w:rFonts w:ascii="Arial" w:hAnsi="Arial" w:cs="Arial"/>
           <w:b/>
           <w:color w:val="000000"/>
         </w:rPr>
@@ -625,97 +736,142 @@
       </w:r>
       <w:r>
         <w:rPr>
+          <w:rFonts w:ascii="Arial" w:hAnsi="Arial" w:cs="Arial"/>
           <w:color w:val="000000"/>
         </w:rPr>
         <w:t xml:space="preserve"> nombre, edad, </w:t>
       </w:r>
       <w:r>
         <w:rPr>
+          <w:rFonts w:ascii="Arial" w:hAnsi="Arial" w:cs="Arial"/>
           <w:color w:val="000000"/>
         </w:rPr>
         <w:t xml:space="preserve">sexo, </w:t>
       </w:r>
       <w:r>
         <w:rPr>
+          <w:rFonts w:ascii="Arial" w:hAnsi="Arial" w:cs="Arial"/>
           <w:color w:val="000000"/>
         </w:rPr>
         <w:t xml:space="preserve">tipo de raza, </w:t>
       </w:r>
       <w:r>
         <w:rPr>
+          <w:rFonts w:ascii="Arial" w:hAnsi="Arial" w:cs="Arial"/>
           <w:color w:val="000000"/>
         </w:rPr>
         <w:t>descendencia (</w:t>
       </w:r>
       <w:r>
         <w:rPr>
+          <w:rFonts w:ascii="Arial" w:hAnsi="Arial" w:cs="Arial"/>
           <w:color w:val="000000"/>
         </w:rPr>
         <w:t>padre y madre</w:t>
       </w:r>
       <w:r>
         <w:rPr>
+          <w:rFonts w:ascii="Arial" w:hAnsi="Arial" w:cs="Arial"/>
           <w:color w:val="000000"/>
         </w:rPr>
         <w:t xml:space="preserve">, puede que no se </w:t>
       </w:r>
-      <w:proofErr w:type="gramStart"/>
-      <w:r>
-        <w:rPr>
+      <w:r>
+        <w:rPr>
+          <w:rFonts w:ascii="Arial" w:hAnsi="Arial" w:cs="Arial"/>
           <w:color w:val="000000"/>
         </w:rPr>
         <w:t>conozca)</w:t>
       </w:r>
       <w:r>
         <w:rPr>
+          <w:rFonts w:ascii="Arial" w:hAnsi="Arial" w:cs="Arial"/>
           <w:color w:val="000000"/>
           <w:u w:val="single"/>
         </w:rPr>
+        <w:t xml:space="preserve"> (¿</w:t>
+      </w:r>
+      <w:r>
+        <w:rPr>
+          <w:rFonts w:ascii="Arial" w:hAnsi="Arial" w:cs="Arial"/>
+          <w:color w:val="FF0000"/>
+          <w:u w:val="single"/>
+        </w:rPr>
+        <w:t>cadena o como otra entidad</w:t>
+      </w:r>
+      <w:r>
+        <w:rPr>
+          <w:rFonts w:ascii="Arial" w:hAnsi="Arial" w:cs="Arial"/>
+          <w:color w:val="000000"/>
+          <w:u w:val="single"/>
+        </w:rPr>
+        <w:t>?</w:t>
+      </w:r>
+      <w:r>
+        <w:rPr>
+          <w:rFonts w:ascii="Arial" w:hAnsi="Arial" w:cs="Arial"/>
+          <w:color w:val="000000"/>
+          <w:u w:val="single"/>
+        </w:rPr>
+        <w:t>)</w:t>
+      </w:r>
+      <w:r>
+        <w:rPr>
+          <w:rFonts w:ascii="Arial" w:hAnsi="Arial" w:cs="Arial"/>
+          <w:color w:val="000000"/>
+        </w:rPr>
+        <w:t xml:space="preserve">, detalles, foto, </w:t>
+      </w:r>
+      <w:r>
+        <w:rPr>
+          <w:rFonts w:ascii="Arial" w:hAnsi="Arial" w:cs="Arial"/>
+          <w:color w:val="000000"/>
+          <w:u w:val="single"/>
+        </w:rPr>
         <w:t>(</w:t>
       </w:r>
-      <w:proofErr w:type="gramEnd"/>
-      <w:r>
-        <w:rPr>
+      <w:r>
+        <w:rPr>
+          <w:rFonts w:ascii="Arial" w:hAnsi="Arial" w:cs="Arial"/>
           <w:color w:val="000000"/>
           <w:u w:val="single"/>
         </w:rPr>
-        <w:t>cadena o como otra entidad?)</w:t>
-      </w:r>
-      <w:r>
-        <w:rPr>
-          <w:color w:val="000000"/>
-        </w:rPr>
-        <w:t xml:space="preserve">, detalles, foto, </w:t>
-      </w:r>
-      <w:r>
-        <w:rPr>
-          <w:color w:val="000000"/>
+        <w:t>¿</w:t>
+      </w:r>
+      <w:r>
+        <w:rPr>
+          <w:rFonts w:ascii="Arial" w:hAnsi="Arial" w:cs="Arial"/>
+          <w:color w:val="FF0000"/>
           <w:u w:val="single"/>
         </w:rPr>
-        <w:t>(</w:t>
-      </w:r>
-      <w:r>
-        <w:rPr>
+        <w:t>premios</w:t>
+      </w:r>
+      <w:r>
+        <w:rPr>
+          <w:rFonts w:ascii="Arial" w:hAnsi="Arial" w:cs="Arial"/>
           <w:color w:val="000000"/>
           <w:u w:val="single"/>
         </w:rPr>
-        <w:t>premios</w:t>
-      </w:r>
-      <w:r>
-        <w:rPr>
+        <w:t>?</w:t>
+      </w:r>
+      <w:r>
+        <w:rPr>
+          <w:rFonts w:ascii="Arial" w:hAnsi="Arial" w:cs="Arial"/>
           <w:color w:val="000000"/>
           <w:u w:val="single"/>
         </w:rPr>
-        <w:t>?)</w:t>
-      </w:r>
-      <w:r>
-        <w:rPr>
+        <w:t>)</w:t>
+      </w:r>
+      <w:r>
+        <w:rPr>
+          <w:rFonts w:ascii="Arial" w:hAnsi="Arial" w:cs="Arial"/>
           <w:color w:val="000000"/>
         </w:rPr>
         <w:t>. Pertenecen a cuidadores. En el caso de que no exista su raza los cuidadores podrán registrarla. Podrán recibir comentarios y valoraciones, haciendo un ranking de los mejores</w:t>
       </w:r>
       <w:r>
         <w:rPr>
+          <w:rFonts w:ascii="Arial" w:hAnsi="Arial" w:cs="Arial"/>
           <w:color w:val="000000"/>
         </w:rPr>
         <w:t xml:space="preserve"> (se almacenará el número de comentarios y la media de valoración).</w:t>
@@ -732,6 +888,9 @@
         </w:pBdr>
         <w:spacing w:after="0"/>
         <w:ind w:left="720"/>
+        <w:rPr>
+          <w:rFonts w:ascii="Arial" w:hAnsi="Arial" w:cs="Arial"/>
+        </w:rPr>
       </w:pPr>
     </w:p>
     <w:p>
@@ -749,53 +908,132 @@
         </w:pBdr>
         <w:spacing w:after="0"/>
         <w:contextualSpacing/>
-      </w:pPr>
-      <w:r>
-        <w:rPr>
+        <w:rPr>
+          <w:rFonts w:ascii="Arial" w:hAnsi="Arial" w:cs="Arial"/>
+        </w:rPr>
+      </w:pPr>
+      <w:r>
+        <w:rPr>
+          <w:rFonts w:ascii="Arial" w:hAnsi="Arial" w:cs="Arial"/>
           <w:b/>
         </w:rPr>
         <w:t>Eventos</w:t>
       </w:r>
       <w:r>
+        <w:rPr>
+          <w:rFonts w:ascii="Arial" w:hAnsi="Arial" w:cs="Arial"/>
+        </w:rPr>
         <w:t xml:space="preserve">: </w:t>
       </w:r>
       <w:r>
-        <w:t xml:space="preserve">las asociaciones y criadores podrán crear eventos. Por cada evento se almacenará: </w:t>
-      </w:r>
-      <w:r>
+        <w:rPr>
+          <w:rFonts w:ascii="Arial" w:hAnsi="Arial" w:cs="Arial"/>
+        </w:rPr>
+        <w:t xml:space="preserve">las asociaciones y </w:t>
+      </w:r>
+      <w:r>
+        <w:rPr>
+          <w:rFonts w:ascii="Arial" w:hAnsi="Arial" w:cs="Arial"/>
+        </w:rPr>
+        <w:t>¿</w:t>
+      </w:r>
+      <w:r>
+        <w:rPr>
+          <w:rFonts w:ascii="Arial" w:hAnsi="Arial" w:cs="Arial"/>
+          <w:color w:val="FF0000"/>
+        </w:rPr>
+        <w:t>criadores</w:t>
+      </w:r>
+      <w:r>
+        <w:rPr>
+          <w:rFonts w:ascii="Arial" w:hAnsi="Arial" w:cs="Arial"/>
+          <w:color w:val="FF0000"/>
+        </w:rPr>
+        <w:t>?</w:t>
+      </w:r>
+      <w:r>
+        <w:rPr>
+          <w:rFonts w:ascii="Arial" w:hAnsi="Arial" w:cs="Arial"/>
+          <w:color w:val="FF0000"/>
+        </w:rPr>
+        <w:t xml:space="preserve"> </w:t>
+      </w:r>
+      <w:r>
+        <w:rPr>
+          <w:rFonts w:ascii="Arial" w:hAnsi="Arial" w:cs="Arial"/>
+        </w:rPr>
+        <w:t xml:space="preserve">podrán crear eventos. Por cada evento se almacenará: </w:t>
+      </w:r>
+      <w:r>
+        <w:rPr>
+          <w:rFonts w:ascii="Arial" w:hAnsi="Arial" w:cs="Arial"/>
+        </w:rPr>
         <w:t xml:space="preserve">título, </w:t>
       </w:r>
       <w:r>
+        <w:rPr>
+          <w:rFonts w:ascii="Arial" w:hAnsi="Arial" w:cs="Arial"/>
+        </w:rPr>
         <w:t xml:space="preserve">descripción, lugar </w:t>
       </w:r>
       <w:r>
+        <w:rPr>
+          <w:rFonts w:ascii="Arial" w:hAnsi="Arial" w:cs="Arial"/>
+        </w:rPr>
         <w:t>fecha</w:t>
       </w:r>
       <w:r>
+        <w:rPr>
+          <w:rFonts w:ascii="Arial" w:hAnsi="Arial" w:cs="Arial"/>
+        </w:rPr>
         <w:t xml:space="preserve"> de creación</w:t>
       </w:r>
       <w:r>
+        <w:rPr>
+          <w:rFonts w:ascii="Arial" w:hAnsi="Arial" w:cs="Arial"/>
+        </w:rPr>
         <w:t>,</w:t>
       </w:r>
       <w:r>
+        <w:rPr>
+          <w:rFonts w:ascii="Arial" w:hAnsi="Arial" w:cs="Arial"/>
+        </w:rPr>
         <w:t xml:space="preserve"> fecha </w:t>
       </w:r>
       <w:r>
+        <w:rPr>
+          <w:rFonts w:ascii="Arial" w:hAnsi="Arial" w:cs="Arial"/>
+        </w:rPr>
         <w:t>de comienzo</w:t>
       </w:r>
       <w:r>
+        <w:rPr>
+          <w:rFonts w:ascii="Arial" w:hAnsi="Arial" w:cs="Arial"/>
+        </w:rPr>
         <w:t xml:space="preserve">, fecha de fin </w:t>
       </w:r>
       <w:r>
+        <w:rPr>
+          <w:rFonts w:ascii="Arial" w:hAnsi="Arial" w:cs="Arial"/>
+        </w:rPr>
         <w:t>y</w:t>
       </w:r>
       <w:r>
+        <w:rPr>
+          <w:rFonts w:ascii="Arial" w:hAnsi="Arial" w:cs="Arial"/>
+        </w:rPr>
         <w:t xml:space="preserve"> duración. Un criador podrá crear eventos de </w:t>
       </w:r>
       <w:r>
+        <w:rPr>
+          <w:rFonts w:ascii="Arial" w:hAnsi="Arial" w:cs="Arial"/>
+        </w:rPr>
         <w:t>exhibición</w:t>
       </w:r>
       <w:r>
+        <w:rPr>
+          <w:rFonts w:ascii="Arial" w:hAnsi="Arial" w:cs="Arial"/>
+        </w:rPr>
         <w:t xml:space="preserve"> o visita o muestra.</w:t>
       </w:r>
     </w:p>
@@ -810,6 +1048,7 @@
         </w:pBdr>
         <w:spacing w:after="0"/>
         <w:rPr>
+          <w:rFonts w:ascii="Arial" w:hAnsi="Arial" w:cs="Arial"/>
           <w:b/>
           <w:color w:val="000000"/>
         </w:rPr>
@@ -831,12 +1070,14 @@
         <w:spacing w:after="0"/>
         <w:contextualSpacing/>
         <w:rPr>
-          <w:b/>
-          <w:color w:val="000000"/>
-        </w:rPr>
-      </w:pPr>
-      <w:r>
-        <w:rPr>
+          <w:rFonts w:ascii="Arial" w:hAnsi="Arial" w:cs="Arial"/>
+          <w:b/>
+          <w:color w:val="000000"/>
+        </w:rPr>
+      </w:pPr>
+      <w:r>
+        <w:rPr>
+          <w:rFonts w:ascii="Arial" w:hAnsi="Arial" w:cs="Arial"/>
           <w:b/>
           <w:color w:val="000000"/>
         </w:rPr>
@@ -844,36 +1085,42 @@
       </w:r>
       <w:r>
         <w:rPr>
+          <w:rFonts w:ascii="Arial" w:hAnsi="Arial" w:cs="Arial"/>
           <w:color w:val="000000"/>
         </w:rPr>
         <w:t xml:space="preserve"> las asociaciones y criadores podrán publicar noticias. Para cada noticia se almacenará: su título,</w:t>
       </w:r>
       <w:r>
         <w:rPr>
+          <w:rFonts w:ascii="Arial" w:hAnsi="Arial" w:cs="Arial"/>
           <w:color w:val="000000"/>
         </w:rPr>
         <w:t xml:space="preserve"> </w:t>
       </w:r>
       <w:r>
         <w:rPr>
+          <w:rFonts w:ascii="Arial" w:hAnsi="Arial" w:cs="Arial"/>
           <w:color w:val="000000"/>
         </w:rPr>
         <w:t xml:space="preserve">texto y </w:t>
       </w:r>
       <w:r>
         <w:rPr>
+          <w:rFonts w:ascii="Arial" w:hAnsi="Arial" w:cs="Arial"/>
           <w:color w:val="000000"/>
         </w:rPr>
         <w:t>fecha</w:t>
       </w:r>
       <w:r>
         <w:rPr>
+          <w:rFonts w:ascii="Arial" w:hAnsi="Arial" w:cs="Arial"/>
           <w:color w:val="000000"/>
         </w:rPr>
         <w:t xml:space="preserve"> de publicación</w:t>
       </w:r>
       <w:r>
         <w:rPr>
+          <w:rFonts w:ascii="Arial" w:hAnsi="Arial" w:cs="Arial"/>
           <w:color w:val="000000"/>
         </w:rPr>
         <w:t>.</w:t>
@@ -892,6 +1139,7 @@
         <w:ind w:left="720"/>
         <w:contextualSpacing/>
         <w:rPr>
+          <w:rFonts w:ascii="Arial" w:hAnsi="Arial" w:cs="Arial"/>
           <w:b/>
           <w:color w:val="000000"/>
         </w:rPr>
@@ -913,12 +1161,14 @@
         <w:spacing w:after="0"/>
         <w:contextualSpacing/>
         <w:rPr>
-          <w:b/>
-          <w:color w:val="000000"/>
-        </w:rPr>
-      </w:pPr>
-      <w:r>
-        <w:rPr>
+          <w:rFonts w:ascii="Arial" w:hAnsi="Arial" w:cs="Arial"/>
+          <w:b/>
+          <w:color w:val="000000"/>
+        </w:rPr>
+      </w:pPr>
+      <w:r>
+        <w:rPr>
+          <w:rFonts w:ascii="Arial" w:hAnsi="Arial" w:cs="Arial"/>
           <w:b/>
           <w:color w:val="000000"/>
         </w:rPr>
@@ -926,6 +1176,7 @@
       </w:r>
       <w:r>
         <w:rPr>
+          <w:rFonts w:ascii="Arial" w:hAnsi="Arial" w:cs="Arial"/>
           <w:color w:val="000000"/>
         </w:rPr>
         <w:t>los actores podrán valorar los perfiles. Para cada valoración se almacenará: valoración (rango 0-5) y un texto.</w:t>
@@ -943,6 +1194,7 @@
         <w:spacing w:after="0"/>
         <w:ind w:left="720" w:hanging="720"/>
         <w:rPr>
+          <w:rFonts w:ascii="Arial" w:hAnsi="Arial" w:cs="Arial"/>
           <w:b/>
           <w:color w:val="000000"/>
         </w:rPr>
@@ -964,6 +1216,7 @@
         <w:spacing w:after="0"/>
         <w:contextualSpacing/>
         <w:rPr>
+          <w:rFonts w:ascii="Arial" w:hAnsi="Arial" w:cs="Arial"/>
           <w:b/>
           <w:color w:val="000000"/>
         </w:rPr>
@@ -972,25 +1225,30 @@
       <w:bookmarkEnd w:id="0"/>
       <w:r>
         <w:rPr>
-          <w:b/>
-          <w:color w:val="000000"/>
-        </w:rPr>
+          <w:rFonts w:ascii="Arial" w:hAnsi="Arial" w:cs="Arial"/>
+          <w:b/>
+          <w:color w:val="000000"/>
+        </w:rPr>
+        <w:lastRenderedPageBreak/>
         <w:t xml:space="preserve">Mensajería: </w:t>
       </w:r>
       <w:r>
         <w:rPr>
+          <w:rFonts w:ascii="Arial" w:hAnsi="Arial" w:cs="Arial"/>
           <w:color w:val="000000"/>
         </w:rPr>
         <w:t xml:space="preserve">los usuarios y asociaciones podrán recibir y enviar </w:t>
       </w:r>
       <w:r>
         <w:rPr>
-          <w:color w:val="000000"/>
+          <w:rFonts w:ascii="Arial" w:hAnsi="Arial" w:cs="Arial"/>
+          <w:color w:val="FF0000"/>
         </w:rPr>
         <w:t>chat o mensajes</w:t>
       </w:r>
       <w:r>
         <w:rPr>
+          <w:rFonts w:ascii="Arial" w:hAnsi="Arial" w:cs="Arial"/>
           <w:color w:val="000000"/>
         </w:rPr>
         <w:t>.</w:t>
@@ -1011,28 +1269,2158 @@
           <w:between w:val="nil"/>
         </w:pBdr>
         <w:rPr>
-          <w:b/>
-        </w:rPr>
-      </w:pPr>
-      <w:r>
-        <w:rPr>
-          <w:b/>
+          <w:rFonts w:ascii="Arial" w:hAnsi="Arial" w:cs="Arial"/>
+          <w:b/>
+        </w:rPr>
+      </w:pPr>
+      <w:r>
+        <w:rPr>
+          <w:rFonts w:ascii="Arial" w:hAnsi="Arial" w:cs="Arial"/>
+          <w:b/>
+        </w:rPr>
+        <w:t xml:space="preserve">Seguidores: </w:t>
+      </w:r>
+      <w:r>
+        <w:rPr>
+          <w:rFonts w:ascii="Arial" w:hAnsi="Arial" w:cs="Arial"/>
+        </w:rPr>
+        <w:t>los actores podrán enviarse solicitudes de amistad, en la cual se incluirá un comentario y se podrán aceptar o denegar</w:t>
+      </w:r>
+      <w:r>
+        <w:rPr>
+          <w:rFonts w:ascii="Arial" w:hAnsi="Arial" w:cs="Arial"/>
+        </w:rPr>
+        <w:t>.</w:t>
+      </w:r>
+    </w:p>
+    <w:p>
+      <w:pPr>
+        <w:pBdr>
+          <w:top w:val="nil"/>
+          <w:left w:val="nil"/>
+          <w:bottom w:val="nil"/>
+          <w:right w:val="nil"/>
+          <w:between w:val="nil"/>
+        </w:pBdr>
+        <w:rPr>
+          <w:rFonts w:ascii="Arial" w:hAnsi="Arial" w:cs="Arial"/>
+          <w:b/>
+        </w:rPr>
+      </w:pPr>
+      <w:r>
+        <w:rPr>
+          <w:rFonts w:ascii="Arial" w:hAnsi="Arial" w:cs="Arial"/>
+          <w:b/>
+          <w:sz w:val="36"/>
+          <w:szCs w:val="36"/>
+        </w:rPr>
+        <w:t>Requisitos Funcionales</w:t>
+      </w:r>
+    </w:p>
+    <w:p>
+      <w:pPr>
+        <w:pStyle w:val="NormalWeb"/>
+        <w:spacing w:before="0" w:beforeAutospacing="0" w:after="0" w:afterAutospacing="0"/>
+        <w:rPr>
+          <w:rFonts w:ascii="Arial" w:hAnsi="Arial" w:cs="Arial"/>
+          <w:iCs/>
+          <w:color w:val="0B5394"/>
+          <w:sz w:val="22"/>
+          <w:szCs w:val="22"/>
+        </w:rPr>
+      </w:pPr>
+      <w:r>
+        <w:rPr>
+          <w:rFonts w:ascii="Arial" w:hAnsi="Arial" w:cs="Arial"/>
+          <w:iCs/>
+          <w:color w:val="0B5394"/>
+          <w:sz w:val="22"/>
+          <w:szCs w:val="22"/>
+        </w:rPr>
+        <w:t xml:space="preserve">Un usuario el cual </w:t>
+      </w:r>
+      <w:r>
+        <w:rPr>
+          <w:rFonts w:ascii="Arial" w:hAnsi="Arial" w:cs="Arial"/>
+          <w:b/>
+          <w:iCs/>
+          <w:color w:val="0B5394"/>
+          <w:sz w:val="22"/>
+          <w:szCs w:val="22"/>
+        </w:rPr>
+        <w:t>no</w:t>
+      </w:r>
+      <w:r>
+        <w:rPr>
+          <w:rFonts w:ascii="Arial" w:hAnsi="Arial" w:cs="Arial"/>
+          <w:iCs/>
+          <w:color w:val="0B5394"/>
+          <w:sz w:val="22"/>
+          <w:szCs w:val="22"/>
+        </w:rPr>
+        <w:t xml:space="preserve"> está </w:t>
+      </w:r>
+      <w:r>
+        <w:rPr>
+          <w:rFonts w:ascii="Arial" w:hAnsi="Arial" w:cs="Arial"/>
+          <w:b/>
+          <w:iCs/>
+          <w:color w:val="0B5394"/>
+          <w:sz w:val="22"/>
+          <w:szCs w:val="22"/>
+        </w:rPr>
+        <w:t>autenticado</w:t>
+      </w:r>
+      <w:r>
+        <w:rPr>
+          <w:rFonts w:ascii="Arial" w:hAnsi="Arial" w:cs="Arial"/>
+          <w:iCs/>
+          <w:color w:val="0B5394"/>
+          <w:sz w:val="22"/>
+          <w:szCs w:val="22"/>
+        </w:rPr>
+        <w:t xml:space="preserve"> debe ser capaz de:</w:t>
+      </w:r>
+    </w:p>
+    <w:p>
+      <w:pPr>
+        <w:pStyle w:val="NormalWeb"/>
+        <w:spacing w:before="0" w:beforeAutospacing="0" w:after="0" w:afterAutospacing="0"/>
+        <w:jc w:val="both"/>
+        <w:rPr>
+          <w:rFonts w:ascii="Arial" w:hAnsi="Arial" w:cs="Arial"/>
+          <w:sz w:val="22"/>
+          <w:szCs w:val="22"/>
+        </w:rPr>
+      </w:pPr>
+      <w:r>
+        <w:rPr>
+          <w:rFonts w:ascii="Arial" w:hAnsi="Arial" w:cs="Arial"/>
+          <w:sz w:val="22"/>
+          <w:szCs w:val="22"/>
+        </w:rPr>
+        <w:t xml:space="preserve"> </w:t>
+      </w:r>
+    </w:p>
+    <w:p>
+      <w:pPr>
+        <w:pStyle w:val="NormalWeb"/>
+        <w:numPr>
+          <w:ilvl w:val="0"/>
+          <w:numId w:val="8"/>
+        </w:numPr>
+        <w:spacing w:before="0" w:beforeAutospacing="0" w:after="0" w:afterAutospacing="0"/>
+        <w:jc w:val="both"/>
+        <w:rPr>
+          <w:rFonts w:ascii="Arial" w:hAnsi="Arial" w:cs="Arial"/>
+          <w:sz w:val="22"/>
+          <w:szCs w:val="22"/>
+        </w:rPr>
+      </w:pPr>
+      <w:r>
+        <w:rPr>
+          <w:rFonts w:ascii="Arial" w:hAnsi="Arial" w:cs="Arial"/>
+          <w:color w:val="000000"/>
+          <w:sz w:val="22"/>
+          <w:szCs w:val="22"/>
+        </w:rPr>
+        <w:t>Ver la bienvenida a la página</w:t>
+      </w:r>
+      <w:r>
+        <w:rPr>
+          <w:rFonts w:ascii="Arial" w:hAnsi="Arial" w:cs="Arial"/>
+          <w:color w:val="000000"/>
+          <w:sz w:val="22"/>
+          <w:szCs w:val="22"/>
+        </w:rPr>
+        <w:t>, listado de los animales, criadores y asociaciones</w:t>
+      </w:r>
+      <w:r>
+        <w:rPr>
+          <w:rFonts w:ascii="Arial" w:hAnsi="Arial" w:cs="Arial"/>
+          <w:color w:val="000000"/>
+          <w:sz w:val="22"/>
+          <w:szCs w:val="22"/>
+        </w:rPr>
+        <w:t>.</w:t>
+      </w:r>
+    </w:p>
+    <w:p>
+      <w:pPr>
+        <w:pStyle w:val="NormalWeb"/>
+        <w:numPr>
+          <w:ilvl w:val="0"/>
+          <w:numId w:val="8"/>
+        </w:numPr>
+        <w:spacing w:before="0" w:beforeAutospacing="0" w:after="0" w:afterAutospacing="0"/>
+        <w:jc w:val="both"/>
+        <w:rPr>
+          <w:rFonts w:ascii="Arial" w:hAnsi="Arial" w:cs="Arial"/>
+          <w:sz w:val="22"/>
+          <w:szCs w:val="22"/>
+        </w:rPr>
+      </w:pPr>
+      <w:r>
+        <w:rPr>
+          <w:rFonts w:ascii="Arial" w:hAnsi="Arial" w:cs="Arial"/>
+          <w:sz w:val="22"/>
+          <w:szCs w:val="22"/>
+        </w:rPr>
+        <w:t>Iniciar sesión al sistema usando sus credenciales.</w:t>
+      </w:r>
+    </w:p>
+    <w:p>
+      <w:pPr>
+        <w:pStyle w:val="NormalWeb"/>
+        <w:numPr>
+          <w:ilvl w:val="0"/>
+          <w:numId w:val="8"/>
+        </w:numPr>
+        <w:spacing w:before="0" w:beforeAutospacing="0" w:after="0" w:afterAutospacing="0"/>
+        <w:rPr>
+          <w:rFonts w:ascii="Arial" w:hAnsi="Arial" w:cs="Arial"/>
+          <w:sz w:val="22"/>
+          <w:szCs w:val="22"/>
+        </w:rPr>
+      </w:pPr>
+      <w:r>
+        <w:rPr>
+          <w:rFonts w:ascii="Arial" w:hAnsi="Arial" w:cs="Arial"/>
+          <w:sz w:val="22"/>
+          <w:szCs w:val="22"/>
+        </w:rPr>
+        <w:t>Registrarse como asociación. (</w:t>
+      </w:r>
+      <w:r>
+        <w:rPr>
+          <w:rFonts w:ascii="Arial" w:hAnsi="Arial" w:cs="Arial"/>
+          <w:color w:val="FF0000"/>
+          <w:sz w:val="22"/>
+          <w:szCs w:val="22"/>
+        </w:rPr>
+        <w:t>alguna restricción para que no se registre cualquiera</w:t>
+      </w:r>
+      <w:r>
+        <w:rPr>
+          <w:rFonts w:ascii="Arial" w:hAnsi="Arial" w:cs="Arial"/>
+          <w:sz w:val="22"/>
+          <w:szCs w:val="22"/>
+        </w:rPr>
+        <w:t>)</w:t>
+      </w:r>
+    </w:p>
+    <w:p>
+      <w:pPr>
+        <w:pStyle w:val="NormalWeb"/>
+        <w:numPr>
+          <w:ilvl w:val="0"/>
+          <w:numId w:val="8"/>
+        </w:numPr>
+        <w:spacing w:before="0" w:beforeAutospacing="0" w:after="0" w:afterAutospacing="0"/>
+        <w:rPr>
+          <w:rFonts w:ascii="Arial" w:hAnsi="Arial" w:cs="Arial"/>
+          <w:sz w:val="22"/>
+          <w:szCs w:val="22"/>
+        </w:rPr>
+      </w:pPr>
+      <w:r>
+        <w:rPr>
+          <w:rFonts w:ascii="Arial" w:hAnsi="Arial" w:cs="Arial"/>
+          <w:sz w:val="22"/>
+          <w:szCs w:val="22"/>
+        </w:rPr>
+        <w:t>Registrarse como criador.</w:t>
+      </w:r>
+    </w:p>
+    <w:p>
+      <w:pPr>
+        <w:pStyle w:val="NormalWeb"/>
+        <w:numPr>
+          <w:ilvl w:val="0"/>
+          <w:numId w:val="8"/>
+        </w:numPr>
+        <w:spacing w:before="0" w:beforeAutospacing="0" w:after="0" w:afterAutospacing="0"/>
+        <w:rPr>
+          <w:rFonts w:ascii="Arial" w:hAnsi="Arial" w:cs="Arial"/>
+          <w:sz w:val="22"/>
+          <w:szCs w:val="22"/>
+        </w:rPr>
+      </w:pPr>
+      <w:r>
+        <w:rPr>
+          <w:rFonts w:ascii="Arial" w:hAnsi="Arial" w:cs="Arial"/>
+          <w:sz w:val="22"/>
+          <w:szCs w:val="22"/>
+        </w:rPr>
+        <w:t>Registrarse como usuario.</w:t>
+      </w:r>
+    </w:p>
+    <w:p>
+      <w:pPr>
+        <w:pStyle w:val="NormalWeb"/>
+        <w:spacing w:before="0" w:beforeAutospacing="0" w:after="0" w:afterAutospacing="0"/>
+        <w:jc w:val="both"/>
+        <w:rPr>
+          <w:rFonts w:ascii="Arial" w:hAnsi="Arial" w:cs="Arial"/>
+          <w:i/>
+          <w:iCs/>
+          <w:color w:val="0B5394"/>
+          <w:sz w:val="22"/>
+          <w:szCs w:val="22"/>
+          <w:lang w:val="en-US"/>
+        </w:rPr>
+      </w:pPr>
+    </w:p>
+    <w:p>
+      <w:pPr>
+        <w:pStyle w:val="NormalWeb"/>
+        <w:spacing w:before="0" w:beforeAutospacing="0" w:after="0" w:afterAutospacing="0"/>
+        <w:rPr>
+          <w:rFonts w:ascii="Arial" w:hAnsi="Arial" w:cs="Arial"/>
+          <w:iCs/>
+          <w:color w:val="0B5394"/>
+          <w:sz w:val="22"/>
+          <w:szCs w:val="22"/>
+        </w:rPr>
+      </w:pPr>
+      <w:r>
+        <w:rPr>
+          <w:rFonts w:ascii="Arial" w:hAnsi="Arial" w:cs="Arial"/>
+          <w:iCs/>
+          <w:color w:val="0B5394"/>
+          <w:sz w:val="22"/>
+          <w:szCs w:val="22"/>
+        </w:rPr>
+        <w:t xml:space="preserve">Un actor el cual está </w:t>
+      </w:r>
+      <w:r>
+        <w:rPr>
+          <w:rFonts w:ascii="Arial" w:hAnsi="Arial" w:cs="Arial"/>
+          <w:b/>
+          <w:iCs/>
+          <w:color w:val="0B5394"/>
+          <w:sz w:val="22"/>
+          <w:szCs w:val="22"/>
+        </w:rPr>
+        <w:t>autenticado</w:t>
+      </w:r>
+      <w:r>
+        <w:rPr>
+          <w:rFonts w:ascii="Arial" w:hAnsi="Arial" w:cs="Arial"/>
+          <w:iCs/>
+          <w:color w:val="0B5394"/>
+          <w:sz w:val="22"/>
+          <w:szCs w:val="22"/>
+        </w:rPr>
+        <w:t xml:space="preserve"> debe ser capaz de:</w:t>
+      </w:r>
+    </w:p>
+    <w:p>
+      <w:pPr>
+        <w:pStyle w:val="NormalWeb"/>
+        <w:spacing w:before="0" w:beforeAutospacing="0" w:after="0" w:afterAutospacing="0"/>
+        <w:jc w:val="both"/>
+        <w:rPr>
+          <w:rFonts w:ascii="Arial" w:hAnsi="Arial" w:cs="Arial"/>
+          <w:iCs/>
+          <w:color w:val="0B5394"/>
+          <w:sz w:val="22"/>
+          <w:szCs w:val="22"/>
+        </w:rPr>
+      </w:pPr>
+      <w:r>
+        <w:rPr>
+          <w:rFonts w:ascii="Arial" w:hAnsi="Arial" w:cs="Arial"/>
+          <w:iCs/>
+          <w:color w:val="0B5394"/>
+          <w:sz w:val="22"/>
+          <w:szCs w:val="22"/>
+        </w:rPr>
+        <w:tab/>
+      </w:r>
+    </w:p>
+    <w:p>
+      <w:pPr>
+        <w:pStyle w:val="NormalWeb"/>
+        <w:numPr>
+          <w:ilvl w:val="0"/>
+          <w:numId w:val="8"/>
+        </w:numPr>
+        <w:spacing w:before="0" w:beforeAutospacing="0" w:after="0" w:afterAutospacing="0"/>
+        <w:jc w:val="both"/>
+        <w:rPr>
+          <w:rFonts w:ascii="Arial" w:hAnsi="Arial" w:cs="Arial"/>
+          <w:iCs/>
+          <w:sz w:val="22"/>
+          <w:szCs w:val="22"/>
+        </w:rPr>
+      </w:pPr>
+      <w:r>
+        <w:rPr>
+          <w:rFonts w:ascii="Arial" w:hAnsi="Arial" w:cs="Arial"/>
+          <w:iCs/>
+          <w:sz w:val="22"/>
+          <w:szCs w:val="22"/>
+        </w:rPr>
+        <w:t>Hacer lo mismo que un usuario que no esté registrado en el sistema.</w:t>
+      </w:r>
+    </w:p>
+    <w:p>
+      <w:pPr>
+        <w:pStyle w:val="NormalWeb"/>
+        <w:numPr>
+          <w:ilvl w:val="0"/>
+          <w:numId w:val="8"/>
+        </w:numPr>
+        <w:spacing w:before="0" w:beforeAutospacing="0" w:after="0" w:afterAutospacing="0"/>
+        <w:jc w:val="both"/>
+        <w:rPr>
+          <w:rFonts w:ascii="Arial" w:hAnsi="Arial" w:cs="Arial"/>
+          <w:iCs/>
+          <w:sz w:val="22"/>
+          <w:szCs w:val="22"/>
+        </w:rPr>
+      </w:pPr>
+    </w:p>
+    <w:p>
+      <w:pPr>
+        <w:pStyle w:val="NormalWeb"/>
+        <w:spacing w:before="0" w:beforeAutospacing="0" w:after="0" w:afterAutospacing="0"/>
+        <w:jc w:val="both"/>
+        <w:rPr>
+          <w:rFonts w:ascii="Arial" w:hAnsi="Arial" w:cs="Arial"/>
+          <w:iCs/>
+          <w:color w:val="0B5394"/>
+          <w:sz w:val="22"/>
+          <w:szCs w:val="22"/>
+        </w:rPr>
+      </w:pPr>
+    </w:p>
+    <w:p>
+      <w:pPr>
+        <w:pStyle w:val="NormalWeb"/>
+        <w:spacing w:before="0" w:beforeAutospacing="0" w:after="0" w:afterAutospacing="0"/>
+        <w:rPr>
+          <w:rFonts w:ascii="Arial" w:hAnsi="Arial" w:cs="Arial"/>
+          <w:iCs/>
+          <w:color w:val="0B5394"/>
+          <w:sz w:val="22"/>
+          <w:szCs w:val="22"/>
+        </w:rPr>
+      </w:pPr>
+      <w:r>
+        <w:rPr>
+          <w:rFonts w:ascii="Arial" w:hAnsi="Arial" w:cs="Arial"/>
+          <w:iCs/>
+          <w:color w:val="0B5394"/>
+          <w:sz w:val="22"/>
+          <w:szCs w:val="22"/>
+        </w:rPr>
+        <w:t xml:space="preserve">Un actor </w:t>
+      </w:r>
+      <w:r>
+        <w:rPr>
+          <w:rFonts w:ascii="Arial" w:hAnsi="Arial" w:cs="Arial"/>
+          <w:iCs/>
+          <w:color w:val="0B5394"/>
+          <w:sz w:val="22"/>
+          <w:szCs w:val="22"/>
+        </w:rPr>
+        <w:t xml:space="preserve">registrado como </w:t>
+      </w:r>
+      <w:r>
+        <w:rPr>
+          <w:rFonts w:ascii="Arial" w:hAnsi="Arial" w:cs="Arial"/>
+          <w:b/>
+          <w:iCs/>
+          <w:color w:val="0B5394"/>
+          <w:sz w:val="22"/>
+          <w:szCs w:val="22"/>
+        </w:rPr>
+        <w:t>usuario</w:t>
+      </w:r>
+      <w:r>
+        <w:rPr>
+          <w:rFonts w:ascii="Arial" w:hAnsi="Arial" w:cs="Arial"/>
+          <w:iCs/>
+          <w:color w:val="0B5394"/>
+          <w:sz w:val="22"/>
+          <w:szCs w:val="22"/>
+        </w:rPr>
+        <w:t xml:space="preserve"> debe ser capaz de:</w:t>
+      </w:r>
+    </w:p>
+    <w:p>
+      <w:pPr>
+        <w:pStyle w:val="NormalWeb"/>
+        <w:spacing w:before="0" w:beforeAutospacing="0" w:after="0" w:afterAutospacing="0"/>
+        <w:rPr>
+          <w:rFonts w:ascii="Arial" w:hAnsi="Arial" w:cs="Arial"/>
+          <w:iCs/>
+          <w:color w:val="0B5394"/>
+          <w:sz w:val="22"/>
+          <w:szCs w:val="22"/>
+        </w:rPr>
+      </w:pPr>
+    </w:p>
+    <w:p>
+      <w:pPr>
+        <w:pStyle w:val="NormalWeb"/>
+        <w:numPr>
+          <w:ilvl w:val="0"/>
+          <w:numId w:val="8"/>
+        </w:numPr>
+        <w:spacing w:before="0" w:beforeAutospacing="0" w:after="0" w:afterAutospacing="0"/>
+        <w:rPr>
+          <w:rFonts w:ascii="Arial" w:hAnsi="Arial" w:cs="Arial"/>
+          <w:iCs/>
+          <w:sz w:val="22"/>
+          <w:szCs w:val="22"/>
+        </w:rPr>
+      </w:pPr>
+      <w:r>
+        <w:rPr>
+          <w:rFonts w:ascii="Arial" w:hAnsi="Arial" w:cs="Arial"/>
+          <w:iCs/>
+          <w:sz w:val="22"/>
+          <w:szCs w:val="22"/>
+        </w:rPr>
+        <w:t>Editar su perfil.</w:t>
+      </w:r>
+    </w:p>
+    <w:p>
+      <w:pPr>
+        <w:pStyle w:val="NormalWeb"/>
+        <w:numPr>
+          <w:ilvl w:val="0"/>
+          <w:numId w:val="8"/>
+        </w:numPr>
+        <w:spacing w:before="0" w:beforeAutospacing="0" w:after="0" w:afterAutospacing="0"/>
+        <w:rPr>
+          <w:rFonts w:ascii="Arial" w:hAnsi="Arial" w:cs="Arial"/>
+          <w:iCs/>
+          <w:sz w:val="22"/>
+          <w:szCs w:val="22"/>
+        </w:rPr>
+      </w:pPr>
+      <w:r>
+        <w:rPr>
+          <w:rFonts w:ascii="Arial" w:hAnsi="Arial" w:cs="Arial"/>
+          <w:iCs/>
+          <w:sz w:val="22"/>
+          <w:szCs w:val="22"/>
+        </w:rPr>
+        <w:t>Filtrar todos sus listados por una palabra clave.</w:t>
+      </w:r>
+    </w:p>
+    <w:p>
+      <w:pPr>
+        <w:pStyle w:val="NormalWeb"/>
+        <w:numPr>
+          <w:ilvl w:val="0"/>
+          <w:numId w:val="8"/>
+        </w:numPr>
+        <w:spacing w:before="0" w:beforeAutospacing="0" w:after="0" w:afterAutospacing="0"/>
+        <w:rPr>
+          <w:rFonts w:ascii="Arial" w:hAnsi="Arial" w:cs="Arial"/>
+          <w:iCs/>
+          <w:sz w:val="22"/>
+          <w:szCs w:val="22"/>
+        </w:rPr>
+      </w:pPr>
+      <w:r>
+        <w:rPr>
+          <w:rFonts w:ascii="Arial" w:hAnsi="Arial" w:cs="Arial"/>
+          <w:iCs/>
+          <w:sz w:val="22"/>
+          <w:szCs w:val="22"/>
+        </w:rPr>
+        <w:t xml:space="preserve">Filtrado con los mejores </w:t>
+      </w:r>
+      <w:r>
+        <w:rPr>
+          <w:rFonts w:ascii="Arial" w:hAnsi="Arial" w:cs="Arial"/>
+          <w:iCs/>
+          <w:sz w:val="22"/>
+          <w:szCs w:val="22"/>
+        </w:rPr>
+        <w:t xml:space="preserve">y peores </w:t>
+      </w:r>
+      <w:r>
+        <w:rPr>
+          <w:rFonts w:ascii="Arial" w:hAnsi="Arial" w:cs="Arial"/>
+          <w:iCs/>
+          <w:sz w:val="22"/>
+          <w:szCs w:val="22"/>
+        </w:rPr>
+        <w:t xml:space="preserve">comentarios, esto son los comentarios con más </w:t>
+      </w:r>
+      <w:r>
+        <w:rPr>
+          <w:rFonts w:ascii="Arial" w:hAnsi="Arial" w:cs="Arial"/>
+          <w:i/>
+          <w:iCs/>
+          <w:sz w:val="22"/>
+          <w:szCs w:val="22"/>
+        </w:rPr>
+        <w:t>like</w:t>
+      </w:r>
+      <w:r>
+        <w:rPr>
+          <w:rFonts w:ascii="Arial" w:hAnsi="Arial" w:cs="Arial"/>
+          <w:i/>
+          <w:iCs/>
+          <w:sz w:val="22"/>
+          <w:szCs w:val="22"/>
+        </w:rPr>
+        <w:t xml:space="preserve"> / dislike </w:t>
+      </w:r>
+      <w:r>
+        <w:rPr>
+          <w:rFonts w:ascii="Arial" w:hAnsi="Arial" w:cs="Arial"/>
+          <w:iCs/>
+          <w:sz w:val="22"/>
+          <w:szCs w:val="22"/>
+        </w:rPr>
+        <w:t>que posee el perfil.</w:t>
+      </w:r>
+    </w:p>
+    <w:p>
+      <w:pPr>
+        <w:pStyle w:val="NormalWeb"/>
+        <w:numPr>
+          <w:ilvl w:val="0"/>
+          <w:numId w:val="8"/>
+        </w:numPr>
+        <w:spacing w:before="0" w:beforeAutospacing="0" w:after="0" w:afterAutospacing="0"/>
+        <w:rPr>
+          <w:rFonts w:ascii="Arial" w:hAnsi="Arial" w:cs="Arial"/>
+          <w:iCs/>
+          <w:sz w:val="22"/>
+          <w:szCs w:val="22"/>
+        </w:rPr>
+      </w:pPr>
+      <w:r>
+        <w:rPr>
+          <w:rFonts w:ascii="Arial" w:hAnsi="Arial" w:cs="Arial"/>
+          <w:iCs/>
+          <w:sz w:val="22"/>
+          <w:szCs w:val="22"/>
+        </w:rPr>
+        <w:t>Listar todos los animales registrados en el sistema.</w:t>
+      </w:r>
+      <w:r>
+        <w:rPr>
+          <w:rFonts w:ascii="Arial" w:hAnsi="Arial" w:cs="Arial"/>
+          <w:iCs/>
+          <w:sz w:val="22"/>
+          <w:szCs w:val="22"/>
+        </w:rPr>
+        <w:t xml:space="preserve"> Filtrar por raza o criador.</w:t>
+      </w:r>
+    </w:p>
+    <w:p>
+      <w:pPr>
+        <w:pStyle w:val="NormalWeb"/>
+        <w:numPr>
+          <w:ilvl w:val="0"/>
+          <w:numId w:val="8"/>
+        </w:numPr>
+        <w:spacing w:before="0" w:beforeAutospacing="0" w:after="0" w:afterAutospacing="0"/>
+        <w:rPr>
+          <w:rFonts w:ascii="Arial" w:hAnsi="Arial" w:cs="Arial"/>
+          <w:iCs/>
+          <w:sz w:val="22"/>
+          <w:szCs w:val="22"/>
+        </w:rPr>
+      </w:pPr>
+      <w:r>
+        <w:rPr>
+          <w:rFonts w:ascii="Arial" w:hAnsi="Arial" w:cs="Arial"/>
+          <w:iCs/>
+          <w:sz w:val="22"/>
+          <w:szCs w:val="22"/>
+        </w:rPr>
+        <w:t>Mostrar toda la información correspondiente a una raza específica.</w:t>
+      </w:r>
+    </w:p>
+    <w:p>
+      <w:pPr>
+        <w:pStyle w:val="NormalWeb"/>
+        <w:numPr>
+          <w:ilvl w:val="0"/>
+          <w:numId w:val="8"/>
+        </w:numPr>
+        <w:spacing w:before="0" w:beforeAutospacing="0" w:after="0" w:afterAutospacing="0"/>
+        <w:rPr>
+          <w:rFonts w:ascii="Arial" w:hAnsi="Arial" w:cs="Arial"/>
+          <w:iCs/>
+          <w:sz w:val="22"/>
+          <w:szCs w:val="22"/>
+        </w:rPr>
+      </w:pPr>
+      <w:r>
+        <w:rPr>
+          <w:rFonts w:ascii="Arial" w:hAnsi="Arial" w:cs="Arial"/>
+          <w:iCs/>
+          <w:sz w:val="22"/>
+          <w:szCs w:val="22"/>
+        </w:rPr>
+        <w:t>Mostrar el perfil toda la información de un animal.</w:t>
+      </w:r>
+      <w:r>
+        <w:rPr>
+          <w:rFonts w:ascii="Arial" w:hAnsi="Arial" w:cs="Arial"/>
+          <w:iCs/>
+          <w:sz w:val="22"/>
+          <w:szCs w:val="22"/>
+        </w:rPr>
+        <w:t xml:space="preserve"> </w:t>
+      </w:r>
+    </w:p>
+    <w:p>
+      <w:pPr>
+        <w:pStyle w:val="NormalWeb"/>
+        <w:numPr>
+          <w:ilvl w:val="0"/>
+          <w:numId w:val="8"/>
+        </w:numPr>
+        <w:spacing w:before="0" w:beforeAutospacing="0" w:after="0" w:afterAutospacing="0"/>
+        <w:rPr>
+          <w:rFonts w:ascii="Arial" w:hAnsi="Arial" w:cs="Arial"/>
+          <w:iCs/>
+          <w:sz w:val="22"/>
+          <w:szCs w:val="22"/>
+        </w:rPr>
+      </w:pPr>
+      <w:r>
+        <w:rPr>
+          <w:rFonts w:ascii="Arial" w:hAnsi="Arial" w:cs="Arial"/>
+          <w:iCs/>
+          <w:sz w:val="22"/>
+          <w:szCs w:val="22"/>
+        </w:rPr>
+        <w:t>Ver todos los comentarios relacionados con un animal.</w:t>
+      </w:r>
+    </w:p>
+    <w:p>
+      <w:pPr>
+        <w:pStyle w:val="NormalWeb"/>
+        <w:numPr>
+          <w:ilvl w:val="0"/>
+          <w:numId w:val="8"/>
+        </w:numPr>
+        <w:spacing w:before="0" w:beforeAutospacing="0" w:after="0" w:afterAutospacing="0"/>
+        <w:rPr>
+          <w:rFonts w:ascii="Arial" w:hAnsi="Arial" w:cs="Arial"/>
+          <w:iCs/>
+          <w:sz w:val="22"/>
+          <w:szCs w:val="22"/>
+        </w:rPr>
+      </w:pPr>
+      <w:r>
+        <w:rPr>
+          <w:rFonts w:ascii="Arial" w:hAnsi="Arial" w:cs="Arial"/>
+          <w:iCs/>
+          <w:sz w:val="22"/>
+          <w:szCs w:val="22"/>
+        </w:rPr>
+        <w:t>Comentar el perfil de un animal.</w:t>
+      </w:r>
+    </w:p>
+    <w:p>
+      <w:pPr>
+        <w:pStyle w:val="NormalWeb"/>
+        <w:numPr>
+          <w:ilvl w:val="0"/>
+          <w:numId w:val="8"/>
+        </w:numPr>
+        <w:spacing w:before="0" w:beforeAutospacing="0" w:after="0" w:afterAutospacing="0"/>
+        <w:rPr>
+          <w:rFonts w:ascii="Arial" w:hAnsi="Arial" w:cs="Arial"/>
+          <w:iCs/>
+          <w:sz w:val="22"/>
+          <w:szCs w:val="22"/>
+        </w:rPr>
+      </w:pPr>
+      <w:r>
+        <w:rPr>
+          <w:rFonts w:ascii="Arial" w:hAnsi="Arial" w:cs="Arial"/>
+          <w:iCs/>
+          <w:sz w:val="22"/>
+          <w:szCs w:val="22"/>
+        </w:rPr>
+        <w:t>Valorar un animal.</w:t>
+      </w:r>
+    </w:p>
+    <w:p>
+      <w:pPr>
+        <w:pStyle w:val="NormalWeb"/>
+        <w:numPr>
+          <w:ilvl w:val="0"/>
+          <w:numId w:val="8"/>
+        </w:numPr>
+        <w:spacing w:before="0" w:beforeAutospacing="0" w:after="0" w:afterAutospacing="0"/>
+        <w:rPr>
+          <w:rFonts w:ascii="Arial" w:hAnsi="Arial" w:cs="Arial"/>
+          <w:iCs/>
+          <w:sz w:val="22"/>
+          <w:szCs w:val="22"/>
+        </w:rPr>
+      </w:pPr>
+    </w:p>
+    <w:p>
+      <w:pPr>
+        <w:pStyle w:val="NormalWeb"/>
+        <w:numPr>
+          <w:ilvl w:val="0"/>
+          <w:numId w:val="8"/>
+        </w:numPr>
+        <w:spacing w:before="0" w:beforeAutospacing="0" w:after="0" w:afterAutospacing="0"/>
+        <w:rPr>
+          <w:rFonts w:ascii="Arial" w:hAnsi="Arial" w:cs="Arial"/>
+          <w:iCs/>
+          <w:sz w:val="22"/>
+          <w:szCs w:val="22"/>
+        </w:rPr>
+      </w:pPr>
+      <w:r>
+        <w:rPr>
+          <w:rFonts w:ascii="Arial" w:hAnsi="Arial" w:cs="Arial"/>
+          <w:iCs/>
+          <w:sz w:val="22"/>
+          <w:szCs w:val="22"/>
+        </w:rPr>
+        <w:t>Listar todos los eventos del sistema.</w:t>
+      </w:r>
+      <w:r>
+        <w:rPr>
+          <w:rFonts w:ascii="Arial" w:hAnsi="Arial" w:cs="Arial"/>
+          <w:iCs/>
+          <w:sz w:val="22"/>
+          <w:szCs w:val="22"/>
+        </w:rPr>
+        <w:t xml:space="preserve"> Filtrar</w:t>
+      </w:r>
+      <w:r>
+        <w:rPr>
+          <w:rFonts w:ascii="Arial" w:hAnsi="Arial" w:cs="Arial"/>
+          <w:iCs/>
+          <w:sz w:val="22"/>
+          <w:szCs w:val="22"/>
+        </w:rPr>
+        <w:t xml:space="preserve"> por actor</w:t>
+      </w:r>
+      <w:r>
+        <w:rPr>
+          <w:rFonts w:ascii="Arial" w:hAnsi="Arial" w:cs="Arial"/>
+          <w:iCs/>
+          <w:sz w:val="22"/>
+          <w:szCs w:val="22"/>
+        </w:rPr>
+        <w:t xml:space="preserve"> </w:t>
+      </w:r>
+      <w:r>
+        <w:rPr>
+          <w:rFonts w:ascii="Arial" w:hAnsi="Arial" w:cs="Arial"/>
+          <w:iCs/>
+          <w:sz w:val="22"/>
+          <w:szCs w:val="22"/>
+        </w:rPr>
+        <w:t>criador o asociación.</w:t>
+      </w:r>
+    </w:p>
+    <w:p>
+      <w:pPr>
+        <w:pStyle w:val="NormalWeb"/>
+        <w:numPr>
+          <w:ilvl w:val="0"/>
+          <w:numId w:val="8"/>
+        </w:numPr>
+        <w:spacing w:before="0" w:beforeAutospacing="0" w:after="0" w:afterAutospacing="0"/>
+        <w:rPr>
+          <w:rFonts w:ascii="Arial" w:hAnsi="Arial" w:cs="Arial"/>
+          <w:iCs/>
+          <w:sz w:val="22"/>
+          <w:szCs w:val="22"/>
+        </w:rPr>
+      </w:pPr>
+      <w:r>
+        <w:rPr>
+          <w:rFonts w:ascii="Arial" w:hAnsi="Arial" w:cs="Arial"/>
+          <w:iCs/>
+          <w:sz w:val="22"/>
+          <w:szCs w:val="22"/>
+        </w:rPr>
+        <w:t xml:space="preserve">Listar </w:t>
+      </w:r>
+      <w:r>
+        <w:rPr>
+          <w:rFonts w:ascii="Arial" w:hAnsi="Arial" w:cs="Arial"/>
+          <w:iCs/>
+          <w:sz w:val="22"/>
+          <w:szCs w:val="22"/>
+        </w:rPr>
+        <w:t>los eventos</w:t>
+      </w:r>
+      <w:r>
+        <w:rPr>
+          <w:rFonts w:ascii="Arial" w:hAnsi="Arial" w:cs="Arial"/>
+          <w:iCs/>
+          <w:sz w:val="22"/>
+          <w:szCs w:val="22"/>
+        </w:rPr>
+        <w:t xml:space="preserve"> que están</w:t>
+      </w:r>
+      <w:r>
+        <w:rPr>
+          <w:rFonts w:ascii="Arial" w:hAnsi="Arial" w:cs="Arial"/>
+          <w:iCs/>
+          <w:sz w:val="22"/>
+          <w:szCs w:val="22"/>
+        </w:rPr>
+        <w:t xml:space="preserve"> por realizar</w:t>
+      </w:r>
+    </w:p>
+    <w:p>
+      <w:pPr>
+        <w:pStyle w:val="NormalWeb"/>
+        <w:numPr>
+          <w:ilvl w:val="0"/>
+          <w:numId w:val="8"/>
+        </w:numPr>
+        <w:spacing w:before="0" w:beforeAutospacing="0" w:after="0" w:afterAutospacing="0"/>
+        <w:rPr>
+          <w:rFonts w:ascii="Arial" w:hAnsi="Arial" w:cs="Arial"/>
+          <w:iCs/>
+          <w:sz w:val="22"/>
+          <w:szCs w:val="22"/>
+        </w:rPr>
+      </w:pPr>
+      <w:r>
+        <w:rPr>
+          <w:rFonts w:ascii="Arial" w:hAnsi="Arial" w:cs="Arial"/>
+          <w:iCs/>
+          <w:sz w:val="22"/>
+          <w:szCs w:val="22"/>
+        </w:rPr>
+        <w:t xml:space="preserve">Listar los eventos que han sido </w:t>
+      </w:r>
+      <w:r>
+        <w:rPr>
+          <w:rFonts w:ascii="Arial" w:hAnsi="Arial" w:cs="Arial"/>
+          <w:iCs/>
+          <w:sz w:val="22"/>
+          <w:szCs w:val="22"/>
+        </w:rPr>
+        <w:t>finalizados.</w:t>
+      </w:r>
+    </w:p>
+    <w:p>
+      <w:pPr>
+        <w:pStyle w:val="NormalWeb"/>
+        <w:numPr>
+          <w:ilvl w:val="0"/>
+          <w:numId w:val="8"/>
+        </w:numPr>
+        <w:spacing w:before="0" w:beforeAutospacing="0" w:after="0" w:afterAutospacing="0"/>
+        <w:rPr>
+          <w:rFonts w:ascii="Arial" w:hAnsi="Arial" w:cs="Arial"/>
+          <w:iCs/>
+          <w:sz w:val="22"/>
+          <w:szCs w:val="22"/>
+        </w:rPr>
+      </w:pPr>
+    </w:p>
+    <w:p>
+      <w:pPr>
+        <w:pStyle w:val="NormalWeb"/>
+        <w:numPr>
+          <w:ilvl w:val="0"/>
+          <w:numId w:val="8"/>
+        </w:numPr>
+        <w:spacing w:before="0" w:beforeAutospacing="0" w:after="0" w:afterAutospacing="0"/>
+        <w:rPr>
+          <w:rFonts w:ascii="Arial" w:hAnsi="Arial" w:cs="Arial"/>
+          <w:iCs/>
+          <w:sz w:val="22"/>
+          <w:szCs w:val="22"/>
+        </w:rPr>
+      </w:pPr>
+      <w:r>
+        <w:rPr>
+          <w:rFonts w:ascii="Arial" w:hAnsi="Arial" w:cs="Arial"/>
+          <w:iCs/>
+          <w:sz w:val="22"/>
+          <w:szCs w:val="22"/>
+        </w:rPr>
+        <w:t>Listar todas las noticias del sistema.</w:t>
+      </w:r>
+      <w:r>
+        <w:rPr>
+          <w:rFonts w:ascii="Arial" w:hAnsi="Arial" w:cs="Arial"/>
+          <w:iCs/>
+          <w:sz w:val="22"/>
+          <w:szCs w:val="22"/>
+        </w:rPr>
+        <w:t xml:space="preserve"> Filtrar por actor</w:t>
+      </w:r>
+      <w:r>
+        <w:rPr>
+          <w:rFonts w:ascii="Arial" w:hAnsi="Arial" w:cs="Arial"/>
+          <w:iCs/>
+          <w:sz w:val="22"/>
+          <w:szCs w:val="22"/>
+        </w:rPr>
+        <w:t xml:space="preserve"> criador o asociación.</w:t>
+      </w:r>
+    </w:p>
+    <w:p>
+      <w:pPr>
+        <w:pStyle w:val="NormalWeb"/>
+        <w:numPr>
+          <w:ilvl w:val="0"/>
+          <w:numId w:val="8"/>
+        </w:numPr>
+        <w:spacing w:before="0" w:beforeAutospacing="0" w:after="0" w:afterAutospacing="0"/>
+        <w:rPr>
+          <w:rFonts w:ascii="Arial" w:hAnsi="Arial" w:cs="Arial"/>
+          <w:iCs/>
+          <w:sz w:val="22"/>
+          <w:szCs w:val="22"/>
+        </w:rPr>
+      </w:pPr>
+      <w:r>
+        <w:rPr>
+          <w:rFonts w:ascii="Arial" w:hAnsi="Arial" w:cs="Arial"/>
+          <w:iCs/>
+          <w:sz w:val="22"/>
+          <w:szCs w:val="22"/>
+        </w:rPr>
+        <w:t xml:space="preserve"> </w:t>
+      </w:r>
+    </w:p>
+    <w:p>
+      <w:pPr>
+        <w:pStyle w:val="NormalWeb"/>
+        <w:numPr>
+          <w:ilvl w:val="0"/>
+          <w:numId w:val="8"/>
+        </w:numPr>
+        <w:spacing w:before="0" w:beforeAutospacing="0" w:after="0" w:afterAutospacing="0"/>
+        <w:rPr>
+          <w:rFonts w:ascii="Arial" w:hAnsi="Arial" w:cs="Arial"/>
+          <w:iCs/>
+          <w:sz w:val="22"/>
+          <w:szCs w:val="22"/>
+        </w:rPr>
+      </w:pPr>
+      <w:r>
+        <w:rPr>
+          <w:rFonts w:ascii="Arial" w:hAnsi="Arial" w:cs="Arial"/>
+          <w:iCs/>
+          <w:sz w:val="22"/>
+          <w:szCs w:val="22"/>
+        </w:rPr>
+        <w:t xml:space="preserve">Listar todos </w:t>
+      </w:r>
+      <w:r>
+        <w:rPr>
+          <w:rFonts w:ascii="Arial" w:hAnsi="Arial" w:cs="Arial"/>
+          <w:iCs/>
+          <w:sz w:val="22"/>
+          <w:szCs w:val="22"/>
+        </w:rPr>
+        <w:t>sus</w:t>
+      </w:r>
+      <w:r>
+        <w:rPr>
+          <w:rFonts w:ascii="Arial" w:hAnsi="Arial" w:cs="Arial"/>
+          <w:iCs/>
+          <w:sz w:val="22"/>
+          <w:szCs w:val="22"/>
+        </w:rPr>
+        <w:t xml:space="preserve"> seguidores que tiene</w:t>
+      </w:r>
+      <w:r>
+        <w:rPr>
+          <w:rFonts w:ascii="Arial" w:hAnsi="Arial" w:cs="Arial"/>
+          <w:iCs/>
+          <w:sz w:val="22"/>
+          <w:szCs w:val="22"/>
+        </w:rPr>
+        <w:t>.</w:t>
+      </w:r>
+      <w:r>
+        <w:rPr>
+          <w:rFonts w:ascii="Arial" w:hAnsi="Arial" w:cs="Arial"/>
+          <w:iCs/>
+          <w:sz w:val="22"/>
+          <w:szCs w:val="22"/>
+        </w:rPr>
+        <w:t xml:space="preserve"> Filtrar por tipo de actor criador o asociación.</w:t>
+      </w:r>
+    </w:p>
+    <w:p>
+      <w:pPr>
+        <w:pStyle w:val="NormalWeb"/>
+        <w:numPr>
+          <w:ilvl w:val="0"/>
+          <w:numId w:val="8"/>
+        </w:numPr>
+        <w:spacing w:before="0" w:beforeAutospacing="0" w:after="0" w:afterAutospacing="0"/>
+        <w:rPr>
+          <w:rFonts w:ascii="Arial" w:hAnsi="Arial" w:cs="Arial"/>
+          <w:iCs/>
+          <w:sz w:val="22"/>
+          <w:szCs w:val="22"/>
+        </w:rPr>
+      </w:pPr>
+      <w:r>
+        <w:rPr>
+          <w:rFonts w:ascii="Arial" w:hAnsi="Arial" w:cs="Arial"/>
+          <w:iCs/>
+          <w:sz w:val="22"/>
+          <w:szCs w:val="22"/>
+        </w:rPr>
+        <w:t>Listar todos los actores registrados en el sistema</w:t>
+      </w:r>
+    </w:p>
+    <w:p>
+      <w:pPr>
+        <w:pStyle w:val="NormalWeb"/>
+        <w:numPr>
+          <w:ilvl w:val="0"/>
+          <w:numId w:val="8"/>
+        </w:numPr>
+        <w:spacing w:before="0" w:beforeAutospacing="0" w:after="0" w:afterAutospacing="0"/>
+        <w:rPr>
+          <w:rFonts w:ascii="Arial" w:hAnsi="Arial" w:cs="Arial"/>
+          <w:iCs/>
+          <w:sz w:val="22"/>
+          <w:szCs w:val="22"/>
+        </w:rPr>
+      </w:pPr>
+      <w:r>
+        <w:rPr>
+          <w:rFonts w:ascii="Arial" w:hAnsi="Arial" w:cs="Arial"/>
+          <w:iCs/>
+          <w:sz w:val="22"/>
+          <w:szCs w:val="22"/>
+        </w:rPr>
+        <w:t>Solicitar la amistad de otros actores registrados en el sistema.</w:t>
+      </w:r>
+    </w:p>
+    <w:p>
+      <w:pPr>
+        <w:pStyle w:val="NormalWeb"/>
+        <w:numPr>
+          <w:ilvl w:val="0"/>
+          <w:numId w:val="8"/>
+        </w:numPr>
+        <w:spacing w:before="0" w:beforeAutospacing="0" w:after="0" w:afterAutospacing="0"/>
+        <w:rPr>
+          <w:rFonts w:ascii="Arial" w:hAnsi="Arial" w:cs="Arial"/>
+          <w:iCs/>
+          <w:sz w:val="22"/>
+          <w:szCs w:val="22"/>
+        </w:rPr>
+      </w:pPr>
+      <w:r>
+        <w:rPr>
+          <w:rFonts w:ascii="Arial" w:hAnsi="Arial" w:cs="Arial"/>
+          <w:iCs/>
+          <w:sz w:val="22"/>
+          <w:szCs w:val="22"/>
+        </w:rPr>
+        <w:t>Listar todas las solicitudes de amistad pendientes.</w:t>
+      </w:r>
+    </w:p>
+    <w:p>
+      <w:pPr>
+        <w:pStyle w:val="NormalWeb"/>
+        <w:numPr>
+          <w:ilvl w:val="0"/>
+          <w:numId w:val="8"/>
+        </w:numPr>
+        <w:spacing w:before="0" w:beforeAutospacing="0" w:after="0" w:afterAutospacing="0"/>
+        <w:rPr>
+          <w:rFonts w:ascii="Arial" w:hAnsi="Arial" w:cs="Arial"/>
+          <w:iCs/>
+          <w:sz w:val="22"/>
+          <w:szCs w:val="22"/>
+        </w:rPr>
+      </w:pPr>
+      <w:r>
+        <w:rPr>
+          <w:rFonts w:ascii="Arial" w:hAnsi="Arial" w:cs="Arial"/>
+          <w:iCs/>
+          <w:sz w:val="22"/>
+          <w:szCs w:val="22"/>
+        </w:rPr>
+        <w:t>Aceptar o denegar solicitudes de amistad de otros actores.</w:t>
+      </w:r>
+    </w:p>
+    <w:p>
+      <w:pPr>
+        <w:pStyle w:val="NormalWeb"/>
+        <w:numPr>
+          <w:ilvl w:val="0"/>
+          <w:numId w:val="8"/>
+        </w:numPr>
+        <w:spacing w:before="0" w:beforeAutospacing="0" w:after="0" w:afterAutospacing="0"/>
+        <w:jc w:val="both"/>
+        <w:rPr>
+          <w:rFonts w:ascii="Arial" w:hAnsi="Arial" w:cs="Arial"/>
+          <w:iCs/>
+          <w:sz w:val="22"/>
+          <w:szCs w:val="22"/>
+        </w:rPr>
+      </w:pPr>
+      <w:r>
+        <w:rPr>
+          <w:rFonts w:ascii="Arial" w:hAnsi="Arial" w:cs="Arial"/>
+          <w:iCs/>
+          <w:sz w:val="22"/>
+          <w:szCs w:val="22"/>
+        </w:rPr>
+        <w:t>Enviar mensajes / chat con otros actores que sean seguidores entre ellos.</w:t>
+      </w:r>
+    </w:p>
+    <w:p>
+      <w:pPr>
+        <w:pStyle w:val="NormalWeb"/>
+        <w:numPr>
+          <w:ilvl w:val="0"/>
+          <w:numId w:val="8"/>
+        </w:numPr>
+        <w:spacing w:before="0" w:beforeAutospacing="0" w:after="0" w:afterAutospacing="0"/>
+        <w:rPr>
+          <w:rFonts w:ascii="Arial" w:hAnsi="Arial" w:cs="Arial"/>
+          <w:iCs/>
+          <w:sz w:val="22"/>
+          <w:szCs w:val="22"/>
+        </w:rPr>
+      </w:pPr>
+    </w:p>
+    <w:p>
+      <w:pPr>
+        <w:pStyle w:val="NormalWeb"/>
+        <w:numPr>
+          <w:ilvl w:val="0"/>
+          <w:numId w:val="8"/>
+        </w:numPr>
+        <w:spacing w:before="0" w:beforeAutospacing="0" w:after="0" w:afterAutospacing="0"/>
+        <w:rPr>
+          <w:rFonts w:ascii="Arial" w:hAnsi="Arial" w:cs="Arial"/>
+          <w:iCs/>
+          <w:sz w:val="22"/>
+          <w:szCs w:val="22"/>
+        </w:rPr>
+      </w:pPr>
+    </w:p>
+    <w:p>
+      <w:pPr>
+        <w:pStyle w:val="NormalWeb"/>
+        <w:numPr>
+          <w:ilvl w:val="0"/>
+          <w:numId w:val="8"/>
+        </w:numPr>
+        <w:spacing w:before="0" w:beforeAutospacing="0" w:after="0" w:afterAutospacing="0"/>
+        <w:rPr>
+          <w:rFonts w:ascii="Arial" w:hAnsi="Arial" w:cs="Arial"/>
+          <w:iCs/>
+          <w:sz w:val="22"/>
+          <w:szCs w:val="22"/>
+        </w:rPr>
+      </w:pPr>
+      <w:r>
+        <w:rPr>
+          <w:rFonts w:ascii="Arial" w:hAnsi="Arial" w:cs="Arial"/>
+          <w:iCs/>
+          <w:sz w:val="22"/>
+          <w:szCs w:val="22"/>
+        </w:rPr>
+        <w:t>Listar todas las asociaciones registradas en el sistema.</w:t>
+      </w:r>
+    </w:p>
+    <w:p>
+      <w:pPr>
+        <w:pStyle w:val="NormalWeb"/>
+        <w:numPr>
+          <w:ilvl w:val="0"/>
+          <w:numId w:val="8"/>
+        </w:numPr>
+        <w:spacing w:before="0" w:beforeAutospacing="0" w:after="0" w:afterAutospacing="0"/>
+        <w:rPr>
+          <w:rFonts w:ascii="Arial" w:hAnsi="Arial" w:cs="Arial"/>
+          <w:iCs/>
+          <w:sz w:val="22"/>
+          <w:szCs w:val="22"/>
+        </w:rPr>
+      </w:pPr>
+      <w:r>
+        <w:rPr>
+          <w:rFonts w:ascii="Arial" w:hAnsi="Arial" w:cs="Arial"/>
+          <w:iCs/>
+          <w:sz w:val="22"/>
+          <w:szCs w:val="22"/>
+        </w:rPr>
+        <w:t>Ver el perfil de la asociación</w:t>
+      </w:r>
+    </w:p>
+    <w:p>
+      <w:pPr>
+        <w:pStyle w:val="NormalWeb"/>
+        <w:numPr>
+          <w:ilvl w:val="0"/>
+          <w:numId w:val="8"/>
+        </w:numPr>
+        <w:spacing w:before="0" w:beforeAutospacing="0" w:after="0" w:afterAutospacing="0"/>
+        <w:rPr>
+          <w:rFonts w:ascii="Arial" w:hAnsi="Arial" w:cs="Arial"/>
+          <w:iCs/>
+          <w:sz w:val="22"/>
+          <w:szCs w:val="22"/>
+        </w:rPr>
+      </w:pPr>
+      <w:r>
+        <w:rPr>
+          <w:rFonts w:ascii="Arial" w:hAnsi="Arial" w:cs="Arial"/>
+          <w:iCs/>
+          <w:sz w:val="22"/>
+          <w:szCs w:val="22"/>
+        </w:rPr>
+        <w:t>Crear un comentario a una asociación</w:t>
+      </w:r>
+    </w:p>
+    <w:p>
+      <w:pPr>
+        <w:pStyle w:val="NormalWeb"/>
+        <w:numPr>
+          <w:ilvl w:val="0"/>
+          <w:numId w:val="8"/>
+        </w:numPr>
+        <w:spacing w:before="0" w:beforeAutospacing="0" w:after="0" w:afterAutospacing="0"/>
+        <w:rPr>
+          <w:rFonts w:ascii="Arial" w:hAnsi="Arial" w:cs="Arial"/>
+          <w:iCs/>
+          <w:sz w:val="22"/>
+          <w:szCs w:val="22"/>
+        </w:rPr>
+      </w:pPr>
+      <w:r>
+        <w:rPr>
+          <w:rFonts w:ascii="Arial" w:hAnsi="Arial" w:cs="Arial"/>
+          <w:iCs/>
+          <w:sz w:val="22"/>
+          <w:szCs w:val="22"/>
+        </w:rPr>
+        <w:t>Valorar a una asociación</w:t>
+      </w:r>
+    </w:p>
+    <w:p>
+      <w:pPr>
+        <w:pStyle w:val="NormalWeb"/>
+        <w:numPr>
+          <w:ilvl w:val="0"/>
+          <w:numId w:val="8"/>
+        </w:numPr>
+        <w:spacing w:before="0" w:beforeAutospacing="0" w:after="0" w:afterAutospacing="0"/>
+        <w:rPr>
+          <w:rFonts w:ascii="Arial" w:hAnsi="Arial" w:cs="Arial"/>
+          <w:iCs/>
+          <w:sz w:val="22"/>
+          <w:szCs w:val="22"/>
+        </w:rPr>
+      </w:pPr>
+    </w:p>
+    <w:p>
+      <w:pPr>
+        <w:pStyle w:val="NormalWeb"/>
+        <w:numPr>
+          <w:ilvl w:val="0"/>
+          <w:numId w:val="8"/>
+        </w:numPr>
+        <w:spacing w:before="0" w:beforeAutospacing="0" w:after="0" w:afterAutospacing="0"/>
+        <w:rPr>
+          <w:rFonts w:ascii="Arial" w:hAnsi="Arial" w:cs="Arial"/>
+          <w:iCs/>
+          <w:sz w:val="22"/>
+          <w:szCs w:val="22"/>
+        </w:rPr>
+      </w:pPr>
+      <w:r>
+        <w:rPr>
+          <w:rFonts w:ascii="Arial" w:hAnsi="Arial" w:cs="Arial"/>
+          <w:iCs/>
+          <w:sz w:val="22"/>
+          <w:szCs w:val="22"/>
         </w:rPr>
         <w:lastRenderedPageBreak/>
-        <w:t xml:space="preserve">Seguidores: </w:t>
-      </w:r>
-      <w:r>
-        <w:t>los actores podrán enviarse solicitudes de amistad, en la cual se incluirá un comentario y se podrán aceptar o denegar</w:t>
-      </w:r>
-      <w:r>
+        <w:t>Listar todos los criadores registrados en el sistema</w:t>
+      </w:r>
+      <w:r>
+        <w:rPr>
+          <w:rFonts w:ascii="Arial" w:hAnsi="Arial" w:cs="Arial"/>
+          <w:iCs/>
+          <w:sz w:val="22"/>
+          <w:szCs w:val="22"/>
+        </w:rPr>
         <w:t>.</w:t>
       </w:r>
     </w:p>
     <w:p>
       <w:pPr>
-        <w:numPr>
-          <w:ilvl w:val="0"/>
-          <w:numId w:val="3"/>
+        <w:pStyle w:val="NormalWeb"/>
+        <w:numPr>
+          <w:ilvl w:val="0"/>
+          <w:numId w:val="8"/>
+        </w:numPr>
+        <w:spacing w:before="0" w:beforeAutospacing="0" w:after="0" w:afterAutospacing="0"/>
+        <w:rPr>
+          <w:rFonts w:ascii="Arial" w:hAnsi="Arial" w:cs="Arial"/>
+          <w:iCs/>
+          <w:sz w:val="22"/>
+          <w:szCs w:val="22"/>
+        </w:rPr>
+      </w:pPr>
+      <w:r>
+        <w:rPr>
+          <w:rFonts w:ascii="Arial" w:hAnsi="Arial" w:cs="Arial"/>
+          <w:iCs/>
+          <w:sz w:val="22"/>
+          <w:szCs w:val="22"/>
+        </w:rPr>
+        <w:t>Ver perfil del criador.</w:t>
+      </w:r>
+    </w:p>
+    <w:p>
+      <w:pPr>
+        <w:pStyle w:val="NormalWeb"/>
+        <w:numPr>
+          <w:ilvl w:val="0"/>
+          <w:numId w:val="8"/>
+        </w:numPr>
+        <w:spacing w:before="0" w:beforeAutospacing="0" w:after="0" w:afterAutospacing="0"/>
+        <w:rPr>
+          <w:rFonts w:ascii="Arial" w:hAnsi="Arial" w:cs="Arial"/>
+          <w:iCs/>
+          <w:sz w:val="22"/>
+          <w:szCs w:val="22"/>
+        </w:rPr>
+      </w:pPr>
+      <w:r>
+        <w:rPr>
+          <w:rFonts w:ascii="Arial" w:hAnsi="Arial" w:cs="Arial"/>
+          <w:iCs/>
+          <w:sz w:val="22"/>
+          <w:szCs w:val="22"/>
+        </w:rPr>
+        <w:t xml:space="preserve">Ver todos los comentarios asociados a un criador. </w:t>
+      </w:r>
+    </w:p>
+    <w:p>
+      <w:pPr>
+        <w:pStyle w:val="NormalWeb"/>
+        <w:numPr>
+          <w:ilvl w:val="0"/>
+          <w:numId w:val="8"/>
+        </w:numPr>
+        <w:spacing w:before="0" w:beforeAutospacing="0" w:after="0" w:afterAutospacing="0"/>
+        <w:rPr>
+          <w:rFonts w:ascii="Arial" w:hAnsi="Arial" w:cs="Arial"/>
+          <w:iCs/>
+          <w:sz w:val="22"/>
+          <w:szCs w:val="22"/>
+        </w:rPr>
+      </w:pPr>
+      <w:r>
+        <w:rPr>
+          <w:rFonts w:ascii="Arial" w:hAnsi="Arial" w:cs="Arial"/>
+          <w:iCs/>
+          <w:sz w:val="22"/>
+          <w:szCs w:val="22"/>
+        </w:rPr>
+        <w:t>Crear un comentario a un criador.</w:t>
+      </w:r>
+    </w:p>
+    <w:p>
+      <w:pPr>
+        <w:pStyle w:val="NormalWeb"/>
+        <w:numPr>
+          <w:ilvl w:val="0"/>
+          <w:numId w:val="8"/>
+        </w:numPr>
+        <w:spacing w:before="0" w:beforeAutospacing="0" w:after="0" w:afterAutospacing="0"/>
+        <w:rPr>
+          <w:rFonts w:ascii="Arial" w:hAnsi="Arial" w:cs="Arial"/>
+          <w:iCs/>
+          <w:sz w:val="22"/>
+          <w:szCs w:val="22"/>
+        </w:rPr>
+      </w:pPr>
+      <w:r>
+        <w:rPr>
+          <w:rFonts w:ascii="Arial" w:hAnsi="Arial" w:cs="Arial"/>
+          <w:iCs/>
+          <w:sz w:val="22"/>
+          <w:szCs w:val="22"/>
+        </w:rPr>
+        <w:t>Valorar a un criador.</w:t>
+      </w:r>
+    </w:p>
+    <w:p>
+      <w:pPr>
+        <w:pStyle w:val="NormalWeb"/>
+        <w:numPr>
+          <w:ilvl w:val="0"/>
+          <w:numId w:val="8"/>
+        </w:numPr>
+        <w:spacing w:before="0" w:beforeAutospacing="0" w:after="0" w:afterAutospacing="0"/>
+        <w:rPr>
+          <w:rFonts w:ascii="Arial" w:hAnsi="Arial" w:cs="Arial"/>
+          <w:iCs/>
+          <w:sz w:val="22"/>
+          <w:szCs w:val="22"/>
+        </w:rPr>
+      </w:pPr>
+    </w:p>
+    <w:p>
+      <w:pPr>
+        <w:pStyle w:val="NormalWeb"/>
+        <w:numPr>
+          <w:ilvl w:val="0"/>
+          <w:numId w:val="8"/>
+        </w:numPr>
+        <w:spacing w:before="0" w:beforeAutospacing="0" w:after="0" w:afterAutospacing="0"/>
+        <w:rPr>
+          <w:rFonts w:ascii="Arial" w:hAnsi="Arial" w:cs="Arial"/>
+          <w:iCs/>
+          <w:sz w:val="22"/>
+          <w:szCs w:val="22"/>
+        </w:rPr>
+      </w:pPr>
+      <w:r>
+        <w:rPr>
+          <w:rFonts w:ascii="Arial" w:hAnsi="Arial" w:cs="Arial"/>
+          <w:iCs/>
+          <w:sz w:val="22"/>
+          <w:szCs w:val="22"/>
+        </w:rPr>
+        <w:t>Ver todas las valoraciones que ha registrado en el sistema.</w:t>
+      </w:r>
+    </w:p>
+    <w:p>
+      <w:pPr>
+        <w:pStyle w:val="NormalWeb"/>
+        <w:numPr>
+          <w:ilvl w:val="0"/>
+          <w:numId w:val="8"/>
+        </w:numPr>
+        <w:spacing w:before="0" w:beforeAutospacing="0" w:after="0" w:afterAutospacing="0"/>
+        <w:rPr>
+          <w:rFonts w:ascii="Arial" w:hAnsi="Arial" w:cs="Arial"/>
+          <w:iCs/>
+          <w:sz w:val="22"/>
+          <w:szCs w:val="22"/>
+        </w:rPr>
+      </w:pPr>
+    </w:p>
+    <w:p>
+      <w:pPr>
+        <w:pStyle w:val="NormalWeb"/>
+        <w:numPr>
+          <w:ilvl w:val="0"/>
+          <w:numId w:val="8"/>
+        </w:numPr>
+        <w:spacing w:before="0" w:beforeAutospacing="0" w:after="0" w:afterAutospacing="0"/>
+        <w:rPr>
+          <w:rFonts w:ascii="Arial" w:hAnsi="Arial" w:cs="Arial"/>
+          <w:iCs/>
+          <w:sz w:val="22"/>
+          <w:szCs w:val="22"/>
+        </w:rPr>
+      </w:pPr>
+      <w:r>
+        <w:rPr>
+          <w:rFonts w:ascii="Arial" w:hAnsi="Arial" w:cs="Arial"/>
+          <w:iCs/>
+          <w:sz w:val="22"/>
+          <w:szCs w:val="22"/>
+        </w:rPr>
+        <w:t>Dar un like / dislike a un comentario</w:t>
+      </w:r>
+    </w:p>
+    <w:p>
+      <w:pPr>
+        <w:pBdr>
+          <w:top w:val="nil"/>
+          <w:left w:val="nil"/>
+          <w:bottom w:val="nil"/>
+          <w:right w:val="nil"/>
+          <w:between w:val="nil"/>
+        </w:pBdr>
+        <w:ind w:left="720"/>
+        <w:rPr>
+          <w:rFonts w:ascii="Arial" w:hAnsi="Arial" w:cs="Arial"/>
+          <w:b/>
+        </w:rPr>
+      </w:pPr>
+    </w:p>
+    <w:p>
+      <w:pPr>
+        <w:pStyle w:val="NormalWeb"/>
+        <w:spacing w:before="0" w:beforeAutospacing="0" w:after="0" w:afterAutospacing="0"/>
+        <w:rPr>
+          <w:rFonts w:ascii="Arial" w:hAnsi="Arial" w:cs="Arial"/>
+          <w:iCs/>
+          <w:color w:val="0B5394"/>
+          <w:sz w:val="22"/>
+          <w:szCs w:val="22"/>
+        </w:rPr>
+      </w:pPr>
+      <w:r>
+        <w:rPr>
+          <w:rFonts w:ascii="Arial" w:hAnsi="Arial" w:cs="Arial"/>
+          <w:iCs/>
+          <w:color w:val="0B5394"/>
+          <w:sz w:val="22"/>
+          <w:szCs w:val="22"/>
+        </w:rPr>
+        <w:t xml:space="preserve">Un actor </w:t>
+      </w:r>
+      <w:r>
+        <w:rPr>
+          <w:rFonts w:ascii="Arial" w:hAnsi="Arial" w:cs="Arial"/>
+          <w:iCs/>
+          <w:color w:val="0B5394"/>
+          <w:sz w:val="22"/>
+          <w:szCs w:val="22"/>
+        </w:rPr>
+        <w:t xml:space="preserve">registrado como </w:t>
+      </w:r>
+      <w:r>
+        <w:rPr>
+          <w:rFonts w:ascii="Arial" w:hAnsi="Arial" w:cs="Arial"/>
+          <w:b/>
+          <w:iCs/>
+          <w:color w:val="0B5394"/>
+          <w:sz w:val="22"/>
+          <w:szCs w:val="22"/>
+        </w:rPr>
+        <w:t>criador</w:t>
+      </w:r>
+      <w:r>
+        <w:rPr>
+          <w:rFonts w:ascii="Arial" w:hAnsi="Arial" w:cs="Arial"/>
+          <w:iCs/>
+          <w:color w:val="0B5394"/>
+          <w:sz w:val="22"/>
+          <w:szCs w:val="22"/>
+        </w:rPr>
+        <w:t xml:space="preserve"> debe ser capaz de:</w:t>
+      </w:r>
+    </w:p>
+    <w:p>
+      <w:pPr>
+        <w:pStyle w:val="NormalWeb"/>
+        <w:spacing w:before="0" w:beforeAutospacing="0" w:after="0" w:afterAutospacing="0"/>
+        <w:rPr>
+          <w:rFonts w:ascii="Arial" w:hAnsi="Arial" w:cs="Arial"/>
+          <w:iCs/>
+          <w:color w:val="0B5394"/>
+          <w:sz w:val="22"/>
+          <w:szCs w:val="22"/>
+        </w:rPr>
+      </w:pPr>
+    </w:p>
+    <w:p>
+      <w:pPr>
+        <w:pStyle w:val="NormalWeb"/>
+        <w:spacing w:before="0" w:beforeAutospacing="0" w:after="0" w:afterAutospacing="0"/>
+        <w:rPr>
+          <w:rFonts w:ascii="Arial" w:hAnsi="Arial" w:cs="Arial"/>
+          <w:iCs/>
+          <w:color w:val="0B5394"/>
+          <w:sz w:val="22"/>
+          <w:szCs w:val="22"/>
+        </w:rPr>
+      </w:pPr>
+      <w:r>
+        <w:rPr>
+          <w:rFonts w:ascii="Arial" w:hAnsi="Arial" w:cs="Arial"/>
+          <w:iCs/>
+          <w:color w:val="0B5394"/>
+          <w:sz w:val="22"/>
+          <w:szCs w:val="22"/>
+        </w:rPr>
+        <w:t xml:space="preserve">Un actor </w:t>
+      </w:r>
+      <w:r>
+        <w:rPr>
+          <w:rFonts w:ascii="Arial" w:hAnsi="Arial" w:cs="Arial"/>
+          <w:iCs/>
+          <w:color w:val="0B5394"/>
+          <w:sz w:val="22"/>
+          <w:szCs w:val="22"/>
+        </w:rPr>
+        <w:t xml:space="preserve">registrado como </w:t>
+      </w:r>
+      <w:r>
+        <w:rPr>
+          <w:rFonts w:ascii="Arial" w:hAnsi="Arial" w:cs="Arial"/>
+          <w:b/>
+          <w:iCs/>
+          <w:color w:val="0B5394"/>
+          <w:sz w:val="22"/>
+          <w:szCs w:val="22"/>
+        </w:rPr>
+        <w:t>asociación</w:t>
+      </w:r>
+      <w:r>
+        <w:rPr>
+          <w:rFonts w:ascii="Arial" w:hAnsi="Arial" w:cs="Arial"/>
+          <w:iCs/>
+          <w:color w:val="0B5394"/>
+          <w:sz w:val="22"/>
+          <w:szCs w:val="22"/>
+        </w:rPr>
+        <w:t xml:space="preserve"> debe ser capaz de:</w:t>
+      </w:r>
+    </w:p>
+    <w:p>
+      <w:pPr>
+        <w:pStyle w:val="NormalWeb"/>
+        <w:spacing w:before="0" w:beforeAutospacing="0" w:after="0" w:afterAutospacing="0"/>
+        <w:rPr>
+          <w:rFonts w:ascii="Arial" w:hAnsi="Arial" w:cs="Arial"/>
+          <w:iCs/>
+          <w:color w:val="0B5394"/>
+          <w:sz w:val="22"/>
+          <w:szCs w:val="22"/>
+        </w:rPr>
+      </w:pPr>
+    </w:p>
+    <w:p>
+      <w:pPr>
+        <w:pStyle w:val="NormalWeb"/>
+        <w:spacing w:before="0" w:beforeAutospacing="0" w:after="0" w:afterAutospacing="0"/>
+        <w:rPr>
+          <w:rFonts w:ascii="Arial" w:hAnsi="Arial" w:cs="Arial"/>
+          <w:iCs/>
+          <w:color w:val="0B5394"/>
+          <w:sz w:val="22"/>
+          <w:szCs w:val="22"/>
+        </w:rPr>
+      </w:pPr>
+      <w:r>
+        <w:rPr>
+          <w:rFonts w:ascii="Arial" w:hAnsi="Arial" w:cs="Arial"/>
+          <w:iCs/>
+          <w:color w:val="0B5394"/>
+          <w:sz w:val="22"/>
+          <w:szCs w:val="22"/>
+        </w:rPr>
+        <w:t xml:space="preserve">Un actor </w:t>
+      </w:r>
+      <w:r>
+        <w:rPr>
+          <w:rFonts w:ascii="Arial" w:hAnsi="Arial" w:cs="Arial"/>
+          <w:iCs/>
+          <w:color w:val="0B5394"/>
+          <w:sz w:val="22"/>
+          <w:szCs w:val="22"/>
+        </w:rPr>
+        <w:t xml:space="preserve">registrado como </w:t>
+      </w:r>
+      <w:r>
+        <w:rPr>
+          <w:rFonts w:ascii="Arial" w:hAnsi="Arial" w:cs="Arial"/>
+          <w:b/>
+          <w:iCs/>
+          <w:color w:val="0B5394"/>
+          <w:sz w:val="22"/>
+          <w:szCs w:val="22"/>
+        </w:rPr>
+        <w:t>programador</w:t>
+      </w:r>
+      <w:r>
+        <w:rPr>
+          <w:rFonts w:ascii="Arial" w:hAnsi="Arial" w:cs="Arial"/>
+          <w:iCs/>
+          <w:color w:val="0B5394"/>
+          <w:sz w:val="22"/>
+          <w:szCs w:val="22"/>
+        </w:rPr>
+        <w:t xml:space="preserve"> debe ser capaz de:</w:t>
+      </w:r>
+    </w:p>
+    <w:p>
+      <w:pPr>
+        <w:pStyle w:val="NormalWeb"/>
+        <w:numPr>
+          <w:ilvl w:val="0"/>
+          <w:numId w:val="8"/>
+        </w:numPr>
+        <w:spacing w:before="0" w:beforeAutospacing="0" w:after="0" w:afterAutospacing="0"/>
+        <w:rPr>
+          <w:rFonts w:ascii="Arial" w:hAnsi="Arial" w:cs="Arial"/>
+          <w:iCs/>
+          <w:sz w:val="22"/>
+          <w:szCs w:val="22"/>
+        </w:rPr>
+      </w:pPr>
+      <w:r>
+        <w:rPr>
+          <w:rFonts w:ascii="Arial" w:hAnsi="Arial" w:cs="Arial"/>
+          <w:iCs/>
+          <w:sz w:val="22"/>
+          <w:szCs w:val="22"/>
+        </w:rPr>
+        <w:t xml:space="preserve">Borrar comentarios si tienen contenido inapropiado. </w:t>
+      </w:r>
+    </w:p>
+    <w:p>
+      <w:pPr>
+        <w:pStyle w:val="NormalWeb"/>
+        <w:numPr>
+          <w:ilvl w:val="0"/>
+          <w:numId w:val="8"/>
+        </w:numPr>
+        <w:spacing w:before="0" w:beforeAutospacing="0" w:after="0" w:afterAutospacing="0"/>
+        <w:rPr>
+          <w:rFonts w:ascii="Arial" w:hAnsi="Arial" w:cs="Arial"/>
+          <w:iCs/>
+          <w:sz w:val="22"/>
+          <w:szCs w:val="22"/>
+        </w:rPr>
+      </w:pPr>
+      <w:r>
+        <w:rPr>
+          <w:rFonts w:ascii="Arial" w:hAnsi="Arial" w:cs="Arial"/>
+          <w:iCs/>
+          <w:sz w:val="22"/>
+          <w:szCs w:val="22"/>
+        </w:rPr>
+        <w:t xml:space="preserve">Borrar </w:t>
+      </w:r>
+      <w:r>
+        <w:rPr>
+          <w:rFonts w:ascii="Arial" w:hAnsi="Arial" w:cs="Arial"/>
+          <w:iCs/>
+          <w:sz w:val="22"/>
+          <w:szCs w:val="22"/>
+        </w:rPr>
+        <w:t>valoraciones</w:t>
+      </w:r>
+      <w:r>
+        <w:rPr>
+          <w:rFonts w:ascii="Arial" w:hAnsi="Arial" w:cs="Arial"/>
+          <w:iCs/>
+          <w:sz w:val="22"/>
+          <w:szCs w:val="22"/>
+        </w:rPr>
+        <w:t xml:space="preserve"> si tienen contenido inapropiado</w:t>
+      </w:r>
+      <w:r>
+        <w:rPr>
+          <w:rFonts w:ascii="Arial" w:hAnsi="Arial" w:cs="Arial"/>
+          <w:iCs/>
+          <w:sz w:val="22"/>
+          <w:szCs w:val="22"/>
+        </w:rPr>
+        <w:t>.</w:t>
+      </w:r>
+      <w:r>
+        <w:rPr>
+          <w:rFonts w:ascii="Arial" w:hAnsi="Arial" w:cs="Arial"/>
+          <w:iCs/>
+          <w:sz w:val="22"/>
+          <w:szCs w:val="22"/>
+        </w:rPr>
+        <w:t xml:space="preserve"> </w:t>
+      </w:r>
+    </w:p>
+    <w:p>
+      <w:pPr>
+        <w:pStyle w:val="NormalWeb"/>
+        <w:spacing w:before="0" w:beforeAutospacing="0" w:after="0" w:afterAutospacing="0"/>
+        <w:rPr>
+          <w:rFonts w:ascii="Arial" w:hAnsi="Arial" w:cs="Arial"/>
+          <w:iCs/>
+          <w:color w:val="0B5394"/>
+          <w:sz w:val="22"/>
+          <w:szCs w:val="22"/>
+        </w:rPr>
+      </w:pPr>
+    </w:p>
+    <w:p>
+      <w:pPr>
+        <w:pBdr>
+          <w:top w:val="nil"/>
+          <w:left w:val="nil"/>
+          <w:bottom w:val="nil"/>
+          <w:right w:val="nil"/>
+          <w:between w:val="nil"/>
+        </w:pBdr>
+        <w:rPr>
+          <w:rFonts w:ascii="Arial" w:hAnsi="Arial" w:cs="Arial"/>
+          <w:b/>
+        </w:rPr>
+      </w:pPr>
+    </w:p>
+    <w:p>
+      <w:pPr>
+        <w:pBdr>
+          <w:top w:val="nil"/>
+          <w:left w:val="nil"/>
+          <w:bottom w:val="nil"/>
+          <w:right w:val="nil"/>
+          <w:between w:val="nil"/>
+        </w:pBdr>
+        <w:rPr>
+          <w:rFonts w:ascii="Arial" w:hAnsi="Arial" w:cs="Arial"/>
+          <w:b/>
+          <w:sz w:val="36"/>
+          <w:szCs w:val="36"/>
+        </w:rPr>
+      </w:pPr>
+      <w:r>
+        <w:rPr>
+          <w:rFonts w:ascii="Arial" w:hAnsi="Arial" w:cs="Arial"/>
+          <w:b/>
+          <w:sz w:val="36"/>
+          <w:szCs w:val="36"/>
+        </w:rPr>
+        <w:t xml:space="preserve">Requisitos </w:t>
+      </w:r>
+      <w:r>
+        <w:rPr>
+          <w:rFonts w:ascii="Arial" w:hAnsi="Arial" w:cs="Arial"/>
+          <w:b/>
+          <w:sz w:val="36"/>
+          <w:szCs w:val="36"/>
+        </w:rPr>
+        <w:t>no f</w:t>
+      </w:r>
+      <w:r>
+        <w:rPr>
+          <w:rFonts w:ascii="Arial" w:hAnsi="Arial" w:cs="Arial"/>
+          <w:b/>
+          <w:sz w:val="36"/>
+          <w:szCs w:val="36"/>
+        </w:rPr>
+        <w:t>uncionales</w:t>
+      </w:r>
+    </w:p>
+    <w:p>
+      <w:pPr>
+        <w:pStyle w:val="Prrafodelista"/>
+        <w:numPr>
+          <w:ilvl w:val="0"/>
+          <w:numId w:val="1"/>
+        </w:numPr>
+        <w:pBdr>
+          <w:top w:val="nil"/>
+          <w:left w:val="nil"/>
+          <w:bottom w:val="nil"/>
+          <w:right w:val="nil"/>
+          <w:between w:val="nil"/>
+        </w:pBdr>
+        <w:rPr>
+          <w:rFonts w:ascii="Arial" w:hAnsi="Arial" w:cs="Arial"/>
+          <w:b/>
+        </w:rPr>
+      </w:pPr>
+      <w:r>
+        <w:rPr>
+          <w:rFonts w:ascii="Arial" w:hAnsi="Arial" w:cs="Arial"/>
+        </w:rPr>
+        <w:t>Exportar la información del perfil de los actores (usuario, criador y asociación).</w:t>
+      </w:r>
+    </w:p>
+    <w:p>
+      <w:pPr>
+        <w:pStyle w:val="Prrafodelista"/>
+        <w:numPr>
+          <w:ilvl w:val="0"/>
+          <w:numId w:val="1"/>
+        </w:numPr>
+        <w:pBdr>
+          <w:top w:val="nil"/>
+          <w:left w:val="nil"/>
+          <w:bottom w:val="nil"/>
+          <w:right w:val="nil"/>
+          <w:between w:val="nil"/>
+        </w:pBdr>
+        <w:rPr>
+          <w:rFonts w:ascii="Arial" w:hAnsi="Arial" w:cs="Arial"/>
+          <w:b/>
+        </w:rPr>
+      </w:pPr>
+      <w:r>
+        <w:rPr>
+          <w:rFonts w:ascii="Arial" w:hAnsi="Arial" w:cs="Arial"/>
+        </w:rPr>
+        <w:t>Permitir la ordenación del listado de animales por nombre, sexo, edad, raza, números de comentarios y valoración.</w:t>
+      </w:r>
+    </w:p>
+    <w:p>
+      <w:pPr>
+        <w:pStyle w:val="Prrafodelista"/>
+        <w:numPr>
+          <w:ilvl w:val="0"/>
+          <w:numId w:val="1"/>
+        </w:numPr>
+        <w:pBdr>
+          <w:top w:val="nil"/>
+          <w:left w:val="nil"/>
+          <w:bottom w:val="nil"/>
+          <w:right w:val="nil"/>
+          <w:between w:val="nil"/>
+        </w:pBdr>
+        <w:rPr>
+          <w:rFonts w:ascii="Arial" w:hAnsi="Arial" w:cs="Arial"/>
+          <w:b/>
+        </w:rPr>
+      </w:pPr>
+      <w:r>
+        <w:rPr>
+          <w:rFonts w:ascii="Arial" w:hAnsi="Arial" w:cs="Arial"/>
+        </w:rPr>
+        <w:t>Permitir la ordenación del listado de comentarios por: título y fecha de publicación.</w:t>
+      </w:r>
+    </w:p>
+    <w:p>
+      <w:pPr>
+        <w:pStyle w:val="Prrafodelista"/>
+        <w:numPr>
+          <w:ilvl w:val="0"/>
+          <w:numId w:val="1"/>
+        </w:numPr>
+        <w:pBdr>
+          <w:top w:val="nil"/>
+          <w:left w:val="nil"/>
+          <w:bottom w:val="nil"/>
+          <w:right w:val="nil"/>
+          <w:between w:val="nil"/>
+        </w:pBdr>
+        <w:rPr>
+          <w:rFonts w:ascii="Arial" w:hAnsi="Arial" w:cs="Arial"/>
+          <w:b/>
+        </w:rPr>
+      </w:pPr>
+      <w:r>
+        <w:rPr>
+          <w:rFonts w:ascii="Arial" w:hAnsi="Arial" w:cs="Arial"/>
+        </w:rPr>
+        <w:t xml:space="preserve">Permitir la ordenación del </w:t>
+      </w:r>
+      <w:r>
+        <w:rPr>
+          <w:rFonts w:ascii="Arial" w:hAnsi="Arial" w:cs="Arial"/>
+        </w:rPr>
+        <w:t>lista</w:t>
+      </w:r>
+      <w:bookmarkStart w:id="1" w:name="_GoBack"/>
+      <w:bookmarkEnd w:id="1"/>
+      <w:r>
+        <w:rPr>
+          <w:rFonts w:ascii="Arial" w:hAnsi="Arial" w:cs="Arial"/>
+        </w:rPr>
+        <w:t>do</w:t>
+      </w:r>
+      <w:r>
+        <w:rPr>
+          <w:rFonts w:ascii="Arial" w:hAnsi="Arial" w:cs="Arial"/>
+        </w:rPr>
+        <w:t xml:space="preserve"> de eventos por: título, lugar, fecha de comienzo y fecha de fin.</w:t>
+      </w:r>
+    </w:p>
+    <w:p>
+      <w:pPr>
+        <w:pStyle w:val="Prrafodelista"/>
+        <w:numPr>
+          <w:ilvl w:val="0"/>
+          <w:numId w:val="1"/>
+        </w:numPr>
+        <w:pBdr>
+          <w:top w:val="nil"/>
+          <w:left w:val="nil"/>
+          <w:bottom w:val="nil"/>
+          <w:right w:val="nil"/>
+          <w:between w:val="nil"/>
+        </w:pBdr>
+        <w:rPr>
+          <w:rFonts w:ascii="Arial" w:hAnsi="Arial" w:cs="Arial"/>
+          <w:b/>
+        </w:rPr>
+      </w:pPr>
+      <w:r>
+        <w:rPr>
+          <w:rFonts w:ascii="Arial" w:hAnsi="Arial" w:cs="Arial"/>
+        </w:rPr>
+        <w:t>Permitir la ordenación del listado de noticias por: título.</w:t>
+      </w:r>
+    </w:p>
+    <w:p>
+      <w:pPr>
+        <w:pStyle w:val="Prrafodelista"/>
+        <w:numPr>
+          <w:ilvl w:val="0"/>
+          <w:numId w:val="1"/>
+        </w:numPr>
+        <w:pBdr>
+          <w:top w:val="nil"/>
+          <w:left w:val="nil"/>
+          <w:bottom w:val="nil"/>
+          <w:right w:val="nil"/>
+          <w:between w:val="nil"/>
+        </w:pBdr>
+        <w:rPr>
+          <w:rFonts w:ascii="Arial" w:hAnsi="Arial" w:cs="Arial"/>
+          <w:b/>
+        </w:rPr>
+      </w:pPr>
+      <w:r>
+        <w:rPr>
+          <w:rFonts w:ascii="Arial" w:hAnsi="Arial" w:cs="Arial"/>
+        </w:rPr>
+        <w:t>Permitir la ordenación del listado de seguidores por: nombre.</w:t>
+      </w:r>
+    </w:p>
+    <w:p>
+      <w:pPr>
+        <w:pStyle w:val="Prrafodelista"/>
+        <w:numPr>
+          <w:ilvl w:val="0"/>
+          <w:numId w:val="1"/>
+        </w:numPr>
+        <w:pBdr>
+          <w:top w:val="nil"/>
+          <w:left w:val="nil"/>
+          <w:bottom w:val="nil"/>
+          <w:right w:val="nil"/>
+          <w:between w:val="nil"/>
+        </w:pBdr>
+        <w:rPr>
+          <w:rFonts w:ascii="Arial" w:hAnsi="Arial" w:cs="Arial"/>
+          <w:b/>
+        </w:rPr>
+      </w:pPr>
+      <w:r>
+        <w:rPr>
+          <w:rFonts w:ascii="Arial" w:hAnsi="Arial" w:cs="Arial"/>
+        </w:rPr>
+        <w:t>Permitir la ordenación del listado de criadores y asociaciones por: nombre, provincia, número de comentarios y valoración.</w:t>
+      </w:r>
+    </w:p>
+    <w:p>
+      <w:pPr>
+        <w:numPr>
+          <w:ilvl w:val="0"/>
+          <w:numId w:val="1"/>
         </w:numPr>
         <w:pBdr>
           <w:top w:val="nil"/>
@@ -1043,36 +3431,23 @@
         </w:pBdr>
         <w:contextualSpacing/>
         <w:rPr>
-          <w:b/>
-        </w:rPr>
-      </w:pPr>
-      <w:r>
-        <w:rPr>
-          <w:b/>
-        </w:rPr>
-        <w:t>Requisitos Funcionales</w:t>
-      </w:r>
-    </w:p>
-    <w:p>
-      <w:pPr>
-        <w:pBdr>
-          <w:top w:val="nil"/>
-          <w:left w:val="nil"/>
-          <w:bottom w:val="nil"/>
-          <w:right w:val="nil"/>
-          <w:between w:val="nil"/>
-        </w:pBdr>
-        <w:ind w:left="720"/>
-        <w:rPr>
-          <w:b/>
-        </w:rPr>
-      </w:pPr>
-    </w:p>
-    <w:p>
-      <w:pPr>
-        <w:numPr>
-          <w:ilvl w:val="0"/>
-          <w:numId w:val="1"/>
+          <w:rFonts w:ascii="Arial" w:hAnsi="Arial" w:cs="Arial"/>
+          <w:b/>
+        </w:rPr>
+      </w:pPr>
+      <w:r>
+        <w:rPr>
+          <w:rFonts w:ascii="Arial" w:hAnsi="Arial" w:cs="Arial"/>
+          <w:b/>
+        </w:rPr>
+        <w:t>TO DO</w:t>
+      </w:r>
+    </w:p>
+    <w:p>
+      <w:pPr>
+        <w:numPr>
+          <w:ilvl w:val="0"/>
+          <w:numId w:val="5"/>
         </w:numPr>
         <w:pBdr>
           <w:top w:val="nil"/>
@@ -1083,14 +3458,37 @@
         </w:pBdr>
         <w:contextualSpacing/>
         <w:rPr>
-          <w:b/>
-        </w:rPr>
-      </w:pPr>
-      <w:r>
-        <w:rPr>
-          <w:b/>
-        </w:rPr>
-        <w:t>TO DO</w:t>
+          <w:rFonts w:ascii="Arial" w:hAnsi="Arial" w:cs="Arial"/>
+          <w:b/>
+        </w:rPr>
+      </w:pPr>
+      <w:r>
+        <w:rPr>
+          <w:rFonts w:ascii="Arial" w:hAnsi="Arial" w:cs="Arial"/>
+          <w:b/>
+        </w:rPr>
+        <w:t xml:space="preserve">exportar </w:t>
+      </w:r>
+      <w:r>
+        <w:rPr>
+          <w:rFonts w:ascii="Arial" w:hAnsi="Arial" w:cs="Arial"/>
+          <w:b/>
+        </w:rPr>
+        <w:t>información</w:t>
+      </w:r>
+      <w:r>
+        <w:rPr>
+          <w:rFonts w:ascii="Arial" w:hAnsi="Arial" w:cs="Arial"/>
+          <w:b/>
+        </w:rPr>
+        <w:t xml:space="preserve"> del perfil de usuario</w:t>
+      </w:r>
+      <w:r>
+        <w:rPr>
+          <w:rFonts w:ascii="Arial" w:hAnsi="Arial" w:cs="Arial"/>
+          <w:b/>
+        </w:rPr>
+        <w:t xml:space="preserve"> (no funcional)</w:t>
       </w:r>
     </w:p>
     <w:p>
@@ -1108,39 +3506,51 @@
         </w:pBdr>
         <w:contextualSpacing/>
         <w:rPr>
-          <w:b/>
-        </w:rPr>
-      </w:pPr>
-      <w:r>
-        <w:rPr>
-          <w:b/>
-        </w:rPr>
-        <w:t xml:space="preserve">exportar </w:t>
-      </w:r>
-      <w:r>
-        <w:rPr>
-          <w:b/>
-        </w:rPr>
-        <w:t>información</w:t>
-      </w:r>
-      <w:r>
-        <w:rPr>
-          <w:b/>
-        </w:rPr>
-        <w:t xml:space="preserve"> del perfil de usuario</w:t>
-      </w:r>
-      <w:r>
-        <w:rPr>
-          <w:b/>
-        </w:rPr>
-        <w:t xml:space="preserve"> (no funcional)</w:t>
-      </w:r>
-    </w:p>
-    <w:p>
-      <w:pPr>
-        <w:numPr>
-          <w:ilvl w:val="0"/>
-          <w:numId w:val="5"/>
+          <w:rFonts w:ascii="Arial" w:hAnsi="Arial" w:cs="Arial"/>
+          <w:b/>
+        </w:rPr>
+      </w:pPr>
+      <w:r>
+        <w:rPr>
+          <w:rFonts w:ascii="Arial" w:hAnsi="Arial" w:cs="Arial"/>
+          <w:b/>
+        </w:rPr>
+        <w:t>filtro de palabras en comentarios</w:t>
+      </w:r>
+      <w:r>
+        <w:rPr>
+          <w:rFonts w:ascii="Arial" w:hAnsi="Arial" w:cs="Arial"/>
+          <w:b/>
+        </w:rPr>
+        <w:t xml:space="preserve"> y valoraciones</w:t>
+      </w:r>
+      <w:r>
+        <w:rPr>
+          <w:rFonts w:ascii="Arial" w:hAnsi="Arial" w:cs="Arial"/>
+          <w:b/>
+        </w:rPr>
+        <w:t xml:space="preserve"> (antes de crea</w:t>
+      </w:r>
+      <w:r>
+        <w:rPr>
+          <w:rFonts w:ascii="Arial" w:hAnsi="Arial" w:cs="Arial"/>
+          <w:b/>
+        </w:rPr>
+        <w:t>r</w:t>
+      </w:r>
+      <w:r>
+        <w:rPr>
+          <w:rFonts w:ascii="Arial" w:hAnsi="Arial" w:cs="Arial"/>
+          <w:b/>
+        </w:rPr>
+        <w:t>)</w:t>
+      </w:r>
+    </w:p>
+    <w:p>
+      <w:pPr>
+        <w:numPr>
+          <w:ilvl w:val="0"/>
+          <w:numId w:val="2"/>
         </w:numPr>
         <w:pBdr>
           <w:top w:val="nil"/>
@@ -1151,38 +3561,16 @@
         </w:pBdr>
         <w:contextualSpacing/>
         <w:rPr>
-          <w:b/>
-        </w:rPr>
-      </w:pPr>
-      <w:r>
-        <w:rPr>
-          <w:b/>
-        </w:rPr>
-        <w:t>filtro de palabras en comentarios</w:t>
-      </w:r>
-      <w:r>
-        <w:rPr>
-          <w:b/>
-        </w:rPr>
-        <w:t xml:space="preserve"> y valoraciones</w:t>
-      </w:r>
-      <w:r>
-        <w:rPr>
-          <w:b/>
-        </w:rPr>
-        <w:t xml:space="preserve"> (antes de crea</w:t>
-      </w:r>
-      <w:r>
-        <w:rPr>
-          <w:b/>
-        </w:rPr>
-        <w:t>r</w:t>
-      </w:r>
-      <w:r>
-        <w:rPr>
-          <w:b/>
-        </w:rPr>
-        <w:t>)</w:t>
+          <w:rFonts w:ascii="Arial" w:hAnsi="Arial" w:cs="Arial"/>
+          <w:b/>
+        </w:rPr>
+      </w:pPr>
+      <w:r>
+        <w:rPr>
+          <w:rFonts w:ascii="Arial" w:hAnsi="Arial" w:cs="Arial"/>
+          <w:b/>
+        </w:rPr>
+        <w:t>compartir enlace documento</w:t>
       </w:r>
     </w:p>
     <w:p>
@@ -1200,24 +3588,20 @@
         </w:pBdr>
         <w:contextualSpacing/>
         <w:rPr>
-          <w:b/>
-        </w:rPr>
-      </w:pPr>
-      <w:r>
-        <w:rPr>
-          <w:b/>
-        </w:rPr>
-        <w:t>compartir enlace documento</w:t>
-      </w:r>
-      <w:bookmarkStart w:id="1" w:name="_GoBack"/>
-      <w:bookmarkEnd w:id="1"/>
-    </w:p>
-    <w:p>
-      <w:pPr>
-        <w:numPr>
-          <w:ilvl w:val="0"/>
-          <w:numId w:val="2"/>
-        </w:numPr>
+          <w:rFonts w:ascii="Arial" w:hAnsi="Arial" w:cs="Arial"/>
+          <w:b/>
+        </w:rPr>
+      </w:pPr>
+      <w:r>
+        <w:rPr>
+          <w:rFonts w:ascii="Arial" w:hAnsi="Arial" w:cs="Arial"/>
+          <w:b/>
+        </w:rPr>
+        <w:t>Requisitos funcionales, historias de usuarios, objetivos, requisitos de información, mockup.</w:t>
+      </w:r>
+    </w:p>
+    <w:p>
+      <w:pPr>
         <w:pBdr>
           <w:top w:val="nil"/>
           <w:left w:val="nil"/>
@@ -1225,34 +3609,15 @@
           <w:right w:val="nil"/>
           <w:between w:val="nil"/>
         </w:pBdr>
-        <w:contextualSpacing/>
-        <w:rPr>
-          <w:b/>
-        </w:rPr>
-      </w:pPr>
-      <w:r>
-        <w:rPr>
-          <w:b/>
-        </w:rPr>
-        <w:t>Requisitos funcionales, historias de usuarios, objetivos, requisitos de información, mockup.</w:t>
-      </w:r>
-    </w:p>
-    <w:p>
-      <w:pPr>
-        <w:pBdr>
-          <w:top w:val="nil"/>
-          <w:left w:val="nil"/>
-          <w:bottom w:val="nil"/>
-          <w:right w:val="nil"/>
-          <w:between w:val="nil"/>
-        </w:pBdr>
-        <w:rPr>
+        <w:rPr>
+          <w:rFonts w:ascii="Arial" w:hAnsi="Arial" w:cs="Arial"/>
           <w:b/>
         </w:rPr>
       </w:pPr>
       <w:proofErr w:type="spellStart"/>
       <w:r>
         <w:rPr>
+          <w:rFonts w:ascii="Arial" w:hAnsi="Arial" w:cs="Arial"/>
           <w:b/>
         </w:rPr>
         <w:t>dia</w:t>
@@ -1260,6 +3625,7 @@
       <w:proofErr w:type="spellEnd"/>
       <w:r>
         <w:rPr>
+          <w:rFonts w:ascii="Arial" w:hAnsi="Arial" w:cs="Arial"/>
           <w:b/>
         </w:rPr>
         <w:t xml:space="preserve"> 8, a las 5:30 tutoría</w:t>
@@ -1292,6 +3658,119 @@
 <file path=word/numbering.xml><?xml version="1.0" encoding="utf-8"?>
 <w:numbering xmlns:wpc="http://schemas.microsoft.com/office/word/2010/wordprocessingCanvas" xmlns:cx="http://schemas.microsoft.com/office/drawing/2014/chartex" xmlns:cx1="http://schemas.microsoft.com/office/drawing/2015/9/8/chartex" xmlns:cx2="http://schemas.microsoft.com/office/drawing/2015/10/21/chartex" xmlns:cx3="http://schemas.microsoft.com/office/drawing/2016/5/9/chartex" xmlns:cx4="http://schemas.microsoft.com/office/drawing/2016/5/10/chartex" xmlns:cx5="http://schemas.microsoft.com/office/drawing/2016/5/11/chartex" xmlns:cx6="http://schemas.microsoft.com/office/drawing/2016/5/12/chartex" xmlns:cx7="http://schemas.microsoft.com/office/drawing/2016/5/13/chartex" xmlns:cx8="http://schemas.microsoft.com/office/drawing/2016/5/14/chartex" xmlns:mc="http://schemas.openxmlformats.org/markup-compatibility/2006" xmlns:aink="http://schemas.microsoft.com/office/drawing/2016/ink" xmlns:am3d="http://schemas.microsoft.com/office/drawing/2017/model3d" xmlns:o="urn:schemas-microsoft-com:office:office" xmlns:r="http://schemas.openxmlformats.org/officeDocument/2006/relationships" xmlns:m="http://schemas.openxmlformats.org/officeDocument/2006/math" xmlns:v="urn:schemas-microsoft-com:vml" xmlns:wp14="http://schemas.microsoft.com/office/word/2010/wordprocessingDrawing" xmlns:wp="http://schemas.openxmlformats.org/drawingml/2006/wordprocessingDrawing" xmlns:w10="urn:schemas-microsoft-com:office:word" xmlns:w="http://schemas.openxmlformats.org/wordprocessingml/2006/main" xmlns:w14="http://schemas.microsoft.com/office/word/2010/wordml" xmlns:w15="http://schemas.microsoft.com/office/word/2012/wordml" xmlns:w16cid="http://schemas.microsoft.com/office/word/2016/wordml/cid" xmlns:w16se="http://schemas.microsoft.com/office/word/2015/wordml/symex" xmlns:wpg="http://schemas.microsoft.com/office/word/2010/wordprocessingGroup" xmlns:wpi="http://schemas.microsoft.com/office/word/2010/wordprocessingInk" xmlns:wne="http://schemas.microsoft.com/office/word/2006/wordml" xmlns:wps="http://schemas.microsoft.com/office/word/2010/wordprocessingShape" mc:Ignorable="w14 w15 w16se w16cid wp14">
   <w:abstractNum w:abstractNumId="0" w15:restartNumberingAfterBreak="0">
+    <w:nsid w:val="0DFE03BB"/>
+    <w:multiLevelType w:val="hybridMultilevel"/>
+    <w:tmpl w:val="B35EBDBC"/>
+    <w:lvl w:ilvl="0" w:tplc="8B781EA2">
+      <w:numFmt w:val="bullet"/>
+      <w:lvlText w:val="-"/>
+      <w:lvlJc w:val="left"/>
+      <w:pPr>
+        <w:ind w:left="720" w:hanging="360"/>
+      </w:pPr>
+      <w:rPr>
+        <w:rFonts w:ascii="Calibri" w:eastAsia="Times New Roman" w:hAnsi="Calibri" w:cs="Calibri" w:hint="default"/>
+        <w:b/>
+      </w:rPr>
+    </w:lvl>
+    <w:lvl w:ilvl="1" w:tplc="0C0A0003">
+      <w:start w:val="1"/>
+      <w:numFmt w:val="bullet"/>
+      <w:lvlText w:val="o"/>
+      <w:lvlJc w:val="left"/>
+      <w:pPr>
+        <w:ind w:left="1440" w:hanging="360"/>
+      </w:pPr>
+      <w:rPr>
+        <w:rFonts w:ascii="Courier New" w:hAnsi="Courier New" w:cs="Courier New" w:hint="default"/>
+      </w:rPr>
+    </w:lvl>
+    <w:lvl w:ilvl="2" w:tplc="0C0A0005">
+      <w:start w:val="1"/>
+      <w:numFmt w:val="bullet"/>
+      <w:lvlText w:val=""/>
+      <w:lvlJc w:val="left"/>
+      <w:pPr>
+        <w:ind w:left="2160" w:hanging="360"/>
+      </w:pPr>
+      <w:rPr>
+        <w:rFonts w:ascii="Wingdings" w:hAnsi="Wingdings" w:hint="default"/>
+      </w:rPr>
+    </w:lvl>
+    <w:lvl w:ilvl="3" w:tplc="0C0A0001" w:tentative="1">
+      <w:start w:val="1"/>
+      <w:numFmt w:val="bullet"/>
+      <w:lvlText w:val=""/>
+      <w:lvlJc w:val="left"/>
+      <w:pPr>
+        <w:ind w:left="2880" w:hanging="360"/>
+      </w:pPr>
+      <w:rPr>
+        <w:rFonts w:ascii="Symbol" w:hAnsi="Symbol" w:hint="default"/>
+      </w:rPr>
+    </w:lvl>
+    <w:lvl w:ilvl="4" w:tplc="0C0A0003" w:tentative="1">
+      <w:start w:val="1"/>
+      <w:numFmt w:val="bullet"/>
+      <w:lvlText w:val="o"/>
+      <w:lvlJc w:val="left"/>
+      <w:pPr>
+        <w:ind w:left="3600" w:hanging="360"/>
+      </w:pPr>
+      <w:rPr>
+        <w:rFonts w:ascii="Courier New" w:hAnsi="Courier New" w:cs="Courier New" w:hint="default"/>
+      </w:rPr>
+    </w:lvl>
+    <w:lvl w:ilvl="5" w:tplc="0C0A0005" w:tentative="1">
+      <w:start w:val="1"/>
+      <w:numFmt w:val="bullet"/>
+      <w:lvlText w:val=""/>
+      <w:lvlJc w:val="left"/>
+      <w:pPr>
+        <w:ind w:left="4320" w:hanging="360"/>
+      </w:pPr>
+      <w:rPr>
+        <w:rFonts w:ascii="Wingdings" w:hAnsi="Wingdings" w:hint="default"/>
+      </w:rPr>
+    </w:lvl>
+    <w:lvl w:ilvl="6" w:tplc="0C0A0001" w:tentative="1">
+      <w:start w:val="1"/>
+      <w:numFmt w:val="bullet"/>
+      <w:lvlText w:val=""/>
+      <w:lvlJc w:val="left"/>
+      <w:pPr>
+        <w:ind w:left="5040" w:hanging="360"/>
+      </w:pPr>
+      <w:rPr>
+        <w:rFonts w:ascii="Symbol" w:hAnsi="Symbol" w:hint="default"/>
+      </w:rPr>
+    </w:lvl>
+    <w:lvl w:ilvl="7" w:tplc="0C0A0003" w:tentative="1">
+      <w:start w:val="1"/>
+      <w:numFmt w:val="bullet"/>
+      <w:lvlText w:val="o"/>
+      <w:lvlJc w:val="left"/>
+      <w:pPr>
+        <w:ind w:left="5760" w:hanging="360"/>
+      </w:pPr>
+      <w:rPr>
+        <w:rFonts w:ascii="Courier New" w:hAnsi="Courier New" w:cs="Courier New" w:hint="default"/>
+      </w:rPr>
+    </w:lvl>
+    <w:lvl w:ilvl="8" w:tplc="0C0A0005" w:tentative="1">
+      <w:start w:val="1"/>
+      <w:numFmt w:val="bullet"/>
+      <w:lvlText w:val=""/>
+      <w:lvlJc w:val="left"/>
+      <w:pPr>
+        <w:ind w:left="6480" w:hanging="360"/>
+      </w:pPr>
+      <w:rPr>
+        <w:rFonts w:ascii="Wingdings" w:hAnsi="Wingdings" w:hint="default"/>
+      </w:rPr>
+    </w:lvl>
+  </w:abstractNum>
+  <w:abstractNum w:abstractNumId="1" w15:restartNumberingAfterBreak="0">
     <w:nsid w:val="20BD2CC7"/>
     <w:multiLevelType w:val="multilevel"/>
     <w:tmpl w:val="23606972"/>
@@ -1404,7 +3883,7 @@
       </w:rPr>
     </w:lvl>
   </w:abstractNum>
-  <w:abstractNum w:abstractNumId="1" w15:restartNumberingAfterBreak="0">
+  <w:abstractNum w:abstractNumId="2" w15:restartNumberingAfterBreak="0">
     <w:nsid w:val="2FBE51D0"/>
     <w:multiLevelType w:val="multilevel"/>
     <w:tmpl w:val="99E4249A"/>
@@ -1517,7 +3996,7 @@
       </w:rPr>
     </w:lvl>
   </w:abstractNum>
-  <w:abstractNum w:abstractNumId="2" w15:restartNumberingAfterBreak="0">
+  <w:abstractNum w:abstractNumId="3" w15:restartNumberingAfterBreak="0">
     <w:nsid w:val="3CC468B7"/>
     <w:multiLevelType w:val="multilevel"/>
     <w:tmpl w:val="1C8EE7C2"/>
@@ -1630,7 +4109,7 @@
       </w:rPr>
     </w:lvl>
   </w:abstractNum>
-  <w:abstractNum w:abstractNumId="3" w15:restartNumberingAfterBreak="0">
+  <w:abstractNum w:abstractNumId="4" w15:restartNumberingAfterBreak="0">
     <w:nsid w:val="3D6938DD"/>
     <w:multiLevelType w:val="multilevel"/>
     <w:tmpl w:val="62EC8652"/>
@@ -1743,7 +4222,7 @@
       </w:rPr>
     </w:lvl>
   </w:abstractNum>
-  <w:abstractNum w:abstractNumId="4" w15:restartNumberingAfterBreak="0">
+  <w:abstractNum w:abstractNumId="5" w15:restartNumberingAfterBreak="0">
     <w:nsid w:val="49E938AE"/>
     <w:multiLevelType w:val="multilevel"/>
     <w:tmpl w:val="5ADAF7B4"/>
@@ -1856,7 +4335,7 @@
       </w:rPr>
     </w:lvl>
   </w:abstractNum>
-  <w:abstractNum w:abstractNumId="5" w15:restartNumberingAfterBreak="0">
+  <w:abstractNum w:abstractNumId="6" w15:restartNumberingAfterBreak="0">
     <w:nsid w:val="62F04F55"/>
     <w:multiLevelType w:val="multilevel"/>
     <w:tmpl w:val="7E1A1EFE"/>
@@ -1969,10 +4448,10 @@
       </w:rPr>
     </w:lvl>
   </w:abstractNum>
-  <w:abstractNum w:abstractNumId="6" w15:restartNumberingAfterBreak="0">
+  <w:abstractNum w:abstractNumId="7" w15:restartNumberingAfterBreak="0">
     <w:nsid w:val="72D5279F"/>
     <w:multiLevelType w:val="multilevel"/>
-    <w:tmpl w:val="4E545FEE"/>
+    <w:tmpl w:val="ACC0D758"/>
     <w:lvl w:ilvl="0">
       <w:start w:val="1"/>
       <w:numFmt w:val="bullet"/>
@@ -1982,6 +4461,7 @@
         <w:ind w:left="720" w:hanging="360"/>
       </w:pPr>
       <w:rPr>
+        <w:color w:val="auto"/>
         <w:u w:val="none"/>
       </w:rPr>
     </w:lvl>
@@ -2083,25 +4563,28 @@
     </w:lvl>
   </w:abstractNum>
   <w:num w:numId="1">
+    <w:abstractNumId w:val="7"/>
+  </w:num>
+  <w:num w:numId="2">
     <w:abstractNumId w:val="6"/>
   </w:num>
-  <w:num w:numId="2">
+  <w:num w:numId="3">
+    <w:abstractNumId w:val="1"/>
+  </w:num>
+  <w:num w:numId="4">
     <w:abstractNumId w:val="5"/>
   </w:num>
-  <w:num w:numId="3">
-    <w:abstractNumId w:val="0"/>
+  <w:num w:numId="5">
+    <w:abstractNumId w:val="2"/>
   </w:num>
-  <w:num w:numId="4">
+  <w:num w:numId="6">
+    <w:abstractNumId w:val="3"/>
+  </w:num>
+  <w:num w:numId="7">
     <w:abstractNumId w:val="4"/>
   </w:num>
-  <w:num w:numId="5">
-    <w:abstractNumId w:val="1"/>
-  </w:num>
-  <w:num w:numId="6">
-    <w:abstractNumId w:val="2"/>
-  </w:num>
-  <w:num w:numId="7">
-    <w:abstractNumId w:val="3"/>
+  <w:num w:numId="8">
+    <w:abstractNumId w:val="0"/>
   </w:num>
 </w:numbering>
 </file>
@@ -2705,6 +5188,21 @@
       <w:contextualSpacing/>
     </w:pPr>
   </w:style>
+  <w:style w:type="paragraph" w:styleId="NormalWeb">
+    <w:name w:val="Normal (Web)"/>
+    <w:basedOn w:val="Normal"/>
+    <w:uiPriority w:val="99"/>
+    <w:unhideWhenUsed/>
+    <w:rsid w:val="00B8510E"/>
+    <w:pPr>
+      <w:spacing w:before="100" w:beforeAutospacing="1" w:after="100" w:afterAutospacing="1" w:line="240" w:lineRule="auto"/>
+    </w:pPr>
+    <w:rPr>
+      <w:rFonts w:ascii="Times New Roman" w:eastAsia="Times New Roman" w:hAnsi="Times New Roman" w:cs="Times New Roman"/>
+      <w:sz w:val="24"/>
+      <w:szCs w:val="24"/>
+    </w:rPr>
+  </w:style>
 </w:styles>
 </file>
 

</xml_diff>

<commit_message>
primera versión de los requisitos terminada
</commit_message>
<xml_diff>
--- a/Conocimiento/Social Dog v1.0.docx
+++ b/Conocimiento/Social Dog v1.0.docx
@@ -328,92 +328,49 @@
           <w:rFonts w:ascii="Arial" w:hAnsi="Arial" w:cs="Arial"/>
           <w:color w:val="000000"/>
         </w:rPr>
-        <w:t>nombre del centro o local, dirección, código postal, provincia, raza(s) de animal(es) que cría (</w:t>
-      </w:r>
-      <w:r>
-        <w:rPr>
-          <w:rFonts w:ascii="Arial" w:hAnsi="Arial" w:cs="Arial"/>
-          <w:color w:val="000000"/>
-        </w:rPr>
-        <w:t xml:space="preserve">definidas por </w:t>
-      </w:r>
-      <w:r>
-        <w:rPr>
-          <w:rFonts w:ascii="Arial" w:hAnsi="Arial" w:cs="Arial"/>
-          <w:color w:val="000000"/>
-        </w:rPr>
-        <w:t xml:space="preserve">las </w:t>
-      </w:r>
-      <w:r>
-        <w:rPr>
-          <w:rFonts w:ascii="Arial" w:hAnsi="Arial" w:cs="Arial"/>
-          <w:color w:val="000000"/>
-        </w:rPr>
-        <w:t>asociaciones</w:t>
-      </w:r>
-      <w:r>
-        <w:rPr>
-          <w:rFonts w:ascii="Arial" w:hAnsi="Arial" w:cs="Arial"/>
-          <w:color w:val="000000"/>
-        </w:rPr>
-        <w:t xml:space="preserve"> o podrá registrar una con todos los datos</w:t>
-      </w:r>
-      <w:r>
-        <w:rPr>
-          <w:rFonts w:ascii="Arial" w:hAnsi="Arial" w:cs="Arial"/>
-          <w:color w:val="000000"/>
-        </w:rPr>
-        <w:t>)</w:t>
-      </w:r>
-      <w:r>
-        <w:rPr>
-          <w:rFonts w:ascii="Arial" w:hAnsi="Arial" w:cs="Arial"/>
-          <w:color w:val="000000"/>
-        </w:rPr>
-        <w:t>, móvil</w:t>
-      </w:r>
-      <w:r>
-        <w:rPr>
-          <w:rFonts w:ascii="Arial" w:hAnsi="Arial" w:cs="Arial"/>
-          <w:color w:val="000000"/>
-        </w:rPr>
-        <w:t xml:space="preserve"> y horario</w:t>
-      </w:r>
-      <w:r>
-        <w:rPr>
-          <w:rFonts w:ascii="Arial" w:hAnsi="Arial" w:cs="Arial"/>
-          <w:color w:val="000000"/>
-        </w:rPr>
-        <w:t xml:space="preserve"> apertura, horario cierre</w:t>
-      </w:r>
-      <w:r>
-        <w:rPr>
-          <w:rFonts w:ascii="Arial" w:hAnsi="Arial" w:cs="Arial"/>
-          <w:color w:val="000000"/>
-        </w:rPr>
-        <w:t xml:space="preserve">. Podrán recibir comentarios y </w:t>
-      </w:r>
-      <w:r>
-        <w:rPr>
-          <w:rFonts w:ascii="Arial" w:hAnsi="Arial" w:cs="Arial"/>
-          <w:color w:val="000000"/>
-          <w:u w:val="single"/>
-        </w:rPr>
-        <w:t>valoraciones</w:t>
-      </w:r>
-      <w:r>
-        <w:rPr>
-          <w:rFonts w:ascii="Arial" w:hAnsi="Arial" w:cs="Arial"/>
-          <w:color w:val="000000"/>
-        </w:rPr>
-        <w:t>, haciendo un ranking de los mejores</w:t>
-      </w:r>
-      <w:r>
-        <w:rPr>
-          <w:rFonts w:ascii="Arial" w:hAnsi="Arial" w:cs="Arial"/>
-          <w:color w:val="000000"/>
-        </w:rPr>
-        <w:t xml:space="preserve"> (se almacenará el número de comentarios y la media de valoración)</w:t>
+        <w:t xml:space="preserve">nombre del centro o local, dirección, código postal, provincia, raza(s) de animal(es) que </w:t>
+      </w:r>
+      <w:r>
+        <w:rPr>
+          <w:rFonts w:ascii="Arial" w:hAnsi="Arial" w:cs="Arial"/>
+          <w:color w:val="000000"/>
+        </w:rPr>
+        <w:t>cría,</w:t>
+      </w:r>
+      <w:r>
+        <w:rPr>
+          <w:rFonts w:ascii="Arial" w:hAnsi="Arial" w:cs="Arial"/>
+          <w:color w:val="000000"/>
+        </w:rPr>
+        <w:t xml:space="preserve"> </w:t>
+      </w:r>
+      <w:r>
+        <w:rPr>
+          <w:rFonts w:ascii="Arial" w:hAnsi="Arial" w:cs="Arial"/>
+          <w:color w:val="000000"/>
+        </w:rPr>
+        <w:t>horario</w:t>
+      </w:r>
+      <w:r>
+        <w:rPr>
+          <w:rFonts w:ascii="Arial" w:hAnsi="Arial" w:cs="Arial"/>
+          <w:color w:val="000000"/>
+        </w:rPr>
+        <w:t xml:space="preserve"> apertura</w:t>
+      </w:r>
+      <w:r>
+        <w:rPr>
+          <w:rFonts w:ascii="Arial" w:hAnsi="Arial" w:cs="Arial"/>
+          <w:color w:val="000000"/>
+        </w:rPr>
+        <w:t xml:space="preserve"> y</w:t>
+      </w:r>
+      <w:r>
+        <w:rPr>
+          <w:rFonts w:ascii="Arial" w:hAnsi="Arial" w:cs="Arial"/>
+          <w:color w:val="000000"/>
+        </w:rPr>
+        <w:t xml:space="preserve"> horario cierre</w:t>
       </w:r>
       <w:r>
         <w:rPr>
@@ -475,49 +432,9 @@
       <w:r>
         <w:rPr>
           <w:rFonts w:ascii="Arial" w:hAnsi="Arial" w:cs="Arial"/>
-        </w:rPr>
-        <w:t>,</w:t>
-      </w:r>
-      <w:r>
-        <w:rPr>
-          <w:rFonts w:ascii="Arial" w:hAnsi="Arial" w:cs="Arial"/>
-          <w:color w:val="000000"/>
-        </w:rPr>
-        <w:t xml:space="preserve"> móvil</w:t>
-      </w:r>
-      <w:r>
-        <w:rPr>
-          <w:rFonts w:ascii="Arial" w:hAnsi="Arial" w:cs="Arial"/>
+          <w:color w:val="000000"/>
         </w:rPr>
         <w:t>.</w:t>
-      </w:r>
-      <w:r>
-        <w:rPr>
-          <w:rFonts w:ascii="Arial" w:hAnsi="Arial" w:cs="Arial"/>
-        </w:rPr>
-        <w:t xml:space="preserve"> </w:t>
-      </w:r>
-      <w:r>
-        <w:rPr>
-          <w:rFonts w:ascii="Arial" w:hAnsi="Arial" w:cs="Arial"/>
-          <w:color w:val="000000"/>
-        </w:rPr>
-        <w:t xml:space="preserve">Podrán recibir comentarios y </w:t>
-      </w:r>
-      <w:r>
-        <w:rPr>
-          <w:rFonts w:ascii="Arial" w:hAnsi="Arial" w:cs="Arial"/>
-          <w:color w:val="000000"/>
-          <w:u w:val="single"/>
-        </w:rPr>
-        <w:t>valoraciones</w:t>
-      </w:r>
-      <w:r>
-        <w:rPr>
-          <w:rFonts w:ascii="Arial" w:hAnsi="Arial" w:cs="Arial"/>
-          <w:color w:val="000000"/>
-        </w:rPr>
-        <w:t>, haciendo un ranking de los mejores (se almacenará el número de comentarios y la media de valoración).</w:t>
       </w:r>
     </w:p>
     <w:p>
@@ -558,15 +475,11 @@
           <w:rFonts w:ascii="Arial" w:hAnsi="Arial" w:cs="Arial"/>
           <w:color w:val="000000"/>
         </w:rPr>
-        <w:t>: DNI. Podrán comentar, valorar y utilizar la mensajería.</w:t>
-      </w:r>
-    </w:p>
-    <w:p>
-      <w:pPr>
-        <w:numPr>
-          <w:ilvl w:val="0"/>
-          <w:numId w:val="7"/>
-        </w:numPr>
+        <w:t>: DNI.</w:t>
+      </w:r>
+    </w:p>
+    <w:p>
+      <w:pPr>
         <w:pBdr>
           <w:top w:val="nil"/>
           <w:left w:val="nil"/>
@@ -578,35 +491,16 @@
         <w:contextualSpacing/>
         <w:rPr>
           <w:rFonts w:ascii="Arial" w:hAnsi="Arial" w:cs="Arial"/>
-          <w:b/>
-          <w:color w:val="000000"/>
-        </w:rPr>
-      </w:pPr>
-      <w:r>
-        <w:rPr>
-          <w:rFonts w:ascii="Arial" w:hAnsi="Arial" w:cs="Arial"/>
-          <w:b/>
-          <w:color w:val="000000"/>
-        </w:rPr>
-        <w:t xml:space="preserve">Tipos de razas: </w:t>
-      </w:r>
-      <w:r>
-        <w:rPr>
-          <w:rFonts w:ascii="Arial" w:hAnsi="Arial" w:cs="Arial"/>
-          <w:color w:val="000000"/>
-        </w:rPr>
-        <w:t xml:space="preserve">las asociaciones registrarán los tipos de razas en el sistema. Para cada raza se deberá almacenar en el sistema: </w:t>
-      </w:r>
-      <w:r>
-        <w:rPr>
-          <w:rFonts w:ascii="Arial" w:hAnsi="Arial" w:cs="Arial"/>
-          <w:color w:val="000000"/>
-        </w:rPr>
-        <w:t>nombre, foto(s), clasificación F.C.I / R.S.C.E, origen, descripción (aspecto general), color, pelo, cabeza, cuello, cuerpo, cola, extremidades, movimiento, piel, tamaño, peso y faltas.</w:t>
-      </w:r>
-    </w:p>
-    <w:p>
-      <w:pPr>
+        </w:rPr>
+      </w:pPr>
+    </w:p>
+    <w:p>
+      <w:pPr>
+        <w:pStyle w:val="Prrafodelista"/>
+        <w:numPr>
+          <w:ilvl w:val="0"/>
+          <w:numId w:val="7"/>
+        </w:numPr>
         <w:pBdr>
           <w:top w:val="nil"/>
           <w:left w:val="nil"/>
@@ -617,8 +511,35 @@
         <w:spacing w:after="0"/>
         <w:rPr>
           <w:rFonts w:ascii="Arial" w:hAnsi="Arial" w:cs="Arial"/>
-          <w:b/>
-          <w:color w:val="000000"/>
+        </w:rPr>
+      </w:pPr>
+      <w:r>
+        <w:rPr>
+          <w:rFonts w:ascii="Arial" w:hAnsi="Arial" w:cs="Arial"/>
+          <w:b/>
+        </w:rPr>
+        <w:t>Provincia</w:t>
+      </w:r>
+      <w:r>
+        <w:rPr>
+          <w:rFonts w:ascii="Arial" w:hAnsi="Arial" w:cs="Arial"/>
+        </w:rPr>
+        <w:t>: se registrarán todas las provincias y se almacenará su nombre.</w:t>
+      </w:r>
+    </w:p>
+    <w:p>
+      <w:pPr>
+        <w:pStyle w:val="Prrafodelista"/>
+        <w:pBdr>
+          <w:top w:val="nil"/>
+          <w:left w:val="nil"/>
+          <w:bottom w:val="nil"/>
+          <w:right w:val="nil"/>
+          <w:between w:val="nil"/>
+        </w:pBdr>
+        <w:spacing w:after="0"/>
+        <w:rPr>
+          <w:rFonts w:ascii="Arial" w:hAnsi="Arial" w:cs="Arial"/>
         </w:rPr>
       </w:pPr>
     </w:p>
@@ -649,6 +570,82 @@
           <w:b/>
           <w:color w:val="000000"/>
         </w:rPr>
+        <w:t>Tipos de razas</w:t>
+      </w:r>
+      <w:r>
+        <w:rPr>
+          <w:rFonts w:ascii="Arial" w:hAnsi="Arial" w:cs="Arial"/>
+          <w:b/>
+          <w:color w:val="000000"/>
+        </w:rPr>
+        <w:t xml:space="preserve">: </w:t>
+      </w:r>
+      <w:r>
+        <w:rPr>
+          <w:rFonts w:ascii="Arial" w:hAnsi="Arial" w:cs="Arial"/>
+          <w:color w:val="000000"/>
+        </w:rPr>
+        <w:t>los animales pertenecerán a una raza existente en el sistema.</w:t>
+      </w:r>
+      <w:r>
+        <w:rPr>
+          <w:rFonts w:ascii="Arial" w:hAnsi="Arial" w:cs="Arial"/>
+          <w:color w:val="000000"/>
+        </w:rPr>
+        <w:t xml:space="preserve"> Para cada raza se deberá almacenar: </w:t>
+      </w:r>
+      <w:r>
+        <w:rPr>
+          <w:rFonts w:ascii="Arial" w:hAnsi="Arial" w:cs="Arial"/>
+          <w:color w:val="000000"/>
+        </w:rPr>
+        <w:t>nombre, foto(s), clasificación F.C.I / R.S.C.E, origen, descripción (aspecto general), color, pelo, cabeza, cuello, cuerpo, cola, extremidades, movimiento, piel, tamaño, peso y faltas.</w:t>
+      </w:r>
+    </w:p>
+    <w:p>
+      <w:pPr>
+        <w:pBdr>
+          <w:top w:val="nil"/>
+          <w:left w:val="nil"/>
+          <w:bottom w:val="nil"/>
+          <w:right w:val="nil"/>
+          <w:between w:val="nil"/>
+        </w:pBdr>
+        <w:spacing w:after="0"/>
+        <w:rPr>
+          <w:rFonts w:ascii="Arial" w:hAnsi="Arial" w:cs="Arial"/>
+          <w:b/>
+          <w:color w:val="000000"/>
+        </w:rPr>
+      </w:pPr>
+    </w:p>
+    <w:p>
+      <w:pPr>
+        <w:numPr>
+          <w:ilvl w:val="0"/>
+          <w:numId w:val="7"/>
+        </w:numPr>
+        <w:pBdr>
+          <w:top w:val="nil"/>
+          <w:left w:val="nil"/>
+          <w:bottom w:val="nil"/>
+          <w:right w:val="nil"/>
+          <w:between w:val="nil"/>
+        </w:pBdr>
+        <w:spacing w:after="0"/>
+        <w:contextualSpacing/>
+        <w:rPr>
+          <w:rFonts w:ascii="Arial" w:hAnsi="Arial" w:cs="Arial"/>
+          <w:b/>
+          <w:color w:val="000000"/>
+        </w:rPr>
+      </w:pPr>
+      <w:r>
+        <w:rPr>
+          <w:rFonts w:ascii="Arial" w:hAnsi="Arial" w:cs="Arial"/>
+          <w:b/>
+          <w:color w:val="000000"/>
+        </w:rPr>
         <w:t xml:space="preserve">Comentarios: </w:t>
       </w:r>
       <w:r>
@@ -663,7 +660,21 @@
           <w:rFonts w:ascii="Arial" w:hAnsi="Arial" w:cs="Arial"/>
           <w:color w:val="000000"/>
         </w:rPr>
-        <w:t xml:space="preserve">podrán comentar. Para cada comentario se almacenará: </w:t>
+        <w:t xml:space="preserve">podrán </w:t>
+      </w:r>
+      <w:r>
+        <w:rPr>
+          <w:rFonts w:ascii="Arial" w:hAnsi="Arial" w:cs="Arial"/>
+          <w:color w:val="000000"/>
+        </w:rPr>
+        <w:t>crear comentarios</w:t>
+      </w:r>
+      <w:r>
+        <w:rPr>
+          <w:rFonts w:ascii="Arial" w:hAnsi="Arial" w:cs="Arial"/>
+          <w:color w:val="000000"/>
+        </w:rPr>
+        <w:t xml:space="preserve">. Para cada comentario se almacenará: </w:t>
       </w:r>
       <w:r>
         <w:rPr>
@@ -739,7 +750,21 @@
           <w:rFonts w:ascii="Arial" w:hAnsi="Arial" w:cs="Arial"/>
           <w:color w:val="000000"/>
         </w:rPr>
-        <w:t xml:space="preserve"> nombre, edad, </w:t>
+        <w:t xml:space="preserve"> </w:t>
+      </w:r>
+      <w:r>
+        <w:rPr>
+          <w:rFonts w:ascii="Arial" w:hAnsi="Arial" w:cs="Arial"/>
+          <w:color w:val="000000"/>
+        </w:rPr>
+        <w:t xml:space="preserve">los criadores registrarán animales. Para cada animal se almacenará: </w:t>
+      </w:r>
+      <w:r>
+        <w:rPr>
+          <w:rFonts w:ascii="Arial" w:hAnsi="Arial" w:cs="Arial"/>
+          <w:color w:val="000000"/>
+        </w:rPr>
+        <w:t xml:space="preserve">nombre, edad, </w:t>
       </w:r>
       <w:r>
         <w:rPr>
@@ -820,7 +845,21 @@
           <w:rFonts w:ascii="Arial" w:hAnsi="Arial" w:cs="Arial"/>
           <w:color w:val="000000"/>
         </w:rPr>
-        <w:t xml:space="preserve">, detalles, foto, </w:t>
+        <w:t>, detalles</w:t>
+      </w:r>
+      <w:r>
+        <w:rPr>
+          <w:rFonts w:ascii="Arial" w:hAnsi="Arial" w:cs="Arial"/>
+          <w:color w:val="000000"/>
+        </w:rPr>
+        <w:t xml:space="preserve"> y</w:t>
+      </w:r>
+      <w:r>
+        <w:rPr>
+          <w:rFonts w:ascii="Arial" w:hAnsi="Arial" w:cs="Arial"/>
+          <w:color w:val="000000"/>
+        </w:rPr>
+        <w:t xml:space="preserve"> foto, </w:t>
       </w:r>
       <w:r>
         <w:rPr>
@@ -867,14 +906,7 @@
           <w:rFonts w:ascii="Arial" w:hAnsi="Arial" w:cs="Arial"/>
           <w:color w:val="000000"/>
         </w:rPr>
-        <w:t>. Pertenecen a cuidadores. En el caso de que no exista su raza los cuidadores podrán registrarla. Podrán recibir comentarios y valoraciones, haciendo un ranking de los mejores</w:t>
-      </w:r>
-      <w:r>
-        <w:rPr>
-          <w:rFonts w:ascii="Arial" w:hAnsi="Arial" w:cs="Arial"/>
-          <w:color w:val="000000"/>
-        </w:rPr>
-        <w:t xml:space="preserve"> (se almacenará el número de comentarios y la media de valoración).</w:t>
+        <w:t>.</w:t>
       </w:r>
     </w:p>
     <w:p>
@@ -1022,19 +1054,54 @@
         <w:rPr>
           <w:rFonts w:ascii="Arial" w:hAnsi="Arial" w:cs="Arial"/>
         </w:rPr>
-        <w:t xml:space="preserve"> duración. Un criador podrá crear eventos de </w:t>
-      </w:r>
-      <w:r>
-        <w:rPr>
-          <w:rFonts w:ascii="Arial" w:hAnsi="Arial" w:cs="Arial"/>
+        <w:t xml:space="preserve"> duración. </w:t>
+      </w:r>
+      <w:r>
+        <w:rPr>
+          <w:rFonts w:ascii="Arial" w:hAnsi="Arial" w:cs="Arial"/>
+          <w:color w:val="FF0000"/>
+        </w:rPr>
+        <w:t xml:space="preserve">Un criador podrá crear eventos de </w:t>
+      </w:r>
+      <w:r>
+        <w:rPr>
+          <w:rFonts w:ascii="Arial" w:hAnsi="Arial" w:cs="Arial"/>
+          <w:color w:val="FF0000"/>
         </w:rPr>
         <w:t>exhibición</w:t>
       </w:r>
       <w:r>
         <w:rPr>
           <w:rFonts w:ascii="Arial" w:hAnsi="Arial" w:cs="Arial"/>
+          <w:color w:val="FF0000"/>
         </w:rPr>
         <w:t xml:space="preserve"> o visita o muestra.</w:t>
+      </w:r>
+      <w:r>
+        <w:rPr>
+          <w:rFonts w:ascii="Arial" w:hAnsi="Arial" w:cs="Arial"/>
+          <w:color w:val="FF0000"/>
+        </w:rPr>
+        <w:t xml:space="preserve"> </w:t>
+      </w:r>
+      <w:r>
+        <w:rPr>
+          <w:rFonts w:ascii="Arial" w:hAnsi="Arial" w:cs="Arial"/>
+        </w:rPr>
+        <w:t>(¿</w:t>
+      </w:r>
+      <w:r>
+        <w:rPr>
+          <w:rFonts w:ascii="Arial" w:hAnsi="Arial" w:cs="Arial"/>
+          <w:color w:val="FF0000"/>
+        </w:rPr>
+        <w:t>comentar o valorar eventos</w:t>
+      </w:r>
+      <w:r>
+        <w:rPr>
+          <w:rFonts w:ascii="Arial" w:hAnsi="Arial" w:cs="Arial"/>
+        </w:rPr>
+        <w:t>?)</w:t>
       </w:r>
     </w:p>
     <w:p>
@@ -1124,6 +1191,38 @@
           <w:color w:val="000000"/>
         </w:rPr>
         <w:t>.</w:t>
+      </w:r>
+      <w:r>
+        <w:rPr>
+          <w:rFonts w:ascii="Arial" w:hAnsi="Arial" w:cs="Arial"/>
+        </w:rPr>
+        <w:t xml:space="preserve"> </w:t>
+      </w:r>
+      <w:r>
+        <w:rPr>
+          <w:rFonts w:ascii="Arial" w:hAnsi="Arial" w:cs="Arial"/>
+        </w:rPr>
+        <w:t>(¿</w:t>
+      </w:r>
+      <w:r>
+        <w:rPr>
+          <w:rFonts w:ascii="Arial" w:hAnsi="Arial" w:cs="Arial"/>
+          <w:color w:val="FF0000"/>
+        </w:rPr>
+        <w:t xml:space="preserve">comentar o valorar </w:t>
+      </w:r>
+      <w:r>
+        <w:rPr>
+          <w:rFonts w:ascii="Arial" w:hAnsi="Arial" w:cs="Arial"/>
+          <w:color w:val="FF0000"/>
+        </w:rPr>
+        <w:t>noticias</w:t>
+      </w:r>
+      <w:r>
+        <w:rPr>
+          <w:rFonts w:ascii="Arial" w:hAnsi="Arial" w:cs="Arial"/>
+        </w:rPr>
+        <w:t>?)</w:t>
       </w:r>
     </w:p>
     <w:p>
@@ -1179,7 +1278,27 @@
           <w:rFonts w:ascii="Arial" w:hAnsi="Arial" w:cs="Arial"/>
           <w:color w:val="000000"/>
         </w:rPr>
-        <w:t>los actores podrán valorar los perfiles. Para cada valoración se almacenará: valoración (rango 0-5) y un texto.</w:t>
+        <w:t xml:space="preserve">los actores podrán </w:t>
+      </w:r>
+      <w:r>
+        <w:rPr>
+          <w:rFonts w:ascii="Arial" w:hAnsi="Arial" w:cs="Arial"/>
+          <w:color w:val="000000"/>
+        </w:rPr>
+        <w:t>crear valoraciones de animales o de otros actores</w:t>
+      </w:r>
+      <w:r>
+        <w:rPr>
+          <w:rFonts w:ascii="Arial" w:hAnsi="Arial" w:cs="Arial"/>
+          <w:color w:val="000000"/>
+        </w:rPr>
+        <w:t>. Para cada valoración se almacenará: valoración (rango 0-5) y un texto.</w:t>
+      </w:r>
+      <w:r>
+        <w:rPr>
+          <w:rFonts w:ascii="Arial" w:hAnsi="Arial" w:cs="Arial"/>
+        </w:rPr>
+        <w:t xml:space="preserve"> </w:t>
       </w:r>
     </w:p>
     <w:p>
@@ -1229,7 +1348,6 @@
           <w:b/>
           <w:color w:val="000000"/>
         </w:rPr>
-        <w:lastRenderedPageBreak/>
         <w:t xml:space="preserve">Mensajería: </w:t>
       </w:r>
       <w:r>
@@ -1237,7 +1355,14 @@
           <w:rFonts w:ascii="Arial" w:hAnsi="Arial" w:cs="Arial"/>
           <w:color w:val="000000"/>
         </w:rPr>
-        <w:t xml:space="preserve">los usuarios y asociaciones podrán recibir y enviar </w:t>
+        <w:t>los actores</w:t>
+      </w:r>
+      <w:r>
+        <w:rPr>
+          <w:rFonts w:ascii="Arial" w:hAnsi="Arial" w:cs="Arial"/>
+          <w:color w:val="000000"/>
+        </w:rPr>
+        <w:t xml:space="preserve"> podrán recibir y enviar </w:t>
       </w:r>
       <w:r>
         <w:rPr>
@@ -1249,18 +1374,25 @@
       <w:r>
         <w:rPr>
           <w:rFonts w:ascii="Arial" w:hAnsi="Arial" w:cs="Arial"/>
-          <w:color w:val="000000"/>
+          <w:color w:val="FF0000"/>
+        </w:rPr>
+        <w:t xml:space="preserve">, </w:t>
+      </w:r>
+      <w:r>
+        <w:rPr>
+          <w:rFonts w:ascii="Arial" w:hAnsi="Arial" w:cs="Arial"/>
+        </w:rPr>
+        <w:t>siempre y cuando sean amigos</w:t>
+      </w:r>
+      <w:r>
+        <w:rPr>
+          <w:rFonts w:ascii="Arial" w:hAnsi="Arial" w:cs="Arial"/>
         </w:rPr>
         <w:t>.</w:t>
       </w:r>
     </w:p>
     <w:p>
       <w:pPr>
-        <w:pStyle w:val="Prrafodelista"/>
-        <w:numPr>
-          <w:ilvl w:val="0"/>
-          <w:numId w:val="3"/>
-        </w:numPr>
         <w:pBdr>
           <w:top w:val="nil"/>
           <w:left w:val="nil"/>
@@ -1268,33 +1400,22 @@
           <w:right w:val="nil"/>
           <w:between w:val="nil"/>
         </w:pBdr>
-        <w:rPr>
-          <w:rFonts w:ascii="Arial" w:hAnsi="Arial" w:cs="Arial"/>
-          <w:b/>
-        </w:rPr>
-      </w:pPr>
-      <w:r>
-        <w:rPr>
-          <w:rFonts w:ascii="Arial" w:hAnsi="Arial" w:cs="Arial"/>
-          <w:b/>
-        </w:rPr>
-        <w:t xml:space="preserve">Seguidores: </w:t>
-      </w:r>
-      <w:r>
-        <w:rPr>
-          <w:rFonts w:ascii="Arial" w:hAnsi="Arial" w:cs="Arial"/>
-        </w:rPr>
-        <w:t>los actores podrán enviarse solicitudes de amistad, en la cual se incluirá un comentario y se podrán aceptar o denegar</w:t>
-      </w:r>
-      <w:r>
-        <w:rPr>
-          <w:rFonts w:ascii="Arial" w:hAnsi="Arial" w:cs="Arial"/>
-        </w:rPr>
-        <w:t>.</w:t>
-      </w:r>
-    </w:p>
-    <w:p>
-      <w:pPr>
+        <w:spacing w:after="0"/>
+        <w:contextualSpacing/>
+        <w:rPr>
+          <w:rFonts w:ascii="Arial" w:hAnsi="Arial" w:cs="Arial"/>
+          <w:b/>
+          <w:color w:val="000000"/>
+        </w:rPr>
+      </w:pPr>
+    </w:p>
+    <w:p>
+      <w:pPr>
+        <w:pStyle w:val="Prrafodelista"/>
+        <w:numPr>
+          <w:ilvl w:val="0"/>
+          <w:numId w:val="3"/>
+        </w:numPr>
         <w:pBdr>
           <w:top w:val="nil"/>
           <w:left w:val="nil"/>
@@ -1311,1546 +1432,30 @@
         <w:rPr>
           <w:rFonts w:ascii="Arial" w:hAnsi="Arial" w:cs="Arial"/>
           <w:b/>
-          <w:sz w:val="36"/>
-          <w:szCs w:val="36"/>
-        </w:rPr>
-        <w:t>Requisitos Funcionales</w:t>
-      </w:r>
-    </w:p>
-    <w:p>
-      <w:pPr>
-        <w:pStyle w:val="NormalWeb"/>
-        <w:spacing w:before="0" w:beforeAutospacing="0" w:after="0" w:afterAutospacing="0"/>
-        <w:rPr>
-          <w:rFonts w:ascii="Arial" w:hAnsi="Arial" w:cs="Arial"/>
-          <w:iCs/>
-          <w:color w:val="0B5394"/>
-          <w:sz w:val="22"/>
-          <w:szCs w:val="22"/>
-        </w:rPr>
-      </w:pPr>
-      <w:r>
-        <w:rPr>
-          <w:rFonts w:ascii="Arial" w:hAnsi="Arial" w:cs="Arial"/>
-          <w:iCs/>
-          <w:color w:val="0B5394"/>
-          <w:sz w:val="22"/>
-          <w:szCs w:val="22"/>
-        </w:rPr>
-        <w:t xml:space="preserve">Un usuario el cual </w:t>
-      </w:r>
-      <w:r>
-        <w:rPr>
-          <w:rFonts w:ascii="Arial" w:hAnsi="Arial" w:cs="Arial"/>
-          <w:b/>
-          <w:iCs/>
-          <w:color w:val="0B5394"/>
-          <w:sz w:val="22"/>
-          <w:szCs w:val="22"/>
-        </w:rPr>
-        <w:t>no</w:t>
-      </w:r>
-      <w:r>
-        <w:rPr>
-          <w:rFonts w:ascii="Arial" w:hAnsi="Arial" w:cs="Arial"/>
-          <w:iCs/>
-          <w:color w:val="0B5394"/>
-          <w:sz w:val="22"/>
-          <w:szCs w:val="22"/>
-        </w:rPr>
-        <w:t xml:space="preserve"> está </w:t>
-      </w:r>
-      <w:r>
-        <w:rPr>
-          <w:rFonts w:ascii="Arial" w:hAnsi="Arial" w:cs="Arial"/>
-          <w:b/>
-          <w:iCs/>
-          <w:color w:val="0B5394"/>
-          <w:sz w:val="22"/>
-          <w:szCs w:val="22"/>
-        </w:rPr>
-        <w:t>autenticado</w:t>
-      </w:r>
-      <w:r>
-        <w:rPr>
-          <w:rFonts w:ascii="Arial" w:hAnsi="Arial" w:cs="Arial"/>
-          <w:iCs/>
-          <w:color w:val="0B5394"/>
-          <w:sz w:val="22"/>
-          <w:szCs w:val="22"/>
-        </w:rPr>
-        <w:t xml:space="preserve"> debe ser capaz de:</w:t>
-      </w:r>
-    </w:p>
-    <w:p>
-      <w:pPr>
-        <w:pStyle w:val="NormalWeb"/>
-        <w:spacing w:before="0" w:beforeAutospacing="0" w:after="0" w:afterAutospacing="0"/>
-        <w:jc w:val="both"/>
-        <w:rPr>
-          <w:rFonts w:ascii="Arial" w:hAnsi="Arial" w:cs="Arial"/>
-          <w:sz w:val="22"/>
-          <w:szCs w:val="22"/>
-        </w:rPr>
-      </w:pPr>
-      <w:r>
-        <w:rPr>
-          <w:rFonts w:ascii="Arial" w:hAnsi="Arial" w:cs="Arial"/>
-          <w:sz w:val="22"/>
-          <w:szCs w:val="22"/>
-        </w:rPr>
-        <w:t xml:space="preserve"> </w:t>
-      </w:r>
-    </w:p>
-    <w:p>
-      <w:pPr>
-        <w:pStyle w:val="NormalWeb"/>
-        <w:numPr>
-          <w:ilvl w:val="0"/>
-          <w:numId w:val="8"/>
-        </w:numPr>
-        <w:spacing w:before="0" w:beforeAutospacing="0" w:after="0" w:afterAutospacing="0"/>
-        <w:jc w:val="both"/>
-        <w:rPr>
-          <w:rFonts w:ascii="Arial" w:hAnsi="Arial" w:cs="Arial"/>
-          <w:sz w:val="22"/>
-          <w:szCs w:val="22"/>
-        </w:rPr>
-      </w:pPr>
-      <w:r>
-        <w:rPr>
-          <w:rFonts w:ascii="Arial" w:hAnsi="Arial" w:cs="Arial"/>
-          <w:color w:val="000000"/>
-          <w:sz w:val="22"/>
-          <w:szCs w:val="22"/>
-        </w:rPr>
-        <w:t>Ver la bienvenida a la página</w:t>
-      </w:r>
-      <w:r>
-        <w:rPr>
-          <w:rFonts w:ascii="Arial" w:hAnsi="Arial" w:cs="Arial"/>
-          <w:color w:val="000000"/>
-          <w:sz w:val="22"/>
-          <w:szCs w:val="22"/>
-        </w:rPr>
-        <w:t>, listado de los animales, criadores y asociaciones</w:t>
-      </w:r>
-      <w:r>
-        <w:rPr>
-          <w:rFonts w:ascii="Arial" w:hAnsi="Arial" w:cs="Arial"/>
-          <w:color w:val="000000"/>
-          <w:sz w:val="22"/>
-          <w:szCs w:val="22"/>
+        </w:rPr>
+        <w:t>Amigos</w:t>
+      </w:r>
+      <w:r>
+        <w:rPr>
+          <w:rFonts w:ascii="Arial" w:hAnsi="Arial" w:cs="Arial"/>
+          <w:b/>
+        </w:rPr>
+        <w:t xml:space="preserve">: </w:t>
+      </w:r>
+      <w:r>
+        <w:rPr>
+          <w:rFonts w:ascii="Arial" w:hAnsi="Arial" w:cs="Arial"/>
+        </w:rPr>
+        <w:t>los actores podrán enviarse solicitudes de amistad, en la cual se incluirá un comentario y se podrán aceptar o denegar</w:t>
+      </w:r>
+      <w:r>
+        <w:rPr>
+          <w:rFonts w:ascii="Arial" w:hAnsi="Arial" w:cs="Arial"/>
         </w:rPr>
         <w:t>.</w:t>
       </w:r>
-    </w:p>
-    <w:p>
-      <w:pPr>
-        <w:pStyle w:val="NormalWeb"/>
-        <w:numPr>
-          <w:ilvl w:val="0"/>
-          <w:numId w:val="8"/>
-        </w:numPr>
-        <w:spacing w:before="0" w:beforeAutospacing="0" w:after="0" w:afterAutospacing="0"/>
-        <w:jc w:val="both"/>
-        <w:rPr>
-          <w:rFonts w:ascii="Arial" w:hAnsi="Arial" w:cs="Arial"/>
-          <w:sz w:val="22"/>
-          <w:szCs w:val="22"/>
-        </w:rPr>
-      </w:pPr>
-      <w:r>
-        <w:rPr>
-          <w:rFonts w:ascii="Arial" w:hAnsi="Arial" w:cs="Arial"/>
-          <w:sz w:val="22"/>
-          <w:szCs w:val="22"/>
-        </w:rPr>
-        <w:t>Iniciar sesión al sistema usando sus credenciales.</w:t>
-      </w:r>
-    </w:p>
-    <w:p>
-      <w:pPr>
-        <w:pStyle w:val="NormalWeb"/>
-        <w:numPr>
-          <w:ilvl w:val="0"/>
-          <w:numId w:val="8"/>
-        </w:numPr>
-        <w:spacing w:before="0" w:beforeAutospacing="0" w:after="0" w:afterAutospacing="0"/>
-        <w:rPr>
-          <w:rFonts w:ascii="Arial" w:hAnsi="Arial" w:cs="Arial"/>
-          <w:sz w:val="22"/>
-          <w:szCs w:val="22"/>
-        </w:rPr>
-      </w:pPr>
-      <w:r>
-        <w:rPr>
-          <w:rFonts w:ascii="Arial" w:hAnsi="Arial" w:cs="Arial"/>
-          <w:sz w:val="22"/>
-          <w:szCs w:val="22"/>
-        </w:rPr>
-        <w:t>Registrarse como asociación. (</w:t>
-      </w:r>
-      <w:r>
-        <w:rPr>
-          <w:rFonts w:ascii="Arial" w:hAnsi="Arial" w:cs="Arial"/>
-          <w:color w:val="FF0000"/>
-          <w:sz w:val="22"/>
-          <w:szCs w:val="22"/>
-        </w:rPr>
-        <w:t>alguna restricción para que no se registre cualquiera</w:t>
-      </w:r>
-      <w:r>
-        <w:rPr>
-          <w:rFonts w:ascii="Arial" w:hAnsi="Arial" w:cs="Arial"/>
-          <w:sz w:val="22"/>
-          <w:szCs w:val="22"/>
-        </w:rPr>
-        <w:t>)</w:t>
-      </w:r>
-    </w:p>
-    <w:p>
-      <w:pPr>
-        <w:pStyle w:val="NormalWeb"/>
-        <w:numPr>
-          <w:ilvl w:val="0"/>
-          <w:numId w:val="8"/>
-        </w:numPr>
-        <w:spacing w:before="0" w:beforeAutospacing="0" w:after="0" w:afterAutospacing="0"/>
-        <w:rPr>
-          <w:rFonts w:ascii="Arial" w:hAnsi="Arial" w:cs="Arial"/>
-          <w:sz w:val="22"/>
-          <w:szCs w:val="22"/>
-        </w:rPr>
-      </w:pPr>
-      <w:r>
-        <w:rPr>
-          <w:rFonts w:ascii="Arial" w:hAnsi="Arial" w:cs="Arial"/>
-          <w:sz w:val="22"/>
-          <w:szCs w:val="22"/>
-        </w:rPr>
-        <w:t>Registrarse como criador.</w:t>
-      </w:r>
-    </w:p>
-    <w:p>
-      <w:pPr>
-        <w:pStyle w:val="NormalWeb"/>
-        <w:numPr>
-          <w:ilvl w:val="0"/>
-          <w:numId w:val="8"/>
-        </w:numPr>
-        <w:spacing w:before="0" w:beforeAutospacing="0" w:after="0" w:afterAutospacing="0"/>
-        <w:rPr>
-          <w:rFonts w:ascii="Arial" w:hAnsi="Arial" w:cs="Arial"/>
-          <w:sz w:val="22"/>
-          <w:szCs w:val="22"/>
-        </w:rPr>
-      </w:pPr>
-      <w:r>
-        <w:rPr>
-          <w:rFonts w:ascii="Arial" w:hAnsi="Arial" w:cs="Arial"/>
-          <w:sz w:val="22"/>
-          <w:szCs w:val="22"/>
-        </w:rPr>
-        <w:t>Registrarse como usuario.</w:t>
-      </w:r>
-    </w:p>
-    <w:p>
-      <w:pPr>
-        <w:pStyle w:val="NormalWeb"/>
-        <w:spacing w:before="0" w:beforeAutospacing="0" w:after="0" w:afterAutospacing="0"/>
-        <w:jc w:val="both"/>
-        <w:rPr>
-          <w:rFonts w:ascii="Arial" w:hAnsi="Arial" w:cs="Arial"/>
-          <w:i/>
-          <w:iCs/>
-          <w:color w:val="0B5394"/>
-          <w:sz w:val="22"/>
-          <w:szCs w:val="22"/>
-          <w:lang w:val="en-US"/>
-        </w:rPr>
-      </w:pPr>
-    </w:p>
-    <w:p>
-      <w:pPr>
-        <w:pStyle w:val="NormalWeb"/>
-        <w:spacing w:before="0" w:beforeAutospacing="0" w:after="0" w:afterAutospacing="0"/>
-        <w:rPr>
-          <w:rFonts w:ascii="Arial" w:hAnsi="Arial" w:cs="Arial"/>
-          <w:iCs/>
-          <w:color w:val="0B5394"/>
-          <w:sz w:val="22"/>
-          <w:szCs w:val="22"/>
-        </w:rPr>
-      </w:pPr>
-      <w:r>
-        <w:rPr>
-          <w:rFonts w:ascii="Arial" w:hAnsi="Arial" w:cs="Arial"/>
-          <w:iCs/>
-          <w:color w:val="0B5394"/>
-          <w:sz w:val="22"/>
-          <w:szCs w:val="22"/>
-        </w:rPr>
-        <w:t xml:space="preserve">Un actor el cual está </w:t>
-      </w:r>
-      <w:r>
-        <w:rPr>
-          <w:rFonts w:ascii="Arial" w:hAnsi="Arial" w:cs="Arial"/>
-          <w:b/>
-          <w:iCs/>
-          <w:color w:val="0B5394"/>
-          <w:sz w:val="22"/>
-          <w:szCs w:val="22"/>
-        </w:rPr>
-        <w:t>autenticado</w:t>
-      </w:r>
-      <w:r>
-        <w:rPr>
-          <w:rFonts w:ascii="Arial" w:hAnsi="Arial" w:cs="Arial"/>
-          <w:iCs/>
-          <w:color w:val="0B5394"/>
-          <w:sz w:val="22"/>
-          <w:szCs w:val="22"/>
-        </w:rPr>
-        <w:t xml:space="preserve"> debe ser capaz de:</w:t>
-      </w:r>
-    </w:p>
-    <w:p>
-      <w:pPr>
-        <w:pStyle w:val="NormalWeb"/>
-        <w:spacing w:before="0" w:beforeAutospacing="0" w:after="0" w:afterAutospacing="0"/>
-        <w:jc w:val="both"/>
-        <w:rPr>
-          <w:rFonts w:ascii="Arial" w:hAnsi="Arial" w:cs="Arial"/>
-          <w:iCs/>
-          <w:color w:val="0B5394"/>
-          <w:sz w:val="22"/>
-          <w:szCs w:val="22"/>
-        </w:rPr>
-      </w:pPr>
-      <w:r>
-        <w:rPr>
-          <w:rFonts w:ascii="Arial" w:hAnsi="Arial" w:cs="Arial"/>
-          <w:iCs/>
-          <w:color w:val="0B5394"/>
-          <w:sz w:val="22"/>
-          <w:szCs w:val="22"/>
-        </w:rPr>
-        <w:tab/>
-      </w:r>
-    </w:p>
-    <w:p>
-      <w:pPr>
-        <w:pStyle w:val="NormalWeb"/>
-        <w:numPr>
-          <w:ilvl w:val="0"/>
-          <w:numId w:val="8"/>
-        </w:numPr>
-        <w:spacing w:before="0" w:beforeAutospacing="0" w:after="0" w:afterAutospacing="0"/>
-        <w:jc w:val="both"/>
-        <w:rPr>
-          <w:rFonts w:ascii="Arial" w:hAnsi="Arial" w:cs="Arial"/>
-          <w:iCs/>
-          <w:sz w:val="22"/>
-          <w:szCs w:val="22"/>
-        </w:rPr>
-      </w:pPr>
-      <w:r>
-        <w:rPr>
-          <w:rFonts w:ascii="Arial" w:hAnsi="Arial" w:cs="Arial"/>
-          <w:iCs/>
-          <w:sz w:val="22"/>
-          <w:szCs w:val="22"/>
-        </w:rPr>
-        <w:t>Hacer lo mismo que un usuario que no esté registrado en el sistema.</w:t>
-      </w:r>
-    </w:p>
-    <w:p>
-      <w:pPr>
-        <w:pStyle w:val="NormalWeb"/>
-        <w:numPr>
-          <w:ilvl w:val="0"/>
-          <w:numId w:val="8"/>
-        </w:numPr>
-        <w:spacing w:before="0" w:beforeAutospacing="0" w:after="0" w:afterAutospacing="0"/>
-        <w:jc w:val="both"/>
-        <w:rPr>
-          <w:rFonts w:ascii="Arial" w:hAnsi="Arial" w:cs="Arial"/>
-          <w:iCs/>
-          <w:sz w:val="22"/>
-          <w:szCs w:val="22"/>
-        </w:rPr>
-      </w:pPr>
-    </w:p>
-    <w:p>
-      <w:pPr>
-        <w:pStyle w:val="NormalWeb"/>
-        <w:spacing w:before="0" w:beforeAutospacing="0" w:after="0" w:afterAutospacing="0"/>
-        <w:jc w:val="both"/>
-        <w:rPr>
-          <w:rFonts w:ascii="Arial" w:hAnsi="Arial" w:cs="Arial"/>
-          <w:iCs/>
-          <w:color w:val="0B5394"/>
-          <w:sz w:val="22"/>
-          <w:szCs w:val="22"/>
-        </w:rPr>
-      </w:pPr>
-    </w:p>
-    <w:p>
-      <w:pPr>
-        <w:pStyle w:val="NormalWeb"/>
-        <w:spacing w:before="0" w:beforeAutospacing="0" w:after="0" w:afterAutospacing="0"/>
-        <w:rPr>
-          <w:rFonts w:ascii="Arial" w:hAnsi="Arial" w:cs="Arial"/>
-          <w:iCs/>
-          <w:color w:val="0B5394"/>
-          <w:sz w:val="22"/>
-          <w:szCs w:val="22"/>
-        </w:rPr>
-      </w:pPr>
-      <w:r>
-        <w:rPr>
-          <w:rFonts w:ascii="Arial" w:hAnsi="Arial" w:cs="Arial"/>
-          <w:iCs/>
-          <w:color w:val="0B5394"/>
-          <w:sz w:val="22"/>
-          <w:szCs w:val="22"/>
-        </w:rPr>
-        <w:t xml:space="preserve">Un actor </w:t>
-      </w:r>
-      <w:r>
-        <w:rPr>
-          <w:rFonts w:ascii="Arial" w:hAnsi="Arial" w:cs="Arial"/>
-          <w:iCs/>
-          <w:color w:val="0B5394"/>
-          <w:sz w:val="22"/>
-          <w:szCs w:val="22"/>
-        </w:rPr>
-        <w:t xml:space="preserve">registrado como </w:t>
-      </w:r>
-      <w:r>
-        <w:rPr>
-          <w:rFonts w:ascii="Arial" w:hAnsi="Arial" w:cs="Arial"/>
-          <w:b/>
-          <w:iCs/>
-          <w:color w:val="0B5394"/>
-          <w:sz w:val="22"/>
-          <w:szCs w:val="22"/>
-        </w:rPr>
-        <w:t>usuario</w:t>
-      </w:r>
-      <w:r>
-        <w:rPr>
-          <w:rFonts w:ascii="Arial" w:hAnsi="Arial" w:cs="Arial"/>
-          <w:iCs/>
-          <w:color w:val="0B5394"/>
-          <w:sz w:val="22"/>
-          <w:szCs w:val="22"/>
-        </w:rPr>
-        <w:t xml:space="preserve"> debe ser capaz de:</w:t>
-      </w:r>
-    </w:p>
-    <w:p>
-      <w:pPr>
-        <w:pStyle w:val="NormalWeb"/>
-        <w:spacing w:before="0" w:beforeAutospacing="0" w:after="0" w:afterAutospacing="0"/>
-        <w:rPr>
-          <w:rFonts w:ascii="Arial" w:hAnsi="Arial" w:cs="Arial"/>
-          <w:iCs/>
-          <w:color w:val="0B5394"/>
-          <w:sz w:val="22"/>
-          <w:szCs w:val="22"/>
-        </w:rPr>
-      </w:pPr>
-    </w:p>
-    <w:p>
-      <w:pPr>
-        <w:pStyle w:val="NormalWeb"/>
-        <w:numPr>
-          <w:ilvl w:val="0"/>
-          <w:numId w:val="8"/>
-        </w:numPr>
-        <w:spacing w:before="0" w:beforeAutospacing="0" w:after="0" w:afterAutospacing="0"/>
-        <w:rPr>
-          <w:rFonts w:ascii="Arial" w:hAnsi="Arial" w:cs="Arial"/>
-          <w:iCs/>
-          <w:sz w:val="22"/>
-          <w:szCs w:val="22"/>
-        </w:rPr>
-      </w:pPr>
-      <w:r>
-        <w:rPr>
-          <w:rFonts w:ascii="Arial" w:hAnsi="Arial" w:cs="Arial"/>
-          <w:iCs/>
-          <w:sz w:val="22"/>
-          <w:szCs w:val="22"/>
-        </w:rPr>
-        <w:t>Editar su perfil.</w:t>
-      </w:r>
-    </w:p>
-    <w:p>
-      <w:pPr>
-        <w:pStyle w:val="NormalWeb"/>
-        <w:numPr>
-          <w:ilvl w:val="0"/>
-          <w:numId w:val="8"/>
-        </w:numPr>
-        <w:spacing w:before="0" w:beforeAutospacing="0" w:after="0" w:afterAutospacing="0"/>
-        <w:rPr>
-          <w:rFonts w:ascii="Arial" w:hAnsi="Arial" w:cs="Arial"/>
-          <w:iCs/>
-          <w:sz w:val="22"/>
-          <w:szCs w:val="22"/>
-        </w:rPr>
-      </w:pPr>
-      <w:r>
-        <w:rPr>
-          <w:rFonts w:ascii="Arial" w:hAnsi="Arial" w:cs="Arial"/>
-          <w:iCs/>
-          <w:sz w:val="22"/>
-          <w:szCs w:val="22"/>
-        </w:rPr>
-        <w:t>Filtrar todos sus listados por una palabra clave.</w:t>
-      </w:r>
-    </w:p>
-    <w:p>
-      <w:pPr>
-        <w:pStyle w:val="NormalWeb"/>
-        <w:numPr>
-          <w:ilvl w:val="0"/>
-          <w:numId w:val="8"/>
-        </w:numPr>
-        <w:spacing w:before="0" w:beforeAutospacing="0" w:after="0" w:afterAutospacing="0"/>
-        <w:rPr>
-          <w:rFonts w:ascii="Arial" w:hAnsi="Arial" w:cs="Arial"/>
-          <w:iCs/>
-          <w:sz w:val="22"/>
-          <w:szCs w:val="22"/>
-        </w:rPr>
-      </w:pPr>
-      <w:r>
-        <w:rPr>
-          <w:rFonts w:ascii="Arial" w:hAnsi="Arial" w:cs="Arial"/>
-          <w:iCs/>
-          <w:sz w:val="22"/>
-          <w:szCs w:val="22"/>
-        </w:rPr>
-        <w:t xml:space="preserve">Filtrado con los mejores </w:t>
-      </w:r>
-      <w:r>
-        <w:rPr>
-          <w:rFonts w:ascii="Arial" w:hAnsi="Arial" w:cs="Arial"/>
-          <w:iCs/>
-          <w:sz w:val="22"/>
-          <w:szCs w:val="22"/>
-        </w:rPr>
-        <w:t xml:space="preserve">y peores </w:t>
-      </w:r>
-      <w:r>
-        <w:rPr>
-          <w:rFonts w:ascii="Arial" w:hAnsi="Arial" w:cs="Arial"/>
-          <w:iCs/>
-          <w:sz w:val="22"/>
-          <w:szCs w:val="22"/>
-        </w:rPr>
-        <w:t xml:space="preserve">comentarios, esto son los comentarios con más </w:t>
-      </w:r>
-      <w:r>
-        <w:rPr>
-          <w:rFonts w:ascii="Arial" w:hAnsi="Arial" w:cs="Arial"/>
-          <w:i/>
-          <w:iCs/>
-          <w:sz w:val="22"/>
-          <w:szCs w:val="22"/>
-        </w:rPr>
-        <w:t>like</w:t>
-      </w:r>
-      <w:r>
-        <w:rPr>
-          <w:rFonts w:ascii="Arial" w:hAnsi="Arial" w:cs="Arial"/>
-          <w:i/>
-          <w:iCs/>
-          <w:sz w:val="22"/>
-          <w:szCs w:val="22"/>
-        </w:rPr>
-        <w:t xml:space="preserve"> / dislike </w:t>
-      </w:r>
-      <w:r>
-        <w:rPr>
-          <w:rFonts w:ascii="Arial" w:hAnsi="Arial" w:cs="Arial"/>
-          <w:iCs/>
-          <w:sz w:val="22"/>
-          <w:szCs w:val="22"/>
-        </w:rPr>
-        <w:t>que posee el perfil.</w:t>
-      </w:r>
-    </w:p>
-    <w:p>
-      <w:pPr>
-        <w:pStyle w:val="NormalWeb"/>
-        <w:numPr>
-          <w:ilvl w:val="0"/>
-          <w:numId w:val="8"/>
-        </w:numPr>
-        <w:spacing w:before="0" w:beforeAutospacing="0" w:after="0" w:afterAutospacing="0"/>
-        <w:rPr>
-          <w:rFonts w:ascii="Arial" w:hAnsi="Arial" w:cs="Arial"/>
-          <w:iCs/>
-          <w:sz w:val="22"/>
-          <w:szCs w:val="22"/>
-        </w:rPr>
-      </w:pPr>
-      <w:r>
-        <w:rPr>
-          <w:rFonts w:ascii="Arial" w:hAnsi="Arial" w:cs="Arial"/>
-          <w:iCs/>
-          <w:sz w:val="22"/>
-          <w:szCs w:val="22"/>
-        </w:rPr>
-        <w:t>Listar todos los animales registrados en el sistema.</w:t>
-      </w:r>
-      <w:r>
-        <w:rPr>
-          <w:rFonts w:ascii="Arial" w:hAnsi="Arial" w:cs="Arial"/>
-          <w:iCs/>
-          <w:sz w:val="22"/>
-          <w:szCs w:val="22"/>
-        </w:rPr>
-        <w:t xml:space="preserve"> Filtrar por raza o criador.</w:t>
-      </w:r>
-    </w:p>
-    <w:p>
-      <w:pPr>
-        <w:pStyle w:val="NormalWeb"/>
-        <w:numPr>
-          <w:ilvl w:val="0"/>
-          <w:numId w:val="8"/>
-        </w:numPr>
-        <w:spacing w:before="0" w:beforeAutospacing="0" w:after="0" w:afterAutospacing="0"/>
-        <w:rPr>
-          <w:rFonts w:ascii="Arial" w:hAnsi="Arial" w:cs="Arial"/>
-          <w:iCs/>
-          <w:sz w:val="22"/>
-          <w:szCs w:val="22"/>
-        </w:rPr>
-      </w:pPr>
-      <w:r>
-        <w:rPr>
-          <w:rFonts w:ascii="Arial" w:hAnsi="Arial" w:cs="Arial"/>
-          <w:iCs/>
-          <w:sz w:val="22"/>
-          <w:szCs w:val="22"/>
-        </w:rPr>
-        <w:t>Mostrar toda la información correspondiente a una raza específica.</w:t>
-      </w:r>
-    </w:p>
-    <w:p>
-      <w:pPr>
-        <w:pStyle w:val="NormalWeb"/>
-        <w:numPr>
-          <w:ilvl w:val="0"/>
-          <w:numId w:val="8"/>
-        </w:numPr>
-        <w:spacing w:before="0" w:beforeAutospacing="0" w:after="0" w:afterAutospacing="0"/>
-        <w:rPr>
-          <w:rFonts w:ascii="Arial" w:hAnsi="Arial" w:cs="Arial"/>
-          <w:iCs/>
-          <w:sz w:val="22"/>
-          <w:szCs w:val="22"/>
-        </w:rPr>
-      </w:pPr>
-      <w:r>
-        <w:rPr>
-          <w:rFonts w:ascii="Arial" w:hAnsi="Arial" w:cs="Arial"/>
-          <w:iCs/>
-          <w:sz w:val="22"/>
-          <w:szCs w:val="22"/>
-        </w:rPr>
-        <w:t>Mostrar el perfil toda la información de un animal.</w:t>
-      </w:r>
-      <w:r>
-        <w:rPr>
-          <w:rFonts w:ascii="Arial" w:hAnsi="Arial" w:cs="Arial"/>
-          <w:iCs/>
-          <w:sz w:val="22"/>
-          <w:szCs w:val="22"/>
-        </w:rPr>
-        <w:t xml:space="preserve"> </w:t>
-      </w:r>
-    </w:p>
-    <w:p>
-      <w:pPr>
-        <w:pStyle w:val="NormalWeb"/>
-        <w:numPr>
-          <w:ilvl w:val="0"/>
-          <w:numId w:val="8"/>
-        </w:numPr>
-        <w:spacing w:before="0" w:beforeAutospacing="0" w:after="0" w:afterAutospacing="0"/>
-        <w:rPr>
-          <w:rFonts w:ascii="Arial" w:hAnsi="Arial" w:cs="Arial"/>
-          <w:iCs/>
-          <w:sz w:val="22"/>
-          <w:szCs w:val="22"/>
-        </w:rPr>
-      </w:pPr>
-      <w:r>
-        <w:rPr>
-          <w:rFonts w:ascii="Arial" w:hAnsi="Arial" w:cs="Arial"/>
-          <w:iCs/>
-          <w:sz w:val="22"/>
-          <w:szCs w:val="22"/>
-        </w:rPr>
-        <w:t>Ver todos los comentarios relacionados con un animal.</w:t>
-      </w:r>
-    </w:p>
-    <w:p>
-      <w:pPr>
-        <w:pStyle w:val="NormalWeb"/>
-        <w:numPr>
-          <w:ilvl w:val="0"/>
-          <w:numId w:val="8"/>
-        </w:numPr>
-        <w:spacing w:before="0" w:beforeAutospacing="0" w:after="0" w:afterAutospacing="0"/>
-        <w:rPr>
-          <w:rFonts w:ascii="Arial" w:hAnsi="Arial" w:cs="Arial"/>
-          <w:iCs/>
-          <w:sz w:val="22"/>
-          <w:szCs w:val="22"/>
-        </w:rPr>
-      </w:pPr>
-      <w:r>
-        <w:rPr>
-          <w:rFonts w:ascii="Arial" w:hAnsi="Arial" w:cs="Arial"/>
-          <w:iCs/>
-          <w:sz w:val="22"/>
-          <w:szCs w:val="22"/>
-        </w:rPr>
-        <w:t>Comentar el perfil de un animal.</w:t>
-      </w:r>
-    </w:p>
-    <w:p>
-      <w:pPr>
-        <w:pStyle w:val="NormalWeb"/>
-        <w:numPr>
-          <w:ilvl w:val="0"/>
-          <w:numId w:val="8"/>
-        </w:numPr>
-        <w:spacing w:before="0" w:beforeAutospacing="0" w:after="0" w:afterAutospacing="0"/>
-        <w:rPr>
-          <w:rFonts w:ascii="Arial" w:hAnsi="Arial" w:cs="Arial"/>
-          <w:iCs/>
-          <w:sz w:val="22"/>
-          <w:szCs w:val="22"/>
-        </w:rPr>
-      </w:pPr>
-      <w:r>
-        <w:rPr>
-          <w:rFonts w:ascii="Arial" w:hAnsi="Arial" w:cs="Arial"/>
-          <w:iCs/>
-          <w:sz w:val="22"/>
-          <w:szCs w:val="22"/>
-        </w:rPr>
-        <w:t>Valorar un animal.</w:t>
-      </w:r>
-    </w:p>
-    <w:p>
-      <w:pPr>
-        <w:pStyle w:val="NormalWeb"/>
-        <w:numPr>
-          <w:ilvl w:val="0"/>
-          <w:numId w:val="8"/>
-        </w:numPr>
-        <w:spacing w:before="0" w:beforeAutospacing="0" w:after="0" w:afterAutospacing="0"/>
-        <w:rPr>
-          <w:rFonts w:ascii="Arial" w:hAnsi="Arial" w:cs="Arial"/>
-          <w:iCs/>
-          <w:sz w:val="22"/>
-          <w:szCs w:val="22"/>
-        </w:rPr>
-      </w:pPr>
-    </w:p>
-    <w:p>
-      <w:pPr>
-        <w:pStyle w:val="NormalWeb"/>
-        <w:numPr>
-          <w:ilvl w:val="0"/>
-          <w:numId w:val="8"/>
-        </w:numPr>
-        <w:spacing w:before="0" w:beforeAutospacing="0" w:after="0" w:afterAutospacing="0"/>
-        <w:rPr>
-          <w:rFonts w:ascii="Arial" w:hAnsi="Arial" w:cs="Arial"/>
-          <w:iCs/>
-          <w:sz w:val="22"/>
-          <w:szCs w:val="22"/>
-        </w:rPr>
-      </w:pPr>
-      <w:r>
-        <w:rPr>
-          <w:rFonts w:ascii="Arial" w:hAnsi="Arial" w:cs="Arial"/>
-          <w:iCs/>
-          <w:sz w:val="22"/>
-          <w:szCs w:val="22"/>
-        </w:rPr>
-        <w:t>Listar todos los eventos del sistema.</w:t>
-      </w:r>
-      <w:r>
-        <w:rPr>
-          <w:rFonts w:ascii="Arial" w:hAnsi="Arial" w:cs="Arial"/>
-          <w:iCs/>
-          <w:sz w:val="22"/>
-          <w:szCs w:val="22"/>
-        </w:rPr>
-        <w:t xml:space="preserve"> Filtrar</w:t>
-      </w:r>
-      <w:r>
-        <w:rPr>
-          <w:rFonts w:ascii="Arial" w:hAnsi="Arial" w:cs="Arial"/>
-          <w:iCs/>
-          <w:sz w:val="22"/>
-          <w:szCs w:val="22"/>
-        </w:rPr>
-        <w:t xml:space="preserve"> por actor</w:t>
-      </w:r>
-      <w:r>
-        <w:rPr>
-          <w:rFonts w:ascii="Arial" w:hAnsi="Arial" w:cs="Arial"/>
-          <w:iCs/>
-          <w:sz w:val="22"/>
-          <w:szCs w:val="22"/>
-        </w:rPr>
-        <w:t xml:space="preserve"> </w:t>
-      </w:r>
-      <w:r>
-        <w:rPr>
-          <w:rFonts w:ascii="Arial" w:hAnsi="Arial" w:cs="Arial"/>
-          <w:iCs/>
-          <w:sz w:val="22"/>
-          <w:szCs w:val="22"/>
-        </w:rPr>
-        <w:t>criador o asociación.</w:t>
-      </w:r>
-    </w:p>
-    <w:p>
-      <w:pPr>
-        <w:pStyle w:val="NormalWeb"/>
-        <w:numPr>
-          <w:ilvl w:val="0"/>
-          <w:numId w:val="8"/>
-        </w:numPr>
-        <w:spacing w:before="0" w:beforeAutospacing="0" w:after="0" w:afterAutospacing="0"/>
-        <w:rPr>
-          <w:rFonts w:ascii="Arial" w:hAnsi="Arial" w:cs="Arial"/>
-          <w:iCs/>
-          <w:sz w:val="22"/>
-          <w:szCs w:val="22"/>
-        </w:rPr>
-      </w:pPr>
-      <w:r>
-        <w:rPr>
-          <w:rFonts w:ascii="Arial" w:hAnsi="Arial" w:cs="Arial"/>
-          <w:iCs/>
-          <w:sz w:val="22"/>
-          <w:szCs w:val="22"/>
-        </w:rPr>
-        <w:t xml:space="preserve">Listar </w:t>
-      </w:r>
-      <w:r>
-        <w:rPr>
-          <w:rFonts w:ascii="Arial" w:hAnsi="Arial" w:cs="Arial"/>
-          <w:iCs/>
-          <w:sz w:val="22"/>
-          <w:szCs w:val="22"/>
-        </w:rPr>
-        <w:t>los eventos</w:t>
-      </w:r>
-      <w:r>
-        <w:rPr>
-          <w:rFonts w:ascii="Arial" w:hAnsi="Arial" w:cs="Arial"/>
-          <w:iCs/>
-          <w:sz w:val="22"/>
-          <w:szCs w:val="22"/>
-        </w:rPr>
-        <w:t xml:space="preserve"> que están</w:t>
-      </w:r>
-      <w:r>
-        <w:rPr>
-          <w:rFonts w:ascii="Arial" w:hAnsi="Arial" w:cs="Arial"/>
-          <w:iCs/>
-          <w:sz w:val="22"/>
-          <w:szCs w:val="22"/>
-        </w:rPr>
-        <w:t xml:space="preserve"> por realizar</w:t>
-      </w:r>
-    </w:p>
-    <w:p>
-      <w:pPr>
-        <w:pStyle w:val="NormalWeb"/>
-        <w:numPr>
-          <w:ilvl w:val="0"/>
-          <w:numId w:val="8"/>
-        </w:numPr>
-        <w:spacing w:before="0" w:beforeAutospacing="0" w:after="0" w:afterAutospacing="0"/>
-        <w:rPr>
-          <w:rFonts w:ascii="Arial" w:hAnsi="Arial" w:cs="Arial"/>
-          <w:iCs/>
-          <w:sz w:val="22"/>
-          <w:szCs w:val="22"/>
-        </w:rPr>
-      </w:pPr>
-      <w:r>
-        <w:rPr>
-          <w:rFonts w:ascii="Arial" w:hAnsi="Arial" w:cs="Arial"/>
-          <w:iCs/>
-          <w:sz w:val="22"/>
-          <w:szCs w:val="22"/>
-        </w:rPr>
-        <w:t xml:space="preserve">Listar los eventos que han sido </w:t>
-      </w:r>
-      <w:r>
-        <w:rPr>
-          <w:rFonts w:ascii="Arial" w:hAnsi="Arial" w:cs="Arial"/>
-          <w:iCs/>
-          <w:sz w:val="22"/>
-          <w:szCs w:val="22"/>
-        </w:rPr>
-        <w:t>finalizados.</w:t>
-      </w:r>
-    </w:p>
-    <w:p>
-      <w:pPr>
-        <w:pStyle w:val="NormalWeb"/>
-        <w:numPr>
-          <w:ilvl w:val="0"/>
-          <w:numId w:val="8"/>
-        </w:numPr>
-        <w:spacing w:before="0" w:beforeAutospacing="0" w:after="0" w:afterAutospacing="0"/>
-        <w:rPr>
-          <w:rFonts w:ascii="Arial" w:hAnsi="Arial" w:cs="Arial"/>
-          <w:iCs/>
-          <w:sz w:val="22"/>
-          <w:szCs w:val="22"/>
-        </w:rPr>
-      </w:pPr>
-    </w:p>
-    <w:p>
-      <w:pPr>
-        <w:pStyle w:val="NormalWeb"/>
-        <w:numPr>
-          <w:ilvl w:val="0"/>
-          <w:numId w:val="8"/>
-        </w:numPr>
-        <w:spacing w:before="0" w:beforeAutospacing="0" w:after="0" w:afterAutospacing="0"/>
-        <w:rPr>
-          <w:rFonts w:ascii="Arial" w:hAnsi="Arial" w:cs="Arial"/>
-          <w:iCs/>
-          <w:sz w:val="22"/>
-          <w:szCs w:val="22"/>
-        </w:rPr>
-      </w:pPr>
-      <w:r>
-        <w:rPr>
-          <w:rFonts w:ascii="Arial" w:hAnsi="Arial" w:cs="Arial"/>
-          <w:iCs/>
-          <w:sz w:val="22"/>
-          <w:szCs w:val="22"/>
-        </w:rPr>
-        <w:t>Listar todas las noticias del sistema.</w:t>
-      </w:r>
-      <w:r>
-        <w:rPr>
-          <w:rFonts w:ascii="Arial" w:hAnsi="Arial" w:cs="Arial"/>
-          <w:iCs/>
-          <w:sz w:val="22"/>
-          <w:szCs w:val="22"/>
-        </w:rPr>
-        <w:t xml:space="preserve"> Filtrar por actor</w:t>
-      </w:r>
-      <w:r>
-        <w:rPr>
-          <w:rFonts w:ascii="Arial" w:hAnsi="Arial" w:cs="Arial"/>
-          <w:iCs/>
-          <w:sz w:val="22"/>
-          <w:szCs w:val="22"/>
-        </w:rPr>
-        <w:t xml:space="preserve"> criador o asociación.</w:t>
-      </w:r>
-    </w:p>
-    <w:p>
-      <w:pPr>
-        <w:pStyle w:val="NormalWeb"/>
-        <w:numPr>
-          <w:ilvl w:val="0"/>
-          <w:numId w:val="8"/>
-        </w:numPr>
-        <w:spacing w:before="0" w:beforeAutospacing="0" w:after="0" w:afterAutospacing="0"/>
-        <w:rPr>
-          <w:rFonts w:ascii="Arial" w:hAnsi="Arial" w:cs="Arial"/>
-          <w:iCs/>
-          <w:sz w:val="22"/>
-          <w:szCs w:val="22"/>
-        </w:rPr>
-      </w:pPr>
-      <w:r>
-        <w:rPr>
-          <w:rFonts w:ascii="Arial" w:hAnsi="Arial" w:cs="Arial"/>
-          <w:iCs/>
-          <w:sz w:val="22"/>
-          <w:szCs w:val="22"/>
-        </w:rPr>
-        <w:t xml:space="preserve"> </w:t>
-      </w:r>
-    </w:p>
-    <w:p>
-      <w:pPr>
-        <w:pStyle w:val="NormalWeb"/>
-        <w:numPr>
-          <w:ilvl w:val="0"/>
-          <w:numId w:val="8"/>
-        </w:numPr>
-        <w:spacing w:before="0" w:beforeAutospacing="0" w:after="0" w:afterAutospacing="0"/>
-        <w:rPr>
-          <w:rFonts w:ascii="Arial" w:hAnsi="Arial" w:cs="Arial"/>
-          <w:iCs/>
-          <w:sz w:val="22"/>
-          <w:szCs w:val="22"/>
-        </w:rPr>
-      </w:pPr>
-      <w:r>
-        <w:rPr>
-          <w:rFonts w:ascii="Arial" w:hAnsi="Arial" w:cs="Arial"/>
-          <w:iCs/>
-          <w:sz w:val="22"/>
-          <w:szCs w:val="22"/>
-        </w:rPr>
-        <w:t xml:space="preserve">Listar todos </w:t>
-      </w:r>
-      <w:r>
-        <w:rPr>
-          <w:rFonts w:ascii="Arial" w:hAnsi="Arial" w:cs="Arial"/>
-          <w:iCs/>
-          <w:sz w:val="22"/>
-          <w:szCs w:val="22"/>
-        </w:rPr>
-        <w:t>sus</w:t>
-      </w:r>
-      <w:r>
-        <w:rPr>
-          <w:rFonts w:ascii="Arial" w:hAnsi="Arial" w:cs="Arial"/>
-          <w:iCs/>
-          <w:sz w:val="22"/>
-          <w:szCs w:val="22"/>
-        </w:rPr>
-        <w:t xml:space="preserve"> seguidores que tiene</w:t>
-      </w:r>
-      <w:r>
-        <w:rPr>
-          <w:rFonts w:ascii="Arial" w:hAnsi="Arial" w:cs="Arial"/>
-          <w:iCs/>
-          <w:sz w:val="22"/>
-          <w:szCs w:val="22"/>
-        </w:rPr>
-        <w:t>.</w:t>
-      </w:r>
-      <w:r>
-        <w:rPr>
-          <w:rFonts w:ascii="Arial" w:hAnsi="Arial" w:cs="Arial"/>
-          <w:iCs/>
-          <w:sz w:val="22"/>
-          <w:szCs w:val="22"/>
-        </w:rPr>
-        <w:t xml:space="preserve"> Filtrar por tipo de actor criador o asociación.</w:t>
-      </w:r>
-    </w:p>
-    <w:p>
-      <w:pPr>
-        <w:pStyle w:val="NormalWeb"/>
-        <w:numPr>
-          <w:ilvl w:val="0"/>
-          <w:numId w:val="8"/>
-        </w:numPr>
-        <w:spacing w:before="0" w:beforeAutospacing="0" w:after="0" w:afterAutospacing="0"/>
-        <w:rPr>
-          <w:rFonts w:ascii="Arial" w:hAnsi="Arial" w:cs="Arial"/>
-          <w:iCs/>
-          <w:sz w:val="22"/>
-          <w:szCs w:val="22"/>
-        </w:rPr>
-      </w:pPr>
-      <w:r>
-        <w:rPr>
-          <w:rFonts w:ascii="Arial" w:hAnsi="Arial" w:cs="Arial"/>
-          <w:iCs/>
-          <w:sz w:val="22"/>
-          <w:szCs w:val="22"/>
-        </w:rPr>
-        <w:t>Listar todos los actores registrados en el sistema</w:t>
-      </w:r>
-    </w:p>
-    <w:p>
-      <w:pPr>
-        <w:pStyle w:val="NormalWeb"/>
-        <w:numPr>
-          <w:ilvl w:val="0"/>
-          <w:numId w:val="8"/>
-        </w:numPr>
-        <w:spacing w:before="0" w:beforeAutospacing="0" w:after="0" w:afterAutospacing="0"/>
-        <w:rPr>
-          <w:rFonts w:ascii="Arial" w:hAnsi="Arial" w:cs="Arial"/>
-          <w:iCs/>
-          <w:sz w:val="22"/>
-          <w:szCs w:val="22"/>
-        </w:rPr>
-      </w:pPr>
-      <w:r>
-        <w:rPr>
-          <w:rFonts w:ascii="Arial" w:hAnsi="Arial" w:cs="Arial"/>
-          <w:iCs/>
-          <w:sz w:val="22"/>
-          <w:szCs w:val="22"/>
-        </w:rPr>
-        <w:t>Solicitar la amistad de otros actores registrados en el sistema.</w:t>
-      </w:r>
-    </w:p>
-    <w:p>
-      <w:pPr>
-        <w:pStyle w:val="NormalWeb"/>
-        <w:numPr>
-          <w:ilvl w:val="0"/>
-          <w:numId w:val="8"/>
-        </w:numPr>
-        <w:spacing w:before="0" w:beforeAutospacing="0" w:after="0" w:afterAutospacing="0"/>
-        <w:rPr>
-          <w:rFonts w:ascii="Arial" w:hAnsi="Arial" w:cs="Arial"/>
-          <w:iCs/>
-          <w:sz w:val="22"/>
-          <w:szCs w:val="22"/>
-        </w:rPr>
-      </w:pPr>
-      <w:r>
-        <w:rPr>
-          <w:rFonts w:ascii="Arial" w:hAnsi="Arial" w:cs="Arial"/>
-          <w:iCs/>
-          <w:sz w:val="22"/>
-          <w:szCs w:val="22"/>
-        </w:rPr>
-        <w:t>Listar todas las solicitudes de amistad pendientes.</w:t>
-      </w:r>
-    </w:p>
-    <w:p>
-      <w:pPr>
-        <w:pStyle w:val="NormalWeb"/>
-        <w:numPr>
-          <w:ilvl w:val="0"/>
-          <w:numId w:val="8"/>
-        </w:numPr>
-        <w:spacing w:before="0" w:beforeAutospacing="0" w:after="0" w:afterAutospacing="0"/>
-        <w:rPr>
-          <w:rFonts w:ascii="Arial" w:hAnsi="Arial" w:cs="Arial"/>
-          <w:iCs/>
-          <w:sz w:val="22"/>
-          <w:szCs w:val="22"/>
-        </w:rPr>
-      </w:pPr>
-      <w:r>
-        <w:rPr>
-          <w:rFonts w:ascii="Arial" w:hAnsi="Arial" w:cs="Arial"/>
-          <w:iCs/>
-          <w:sz w:val="22"/>
-          <w:szCs w:val="22"/>
-        </w:rPr>
-        <w:t>Aceptar o denegar solicitudes de amistad de otros actores.</w:t>
-      </w:r>
-    </w:p>
-    <w:p>
-      <w:pPr>
-        <w:pStyle w:val="NormalWeb"/>
-        <w:numPr>
-          <w:ilvl w:val="0"/>
-          <w:numId w:val="8"/>
-        </w:numPr>
-        <w:spacing w:before="0" w:beforeAutospacing="0" w:after="0" w:afterAutospacing="0"/>
-        <w:jc w:val="both"/>
-        <w:rPr>
-          <w:rFonts w:ascii="Arial" w:hAnsi="Arial" w:cs="Arial"/>
-          <w:iCs/>
-          <w:sz w:val="22"/>
-          <w:szCs w:val="22"/>
-        </w:rPr>
-      </w:pPr>
-      <w:r>
-        <w:rPr>
-          <w:rFonts w:ascii="Arial" w:hAnsi="Arial" w:cs="Arial"/>
-          <w:iCs/>
-          <w:sz w:val="22"/>
-          <w:szCs w:val="22"/>
-        </w:rPr>
-        <w:t>Enviar mensajes / chat con otros actores que sean seguidores entre ellos.</w:t>
-      </w:r>
-    </w:p>
-    <w:p>
-      <w:pPr>
-        <w:pStyle w:val="NormalWeb"/>
-        <w:numPr>
-          <w:ilvl w:val="0"/>
-          <w:numId w:val="8"/>
-        </w:numPr>
-        <w:spacing w:before="0" w:beforeAutospacing="0" w:after="0" w:afterAutospacing="0"/>
-        <w:rPr>
-          <w:rFonts w:ascii="Arial" w:hAnsi="Arial" w:cs="Arial"/>
-          <w:iCs/>
-          <w:sz w:val="22"/>
-          <w:szCs w:val="22"/>
-        </w:rPr>
-      </w:pPr>
-    </w:p>
-    <w:p>
-      <w:pPr>
-        <w:pStyle w:val="NormalWeb"/>
-        <w:numPr>
-          <w:ilvl w:val="0"/>
-          <w:numId w:val="8"/>
-        </w:numPr>
-        <w:spacing w:before="0" w:beforeAutospacing="0" w:after="0" w:afterAutospacing="0"/>
-        <w:rPr>
-          <w:rFonts w:ascii="Arial" w:hAnsi="Arial" w:cs="Arial"/>
-          <w:iCs/>
-          <w:sz w:val="22"/>
-          <w:szCs w:val="22"/>
-        </w:rPr>
-      </w:pPr>
-    </w:p>
-    <w:p>
-      <w:pPr>
-        <w:pStyle w:val="NormalWeb"/>
-        <w:numPr>
-          <w:ilvl w:val="0"/>
-          <w:numId w:val="8"/>
-        </w:numPr>
-        <w:spacing w:before="0" w:beforeAutospacing="0" w:after="0" w:afterAutospacing="0"/>
-        <w:rPr>
-          <w:rFonts w:ascii="Arial" w:hAnsi="Arial" w:cs="Arial"/>
-          <w:iCs/>
-          <w:sz w:val="22"/>
-          <w:szCs w:val="22"/>
-        </w:rPr>
-      </w:pPr>
-      <w:r>
-        <w:rPr>
-          <w:rFonts w:ascii="Arial" w:hAnsi="Arial" w:cs="Arial"/>
-          <w:iCs/>
-          <w:sz w:val="22"/>
-          <w:szCs w:val="22"/>
-        </w:rPr>
-        <w:t>Listar todas las asociaciones registradas en el sistema.</w:t>
-      </w:r>
-    </w:p>
-    <w:p>
-      <w:pPr>
-        <w:pStyle w:val="NormalWeb"/>
-        <w:numPr>
-          <w:ilvl w:val="0"/>
-          <w:numId w:val="8"/>
-        </w:numPr>
-        <w:spacing w:before="0" w:beforeAutospacing="0" w:after="0" w:afterAutospacing="0"/>
-        <w:rPr>
-          <w:rFonts w:ascii="Arial" w:hAnsi="Arial" w:cs="Arial"/>
-          <w:iCs/>
-          <w:sz w:val="22"/>
-          <w:szCs w:val="22"/>
-        </w:rPr>
-      </w:pPr>
-      <w:r>
-        <w:rPr>
-          <w:rFonts w:ascii="Arial" w:hAnsi="Arial" w:cs="Arial"/>
-          <w:iCs/>
-          <w:sz w:val="22"/>
-          <w:szCs w:val="22"/>
-        </w:rPr>
-        <w:t>Ver el perfil de la asociación</w:t>
-      </w:r>
-    </w:p>
-    <w:p>
-      <w:pPr>
-        <w:pStyle w:val="NormalWeb"/>
-        <w:numPr>
-          <w:ilvl w:val="0"/>
-          <w:numId w:val="8"/>
-        </w:numPr>
-        <w:spacing w:before="0" w:beforeAutospacing="0" w:after="0" w:afterAutospacing="0"/>
-        <w:rPr>
-          <w:rFonts w:ascii="Arial" w:hAnsi="Arial" w:cs="Arial"/>
-          <w:iCs/>
-          <w:sz w:val="22"/>
-          <w:szCs w:val="22"/>
-        </w:rPr>
-      </w:pPr>
-      <w:r>
-        <w:rPr>
-          <w:rFonts w:ascii="Arial" w:hAnsi="Arial" w:cs="Arial"/>
-          <w:iCs/>
-          <w:sz w:val="22"/>
-          <w:szCs w:val="22"/>
-        </w:rPr>
-        <w:t>Crear un comentario a una asociación</w:t>
-      </w:r>
-    </w:p>
-    <w:p>
-      <w:pPr>
-        <w:pStyle w:val="NormalWeb"/>
-        <w:numPr>
-          <w:ilvl w:val="0"/>
-          <w:numId w:val="8"/>
-        </w:numPr>
-        <w:spacing w:before="0" w:beforeAutospacing="0" w:after="0" w:afterAutospacing="0"/>
-        <w:rPr>
-          <w:rFonts w:ascii="Arial" w:hAnsi="Arial" w:cs="Arial"/>
-          <w:iCs/>
-          <w:sz w:val="22"/>
-          <w:szCs w:val="22"/>
-        </w:rPr>
-      </w:pPr>
-      <w:r>
-        <w:rPr>
-          <w:rFonts w:ascii="Arial" w:hAnsi="Arial" w:cs="Arial"/>
-          <w:iCs/>
-          <w:sz w:val="22"/>
-          <w:szCs w:val="22"/>
-        </w:rPr>
-        <w:t>Valorar a una asociación</w:t>
-      </w:r>
-    </w:p>
-    <w:p>
-      <w:pPr>
-        <w:pStyle w:val="NormalWeb"/>
-        <w:numPr>
-          <w:ilvl w:val="0"/>
-          <w:numId w:val="8"/>
-        </w:numPr>
-        <w:spacing w:before="0" w:beforeAutospacing="0" w:after="0" w:afterAutospacing="0"/>
-        <w:rPr>
-          <w:rFonts w:ascii="Arial" w:hAnsi="Arial" w:cs="Arial"/>
-          <w:iCs/>
-          <w:sz w:val="22"/>
-          <w:szCs w:val="22"/>
-        </w:rPr>
-      </w:pPr>
-    </w:p>
-    <w:p>
-      <w:pPr>
-        <w:pStyle w:val="NormalWeb"/>
-        <w:numPr>
-          <w:ilvl w:val="0"/>
-          <w:numId w:val="8"/>
-        </w:numPr>
-        <w:spacing w:before="0" w:beforeAutospacing="0" w:after="0" w:afterAutospacing="0"/>
-        <w:rPr>
-          <w:rFonts w:ascii="Arial" w:hAnsi="Arial" w:cs="Arial"/>
-          <w:iCs/>
-          <w:sz w:val="22"/>
-          <w:szCs w:val="22"/>
-        </w:rPr>
-      </w:pPr>
-      <w:r>
-        <w:rPr>
-          <w:rFonts w:ascii="Arial" w:hAnsi="Arial" w:cs="Arial"/>
-          <w:iCs/>
-          <w:sz w:val="22"/>
-          <w:szCs w:val="22"/>
-        </w:rPr>
-        <w:lastRenderedPageBreak/>
-        <w:t>Listar todos los criadores registrados en el sistema</w:t>
-      </w:r>
-      <w:r>
-        <w:rPr>
-          <w:rFonts w:ascii="Arial" w:hAnsi="Arial" w:cs="Arial"/>
-          <w:iCs/>
-          <w:sz w:val="22"/>
-          <w:szCs w:val="22"/>
-        </w:rPr>
-        <w:t>.</w:t>
-      </w:r>
-    </w:p>
-    <w:p>
-      <w:pPr>
-        <w:pStyle w:val="NormalWeb"/>
-        <w:numPr>
-          <w:ilvl w:val="0"/>
-          <w:numId w:val="8"/>
-        </w:numPr>
-        <w:spacing w:before="0" w:beforeAutospacing="0" w:after="0" w:afterAutospacing="0"/>
-        <w:rPr>
-          <w:rFonts w:ascii="Arial" w:hAnsi="Arial" w:cs="Arial"/>
-          <w:iCs/>
-          <w:sz w:val="22"/>
-          <w:szCs w:val="22"/>
-        </w:rPr>
-      </w:pPr>
-      <w:r>
-        <w:rPr>
-          <w:rFonts w:ascii="Arial" w:hAnsi="Arial" w:cs="Arial"/>
-          <w:iCs/>
-          <w:sz w:val="22"/>
-          <w:szCs w:val="22"/>
-        </w:rPr>
-        <w:t>Ver perfil del criador.</w:t>
-      </w:r>
-    </w:p>
-    <w:p>
-      <w:pPr>
-        <w:pStyle w:val="NormalWeb"/>
-        <w:numPr>
-          <w:ilvl w:val="0"/>
-          <w:numId w:val="8"/>
-        </w:numPr>
-        <w:spacing w:before="0" w:beforeAutospacing="0" w:after="0" w:afterAutospacing="0"/>
-        <w:rPr>
-          <w:rFonts w:ascii="Arial" w:hAnsi="Arial" w:cs="Arial"/>
-          <w:iCs/>
-          <w:sz w:val="22"/>
-          <w:szCs w:val="22"/>
-        </w:rPr>
-      </w:pPr>
-      <w:r>
-        <w:rPr>
-          <w:rFonts w:ascii="Arial" w:hAnsi="Arial" w:cs="Arial"/>
-          <w:iCs/>
-          <w:sz w:val="22"/>
-          <w:szCs w:val="22"/>
-        </w:rPr>
-        <w:t xml:space="preserve">Ver todos los comentarios asociados a un criador. </w:t>
-      </w:r>
-    </w:p>
-    <w:p>
-      <w:pPr>
-        <w:pStyle w:val="NormalWeb"/>
-        <w:numPr>
-          <w:ilvl w:val="0"/>
-          <w:numId w:val="8"/>
-        </w:numPr>
-        <w:spacing w:before="0" w:beforeAutospacing="0" w:after="0" w:afterAutospacing="0"/>
-        <w:rPr>
-          <w:rFonts w:ascii="Arial" w:hAnsi="Arial" w:cs="Arial"/>
-          <w:iCs/>
-          <w:sz w:val="22"/>
-          <w:szCs w:val="22"/>
-        </w:rPr>
-      </w:pPr>
-      <w:r>
-        <w:rPr>
-          <w:rFonts w:ascii="Arial" w:hAnsi="Arial" w:cs="Arial"/>
-          <w:iCs/>
-          <w:sz w:val="22"/>
-          <w:szCs w:val="22"/>
-        </w:rPr>
-        <w:t>Crear un comentario a un criador.</w:t>
-      </w:r>
-    </w:p>
-    <w:p>
-      <w:pPr>
-        <w:pStyle w:val="NormalWeb"/>
-        <w:numPr>
-          <w:ilvl w:val="0"/>
-          <w:numId w:val="8"/>
-        </w:numPr>
-        <w:spacing w:before="0" w:beforeAutospacing="0" w:after="0" w:afterAutospacing="0"/>
-        <w:rPr>
-          <w:rFonts w:ascii="Arial" w:hAnsi="Arial" w:cs="Arial"/>
-          <w:iCs/>
-          <w:sz w:val="22"/>
-          <w:szCs w:val="22"/>
-        </w:rPr>
-      </w:pPr>
-      <w:r>
-        <w:rPr>
-          <w:rFonts w:ascii="Arial" w:hAnsi="Arial" w:cs="Arial"/>
-          <w:iCs/>
-          <w:sz w:val="22"/>
-          <w:szCs w:val="22"/>
-        </w:rPr>
-        <w:t>Valorar a un criador.</w:t>
-      </w:r>
-    </w:p>
-    <w:p>
-      <w:pPr>
-        <w:pStyle w:val="NormalWeb"/>
-        <w:numPr>
-          <w:ilvl w:val="0"/>
-          <w:numId w:val="8"/>
-        </w:numPr>
-        <w:spacing w:before="0" w:beforeAutospacing="0" w:after="0" w:afterAutospacing="0"/>
-        <w:rPr>
-          <w:rFonts w:ascii="Arial" w:hAnsi="Arial" w:cs="Arial"/>
-          <w:iCs/>
-          <w:sz w:val="22"/>
-          <w:szCs w:val="22"/>
-        </w:rPr>
-      </w:pPr>
-    </w:p>
-    <w:p>
-      <w:pPr>
-        <w:pStyle w:val="NormalWeb"/>
-        <w:numPr>
-          <w:ilvl w:val="0"/>
-          <w:numId w:val="8"/>
-        </w:numPr>
-        <w:spacing w:before="0" w:beforeAutospacing="0" w:after="0" w:afterAutospacing="0"/>
-        <w:rPr>
-          <w:rFonts w:ascii="Arial" w:hAnsi="Arial" w:cs="Arial"/>
-          <w:iCs/>
-          <w:sz w:val="22"/>
-          <w:szCs w:val="22"/>
-        </w:rPr>
-      </w:pPr>
-      <w:r>
-        <w:rPr>
-          <w:rFonts w:ascii="Arial" w:hAnsi="Arial" w:cs="Arial"/>
-          <w:iCs/>
-          <w:sz w:val="22"/>
-          <w:szCs w:val="22"/>
-        </w:rPr>
-        <w:t>Ver todas las valoraciones que ha registrado en el sistema.</w:t>
-      </w:r>
-    </w:p>
-    <w:p>
-      <w:pPr>
-        <w:pStyle w:val="NormalWeb"/>
-        <w:numPr>
-          <w:ilvl w:val="0"/>
-          <w:numId w:val="8"/>
-        </w:numPr>
-        <w:spacing w:before="0" w:beforeAutospacing="0" w:after="0" w:afterAutospacing="0"/>
-        <w:rPr>
-          <w:rFonts w:ascii="Arial" w:hAnsi="Arial" w:cs="Arial"/>
-          <w:iCs/>
-          <w:sz w:val="22"/>
-          <w:szCs w:val="22"/>
-        </w:rPr>
-      </w:pPr>
-    </w:p>
-    <w:p>
-      <w:pPr>
-        <w:pStyle w:val="NormalWeb"/>
-        <w:numPr>
-          <w:ilvl w:val="0"/>
-          <w:numId w:val="8"/>
-        </w:numPr>
-        <w:spacing w:before="0" w:beforeAutospacing="0" w:after="0" w:afterAutospacing="0"/>
-        <w:rPr>
-          <w:rFonts w:ascii="Arial" w:hAnsi="Arial" w:cs="Arial"/>
-          <w:iCs/>
-          <w:sz w:val="22"/>
-          <w:szCs w:val="22"/>
-        </w:rPr>
-      </w:pPr>
-      <w:r>
-        <w:rPr>
-          <w:rFonts w:ascii="Arial" w:hAnsi="Arial" w:cs="Arial"/>
-          <w:iCs/>
-          <w:sz w:val="22"/>
-          <w:szCs w:val="22"/>
-        </w:rPr>
-        <w:t>Dar un like / dislike a un comentario</w:t>
-      </w:r>
+      <w:bookmarkStart w:id="1" w:name="_GoBack"/>
+      <w:bookmarkEnd w:id="1"/>
     </w:p>
     <w:p>
       <w:pPr>
@@ -2861,10 +1466,1568 @@
           <w:right w:val="nil"/>
           <w:between w:val="nil"/>
         </w:pBdr>
+        <w:rPr>
+          <w:rFonts w:ascii="Arial" w:hAnsi="Arial" w:cs="Arial"/>
+          <w:b/>
+        </w:rPr>
+      </w:pPr>
+      <w:r>
+        <w:rPr>
+          <w:rFonts w:ascii="Arial" w:hAnsi="Arial" w:cs="Arial"/>
+          <w:b/>
+          <w:sz w:val="36"/>
+          <w:szCs w:val="36"/>
+        </w:rPr>
+        <w:lastRenderedPageBreak/>
+        <w:t>Requisitos Funcionales</w:t>
+      </w:r>
+    </w:p>
+    <w:p>
+      <w:pPr>
+        <w:pStyle w:val="NormalWeb"/>
+        <w:spacing w:before="0" w:beforeAutospacing="0" w:after="0" w:afterAutospacing="0"/>
+        <w:rPr>
+          <w:rFonts w:ascii="Arial" w:hAnsi="Arial" w:cs="Arial"/>
+          <w:iCs/>
+          <w:color w:val="0B5394"/>
+          <w:sz w:val="22"/>
+          <w:szCs w:val="22"/>
+        </w:rPr>
+      </w:pPr>
+      <w:r>
+        <w:rPr>
+          <w:rFonts w:ascii="Arial" w:hAnsi="Arial" w:cs="Arial"/>
+          <w:iCs/>
+          <w:color w:val="0B5394"/>
+          <w:sz w:val="22"/>
+          <w:szCs w:val="22"/>
+        </w:rPr>
+        <w:t xml:space="preserve">Un usuario el cual </w:t>
+      </w:r>
+      <w:r>
+        <w:rPr>
+          <w:rFonts w:ascii="Arial" w:hAnsi="Arial" w:cs="Arial"/>
+          <w:b/>
+          <w:iCs/>
+          <w:color w:val="0B5394"/>
+          <w:sz w:val="22"/>
+          <w:szCs w:val="22"/>
+        </w:rPr>
+        <w:t>no</w:t>
+      </w:r>
+      <w:r>
+        <w:rPr>
+          <w:rFonts w:ascii="Arial" w:hAnsi="Arial" w:cs="Arial"/>
+          <w:iCs/>
+          <w:color w:val="0B5394"/>
+          <w:sz w:val="22"/>
+          <w:szCs w:val="22"/>
+        </w:rPr>
+        <w:t xml:space="preserve"> está </w:t>
+      </w:r>
+      <w:r>
+        <w:rPr>
+          <w:rFonts w:ascii="Arial" w:hAnsi="Arial" w:cs="Arial"/>
+          <w:b/>
+          <w:iCs/>
+          <w:color w:val="0B5394"/>
+          <w:sz w:val="22"/>
+          <w:szCs w:val="22"/>
+        </w:rPr>
+        <w:t>autenticado</w:t>
+      </w:r>
+      <w:r>
+        <w:rPr>
+          <w:rFonts w:ascii="Arial" w:hAnsi="Arial" w:cs="Arial"/>
+          <w:iCs/>
+          <w:color w:val="0B5394"/>
+          <w:sz w:val="22"/>
+          <w:szCs w:val="22"/>
+        </w:rPr>
+        <w:t xml:space="preserve"> debe ser capaz de:</w:t>
+      </w:r>
+    </w:p>
+    <w:p>
+      <w:pPr>
+        <w:pStyle w:val="NormalWeb"/>
+        <w:spacing w:before="0" w:beforeAutospacing="0" w:after="0" w:afterAutospacing="0"/>
+        <w:jc w:val="both"/>
+        <w:rPr>
+          <w:rFonts w:ascii="Arial" w:hAnsi="Arial" w:cs="Arial"/>
+          <w:sz w:val="22"/>
+          <w:szCs w:val="22"/>
+        </w:rPr>
+      </w:pPr>
+      <w:r>
+        <w:rPr>
+          <w:rFonts w:ascii="Arial" w:hAnsi="Arial" w:cs="Arial"/>
+          <w:sz w:val="22"/>
+          <w:szCs w:val="22"/>
+        </w:rPr>
+        <w:t xml:space="preserve"> </w:t>
+      </w:r>
+    </w:p>
+    <w:p>
+      <w:pPr>
+        <w:pStyle w:val="NormalWeb"/>
+        <w:numPr>
+          <w:ilvl w:val="0"/>
+          <w:numId w:val="8"/>
+        </w:numPr>
+        <w:spacing w:before="0" w:beforeAutospacing="0" w:after="0" w:afterAutospacing="0"/>
+        <w:jc w:val="both"/>
+        <w:rPr>
+          <w:rFonts w:ascii="Arial" w:hAnsi="Arial" w:cs="Arial"/>
+          <w:sz w:val="22"/>
+          <w:szCs w:val="22"/>
+        </w:rPr>
+      </w:pPr>
+      <w:r>
+        <w:rPr>
+          <w:rFonts w:ascii="Arial" w:hAnsi="Arial" w:cs="Arial"/>
+          <w:color w:val="000000"/>
+          <w:sz w:val="22"/>
+          <w:szCs w:val="22"/>
+        </w:rPr>
+        <w:t>Ver la bienvenida a la página</w:t>
+      </w:r>
+      <w:r>
+        <w:rPr>
+          <w:rFonts w:ascii="Arial" w:hAnsi="Arial" w:cs="Arial"/>
+          <w:color w:val="000000"/>
+          <w:sz w:val="22"/>
+          <w:szCs w:val="22"/>
+        </w:rPr>
+        <w:t>, listado de los animales, criadores y asociaciones</w:t>
+      </w:r>
+      <w:r>
+        <w:rPr>
+          <w:rFonts w:ascii="Arial" w:hAnsi="Arial" w:cs="Arial"/>
+          <w:color w:val="000000"/>
+          <w:sz w:val="22"/>
+          <w:szCs w:val="22"/>
+        </w:rPr>
+        <w:t>.</w:t>
+      </w:r>
+    </w:p>
+    <w:p>
+      <w:pPr>
+        <w:pStyle w:val="NormalWeb"/>
+        <w:numPr>
+          <w:ilvl w:val="0"/>
+          <w:numId w:val="8"/>
+        </w:numPr>
+        <w:spacing w:before="0" w:beforeAutospacing="0" w:after="0" w:afterAutospacing="0"/>
+        <w:jc w:val="both"/>
+        <w:rPr>
+          <w:rFonts w:ascii="Arial" w:hAnsi="Arial" w:cs="Arial"/>
+          <w:sz w:val="22"/>
+          <w:szCs w:val="22"/>
+        </w:rPr>
+      </w:pPr>
+      <w:r>
+        <w:rPr>
+          <w:rFonts w:ascii="Arial" w:hAnsi="Arial" w:cs="Arial"/>
+          <w:sz w:val="22"/>
+          <w:szCs w:val="22"/>
+        </w:rPr>
+        <w:t>Iniciar sesión al sistema usando sus credenciales.</w:t>
+      </w:r>
+    </w:p>
+    <w:p>
+      <w:pPr>
+        <w:pStyle w:val="NormalWeb"/>
+        <w:numPr>
+          <w:ilvl w:val="0"/>
+          <w:numId w:val="8"/>
+        </w:numPr>
+        <w:spacing w:before="0" w:beforeAutospacing="0" w:after="0" w:afterAutospacing="0"/>
+        <w:rPr>
+          <w:rFonts w:ascii="Arial" w:hAnsi="Arial" w:cs="Arial"/>
+          <w:sz w:val="22"/>
+          <w:szCs w:val="22"/>
+        </w:rPr>
+      </w:pPr>
+      <w:r>
+        <w:rPr>
+          <w:rFonts w:ascii="Arial" w:hAnsi="Arial" w:cs="Arial"/>
+          <w:sz w:val="22"/>
+          <w:szCs w:val="22"/>
+        </w:rPr>
+        <w:t>Registrarse como asociación. (</w:t>
+      </w:r>
+      <w:r>
+        <w:rPr>
+          <w:rFonts w:ascii="Arial" w:hAnsi="Arial" w:cs="Arial"/>
+          <w:color w:val="FF0000"/>
+          <w:sz w:val="22"/>
+          <w:szCs w:val="22"/>
+        </w:rPr>
+        <w:t>alguna restricción para que no se registre cualquiera</w:t>
+      </w:r>
+      <w:r>
+        <w:rPr>
+          <w:rFonts w:ascii="Arial" w:hAnsi="Arial" w:cs="Arial"/>
+          <w:sz w:val="22"/>
+          <w:szCs w:val="22"/>
+        </w:rPr>
+        <w:t>)</w:t>
+      </w:r>
+    </w:p>
+    <w:p>
+      <w:pPr>
+        <w:pStyle w:val="NormalWeb"/>
+        <w:numPr>
+          <w:ilvl w:val="0"/>
+          <w:numId w:val="8"/>
+        </w:numPr>
+        <w:spacing w:before="0" w:beforeAutospacing="0" w:after="0" w:afterAutospacing="0"/>
+        <w:rPr>
+          <w:rFonts w:ascii="Arial" w:hAnsi="Arial" w:cs="Arial"/>
+          <w:sz w:val="22"/>
+          <w:szCs w:val="22"/>
+        </w:rPr>
+      </w:pPr>
+      <w:r>
+        <w:rPr>
+          <w:rFonts w:ascii="Arial" w:hAnsi="Arial" w:cs="Arial"/>
+          <w:sz w:val="22"/>
+          <w:szCs w:val="22"/>
+        </w:rPr>
+        <w:t>Registrarse como criador.</w:t>
+      </w:r>
+    </w:p>
+    <w:p>
+      <w:pPr>
+        <w:pStyle w:val="NormalWeb"/>
+        <w:numPr>
+          <w:ilvl w:val="0"/>
+          <w:numId w:val="8"/>
+        </w:numPr>
+        <w:spacing w:before="0" w:beforeAutospacing="0" w:after="0" w:afterAutospacing="0"/>
+        <w:rPr>
+          <w:rFonts w:ascii="Arial" w:hAnsi="Arial" w:cs="Arial"/>
+          <w:sz w:val="22"/>
+          <w:szCs w:val="22"/>
+        </w:rPr>
+      </w:pPr>
+      <w:r>
+        <w:rPr>
+          <w:rFonts w:ascii="Arial" w:hAnsi="Arial" w:cs="Arial"/>
+          <w:sz w:val="22"/>
+          <w:szCs w:val="22"/>
+        </w:rPr>
+        <w:t>Registrarse como usuario.</w:t>
+      </w:r>
+    </w:p>
+    <w:p>
+      <w:pPr>
+        <w:pStyle w:val="NormalWeb"/>
+        <w:spacing w:before="0" w:beforeAutospacing="0" w:after="0" w:afterAutospacing="0"/>
+        <w:jc w:val="both"/>
+        <w:rPr>
+          <w:rFonts w:ascii="Arial" w:hAnsi="Arial" w:cs="Arial"/>
+          <w:i/>
+          <w:iCs/>
+          <w:color w:val="0B5394"/>
+          <w:sz w:val="22"/>
+          <w:szCs w:val="22"/>
+          <w:lang w:val="en-US"/>
+        </w:rPr>
+      </w:pPr>
+    </w:p>
+    <w:p>
+      <w:pPr>
+        <w:pStyle w:val="NormalWeb"/>
+        <w:spacing w:before="0" w:beforeAutospacing="0" w:after="0" w:afterAutospacing="0"/>
+        <w:rPr>
+          <w:rFonts w:ascii="Arial" w:hAnsi="Arial" w:cs="Arial"/>
+          <w:iCs/>
+          <w:color w:val="0B5394"/>
+          <w:sz w:val="22"/>
+          <w:szCs w:val="22"/>
+        </w:rPr>
+      </w:pPr>
+      <w:r>
+        <w:rPr>
+          <w:rFonts w:ascii="Arial" w:hAnsi="Arial" w:cs="Arial"/>
+          <w:iCs/>
+          <w:color w:val="0B5394"/>
+          <w:sz w:val="22"/>
+          <w:szCs w:val="22"/>
+        </w:rPr>
+        <w:t xml:space="preserve">Un actor el cual está </w:t>
+      </w:r>
+      <w:r>
+        <w:rPr>
+          <w:rFonts w:ascii="Arial" w:hAnsi="Arial" w:cs="Arial"/>
+          <w:b/>
+          <w:iCs/>
+          <w:color w:val="0B5394"/>
+          <w:sz w:val="22"/>
+          <w:szCs w:val="22"/>
+        </w:rPr>
+        <w:t>autenticado</w:t>
+      </w:r>
+      <w:r>
+        <w:rPr>
+          <w:rFonts w:ascii="Arial" w:hAnsi="Arial" w:cs="Arial"/>
+          <w:iCs/>
+          <w:color w:val="0B5394"/>
+          <w:sz w:val="22"/>
+          <w:szCs w:val="22"/>
+        </w:rPr>
+        <w:t xml:space="preserve"> debe ser capaz de:</w:t>
+      </w:r>
+    </w:p>
+    <w:p>
+      <w:pPr>
+        <w:pStyle w:val="NormalWeb"/>
+        <w:spacing w:before="0" w:beforeAutospacing="0" w:after="0" w:afterAutospacing="0"/>
+        <w:jc w:val="both"/>
+        <w:rPr>
+          <w:rFonts w:ascii="Arial" w:hAnsi="Arial" w:cs="Arial"/>
+          <w:iCs/>
+          <w:color w:val="0B5394"/>
+          <w:sz w:val="22"/>
+          <w:szCs w:val="22"/>
+        </w:rPr>
+      </w:pPr>
+      <w:r>
+        <w:rPr>
+          <w:rFonts w:ascii="Arial" w:hAnsi="Arial" w:cs="Arial"/>
+          <w:iCs/>
+          <w:color w:val="0B5394"/>
+          <w:sz w:val="22"/>
+          <w:szCs w:val="22"/>
+        </w:rPr>
+        <w:tab/>
+      </w:r>
+    </w:p>
+    <w:p>
+      <w:pPr>
+        <w:pStyle w:val="NormalWeb"/>
+        <w:numPr>
+          <w:ilvl w:val="0"/>
+          <w:numId w:val="8"/>
+        </w:numPr>
+        <w:spacing w:before="0" w:beforeAutospacing="0" w:after="0" w:afterAutospacing="0"/>
+        <w:jc w:val="both"/>
+        <w:rPr>
+          <w:rFonts w:ascii="Arial" w:hAnsi="Arial" w:cs="Arial"/>
+          <w:iCs/>
+          <w:sz w:val="22"/>
+          <w:szCs w:val="22"/>
+        </w:rPr>
+      </w:pPr>
+      <w:r>
+        <w:rPr>
+          <w:rFonts w:ascii="Arial" w:hAnsi="Arial" w:cs="Arial"/>
+          <w:iCs/>
+          <w:sz w:val="22"/>
+          <w:szCs w:val="22"/>
+        </w:rPr>
+        <w:t>Hacer lo mismo que un usuario que no esté registrado en el sistema.</w:t>
+      </w:r>
+    </w:p>
+    <w:p>
+      <w:pPr>
+        <w:pStyle w:val="NormalWeb"/>
+        <w:numPr>
+          <w:ilvl w:val="0"/>
+          <w:numId w:val="8"/>
+        </w:numPr>
+        <w:spacing w:before="0" w:beforeAutospacing="0" w:after="0" w:afterAutospacing="0"/>
+        <w:rPr>
+          <w:rFonts w:ascii="Arial" w:hAnsi="Arial" w:cs="Arial"/>
+          <w:iCs/>
+          <w:sz w:val="22"/>
+          <w:szCs w:val="22"/>
+        </w:rPr>
+      </w:pPr>
+      <w:r>
+        <w:rPr>
+          <w:rFonts w:ascii="Arial" w:hAnsi="Arial" w:cs="Arial"/>
+          <w:iCs/>
+          <w:sz w:val="22"/>
+          <w:szCs w:val="22"/>
+        </w:rPr>
+        <w:t>Editar su perfil.</w:t>
+      </w:r>
+    </w:p>
+    <w:p>
+      <w:pPr>
+        <w:pStyle w:val="NormalWeb"/>
+        <w:numPr>
+          <w:ilvl w:val="0"/>
+          <w:numId w:val="8"/>
+        </w:numPr>
+        <w:spacing w:before="0" w:beforeAutospacing="0" w:after="0" w:afterAutospacing="0"/>
+        <w:rPr>
+          <w:rFonts w:ascii="Arial" w:hAnsi="Arial" w:cs="Arial"/>
+          <w:iCs/>
+          <w:sz w:val="22"/>
+          <w:szCs w:val="22"/>
+        </w:rPr>
+      </w:pPr>
+      <w:r>
+        <w:rPr>
+          <w:rFonts w:ascii="Arial" w:hAnsi="Arial" w:cs="Arial"/>
+          <w:iCs/>
+          <w:sz w:val="22"/>
+          <w:szCs w:val="22"/>
+        </w:rPr>
+        <w:t xml:space="preserve">Filtrar todos </w:t>
+      </w:r>
+      <w:r>
+        <w:rPr>
+          <w:rFonts w:ascii="Arial" w:hAnsi="Arial" w:cs="Arial"/>
+          <w:iCs/>
+          <w:sz w:val="22"/>
+          <w:szCs w:val="22"/>
+        </w:rPr>
+        <w:t>los</w:t>
+      </w:r>
+      <w:r>
+        <w:rPr>
+          <w:rFonts w:ascii="Arial" w:hAnsi="Arial" w:cs="Arial"/>
+          <w:iCs/>
+          <w:sz w:val="22"/>
+          <w:szCs w:val="22"/>
+        </w:rPr>
+        <w:t xml:space="preserve"> listados por una palabra clave.</w:t>
+      </w:r>
+    </w:p>
+    <w:p>
+      <w:pPr>
+        <w:pStyle w:val="NormalWeb"/>
+        <w:numPr>
+          <w:ilvl w:val="0"/>
+          <w:numId w:val="8"/>
+        </w:numPr>
+        <w:spacing w:before="0" w:beforeAutospacing="0" w:after="0" w:afterAutospacing="0"/>
+        <w:rPr>
+          <w:rFonts w:ascii="Arial" w:hAnsi="Arial" w:cs="Arial"/>
+          <w:iCs/>
+          <w:sz w:val="22"/>
+          <w:szCs w:val="22"/>
+        </w:rPr>
+      </w:pPr>
+      <w:r>
+        <w:rPr>
+          <w:rFonts w:ascii="Arial" w:hAnsi="Arial" w:cs="Arial"/>
+          <w:iCs/>
+          <w:sz w:val="22"/>
+          <w:szCs w:val="22"/>
+        </w:rPr>
+        <w:t xml:space="preserve">Filtrado con los mejores y peores comentarios, esto son los comentarios con más </w:t>
+      </w:r>
+      <w:r>
+        <w:rPr>
+          <w:rFonts w:ascii="Arial" w:hAnsi="Arial" w:cs="Arial"/>
+          <w:i/>
+          <w:iCs/>
+          <w:sz w:val="22"/>
+          <w:szCs w:val="22"/>
+        </w:rPr>
+        <w:t>like</w:t>
+      </w:r>
+      <w:r>
+        <w:rPr>
+          <w:rFonts w:ascii="Arial" w:hAnsi="Arial" w:cs="Arial"/>
+          <w:i/>
+          <w:iCs/>
+          <w:sz w:val="22"/>
+          <w:szCs w:val="22"/>
+        </w:rPr>
+        <w:t xml:space="preserve"> / dislike </w:t>
+      </w:r>
+      <w:r>
+        <w:rPr>
+          <w:rFonts w:ascii="Arial" w:hAnsi="Arial" w:cs="Arial"/>
+          <w:iCs/>
+          <w:sz w:val="22"/>
+          <w:szCs w:val="22"/>
+        </w:rPr>
+        <w:t>que posee el perfil.</w:t>
+      </w:r>
+    </w:p>
+    <w:p>
+      <w:pPr>
+        <w:pStyle w:val="NormalWeb"/>
+        <w:numPr>
+          <w:ilvl w:val="0"/>
+          <w:numId w:val="8"/>
+        </w:numPr>
+        <w:spacing w:before="0" w:beforeAutospacing="0" w:after="0" w:afterAutospacing="0"/>
+        <w:rPr>
+          <w:rFonts w:ascii="Arial" w:hAnsi="Arial" w:cs="Arial"/>
+          <w:iCs/>
+          <w:sz w:val="22"/>
+          <w:szCs w:val="22"/>
+        </w:rPr>
+      </w:pPr>
+      <w:r>
+        <w:rPr>
+          <w:rFonts w:ascii="Arial" w:hAnsi="Arial" w:cs="Arial"/>
+          <w:iCs/>
+          <w:sz w:val="22"/>
+          <w:szCs w:val="22"/>
+        </w:rPr>
+        <w:t>Dar like / dislike a un comentario.</w:t>
+      </w:r>
+    </w:p>
+    <w:p>
+      <w:pPr>
+        <w:pStyle w:val="NormalWeb"/>
+        <w:numPr>
+          <w:ilvl w:val="0"/>
+          <w:numId w:val="8"/>
+        </w:numPr>
+        <w:spacing w:before="0" w:beforeAutospacing="0" w:after="0" w:afterAutospacing="0"/>
+        <w:rPr>
+          <w:rFonts w:ascii="Arial" w:hAnsi="Arial" w:cs="Arial"/>
+          <w:iCs/>
+          <w:sz w:val="22"/>
+          <w:szCs w:val="22"/>
+        </w:rPr>
+      </w:pPr>
+      <w:r>
+        <w:rPr>
+          <w:rFonts w:ascii="Arial" w:hAnsi="Arial" w:cs="Arial"/>
+          <w:iCs/>
+          <w:sz w:val="22"/>
+          <w:szCs w:val="22"/>
+        </w:rPr>
+        <w:t>Listar todas las razas existentes en el sistema.</w:t>
+      </w:r>
+    </w:p>
+    <w:p>
+      <w:pPr>
+        <w:pStyle w:val="NormalWeb"/>
+        <w:numPr>
+          <w:ilvl w:val="0"/>
+          <w:numId w:val="8"/>
+        </w:numPr>
+        <w:spacing w:before="0" w:beforeAutospacing="0" w:after="0" w:afterAutospacing="0"/>
+        <w:rPr>
+          <w:rFonts w:ascii="Arial" w:hAnsi="Arial" w:cs="Arial"/>
+          <w:iCs/>
+          <w:sz w:val="22"/>
+          <w:szCs w:val="22"/>
+        </w:rPr>
+      </w:pPr>
+      <w:r>
+        <w:rPr>
+          <w:rFonts w:ascii="Arial" w:hAnsi="Arial" w:cs="Arial"/>
+          <w:iCs/>
+          <w:sz w:val="22"/>
+          <w:szCs w:val="22"/>
+        </w:rPr>
+        <w:t>Listar todos los animales registrados en el sistema.</w:t>
+      </w:r>
+      <w:r>
+        <w:rPr>
+          <w:rFonts w:ascii="Arial" w:hAnsi="Arial" w:cs="Arial"/>
+          <w:iCs/>
+          <w:sz w:val="22"/>
+          <w:szCs w:val="22"/>
+        </w:rPr>
+        <w:t xml:space="preserve"> Filtrar por raza o criador.</w:t>
+      </w:r>
+    </w:p>
+    <w:p>
+      <w:pPr>
+        <w:pStyle w:val="NormalWeb"/>
+        <w:numPr>
+          <w:ilvl w:val="0"/>
+          <w:numId w:val="8"/>
+        </w:numPr>
+        <w:spacing w:before="0" w:beforeAutospacing="0" w:after="0" w:afterAutospacing="0"/>
+        <w:rPr>
+          <w:rFonts w:ascii="Arial" w:hAnsi="Arial" w:cs="Arial"/>
+          <w:iCs/>
+          <w:sz w:val="22"/>
+          <w:szCs w:val="22"/>
+        </w:rPr>
+      </w:pPr>
+      <w:r>
+        <w:rPr>
+          <w:rFonts w:ascii="Arial" w:hAnsi="Arial" w:cs="Arial"/>
+          <w:iCs/>
+          <w:sz w:val="22"/>
+          <w:szCs w:val="22"/>
+        </w:rPr>
+        <w:t>Mostrar toda la información correspondiente a una raza específica.</w:t>
+      </w:r>
+    </w:p>
+    <w:p>
+      <w:pPr>
+        <w:pStyle w:val="NormalWeb"/>
+        <w:numPr>
+          <w:ilvl w:val="0"/>
+          <w:numId w:val="8"/>
+        </w:numPr>
+        <w:spacing w:before="0" w:beforeAutospacing="0" w:after="0" w:afterAutospacing="0"/>
+        <w:rPr>
+          <w:rFonts w:ascii="Arial" w:hAnsi="Arial" w:cs="Arial"/>
+          <w:iCs/>
+          <w:sz w:val="22"/>
+          <w:szCs w:val="22"/>
+        </w:rPr>
+      </w:pPr>
+      <w:r>
+        <w:rPr>
+          <w:rFonts w:ascii="Arial" w:hAnsi="Arial" w:cs="Arial"/>
+          <w:iCs/>
+          <w:sz w:val="22"/>
+          <w:szCs w:val="22"/>
+        </w:rPr>
+        <w:t xml:space="preserve">Mostrar el perfil toda la información de un animal. </w:t>
+      </w:r>
+    </w:p>
+    <w:p>
+      <w:pPr>
+        <w:pStyle w:val="NormalWeb"/>
+        <w:numPr>
+          <w:ilvl w:val="0"/>
+          <w:numId w:val="8"/>
+        </w:numPr>
+        <w:spacing w:before="0" w:beforeAutospacing="0" w:after="0" w:afterAutospacing="0"/>
+        <w:rPr>
+          <w:rFonts w:ascii="Arial" w:hAnsi="Arial" w:cs="Arial"/>
+          <w:iCs/>
+          <w:sz w:val="22"/>
+          <w:szCs w:val="22"/>
+        </w:rPr>
+      </w:pPr>
+      <w:r>
+        <w:rPr>
+          <w:rFonts w:ascii="Arial" w:hAnsi="Arial" w:cs="Arial"/>
+          <w:iCs/>
+          <w:sz w:val="22"/>
+          <w:szCs w:val="22"/>
+        </w:rPr>
+        <w:t>Ver todos los comentarios relacionados con un animal.</w:t>
+      </w:r>
+    </w:p>
+    <w:p>
+      <w:pPr>
+        <w:pStyle w:val="NormalWeb"/>
+        <w:numPr>
+          <w:ilvl w:val="0"/>
+          <w:numId w:val="8"/>
+        </w:numPr>
+        <w:spacing w:before="0" w:beforeAutospacing="0" w:after="0" w:afterAutospacing="0"/>
+        <w:rPr>
+          <w:rFonts w:ascii="Arial" w:hAnsi="Arial" w:cs="Arial"/>
+          <w:iCs/>
+          <w:sz w:val="22"/>
+          <w:szCs w:val="22"/>
+        </w:rPr>
+      </w:pPr>
+      <w:r>
+        <w:rPr>
+          <w:rFonts w:ascii="Arial" w:hAnsi="Arial" w:cs="Arial"/>
+          <w:iCs/>
+          <w:sz w:val="22"/>
+          <w:szCs w:val="22"/>
+        </w:rPr>
+        <w:t>Crear una valoración a un animal. Un criador no podrá valorar a sus propios animales</w:t>
+      </w:r>
+    </w:p>
+    <w:p>
+      <w:pPr>
+        <w:pStyle w:val="NormalWeb"/>
+        <w:numPr>
+          <w:ilvl w:val="0"/>
+          <w:numId w:val="8"/>
+        </w:numPr>
+        <w:spacing w:before="0" w:beforeAutospacing="0" w:after="0" w:afterAutospacing="0"/>
+        <w:rPr>
+          <w:rFonts w:ascii="Arial" w:hAnsi="Arial" w:cs="Arial"/>
+          <w:iCs/>
+          <w:sz w:val="22"/>
+          <w:szCs w:val="22"/>
+        </w:rPr>
+      </w:pPr>
+      <w:r>
+        <w:rPr>
+          <w:rFonts w:ascii="Arial" w:hAnsi="Arial" w:cs="Arial"/>
+          <w:iCs/>
+          <w:sz w:val="22"/>
+          <w:szCs w:val="22"/>
+        </w:rPr>
+        <w:t>Crear un comentario a un animal. Los criadores no podrán crear comentarios a sus propios animales.</w:t>
+      </w:r>
+    </w:p>
+    <w:p>
+      <w:pPr>
+        <w:pStyle w:val="NormalWeb"/>
+        <w:numPr>
+          <w:ilvl w:val="0"/>
+          <w:numId w:val="8"/>
+        </w:numPr>
+        <w:spacing w:before="0" w:beforeAutospacing="0" w:after="0" w:afterAutospacing="0"/>
+        <w:rPr>
+          <w:rFonts w:ascii="Arial" w:hAnsi="Arial" w:cs="Arial"/>
+          <w:iCs/>
+          <w:sz w:val="22"/>
+          <w:szCs w:val="22"/>
+        </w:rPr>
+      </w:pPr>
+      <w:r>
+        <w:rPr>
+          <w:rFonts w:ascii="Arial" w:hAnsi="Arial" w:cs="Arial"/>
+          <w:iCs/>
+          <w:sz w:val="22"/>
+          <w:szCs w:val="22"/>
+        </w:rPr>
+        <w:t>Listar todos los eventos del sistema.</w:t>
+      </w:r>
+      <w:r>
+        <w:rPr>
+          <w:rFonts w:ascii="Arial" w:hAnsi="Arial" w:cs="Arial"/>
+          <w:iCs/>
+          <w:sz w:val="22"/>
+          <w:szCs w:val="22"/>
+        </w:rPr>
+        <w:t xml:space="preserve"> Filtrar por actor criador o asociación.</w:t>
+      </w:r>
+    </w:p>
+    <w:p>
+      <w:pPr>
+        <w:pStyle w:val="NormalWeb"/>
+        <w:numPr>
+          <w:ilvl w:val="0"/>
+          <w:numId w:val="8"/>
+        </w:numPr>
+        <w:spacing w:before="0" w:beforeAutospacing="0" w:after="0" w:afterAutospacing="0"/>
+        <w:rPr>
+          <w:rFonts w:ascii="Arial" w:hAnsi="Arial" w:cs="Arial"/>
+          <w:iCs/>
+          <w:sz w:val="22"/>
+          <w:szCs w:val="22"/>
+        </w:rPr>
+      </w:pPr>
+      <w:r>
+        <w:rPr>
+          <w:rFonts w:ascii="Arial" w:hAnsi="Arial" w:cs="Arial"/>
+          <w:iCs/>
+          <w:sz w:val="22"/>
+          <w:szCs w:val="22"/>
+        </w:rPr>
+        <w:t>Listar los eventos que están por realizar</w:t>
+      </w:r>
+    </w:p>
+    <w:p>
+      <w:pPr>
+        <w:pStyle w:val="NormalWeb"/>
+        <w:numPr>
+          <w:ilvl w:val="0"/>
+          <w:numId w:val="8"/>
+        </w:numPr>
+        <w:spacing w:before="0" w:beforeAutospacing="0" w:after="0" w:afterAutospacing="0"/>
+        <w:rPr>
+          <w:rFonts w:ascii="Arial" w:hAnsi="Arial" w:cs="Arial"/>
+          <w:iCs/>
+          <w:sz w:val="22"/>
+          <w:szCs w:val="22"/>
+        </w:rPr>
+      </w:pPr>
+      <w:r>
+        <w:rPr>
+          <w:rFonts w:ascii="Arial" w:hAnsi="Arial" w:cs="Arial"/>
+          <w:iCs/>
+          <w:sz w:val="22"/>
+          <w:szCs w:val="22"/>
+        </w:rPr>
+        <w:t>Listar los eventos que han sido finalizados.</w:t>
+      </w:r>
+    </w:p>
+    <w:p>
+      <w:pPr>
+        <w:pStyle w:val="NormalWeb"/>
+        <w:numPr>
+          <w:ilvl w:val="0"/>
+          <w:numId w:val="8"/>
+        </w:numPr>
+        <w:spacing w:before="0" w:beforeAutospacing="0" w:after="0" w:afterAutospacing="0"/>
+        <w:rPr>
+          <w:rFonts w:ascii="Arial" w:hAnsi="Arial" w:cs="Arial"/>
+          <w:iCs/>
+          <w:sz w:val="22"/>
+          <w:szCs w:val="22"/>
+        </w:rPr>
+      </w:pPr>
+      <w:r>
+        <w:rPr>
+          <w:rFonts w:ascii="Arial" w:hAnsi="Arial" w:cs="Arial"/>
+          <w:iCs/>
+          <w:sz w:val="22"/>
+          <w:szCs w:val="22"/>
+        </w:rPr>
+        <w:t>Listar todas las noticias del sistema.</w:t>
+      </w:r>
+      <w:r>
+        <w:rPr>
+          <w:rFonts w:ascii="Arial" w:hAnsi="Arial" w:cs="Arial"/>
+          <w:iCs/>
+          <w:sz w:val="22"/>
+          <w:szCs w:val="22"/>
+        </w:rPr>
+        <w:t xml:space="preserve"> Filtrar por actor criador o asociación.</w:t>
+      </w:r>
+    </w:p>
+    <w:p>
+      <w:pPr>
+        <w:pStyle w:val="NormalWeb"/>
+        <w:numPr>
+          <w:ilvl w:val="0"/>
+          <w:numId w:val="8"/>
+        </w:numPr>
+        <w:spacing w:before="0" w:beforeAutospacing="0" w:after="0" w:afterAutospacing="0"/>
+        <w:rPr>
+          <w:rFonts w:ascii="Arial" w:hAnsi="Arial" w:cs="Arial"/>
+          <w:iCs/>
+          <w:sz w:val="22"/>
+          <w:szCs w:val="22"/>
+        </w:rPr>
+      </w:pPr>
+      <w:r>
+        <w:rPr>
+          <w:rFonts w:ascii="Arial" w:hAnsi="Arial" w:cs="Arial"/>
+          <w:iCs/>
+          <w:sz w:val="22"/>
+          <w:szCs w:val="22"/>
+        </w:rPr>
+        <w:t>Listar todos los amigos que tiene. Filtrar por tipo de actor</w:t>
+      </w:r>
+      <w:r>
+        <w:rPr>
+          <w:rFonts w:ascii="Arial" w:hAnsi="Arial" w:cs="Arial"/>
+          <w:iCs/>
+          <w:sz w:val="22"/>
+          <w:szCs w:val="22"/>
+        </w:rPr>
+        <w:t>: usuario,</w:t>
+      </w:r>
+      <w:r>
+        <w:rPr>
+          <w:rFonts w:ascii="Arial" w:hAnsi="Arial" w:cs="Arial"/>
+          <w:iCs/>
+          <w:sz w:val="22"/>
+          <w:szCs w:val="22"/>
+        </w:rPr>
+        <w:t xml:space="preserve"> criador o asociación</w:t>
+      </w:r>
+      <w:r>
+        <w:rPr>
+          <w:rFonts w:ascii="Arial" w:hAnsi="Arial" w:cs="Arial"/>
+          <w:iCs/>
+          <w:sz w:val="22"/>
+          <w:szCs w:val="22"/>
+        </w:rPr>
+        <w:t>.</w:t>
+      </w:r>
+    </w:p>
+    <w:p>
+      <w:pPr>
+        <w:pStyle w:val="NormalWeb"/>
+        <w:numPr>
+          <w:ilvl w:val="0"/>
+          <w:numId w:val="8"/>
+        </w:numPr>
+        <w:spacing w:before="0" w:beforeAutospacing="0" w:after="0" w:afterAutospacing="0"/>
+        <w:rPr>
+          <w:rFonts w:ascii="Arial" w:hAnsi="Arial" w:cs="Arial"/>
+          <w:iCs/>
+          <w:sz w:val="22"/>
+          <w:szCs w:val="22"/>
+        </w:rPr>
+      </w:pPr>
+      <w:r>
+        <w:rPr>
+          <w:rFonts w:ascii="Arial" w:hAnsi="Arial" w:cs="Arial"/>
+          <w:iCs/>
+          <w:sz w:val="22"/>
+          <w:szCs w:val="22"/>
+        </w:rPr>
+        <w:t>Listar todos los actores registrados en el sistema</w:t>
+      </w:r>
+    </w:p>
+    <w:p>
+      <w:pPr>
+        <w:pStyle w:val="NormalWeb"/>
+        <w:numPr>
+          <w:ilvl w:val="0"/>
+          <w:numId w:val="8"/>
+        </w:numPr>
+        <w:spacing w:before="0" w:beforeAutospacing="0" w:after="0" w:afterAutospacing="0"/>
+        <w:rPr>
+          <w:rFonts w:ascii="Arial" w:hAnsi="Arial" w:cs="Arial"/>
+          <w:iCs/>
+          <w:sz w:val="22"/>
+          <w:szCs w:val="22"/>
+        </w:rPr>
+      </w:pPr>
+      <w:r>
+        <w:rPr>
+          <w:rFonts w:ascii="Arial" w:hAnsi="Arial" w:cs="Arial"/>
+          <w:iCs/>
+          <w:sz w:val="22"/>
+          <w:szCs w:val="22"/>
+        </w:rPr>
+        <w:t>Solicitar la amistad de otros actores registrados en el sistema.</w:t>
+      </w:r>
+    </w:p>
+    <w:p>
+      <w:pPr>
+        <w:pStyle w:val="NormalWeb"/>
+        <w:numPr>
+          <w:ilvl w:val="0"/>
+          <w:numId w:val="8"/>
+        </w:numPr>
+        <w:spacing w:before="0" w:beforeAutospacing="0" w:after="0" w:afterAutospacing="0"/>
+        <w:rPr>
+          <w:rFonts w:ascii="Arial" w:hAnsi="Arial" w:cs="Arial"/>
+          <w:iCs/>
+          <w:sz w:val="22"/>
+          <w:szCs w:val="22"/>
+        </w:rPr>
+      </w:pPr>
+      <w:r>
+        <w:rPr>
+          <w:rFonts w:ascii="Arial" w:hAnsi="Arial" w:cs="Arial"/>
+          <w:iCs/>
+          <w:sz w:val="22"/>
+          <w:szCs w:val="22"/>
+        </w:rPr>
+        <w:t>Listar todas las solicitudes de amistad pendientes.</w:t>
+      </w:r>
+    </w:p>
+    <w:p>
+      <w:pPr>
+        <w:pStyle w:val="NormalWeb"/>
+        <w:numPr>
+          <w:ilvl w:val="0"/>
+          <w:numId w:val="8"/>
+        </w:numPr>
+        <w:spacing w:before="0" w:beforeAutospacing="0" w:after="0" w:afterAutospacing="0"/>
+        <w:rPr>
+          <w:rFonts w:ascii="Arial" w:hAnsi="Arial" w:cs="Arial"/>
+          <w:iCs/>
+          <w:sz w:val="22"/>
+          <w:szCs w:val="22"/>
+        </w:rPr>
+      </w:pPr>
+      <w:r>
+        <w:rPr>
+          <w:rFonts w:ascii="Arial" w:hAnsi="Arial" w:cs="Arial"/>
+          <w:iCs/>
+          <w:sz w:val="22"/>
+          <w:szCs w:val="22"/>
+        </w:rPr>
+        <w:t>Aceptar o denegar solicitudes de amistad de otros actores.</w:t>
+      </w:r>
+    </w:p>
+    <w:p>
+      <w:pPr>
+        <w:pStyle w:val="NormalWeb"/>
+        <w:numPr>
+          <w:ilvl w:val="0"/>
+          <w:numId w:val="8"/>
+        </w:numPr>
+        <w:spacing w:before="0" w:beforeAutospacing="0" w:after="0" w:afterAutospacing="0"/>
+        <w:jc w:val="both"/>
+        <w:rPr>
+          <w:rFonts w:ascii="Arial" w:hAnsi="Arial" w:cs="Arial"/>
+          <w:iCs/>
+          <w:sz w:val="22"/>
+          <w:szCs w:val="22"/>
+        </w:rPr>
+      </w:pPr>
+      <w:r>
+        <w:rPr>
+          <w:rFonts w:ascii="Arial" w:hAnsi="Arial" w:cs="Arial"/>
+          <w:iCs/>
+          <w:sz w:val="22"/>
+          <w:szCs w:val="22"/>
+        </w:rPr>
+        <w:t xml:space="preserve">Enviar mensajes / chat con otros actores que sean </w:t>
+      </w:r>
+      <w:r>
+        <w:rPr>
+          <w:rFonts w:ascii="Arial" w:hAnsi="Arial" w:cs="Arial"/>
+          <w:iCs/>
+          <w:sz w:val="22"/>
+          <w:szCs w:val="22"/>
+        </w:rPr>
+        <w:t>amigos</w:t>
+      </w:r>
+      <w:r>
+        <w:rPr>
+          <w:rFonts w:ascii="Arial" w:hAnsi="Arial" w:cs="Arial"/>
+          <w:iCs/>
+          <w:sz w:val="22"/>
+          <w:szCs w:val="22"/>
+        </w:rPr>
+        <w:t>.</w:t>
+      </w:r>
+    </w:p>
+    <w:p>
+      <w:pPr>
+        <w:pStyle w:val="NormalWeb"/>
+        <w:numPr>
+          <w:ilvl w:val="0"/>
+          <w:numId w:val="8"/>
+        </w:numPr>
+        <w:spacing w:before="0" w:beforeAutospacing="0" w:after="0" w:afterAutospacing="0"/>
+        <w:rPr>
+          <w:rFonts w:ascii="Arial" w:hAnsi="Arial" w:cs="Arial"/>
+          <w:iCs/>
+          <w:sz w:val="22"/>
+          <w:szCs w:val="22"/>
+        </w:rPr>
+      </w:pPr>
+      <w:r>
+        <w:rPr>
+          <w:rFonts w:ascii="Arial" w:hAnsi="Arial" w:cs="Arial"/>
+          <w:iCs/>
+          <w:sz w:val="22"/>
+          <w:szCs w:val="22"/>
+        </w:rPr>
+        <w:t>Dejar de ser amigo de un actor.</w:t>
+      </w:r>
+    </w:p>
+    <w:p>
+      <w:pPr>
+        <w:pStyle w:val="NormalWeb"/>
+        <w:numPr>
+          <w:ilvl w:val="0"/>
+          <w:numId w:val="8"/>
+        </w:numPr>
+        <w:spacing w:before="0" w:beforeAutospacing="0" w:after="0" w:afterAutospacing="0"/>
+        <w:rPr>
+          <w:rFonts w:ascii="Arial" w:hAnsi="Arial" w:cs="Arial"/>
+          <w:iCs/>
+          <w:sz w:val="22"/>
+          <w:szCs w:val="22"/>
+        </w:rPr>
+      </w:pPr>
+      <w:r>
+        <w:rPr>
+          <w:rFonts w:ascii="Arial" w:hAnsi="Arial" w:cs="Arial"/>
+          <w:iCs/>
+          <w:sz w:val="22"/>
+          <w:szCs w:val="22"/>
+        </w:rPr>
+        <w:t>Listar todas las asociaciones registradas en el sistema.</w:t>
+      </w:r>
+    </w:p>
+    <w:p>
+      <w:pPr>
+        <w:pStyle w:val="NormalWeb"/>
+        <w:numPr>
+          <w:ilvl w:val="0"/>
+          <w:numId w:val="8"/>
+        </w:numPr>
+        <w:spacing w:before="0" w:beforeAutospacing="0" w:after="0" w:afterAutospacing="0"/>
+        <w:rPr>
+          <w:rFonts w:ascii="Arial" w:hAnsi="Arial" w:cs="Arial"/>
+          <w:iCs/>
+          <w:sz w:val="22"/>
+          <w:szCs w:val="22"/>
+        </w:rPr>
+      </w:pPr>
+      <w:r>
+        <w:rPr>
+          <w:rFonts w:ascii="Arial" w:hAnsi="Arial" w:cs="Arial"/>
+          <w:iCs/>
+          <w:sz w:val="22"/>
+          <w:szCs w:val="22"/>
+        </w:rPr>
+        <w:t>Mostrar</w:t>
+      </w:r>
+      <w:r>
+        <w:rPr>
+          <w:rFonts w:ascii="Arial" w:hAnsi="Arial" w:cs="Arial"/>
+          <w:iCs/>
+          <w:sz w:val="22"/>
+          <w:szCs w:val="22"/>
+        </w:rPr>
+        <w:t xml:space="preserve"> el perfil de la asociación</w:t>
+      </w:r>
+    </w:p>
+    <w:p>
+      <w:pPr>
+        <w:pStyle w:val="NormalWeb"/>
+        <w:numPr>
+          <w:ilvl w:val="0"/>
+          <w:numId w:val="8"/>
+        </w:numPr>
+        <w:spacing w:before="0" w:beforeAutospacing="0" w:after="0" w:afterAutospacing="0"/>
+        <w:rPr>
+          <w:rFonts w:ascii="Arial" w:hAnsi="Arial" w:cs="Arial"/>
+          <w:iCs/>
+          <w:sz w:val="22"/>
+          <w:szCs w:val="22"/>
+        </w:rPr>
+      </w:pPr>
+      <w:r>
+        <w:rPr>
+          <w:rFonts w:ascii="Arial" w:hAnsi="Arial" w:cs="Arial"/>
+          <w:iCs/>
+          <w:sz w:val="22"/>
+          <w:szCs w:val="22"/>
+        </w:rPr>
+        <w:t>Ver todos los comentarios asociados a una asociación.</w:t>
+      </w:r>
+    </w:p>
+    <w:p>
+      <w:pPr>
+        <w:pStyle w:val="NormalWeb"/>
+        <w:numPr>
+          <w:ilvl w:val="0"/>
+          <w:numId w:val="8"/>
+        </w:numPr>
+        <w:spacing w:before="0" w:beforeAutospacing="0" w:after="0" w:afterAutospacing="0"/>
+        <w:rPr>
+          <w:rFonts w:ascii="Arial" w:hAnsi="Arial" w:cs="Arial"/>
+          <w:iCs/>
+          <w:sz w:val="22"/>
+          <w:szCs w:val="22"/>
+        </w:rPr>
+      </w:pPr>
+      <w:r>
+        <w:rPr>
+          <w:rFonts w:ascii="Arial" w:hAnsi="Arial" w:cs="Arial"/>
+          <w:iCs/>
+          <w:sz w:val="22"/>
+          <w:szCs w:val="22"/>
+        </w:rPr>
+        <w:t>Crear un comentario a una asociación</w:t>
+      </w:r>
+      <w:r>
+        <w:rPr>
+          <w:rFonts w:ascii="Arial" w:hAnsi="Arial" w:cs="Arial"/>
+          <w:iCs/>
+          <w:sz w:val="22"/>
+          <w:szCs w:val="22"/>
+        </w:rPr>
+        <w:t>. Una asociación no podrá comentarse a sí misma.</w:t>
+      </w:r>
+    </w:p>
+    <w:p>
+      <w:pPr>
+        <w:pStyle w:val="NormalWeb"/>
+        <w:numPr>
+          <w:ilvl w:val="0"/>
+          <w:numId w:val="8"/>
+        </w:numPr>
+        <w:spacing w:before="0" w:beforeAutospacing="0" w:after="0" w:afterAutospacing="0"/>
+        <w:rPr>
+          <w:rFonts w:ascii="Arial" w:hAnsi="Arial" w:cs="Arial"/>
+          <w:iCs/>
+          <w:sz w:val="22"/>
+          <w:szCs w:val="22"/>
+        </w:rPr>
+      </w:pPr>
+      <w:r>
+        <w:rPr>
+          <w:rFonts w:ascii="Arial" w:hAnsi="Arial" w:cs="Arial"/>
+          <w:iCs/>
+          <w:sz w:val="22"/>
+          <w:szCs w:val="22"/>
+        </w:rPr>
+        <w:t>Crear una valoración a una asociación. Una asociación no podrá valorarse a sí misma.</w:t>
+      </w:r>
+    </w:p>
+    <w:p>
+      <w:pPr>
+        <w:pStyle w:val="NormalWeb"/>
+        <w:numPr>
+          <w:ilvl w:val="0"/>
+          <w:numId w:val="8"/>
+        </w:numPr>
+        <w:spacing w:before="0" w:beforeAutospacing="0" w:after="0" w:afterAutospacing="0"/>
+        <w:rPr>
+          <w:rFonts w:ascii="Arial" w:hAnsi="Arial" w:cs="Arial"/>
+          <w:iCs/>
+          <w:sz w:val="22"/>
+          <w:szCs w:val="22"/>
+        </w:rPr>
+      </w:pPr>
+      <w:r>
+        <w:rPr>
+          <w:rFonts w:ascii="Arial" w:hAnsi="Arial" w:cs="Arial"/>
+          <w:iCs/>
+          <w:sz w:val="22"/>
+          <w:szCs w:val="22"/>
+        </w:rPr>
+        <w:t>Listar todos los criadores registrados en el sistema.</w:t>
+      </w:r>
+    </w:p>
+    <w:p>
+      <w:pPr>
+        <w:pStyle w:val="NormalWeb"/>
+        <w:numPr>
+          <w:ilvl w:val="0"/>
+          <w:numId w:val="8"/>
+        </w:numPr>
+        <w:spacing w:before="0" w:beforeAutospacing="0" w:after="0" w:afterAutospacing="0"/>
+        <w:rPr>
+          <w:rFonts w:ascii="Arial" w:hAnsi="Arial" w:cs="Arial"/>
+          <w:iCs/>
+          <w:sz w:val="22"/>
+          <w:szCs w:val="22"/>
+        </w:rPr>
+      </w:pPr>
+      <w:r>
+        <w:rPr>
+          <w:rFonts w:ascii="Arial" w:hAnsi="Arial" w:cs="Arial"/>
+          <w:iCs/>
+          <w:sz w:val="22"/>
+          <w:szCs w:val="22"/>
+        </w:rPr>
+        <w:t>Mostrar el perfil de los criadores</w:t>
+      </w:r>
+    </w:p>
+    <w:p>
+      <w:pPr>
+        <w:pStyle w:val="NormalWeb"/>
+        <w:numPr>
+          <w:ilvl w:val="0"/>
+          <w:numId w:val="8"/>
+        </w:numPr>
+        <w:spacing w:before="0" w:beforeAutospacing="0" w:after="0" w:afterAutospacing="0"/>
+        <w:rPr>
+          <w:rFonts w:ascii="Arial" w:hAnsi="Arial" w:cs="Arial"/>
+          <w:iCs/>
+          <w:sz w:val="22"/>
+          <w:szCs w:val="22"/>
+        </w:rPr>
+      </w:pPr>
+      <w:r>
+        <w:rPr>
+          <w:rFonts w:ascii="Arial" w:hAnsi="Arial" w:cs="Arial"/>
+          <w:iCs/>
+          <w:sz w:val="22"/>
+          <w:szCs w:val="22"/>
+        </w:rPr>
+        <w:t xml:space="preserve">Ver todos los comentarios asociados a un criador. </w:t>
+      </w:r>
+    </w:p>
+    <w:p>
+      <w:pPr>
+        <w:pStyle w:val="NormalWeb"/>
+        <w:numPr>
+          <w:ilvl w:val="0"/>
+          <w:numId w:val="8"/>
+        </w:numPr>
+        <w:spacing w:before="0" w:beforeAutospacing="0" w:after="0" w:afterAutospacing="0"/>
+        <w:rPr>
+          <w:rFonts w:ascii="Arial" w:hAnsi="Arial" w:cs="Arial"/>
+          <w:iCs/>
+          <w:sz w:val="22"/>
+          <w:szCs w:val="22"/>
+        </w:rPr>
+      </w:pPr>
+      <w:r>
+        <w:rPr>
+          <w:rFonts w:ascii="Arial" w:hAnsi="Arial" w:cs="Arial"/>
+          <w:iCs/>
+          <w:sz w:val="22"/>
+          <w:szCs w:val="22"/>
+        </w:rPr>
+        <w:t>Crear un comentario a un criador.</w:t>
+      </w:r>
+      <w:r>
+        <w:rPr>
+          <w:rFonts w:ascii="Arial" w:hAnsi="Arial" w:cs="Arial"/>
+          <w:iCs/>
+          <w:sz w:val="22"/>
+          <w:szCs w:val="22"/>
+        </w:rPr>
+        <w:t xml:space="preserve"> Un criador no podrá comentarse a sí mismo.</w:t>
+      </w:r>
+    </w:p>
+    <w:p>
+      <w:pPr>
+        <w:pStyle w:val="NormalWeb"/>
+        <w:numPr>
+          <w:ilvl w:val="0"/>
+          <w:numId w:val="8"/>
+        </w:numPr>
+        <w:spacing w:before="0" w:beforeAutospacing="0" w:after="0" w:afterAutospacing="0"/>
+        <w:rPr>
+          <w:rFonts w:ascii="Arial" w:hAnsi="Arial" w:cs="Arial"/>
+          <w:iCs/>
+          <w:sz w:val="22"/>
+          <w:szCs w:val="22"/>
+        </w:rPr>
+      </w:pPr>
+      <w:r>
+        <w:rPr>
+          <w:rFonts w:ascii="Arial" w:hAnsi="Arial" w:cs="Arial"/>
+          <w:iCs/>
+          <w:sz w:val="22"/>
+          <w:szCs w:val="22"/>
+        </w:rPr>
+        <w:t>Crear una valoración a un</w:t>
+      </w:r>
+      <w:r>
+        <w:rPr>
+          <w:rFonts w:ascii="Arial" w:hAnsi="Arial" w:cs="Arial"/>
+          <w:iCs/>
+          <w:sz w:val="22"/>
+          <w:szCs w:val="22"/>
+        </w:rPr>
+        <w:t xml:space="preserve"> criador</w:t>
+      </w:r>
+      <w:r>
+        <w:rPr>
+          <w:rFonts w:ascii="Arial" w:hAnsi="Arial" w:cs="Arial"/>
+          <w:iCs/>
+          <w:sz w:val="22"/>
+          <w:szCs w:val="22"/>
+        </w:rPr>
+        <w:t xml:space="preserve">. Un </w:t>
+      </w:r>
+      <w:r>
+        <w:rPr>
+          <w:rFonts w:ascii="Arial" w:hAnsi="Arial" w:cs="Arial"/>
+          <w:iCs/>
+          <w:sz w:val="22"/>
+          <w:szCs w:val="22"/>
+        </w:rPr>
+        <w:t>criador</w:t>
+      </w:r>
+      <w:r>
+        <w:rPr>
+          <w:rFonts w:ascii="Arial" w:hAnsi="Arial" w:cs="Arial"/>
+          <w:iCs/>
+          <w:sz w:val="22"/>
+          <w:szCs w:val="22"/>
+        </w:rPr>
+        <w:t xml:space="preserve"> no podrá valorarse a sí misma</w:t>
+      </w:r>
+    </w:p>
+    <w:p>
+      <w:pPr>
+        <w:pStyle w:val="NormalWeb"/>
+        <w:numPr>
+          <w:ilvl w:val="0"/>
+          <w:numId w:val="8"/>
+        </w:numPr>
+        <w:spacing w:before="0" w:beforeAutospacing="0" w:after="0" w:afterAutospacing="0"/>
+        <w:rPr>
+          <w:rFonts w:ascii="Arial" w:hAnsi="Arial" w:cs="Arial"/>
+          <w:iCs/>
+          <w:sz w:val="22"/>
+          <w:szCs w:val="22"/>
+        </w:rPr>
+      </w:pPr>
+      <w:r>
+        <w:rPr>
+          <w:rFonts w:ascii="Arial" w:hAnsi="Arial" w:cs="Arial"/>
+          <w:iCs/>
+          <w:sz w:val="22"/>
+          <w:szCs w:val="22"/>
+        </w:rPr>
+        <w:t>Gestionar las valoraciones que ha registrado en el sistema: listar, modificar y borrar.</w:t>
+      </w:r>
+    </w:p>
+    <w:p>
+      <w:pPr>
+        <w:pStyle w:val="NormalWeb"/>
+        <w:numPr>
+          <w:ilvl w:val="0"/>
+          <w:numId w:val="8"/>
+        </w:numPr>
+        <w:spacing w:before="0" w:beforeAutospacing="0" w:after="0" w:afterAutospacing="0"/>
+        <w:rPr>
+          <w:rFonts w:ascii="Arial" w:hAnsi="Arial" w:cs="Arial"/>
+          <w:iCs/>
+          <w:sz w:val="22"/>
+          <w:szCs w:val="22"/>
+        </w:rPr>
+      </w:pPr>
+      <w:r>
+        <w:rPr>
+          <w:rFonts w:ascii="Arial" w:hAnsi="Arial" w:cs="Arial"/>
+          <w:iCs/>
+          <w:sz w:val="22"/>
+          <w:szCs w:val="22"/>
+        </w:rPr>
+        <w:lastRenderedPageBreak/>
+        <w:t xml:space="preserve">Gestionar </w:t>
+      </w:r>
+      <w:r>
+        <w:rPr>
+          <w:rFonts w:ascii="Arial" w:hAnsi="Arial" w:cs="Arial"/>
+          <w:iCs/>
+          <w:sz w:val="22"/>
+          <w:szCs w:val="22"/>
+        </w:rPr>
+        <w:t>los</w:t>
+      </w:r>
+      <w:r>
+        <w:rPr>
+          <w:rFonts w:ascii="Arial" w:hAnsi="Arial" w:cs="Arial"/>
+          <w:iCs/>
+          <w:sz w:val="22"/>
+          <w:szCs w:val="22"/>
+        </w:rPr>
+        <w:t xml:space="preserve"> comentarios </w:t>
+      </w:r>
+      <w:r>
+        <w:rPr>
+          <w:rFonts w:ascii="Arial" w:hAnsi="Arial" w:cs="Arial"/>
+          <w:iCs/>
+          <w:sz w:val="22"/>
+          <w:szCs w:val="22"/>
+        </w:rPr>
+        <w:t>que ha registrado en el sistema</w:t>
+      </w:r>
+      <w:r>
+        <w:rPr>
+          <w:rFonts w:ascii="Arial" w:hAnsi="Arial" w:cs="Arial"/>
+          <w:iCs/>
+          <w:sz w:val="22"/>
+          <w:szCs w:val="22"/>
+        </w:rPr>
+        <w:t>: crear, modificar y borrar.</w:t>
+      </w:r>
+    </w:p>
+    <w:p>
+      <w:pPr>
+        <w:pStyle w:val="NormalWeb"/>
+        <w:spacing w:before="0" w:beforeAutospacing="0" w:after="0" w:afterAutospacing="0"/>
+        <w:rPr>
+          <w:rFonts w:ascii="Arial" w:hAnsi="Arial" w:cs="Arial"/>
+          <w:iCs/>
+          <w:sz w:val="22"/>
+          <w:szCs w:val="22"/>
+        </w:rPr>
+      </w:pPr>
+    </w:p>
+    <w:p>
+      <w:pPr>
+        <w:pStyle w:val="NormalWeb"/>
+        <w:spacing w:before="0" w:beforeAutospacing="0" w:after="0" w:afterAutospacing="0"/>
+        <w:jc w:val="both"/>
+        <w:rPr>
+          <w:rFonts w:ascii="Arial" w:hAnsi="Arial" w:cs="Arial"/>
+          <w:iCs/>
+          <w:color w:val="0B5394"/>
+          <w:sz w:val="22"/>
+          <w:szCs w:val="22"/>
+        </w:rPr>
+      </w:pPr>
+    </w:p>
+    <w:p>
+      <w:pPr>
+        <w:pStyle w:val="NormalWeb"/>
+        <w:spacing w:before="0" w:beforeAutospacing="0" w:after="0" w:afterAutospacing="0"/>
+        <w:rPr>
+          <w:rFonts w:ascii="Arial" w:hAnsi="Arial" w:cs="Arial"/>
+          <w:iCs/>
+          <w:color w:val="0B5394"/>
+          <w:sz w:val="22"/>
+          <w:szCs w:val="22"/>
+        </w:rPr>
+      </w:pPr>
+      <w:r>
+        <w:rPr>
+          <w:rFonts w:ascii="Arial" w:hAnsi="Arial" w:cs="Arial"/>
+          <w:iCs/>
+          <w:color w:val="0B5394"/>
+          <w:sz w:val="22"/>
+          <w:szCs w:val="22"/>
+        </w:rPr>
+        <w:t xml:space="preserve">Un actor </w:t>
+      </w:r>
+      <w:r>
+        <w:rPr>
+          <w:rFonts w:ascii="Arial" w:hAnsi="Arial" w:cs="Arial"/>
+          <w:iCs/>
+          <w:color w:val="0B5394"/>
+          <w:sz w:val="22"/>
+          <w:szCs w:val="22"/>
+        </w:rPr>
+        <w:t xml:space="preserve">registrado como </w:t>
+      </w:r>
+      <w:r>
+        <w:rPr>
+          <w:rFonts w:ascii="Arial" w:hAnsi="Arial" w:cs="Arial"/>
+          <w:b/>
+          <w:iCs/>
+          <w:color w:val="0B5394"/>
+          <w:sz w:val="22"/>
+          <w:szCs w:val="22"/>
+        </w:rPr>
+        <w:t>usuario</w:t>
+      </w:r>
+      <w:r>
+        <w:rPr>
+          <w:rFonts w:ascii="Arial" w:hAnsi="Arial" w:cs="Arial"/>
+          <w:iCs/>
+          <w:color w:val="0B5394"/>
+          <w:sz w:val="22"/>
+          <w:szCs w:val="22"/>
+        </w:rPr>
+        <w:t xml:space="preserve"> debe ser capaz de:</w:t>
+      </w:r>
+    </w:p>
+    <w:p>
+      <w:pPr>
+        <w:pStyle w:val="NormalWeb"/>
+        <w:spacing w:before="0" w:beforeAutospacing="0" w:after="0" w:afterAutospacing="0"/>
+        <w:rPr>
+          <w:rFonts w:ascii="Arial" w:hAnsi="Arial" w:cs="Arial"/>
+          <w:iCs/>
+          <w:color w:val="0B5394"/>
+          <w:sz w:val="22"/>
+          <w:szCs w:val="22"/>
+        </w:rPr>
+      </w:pPr>
+    </w:p>
+    <w:p>
+      <w:pPr>
+        <w:pStyle w:val="NormalWeb"/>
+        <w:numPr>
+          <w:ilvl w:val="0"/>
+          <w:numId w:val="8"/>
+        </w:numPr>
+        <w:spacing w:before="0" w:beforeAutospacing="0" w:after="0" w:afterAutospacing="0"/>
+        <w:rPr>
+          <w:rFonts w:ascii="Arial" w:hAnsi="Arial" w:cs="Arial"/>
+          <w:iCs/>
+          <w:sz w:val="22"/>
+          <w:szCs w:val="22"/>
+        </w:rPr>
+      </w:pPr>
+      <w:r>
+        <w:rPr>
+          <w:rFonts w:ascii="Arial" w:hAnsi="Arial" w:cs="Arial"/>
+          <w:iCs/>
+          <w:sz w:val="22"/>
+          <w:szCs w:val="22"/>
+        </w:rPr>
+        <w:t>Hacer lo mismo que un actor autenticado.</w:t>
+      </w:r>
+    </w:p>
+    <w:p>
+      <w:pPr>
+        <w:pStyle w:val="NormalWeb"/>
+        <w:spacing w:before="0" w:beforeAutospacing="0" w:after="0" w:afterAutospacing="0"/>
         <w:ind w:left="720"/>
         <w:rPr>
           <w:rFonts w:ascii="Arial" w:hAnsi="Arial" w:cs="Arial"/>
-          <w:b/>
+          <w:iCs/>
+          <w:sz w:val="22"/>
+          <w:szCs w:val="22"/>
         </w:rPr>
       </w:pPr>
     </w:p>
@@ -2925,6 +3088,223 @@
     <w:p>
       <w:pPr>
         <w:pStyle w:val="NormalWeb"/>
+        <w:numPr>
+          <w:ilvl w:val="0"/>
+          <w:numId w:val="8"/>
+        </w:numPr>
+        <w:spacing w:before="0" w:beforeAutospacing="0" w:after="0" w:afterAutospacing="0"/>
+        <w:rPr>
+          <w:rFonts w:ascii="Arial" w:hAnsi="Arial" w:cs="Arial"/>
+          <w:iCs/>
+          <w:sz w:val="22"/>
+          <w:szCs w:val="22"/>
+        </w:rPr>
+      </w:pPr>
+      <w:r>
+        <w:rPr>
+          <w:rFonts w:ascii="Arial" w:hAnsi="Arial" w:cs="Arial"/>
+          <w:iCs/>
+          <w:sz w:val="22"/>
+          <w:szCs w:val="22"/>
+        </w:rPr>
+        <w:t>Hacer lo mismo que un actor autenticado.</w:t>
+      </w:r>
+    </w:p>
+    <w:p>
+      <w:pPr>
+        <w:pStyle w:val="NormalWeb"/>
+        <w:numPr>
+          <w:ilvl w:val="0"/>
+          <w:numId w:val="8"/>
+        </w:numPr>
+        <w:spacing w:before="0" w:beforeAutospacing="0" w:after="0" w:afterAutospacing="0"/>
+        <w:rPr>
+          <w:rFonts w:ascii="Arial" w:hAnsi="Arial" w:cs="Arial"/>
+          <w:iCs/>
+          <w:sz w:val="22"/>
+          <w:szCs w:val="22"/>
+        </w:rPr>
+      </w:pPr>
+      <w:r>
+        <w:rPr>
+          <w:rFonts w:ascii="Arial" w:hAnsi="Arial" w:cs="Arial"/>
+          <w:iCs/>
+          <w:sz w:val="22"/>
+          <w:szCs w:val="22"/>
+        </w:rPr>
+        <w:t>Ges</w:t>
+      </w:r>
+      <w:r>
+        <w:rPr>
+          <w:rFonts w:ascii="Arial" w:hAnsi="Arial" w:cs="Arial"/>
+          <w:iCs/>
+          <w:sz w:val="22"/>
+          <w:szCs w:val="22"/>
+        </w:rPr>
+        <w:t>tionar sus animales: listar, crear, modificar y borrar:</w:t>
+      </w:r>
+    </w:p>
+    <w:p>
+      <w:pPr>
+        <w:pStyle w:val="NormalWeb"/>
+        <w:numPr>
+          <w:ilvl w:val="0"/>
+          <w:numId w:val="8"/>
+        </w:numPr>
+        <w:spacing w:before="0" w:beforeAutospacing="0" w:after="0" w:afterAutospacing="0"/>
+        <w:rPr>
+          <w:rFonts w:ascii="Arial" w:hAnsi="Arial" w:cs="Arial"/>
+          <w:iCs/>
+          <w:sz w:val="22"/>
+          <w:szCs w:val="22"/>
+        </w:rPr>
+      </w:pPr>
+      <w:r>
+        <w:rPr>
+          <w:rFonts w:ascii="Arial" w:hAnsi="Arial" w:cs="Arial"/>
+          <w:iCs/>
+          <w:sz w:val="22"/>
+          <w:szCs w:val="22"/>
+        </w:rPr>
+        <w:t>Registrar una nueva raza en el caso de que no exista en el sistema.</w:t>
+      </w:r>
+    </w:p>
+    <w:p>
+      <w:pPr>
+        <w:pStyle w:val="NormalWeb"/>
+        <w:numPr>
+          <w:ilvl w:val="0"/>
+          <w:numId w:val="8"/>
+        </w:numPr>
+        <w:spacing w:before="0" w:beforeAutospacing="0" w:after="0" w:afterAutospacing="0"/>
+        <w:rPr>
+          <w:rFonts w:ascii="Arial" w:hAnsi="Arial" w:cs="Arial"/>
+          <w:iCs/>
+          <w:sz w:val="22"/>
+          <w:szCs w:val="22"/>
+        </w:rPr>
+      </w:pPr>
+      <w:r>
+        <w:rPr>
+          <w:rFonts w:ascii="Arial" w:hAnsi="Arial" w:cs="Arial"/>
+          <w:iCs/>
+          <w:sz w:val="22"/>
+          <w:szCs w:val="22"/>
+        </w:rPr>
+        <w:t xml:space="preserve">Gestionar </w:t>
+      </w:r>
+      <w:r>
+        <w:rPr>
+          <w:rFonts w:ascii="Arial" w:hAnsi="Arial" w:cs="Arial"/>
+          <w:iCs/>
+          <w:sz w:val="22"/>
+          <w:szCs w:val="22"/>
+        </w:rPr>
+        <w:t xml:space="preserve">todos </w:t>
+      </w:r>
+      <w:r>
+        <w:rPr>
+          <w:rFonts w:ascii="Arial" w:hAnsi="Arial" w:cs="Arial"/>
+          <w:iCs/>
+          <w:sz w:val="22"/>
+          <w:szCs w:val="22"/>
+        </w:rPr>
+        <w:t>sus eventos</w:t>
+      </w:r>
+      <w:r>
+        <w:rPr>
+          <w:rFonts w:ascii="Arial" w:hAnsi="Arial" w:cs="Arial"/>
+          <w:iCs/>
+          <w:sz w:val="22"/>
+          <w:szCs w:val="22"/>
+        </w:rPr>
+        <w:t>, excepto los que ya han sido finalizados</w:t>
+      </w:r>
+      <w:r>
+        <w:rPr>
+          <w:rFonts w:ascii="Arial" w:hAnsi="Arial" w:cs="Arial"/>
+          <w:iCs/>
+          <w:sz w:val="22"/>
+          <w:szCs w:val="22"/>
+        </w:rPr>
+        <w:t>: listado, crear, modificar y borrar.</w:t>
+      </w:r>
+    </w:p>
+    <w:p>
+      <w:pPr>
+        <w:pStyle w:val="NormalWeb"/>
+        <w:numPr>
+          <w:ilvl w:val="0"/>
+          <w:numId w:val="8"/>
+        </w:numPr>
+        <w:spacing w:before="0" w:beforeAutospacing="0" w:after="0" w:afterAutospacing="0"/>
+        <w:rPr>
+          <w:rFonts w:ascii="Arial" w:hAnsi="Arial" w:cs="Arial"/>
+          <w:iCs/>
+          <w:sz w:val="22"/>
+          <w:szCs w:val="22"/>
+        </w:rPr>
+      </w:pPr>
+      <w:r>
+        <w:rPr>
+          <w:rFonts w:ascii="Arial" w:hAnsi="Arial" w:cs="Arial"/>
+          <w:iCs/>
+          <w:sz w:val="22"/>
+          <w:szCs w:val="22"/>
+        </w:rPr>
+        <w:t>Gestionar todas sus noticias: listar, crear, modificar</w:t>
+      </w:r>
+      <w:r>
+        <w:rPr>
+          <w:rFonts w:ascii="Arial" w:hAnsi="Arial" w:cs="Arial"/>
+          <w:iCs/>
+          <w:sz w:val="22"/>
+          <w:szCs w:val="22"/>
+        </w:rPr>
+        <w:t xml:space="preserve"> y borrar.</w:t>
+      </w:r>
+    </w:p>
+    <w:p>
+      <w:pPr>
+        <w:pStyle w:val="NormalWeb"/>
+        <w:numPr>
+          <w:ilvl w:val="0"/>
+          <w:numId w:val="8"/>
+        </w:numPr>
+        <w:spacing w:before="0" w:beforeAutospacing="0" w:after="0" w:afterAutospacing="0"/>
+        <w:rPr>
+          <w:rFonts w:ascii="Arial" w:hAnsi="Arial" w:cs="Arial"/>
+          <w:iCs/>
+          <w:sz w:val="22"/>
+          <w:szCs w:val="22"/>
+        </w:rPr>
+      </w:pPr>
+      <w:r>
+        <w:rPr>
+          <w:rFonts w:ascii="Arial" w:hAnsi="Arial" w:cs="Arial"/>
+          <w:iCs/>
+          <w:sz w:val="22"/>
+          <w:szCs w:val="22"/>
+        </w:rPr>
+        <w:t>Listar todas las valoraciones que ha recibido</w:t>
+      </w:r>
+    </w:p>
+    <w:p>
+      <w:pPr>
+        <w:pStyle w:val="NormalWeb"/>
+        <w:spacing w:before="0" w:beforeAutospacing="0" w:after="0" w:afterAutospacing="0"/>
+        <w:ind w:left="720"/>
+        <w:rPr>
+          <w:rFonts w:ascii="Arial" w:hAnsi="Arial" w:cs="Arial"/>
+          <w:iCs/>
+          <w:sz w:val="22"/>
+          <w:szCs w:val="22"/>
+        </w:rPr>
+      </w:pPr>
+    </w:p>
+    <w:p>
+      <w:pPr>
+        <w:pStyle w:val="NormalWeb"/>
         <w:spacing w:before="0" w:beforeAutospacing="0" w:after="0" w:afterAutospacing="0"/>
         <w:rPr>
           <w:rFonts w:ascii="Arial" w:hAnsi="Arial" w:cs="Arial"/>
@@ -2992,6 +3372,131 @@
     <w:p>
       <w:pPr>
         <w:pStyle w:val="NormalWeb"/>
+        <w:numPr>
+          <w:ilvl w:val="0"/>
+          <w:numId w:val="8"/>
+        </w:numPr>
+        <w:spacing w:before="0" w:beforeAutospacing="0" w:after="0" w:afterAutospacing="0"/>
+        <w:rPr>
+          <w:rFonts w:ascii="Arial" w:hAnsi="Arial" w:cs="Arial"/>
+          <w:iCs/>
+          <w:sz w:val="22"/>
+          <w:szCs w:val="22"/>
+        </w:rPr>
+      </w:pPr>
+      <w:r>
+        <w:rPr>
+          <w:rFonts w:ascii="Arial" w:hAnsi="Arial" w:cs="Arial"/>
+          <w:iCs/>
+          <w:sz w:val="22"/>
+          <w:szCs w:val="22"/>
+        </w:rPr>
+        <w:t>Hacer lo mismo que un actor autenticado.</w:t>
+      </w:r>
+    </w:p>
+    <w:p>
+      <w:pPr>
+        <w:pStyle w:val="NormalWeb"/>
+        <w:numPr>
+          <w:ilvl w:val="0"/>
+          <w:numId w:val="8"/>
+        </w:numPr>
+        <w:spacing w:before="0" w:beforeAutospacing="0" w:after="0" w:afterAutospacing="0"/>
+        <w:rPr>
+          <w:rFonts w:ascii="Arial" w:hAnsi="Arial" w:cs="Arial"/>
+          <w:iCs/>
+          <w:sz w:val="22"/>
+          <w:szCs w:val="22"/>
+        </w:rPr>
+      </w:pPr>
+      <w:r>
+        <w:rPr>
+          <w:rFonts w:ascii="Arial" w:hAnsi="Arial" w:cs="Arial"/>
+          <w:iCs/>
+          <w:sz w:val="22"/>
+          <w:szCs w:val="22"/>
+        </w:rPr>
+        <w:t>Gestionar las razas del sistema: listar, crear, modificar y borrar. En el caso de borrado solo podrá hacerse cuando no existan animales con esa raza.</w:t>
+      </w:r>
+    </w:p>
+    <w:p>
+      <w:pPr>
+        <w:pStyle w:val="NormalWeb"/>
+        <w:numPr>
+          <w:ilvl w:val="0"/>
+          <w:numId w:val="8"/>
+        </w:numPr>
+        <w:spacing w:before="0" w:beforeAutospacing="0" w:after="0" w:afterAutospacing="0"/>
+        <w:rPr>
+          <w:rFonts w:ascii="Arial" w:hAnsi="Arial" w:cs="Arial"/>
+          <w:iCs/>
+          <w:sz w:val="22"/>
+          <w:szCs w:val="22"/>
+        </w:rPr>
+      </w:pPr>
+      <w:r>
+        <w:rPr>
+          <w:rFonts w:ascii="Arial" w:hAnsi="Arial" w:cs="Arial"/>
+          <w:iCs/>
+          <w:sz w:val="22"/>
+          <w:szCs w:val="22"/>
+        </w:rPr>
+        <w:t>Gestionar todos sus eventos, excepto los que ya han sido finalizados: listado, crear, modificar y borrar.</w:t>
+      </w:r>
+    </w:p>
+    <w:p>
+      <w:pPr>
+        <w:pStyle w:val="NormalWeb"/>
+        <w:numPr>
+          <w:ilvl w:val="0"/>
+          <w:numId w:val="8"/>
+        </w:numPr>
+        <w:spacing w:before="0" w:beforeAutospacing="0" w:after="0" w:afterAutospacing="0"/>
+        <w:rPr>
+          <w:rFonts w:ascii="Arial" w:hAnsi="Arial" w:cs="Arial"/>
+          <w:iCs/>
+          <w:sz w:val="22"/>
+          <w:szCs w:val="22"/>
+        </w:rPr>
+      </w:pPr>
+      <w:r>
+        <w:rPr>
+          <w:rFonts w:ascii="Arial" w:hAnsi="Arial" w:cs="Arial"/>
+          <w:iCs/>
+          <w:sz w:val="22"/>
+          <w:szCs w:val="22"/>
+        </w:rPr>
+        <w:t>Gestionar todas sus noticias: listar, crear, modificar y borrar.</w:t>
+      </w:r>
+    </w:p>
+    <w:p>
+      <w:pPr>
+        <w:pStyle w:val="NormalWeb"/>
+        <w:numPr>
+          <w:ilvl w:val="0"/>
+          <w:numId w:val="8"/>
+        </w:numPr>
+        <w:spacing w:before="0" w:beforeAutospacing="0" w:after="0" w:afterAutospacing="0"/>
+        <w:rPr>
+          <w:rFonts w:ascii="Arial" w:hAnsi="Arial" w:cs="Arial"/>
+          <w:iCs/>
+          <w:sz w:val="22"/>
+          <w:szCs w:val="22"/>
+        </w:rPr>
+      </w:pPr>
+      <w:r>
+        <w:rPr>
+          <w:rFonts w:ascii="Arial" w:hAnsi="Arial" w:cs="Arial"/>
+          <w:iCs/>
+          <w:sz w:val="22"/>
+          <w:szCs w:val="22"/>
+        </w:rPr>
+        <w:t>Listar todas las valoraciones que ha recibido</w:t>
+      </w:r>
+    </w:p>
+    <w:p>
+      <w:pPr>
+        <w:pStyle w:val="NormalWeb"/>
         <w:spacing w:before="0" w:beforeAutospacing="0" w:after="0" w:afterAutospacing="0"/>
         <w:rPr>
           <w:rFonts w:ascii="Arial" w:hAnsi="Arial" w:cs="Arial"/>
@@ -3014,7 +3519,11 @@
           <w:szCs w:val="22"/>
         </w:rPr>
       </w:pPr>
-      <w:r>
+    </w:p>
+    <w:p>
+      <w:pPr>
+        <w:pStyle w:val="NormalWeb"/>
+        <w:spacing w:before="0" w:beforeAutospacing="0" w:after="0" w:afterAutospacing="0"/>
         <w:rPr>
           <w:rFonts w:ascii="Arial" w:hAnsi="Arial" w:cs="Arial"/>
           <w:iCs/>
@@ -3022,6 +3531,15 @@
           <w:sz w:val="22"/>
           <w:szCs w:val="22"/>
         </w:rPr>
+      </w:pPr>
+      <w:r>
+        <w:rPr>
+          <w:rFonts w:ascii="Arial" w:hAnsi="Arial" w:cs="Arial"/>
+          <w:iCs/>
+          <w:color w:val="0B5394"/>
+          <w:sz w:val="22"/>
+          <w:szCs w:val="22"/>
+        </w:rPr>
         <w:t xml:space="preserve">Un actor </w:t>
       </w:r>
       <w:r>
@@ -3078,6 +3596,31 @@
           <w:sz w:val="22"/>
           <w:szCs w:val="22"/>
         </w:rPr>
+        <w:t>Hacer lo mismo que un actor autenticado.</w:t>
+      </w:r>
+    </w:p>
+    <w:p>
+      <w:pPr>
+        <w:pStyle w:val="NormalWeb"/>
+        <w:numPr>
+          <w:ilvl w:val="0"/>
+          <w:numId w:val="8"/>
+        </w:numPr>
+        <w:spacing w:before="0" w:beforeAutospacing="0" w:after="0" w:afterAutospacing="0"/>
+        <w:rPr>
+          <w:rFonts w:ascii="Arial" w:hAnsi="Arial" w:cs="Arial"/>
+          <w:iCs/>
+          <w:sz w:val="22"/>
+          <w:szCs w:val="22"/>
+        </w:rPr>
+      </w:pPr>
+      <w:r>
+        <w:rPr>
+          <w:rFonts w:ascii="Arial" w:hAnsi="Arial" w:cs="Arial"/>
+          <w:iCs/>
+          <w:sz w:val="22"/>
+          <w:szCs w:val="22"/>
+        </w:rPr>
         <w:t xml:space="preserve">Borrar comentarios si tienen contenido inapropiado. </w:t>
       </w:r>
     </w:p>
@@ -3103,43 +3646,7 @@
           <w:sz w:val="22"/>
           <w:szCs w:val="22"/>
         </w:rPr>
-        <w:t xml:space="preserve">Borrar </w:t>
-      </w:r>
-      <w:r>
-        <w:rPr>
-          <w:rFonts w:ascii="Arial" w:hAnsi="Arial" w:cs="Arial"/>
-          <w:iCs/>
-          <w:sz w:val="22"/>
-          <w:szCs w:val="22"/>
-        </w:rPr>
-        <w:t>valoraciones</w:t>
-      </w:r>
-      <w:r>
-        <w:rPr>
-          <w:rFonts w:ascii="Arial" w:hAnsi="Arial" w:cs="Arial"/>
-          <w:iCs/>
-          <w:sz w:val="22"/>
-          <w:szCs w:val="22"/>
-        </w:rPr>
-        <w:t xml:space="preserve"> si tienen contenido inapropiado</w:t>
-      </w:r>
-      <w:r>
-        <w:rPr>
-          <w:rFonts w:ascii="Arial" w:hAnsi="Arial" w:cs="Arial"/>
-          <w:iCs/>
-          <w:sz w:val="22"/>
-          <w:szCs w:val="22"/>
-        </w:rPr>
-        <w:t>.</w:t>
-      </w:r>
-      <w:r>
-        <w:rPr>
-          <w:rFonts w:ascii="Arial" w:hAnsi="Arial" w:cs="Arial"/>
-          <w:iCs/>
-          <w:sz w:val="22"/>
-          <w:szCs w:val="22"/>
-        </w:rPr>
-        <w:t xml:space="preserve"> </w:t>
+        <w:t xml:space="preserve">Borrar valoraciones si tienen contenido inapropiado. </w:t>
       </w:r>
     </w:p>
     <w:p>
@@ -3263,7 +3770,7 @@
         <w:rPr>
           <w:rFonts w:ascii="Arial" w:hAnsi="Arial" w:cs="Arial"/>
         </w:rPr>
-        <w:t>Permitir la ordenación del listado de animales por nombre, sexo, edad, raza, números de comentarios y valoración.</w:t>
+        <w:t>Almacenar todas las fotos en el sistema.</w:t>
       </w:r>
     </w:p>
     <w:p>
@@ -3289,7 +3796,7 @@
         <w:rPr>
           <w:rFonts w:ascii="Arial" w:hAnsi="Arial" w:cs="Arial"/>
         </w:rPr>
-        <w:t>Permitir la ordenación del listado de comentarios por: título y fecha de publicación.</w:t>
+        <w:t>Permitir la ordenación del listado de animales por nombre, sexo, edad, raza, números de comentarios y valoración.</w:t>
       </w:r>
     </w:p>
     <w:p>
@@ -3315,27 +3822,7 @@
         <w:rPr>
           <w:rFonts w:ascii="Arial" w:hAnsi="Arial" w:cs="Arial"/>
         </w:rPr>
-        <w:t xml:space="preserve">Permitir la ordenación del </w:t>
-      </w:r>
-      <w:r>
-        <w:rPr>
-          <w:rFonts w:ascii="Arial" w:hAnsi="Arial" w:cs="Arial"/>
-        </w:rPr>
-        <w:t>lista</w:t>
-      </w:r>
-      <w:bookmarkStart w:id="1" w:name="_GoBack"/>
-      <w:bookmarkEnd w:id="1"/>
-      <w:r>
-        <w:rPr>
-          <w:rFonts w:ascii="Arial" w:hAnsi="Arial" w:cs="Arial"/>
-        </w:rPr>
-        <w:t>do</w:t>
-      </w:r>
-      <w:r>
-        <w:rPr>
-          <w:rFonts w:ascii="Arial" w:hAnsi="Arial" w:cs="Arial"/>
-        </w:rPr>
-        <w:t xml:space="preserve"> de eventos por: título, lugar, fecha de comienzo y fecha de fin.</w:t>
+        <w:t>Permitir la ordenación del listado de comentarios por: título y fecha de publicación.</w:t>
       </w:r>
     </w:p>
     <w:p>
@@ -3361,7 +3848,19 @@
         <w:rPr>
           <w:rFonts w:ascii="Arial" w:hAnsi="Arial" w:cs="Arial"/>
         </w:rPr>
-        <w:t>Permitir la ordenación del listado de noticias por: título.</w:t>
+        <w:t xml:space="preserve">Permitir la ordenación del </w:t>
+      </w:r>
+      <w:r>
+        <w:rPr>
+          <w:rFonts w:ascii="Arial" w:hAnsi="Arial" w:cs="Arial"/>
+        </w:rPr>
+        <w:t>listado</w:t>
+      </w:r>
+      <w:r>
+        <w:rPr>
+          <w:rFonts w:ascii="Arial" w:hAnsi="Arial" w:cs="Arial"/>
+        </w:rPr>
+        <w:t xml:space="preserve"> de eventos por: título, lugar, fecha de comienzo y fecha de fin.</w:t>
       </w:r>
     </w:p>
     <w:p>
@@ -3387,7 +3886,45 @@
         <w:rPr>
           <w:rFonts w:ascii="Arial" w:hAnsi="Arial" w:cs="Arial"/>
         </w:rPr>
-        <w:t>Permitir la ordenación del listado de seguidores por: nombre.</w:t>
+        <w:t>Permitir la ordenación del listado de noticias por: título.</w:t>
+      </w:r>
+    </w:p>
+    <w:p>
+      <w:pPr>
+        <w:pStyle w:val="Prrafodelista"/>
+        <w:numPr>
+          <w:ilvl w:val="0"/>
+          <w:numId w:val="1"/>
+        </w:numPr>
+        <w:pBdr>
+          <w:top w:val="nil"/>
+          <w:left w:val="nil"/>
+          <w:bottom w:val="nil"/>
+          <w:right w:val="nil"/>
+          <w:between w:val="nil"/>
+        </w:pBdr>
+        <w:rPr>
+          <w:rFonts w:ascii="Arial" w:hAnsi="Arial" w:cs="Arial"/>
+          <w:b/>
+        </w:rPr>
+      </w:pPr>
+      <w:r>
+        <w:rPr>
+          <w:rFonts w:ascii="Arial" w:hAnsi="Arial" w:cs="Arial"/>
+        </w:rPr>
+        <w:t xml:space="preserve">Permitir la ordenación del listado de </w:t>
+      </w:r>
+      <w:r>
+        <w:rPr>
+          <w:rFonts w:ascii="Arial" w:hAnsi="Arial" w:cs="Arial"/>
+        </w:rPr>
+        <w:t>amigos</w:t>
+      </w:r>
+      <w:r>
+        <w:rPr>
+          <w:rFonts w:ascii="Arial" w:hAnsi="Arial" w:cs="Arial"/>
+        </w:rPr>
+        <w:t xml:space="preserve"> por: nombre.</w:t>
       </w:r>
     </w:p>
     <w:p>
@@ -3597,7 +4134,8 @@
           <w:rFonts w:ascii="Arial" w:hAnsi="Arial" w:cs="Arial"/>
           <w:b/>
         </w:rPr>
-        <w:t>Requisitos funcionales, historias de usuarios, objetivos, requisitos de información, mockup.</w:t>
+        <w:lastRenderedPageBreak/>
+        <w:t>Requisitos funcionales, objetivos, requisitos de información, mockup.</w:t>
       </w:r>
     </w:p>
     <w:p>

</xml_diff>

<commit_message>
actualizado requisitos y cambios a realizar #03
</commit_message>
<xml_diff>
--- a/Conocimiento/Social Dog v1.0.docx
+++ b/Conocimiento/Social Dog v1.0.docx
@@ -814,7 +814,7 @@
           <w:color w:val="000000"/>
           <w:u w:val="single"/>
         </w:rPr>
-        <w:t xml:space="preserve"> (¿</w:t>
+        <w:t xml:space="preserve"> (</w:t>
       </w:r>
       <w:r>
         <w:rPr>
@@ -822,7 +822,7 @@
           <w:color w:val="FF0000"/>
           <w:u w:val="single"/>
         </w:rPr>
-        <w:t>cadena o como otra entidad</w:t>
+        <w:t>estilo tabla o esquema</w:t>
       </w:r>
       <w:r>
         <w:rPr>
@@ -830,14 +830,6 @@
           <w:color w:val="000000"/>
           <w:u w:val="single"/>
         </w:rPr>
-        <w:t>?</w:t>
-      </w:r>
-      <w:r>
-        <w:rPr>
-          <w:rFonts w:ascii="Arial" w:hAnsi="Arial" w:cs="Arial"/>
-          <w:color w:val="000000"/>
-          <w:u w:val="single"/>
-        </w:rPr>
         <w:t>)</w:t>
       </w:r>
       <w:r>
@@ -845,61 +837,34 @@
           <w:rFonts w:ascii="Arial" w:hAnsi="Arial" w:cs="Arial"/>
           <w:color w:val="000000"/>
         </w:rPr>
-        <w:t>, detalles</w:t>
-      </w:r>
-      <w:r>
-        <w:rPr>
-          <w:rFonts w:ascii="Arial" w:hAnsi="Arial" w:cs="Arial"/>
-          <w:color w:val="000000"/>
-        </w:rPr>
-        <w:t xml:space="preserve"> y</w:t>
-      </w:r>
-      <w:r>
-        <w:rPr>
-          <w:rFonts w:ascii="Arial" w:hAnsi="Arial" w:cs="Arial"/>
-          <w:color w:val="000000"/>
-        </w:rPr>
-        <w:t xml:space="preserve"> foto, </w:t>
-      </w:r>
-      <w:r>
-        <w:rPr>
-          <w:rFonts w:ascii="Arial" w:hAnsi="Arial" w:cs="Arial"/>
-          <w:color w:val="000000"/>
-          <w:u w:val="single"/>
-        </w:rPr>
-        <w:t>(</w:t>
-      </w:r>
-      <w:r>
-        <w:rPr>
-          <w:rFonts w:ascii="Arial" w:hAnsi="Arial" w:cs="Arial"/>
-          <w:color w:val="000000"/>
-          <w:u w:val="single"/>
-        </w:rPr>
-        <w:t>¿</w:t>
-      </w:r>
-      <w:r>
-        <w:rPr>
-          <w:rFonts w:ascii="Arial" w:hAnsi="Arial" w:cs="Arial"/>
-          <w:color w:val="FF0000"/>
-          <w:u w:val="single"/>
+        <w:t>, detalle</w:t>
+      </w:r>
+      <w:r>
+        <w:rPr>
+          <w:rFonts w:ascii="Arial" w:hAnsi="Arial" w:cs="Arial"/>
+          <w:color w:val="000000"/>
+        </w:rPr>
+        <w:t xml:space="preserve">s, </w:t>
+      </w:r>
+      <w:r>
+        <w:rPr>
+          <w:rFonts w:ascii="Arial" w:hAnsi="Arial" w:cs="Arial"/>
+          <w:color w:val="000000"/>
+        </w:rPr>
+        <w:t>foto</w:t>
+      </w:r>
+      <w:r>
+        <w:rPr>
+          <w:rFonts w:ascii="Arial" w:hAnsi="Arial" w:cs="Arial"/>
+          <w:color w:val="000000"/>
+        </w:rPr>
+        <w:t xml:space="preserve"> y </w:t>
+      </w:r>
+      <w:r>
+        <w:rPr>
+          <w:rFonts w:ascii="Arial" w:hAnsi="Arial" w:cs="Arial"/>
         </w:rPr>
         <w:t>premios</w:t>
-      </w:r>
-      <w:r>
-        <w:rPr>
-          <w:rFonts w:ascii="Arial" w:hAnsi="Arial" w:cs="Arial"/>
-          <w:color w:val="000000"/>
-          <w:u w:val="single"/>
-        </w:rPr>
-        <w:t>?</w:t>
-      </w:r>
-      <w:r>
-        <w:rPr>
-          <w:rFonts w:ascii="Arial" w:hAnsi="Arial" w:cs="Arial"/>
-          <w:color w:val="000000"/>
-          <w:u w:val="single"/>
-        </w:rPr>
-        <w:t>)</w:t>
       </w:r>
       <w:r>
         <w:rPr>
@@ -967,133 +932,103 @@
         <w:rPr>
           <w:rFonts w:ascii="Arial" w:hAnsi="Arial" w:cs="Arial"/>
         </w:rPr>
-        <w:t>¿</w:t>
+        <w:t>criadores</w:t>
+      </w:r>
+      <w:r>
+        <w:rPr>
+          <w:rFonts w:ascii="Arial" w:hAnsi="Arial" w:cs="Arial"/>
+        </w:rPr>
+        <w:t xml:space="preserve"> </w:t>
+      </w:r>
+      <w:r>
+        <w:rPr>
+          <w:rFonts w:ascii="Arial" w:hAnsi="Arial" w:cs="Arial"/>
+        </w:rPr>
+        <w:t xml:space="preserve">podrán crear eventos. Por cada evento se almacenará: </w:t>
+      </w:r>
+      <w:r>
+        <w:rPr>
+          <w:rFonts w:ascii="Arial" w:hAnsi="Arial" w:cs="Arial"/>
+        </w:rPr>
+        <w:t xml:space="preserve">título, </w:t>
+      </w:r>
+      <w:r>
+        <w:rPr>
+          <w:rFonts w:ascii="Arial" w:hAnsi="Arial" w:cs="Arial"/>
+        </w:rPr>
+        <w:t xml:space="preserve">descripción, lugar </w:t>
+      </w:r>
+      <w:r>
+        <w:rPr>
+          <w:rFonts w:ascii="Arial" w:hAnsi="Arial" w:cs="Arial"/>
+        </w:rPr>
+        <w:t>fecha</w:t>
+      </w:r>
+      <w:r>
+        <w:rPr>
+          <w:rFonts w:ascii="Arial" w:hAnsi="Arial" w:cs="Arial"/>
+        </w:rPr>
+        <w:t xml:space="preserve"> de creación</w:t>
+      </w:r>
+      <w:r>
+        <w:rPr>
+          <w:rFonts w:ascii="Arial" w:hAnsi="Arial" w:cs="Arial"/>
+        </w:rPr>
+        <w:t>,</w:t>
+      </w:r>
+      <w:r>
+        <w:rPr>
+          <w:rFonts w:ascii="Arial" w:hAnsi="Arial" w:cs="Arial"/>
+        </w:rPr>
+        <w:t xml:space="preserve"> fecha </w:t>
+      </w:r>
+      <w:r>
+        <w:rPr>
+          <w:rFonts w:ascii="Arial" w:hAnsi="Arial" w:cs="Arial"/>
+        </w:rPr>
+        <w:t>de comienzo</w:t>
+      </w:r>
+      <w:r>
+        <w:rPr>
+          <w:rFonts w:ascii="Arial" w:hAnsi="Arial" w:cs="Arial"/>
+        </w:rPr>
+        <w:t xml:space="preserve">, fecha de fin </w:t>
+      </w:r>
+      <w:r>
+        <w:rPr>
+          <w:rFonts w:ascii="Arial" w:hAnsi="Arial" w:cs="Arial"/>
+        </w:rPr>
+        <w:t>y</w:t>
+      </w:r>
+      <w:r>
+        <w:rPr>
+          <w:rFonts w:ascii="Arial" w:hAnsi="Arial" w:cs="Arial"/>
+        </w:rPr>
+        <w:t xml:space="preserve"> duración</w:t>
       </w:r>
       <w:r>
         <w:rPr>
           <w:rFonts w:ascii="Arial" w:hAnsi="Arial" w:cs="Arial"/>
           <w:color w:val="FF0000"/>
         </w:rPr>
-        <w:t>criadores</w:t>
+        <w:t>.</w:t>
       </w:r>
       <w:r>
         <w:rPr>
           <w:rFonts w:ascii="Arial" w:hAnsi="Arial" w:cs="Arial"/>
           <w:color w:val="FF0000"/>
         </w:rPr>
-        <w:t>?</w:t>
-      </w:r>
-      <w:r>
-        <w:rPr>
-          <w:rFonts w:ascii="Arial" w:hAnsi="Arial" w:cs="Arial"/>
-          <w:color w:val="FF0000"/>
-        </w:rPr>
         <w:t xml:space="preserve"> </w:t>
       </w:r>
       <w:r>
         <w:rPr>
           <w:rFonts w:ascii="Arial" w:hAnsi="Arial" w:cs="Arial"/>
         </w:rPr>
-        <w:t xml:space="preserve">podrán crear eventos. Por cada evento se almacenará: </w:t>
-      </w:r>
-      <w:r>
-        <w:rPr>
-          <w:rFonts w:ascii="Arial" w:hAnsi="Arial" w:cs="Arial"/>
-        </w:rPr>
-        <w:t xml:space="preserve">título, </w:t>
-      </w:r>
-      <w:r>
-        <w:rPr>
-          <w:rFonts w:ascii="Arial" w:hAnsi="Arial" w:cs="Arial"/>
-        </w:rPr>
-        <w:t xml:space="preserve">descripción, lugar </w:t>
-      </w:r>
-      <w:r>
-        <w:rPr>
-          <w:rFonts w:ascii="Arial" w:hAnsi="Arial" w:cs="Arial"/>
-        </w:rPr>
-        <w:t>fecha</w:t>
-      </w:r>
-      <w:r>
-        <w:rPr>
-          <w:rFonts w:ascii="Arial" w:hAnsi="Arial" w:cs="Arial"/>
-        </w:rPr>
-        <w:t xml:space="preserve"> de creación</w:t>
-      </w:r>
-      <w:r>
-        <w:rPr>
-          <w:rFonts w:ascii="Arial" w:hAnsi="Arial" w:cs="Arial"/>
-        </w:rPr>
-        <w:t>,</w:t>
-      </w:r>
-      <w:r>
-        <w:rPr>
-          <w:rFonts w:ascii="Arial" w:hAnsi="Arial" w:cs="Arial"/>
-        </w:rPr>
-        <w:t xml:space="preserve"> fecha </w:t>
-      </w:r>
-      <w:r>
-        <w:rPr>
-          <w:rFonts w:ascii="Arial" w:hAnsi="Arial" w:cs="Arial"/>
-        </w:rPr>
-        <w:t>de comienzo</w:t>
-      </w:r>
-      <w:r>
-        <w:rPr>
-          <w:rFonts w:ascii="Arial" w:hAnsi="Arial" w:cs="Arial"/>
-        </w:rPr>
-        <w:t xml:space="preserve">, fecha de fin </w:t>
-      </w:r>
-      <w:r>
-        <w:rPr>
-          <w:rFonts w:ascii="Arial" w:hAnsi="Arial" w:cs="Arial"/>
-        </w:rPr>
-        <w:t>y</w:t>
-      </w:r>
-      <w:r>
-        <w:rPr>
-          <w:rFonts w:ascii="Arial" w:hAnsi="Arial" w:cs="Arial"/>
-        </w:rPr>
-        <w:t xml:space="preserve"> duración. </w:t>
-      </w:r>
-      <w:r>
-        <w:rPr>
-          <w:rFonts w:ascii="Arial" w:hAnsi="Arial" w:cs="Arial"/>
-          <w:color w:val="FF0000"/>
-        </w:rPr>
-        <w:t xml:space="preserve">Un criador podrá crear eventos de </w:t>
-      </w:r>
-      <w:r>
-        <w:rPr>
-          <w:rFonts w:ascii="Arial" w:hAnsi="Arial" w:cs="Arial"/>
-          <w:color w:val="FF0000"/>
-        </w:rPr>
-        <w:t>exhibición</w:t>
-      </w:r>
-      <w:r>
-        <w:rPr>
-          <w:rFonts w:ascii="Arial" w:hAnsi="Arial" w:cs="Arial"/>
-          <w:color w:val="FF0000"/>
-        </w:rPr>
-        <w:t xml:space="preserve"> o visita o muestra.</w:t>
-      </w:r>
-      <w:r>
-        <w:rPr>
-          <w:rFonts w:ascii="Arial" w:hAnsi="Arial" w:cs="Arial"/>
-          <w:color w:val="FF0000"/>
-        </w:rPr>
-        <w:t xml:space="preserve"> </w:t>
-      </w:r>
-      <w:r>
-        <w:rPr>
-          <w:rFonts w:ascii="Arial" w:hAnsi="Arial" w:cs="Arial"/>
-        </w:rPr>
-        <w:t>(¿</w:t>
-      </w:r>
-      <w:r>
-        <w:rPr>
-          <w:rFonts w:ascii="Arial" w:hAnsi="Arial" w:cs="Arial"/>
-          <w:color w:val="FF0000"/>
+        <w:t>(</w:t>
+      </w:r>
+      <w:r>
+        <w:rPr>
+          <w:rFonts w:ascii="Arial" w:hAnsi="Arial" w:cs="Arial"/>
         </w:rPr>
         <w:t>comentar o valorar eventos</w:t>
       </w:r>
@@ -1101,7 +1036,7 @@
         <w:rPr>
           <w:rFonts w:ascii="Arial" w:hAnsi="Arial" w:cs="Arial"/>
         </w:rPr>
-        <w:t>?)</w:t>
+        <w:t>)</w:t>
       </w:r>
     </w:p>
     <w:p>
@@ -1169,7 +1104,21 @@
           <w:rFonts w:ascii="Arial" w:hAnsi="Arial" w:cs="Arial"/>
           <w:color w:val="000000"/>
         </w:rPr>
-        <w:t xml:space="preserve">texto y </w:t>
+        <w:t>texto</w:t>
+      </w:r>
+      <w:r>
+        <w:rPr>
+          <w:rFonts w:ascii="Arial" w:hAnsi="Arial" w:cs="Arial"/>
+          <w:color w:val="000000"/>
+        </w:rPr>
+        <w:t>, foto y</w:t>
+      </w:r>
+      <w:r>
+        <w:rPr>
+          <w:rFonts w:ascii="Arial" w:hAnsi="Arial" w:cs="Arial"/>
+          <w:color w:val="000000"/>
+        </w:rPr>
+        <w:t xml:space="preserve"> </w:t>
       </w:r>
       <w:r>
         <w:rPr>
@@ -1202,27 +1151,19 @@
         <w:rPr>
           <w:rFonts w:ascii="Arial" w:hAnsi="Arial" w:cs="Arial"/>
         </w:rPr>
-        <w:t>(¿</w:t>
-      </w:r>
-      <w:r>
-        <w:rPr>
-          <w:rFonts w:ascii="Arial" w:hAnsi="Arial" w:cs="Arial"/>
-          <w:color w:val="FF0000"/>
-        </w:rPr>
-        <w:t xml:space="preserve">comentar o valorar </w:t>
-      </w:r>
-      <w:r>
-        <w:rPr>
-          <w:rFonts w:ascii="Arial" w:hAnsi="Arial" w:cs="Arial"/>
-          <w:color w:val="FF0000"/>
-        </w:rPr>
-        <w:t>noticias</w:t>
-      </w:r>
-      <w:r>
-        <w:rPr>
-          <w:rFonts w:ascii="Arial" w:hAnsi="Arial" w:cs="Arial"/>
-        </w:rPr>
-        <w:t>?)</w:t>
+        <w:t>(</w:t>
+      </w:r>
+      <w:r>
+        <w:rPr>
+          <w:rFonts w:ascii="Arial" w:hAnsi="Arial" w:cs="Arial"/>
+        </w:rPr>
+        <w:t>comentar o valorar noticias</w:t>
+      </w:r>
+      <w:r>
+        <w:rPr>
+          <w:rFonts w:ascii="Arial" w:hAnsi="Arial" w:cs="Arial"/>
+        </w:rPr>
+        <w:t>)</w:t>
       </w:r>
     </w:p>
     <w:p>
@@ -1367,14 +1308,22 @@
       <w:r>
         <w:rPr>
           <w:rFonts w:ascii="Arial" w:hAnsi="Arial" w:cs="Arial"/>
-          <w:color w:val="FF0000"/>
-        </w:rPr>
-        <w:t>chat o mensajes</w:t>
-      </w:r>
-      <w:r>
-        <w:rPr>
-          <w:rFonts w:ascii="Arial" w:hAnsi="Arial" w:cs="Arial"/>
-          <w:color w:val="FF0000"/>
+          <w:b/>
+          <w:u w:val="single"/>
+        </w:rPr>
+        <w:t>mensajes</w:t>
+      </w:r>
+      <w:r>
+        <w:rPr>
+          <w:rFonts w:ascii="Arial" w:hAnsi="Arial" w:cs="Arial"/>
+          <w:b/>
+          <w:u w:val="single"/>
+        </w:rPr>
+        <w:t xml:space="preserve"> (plantear)</w:t>
+      </w:r>
+      <w:r>
+        <w:rPr>
+          <w:rFonts w:ascii="Arial" w:hAnsi="Arial" w:cs="Arial"/>
         </w:rPr>
         <w:t xml:space="preserve">, </w:t>
       </w:r>
@@ -1454,8 +1403,6 @@
         </w:rPr>
         <w:t>.</w:t>
       </w:r>
-      <w:bookmarkStart w:id="1" w:name="_GoBack"/>
-      <w:bookmarkEnd w:id="1"/>
     </w:p>
     <w:p>
       <w:pPr>
@@ -1478,22 +1425,43 @@
           <w:sz w:val="36"/>
           <w:szCs w:val="36"/>
         </w:rPr>
+        <w:t>Requisitos Funcionales</w:t>
+      </w:r>
+    </w:p>
+    <w:p>
+      <w:pPr>
+        <w:pStyle w:val="NormalWeb"/>
+        <w:spacing w:before="0" w:beforeAutospacing="0" w:after="0" w:afterAutospacing="0"/>
+        <w:rPr>
+          <w:rFonts w:ascii="Arial" w:hAnsi="Arial" w:cs="Arial"/>
+          <w:iCs/>
+          <w:color w:val="0B5394"/>
+          <w:sz w:val="22"/>
+          <w:szCs w:val="22"/>
+        </w:rPr>
+      </w:pPr>
+      <w:r>
+        <w:rPr>
+          <w:rFonts w:ascii="Arial" w:hAnsi="Arial" w:cs="Arial"/>
+          <w:iCs/>
+          <w:color w:val="0B5394"/>
+          <w:sz w:val="22"/>
+          <w:szCs w:val="22"/>
+        </w:rPr>
         <w:lastRenderedPageBreak/>
-        <w:t>Requisitos Funcionales</w:t>
-      </w:r>
-    </w:p>
-    <w:p>
-      <w:pPr>
-        <w:pStyle w:val="NormalWeb"/>
-        <w:spacing w:before="0" w:beforeAutospacing="0" w:after="0" w:afterAutospacing="0"/>
-        <w:rPr>
-          <w:rFonts w:ascii="Arial" w:hAnsi="Arial" w:cs="Arial"/>
+        <w:t xml:space="preserve">Un usuario el cual </w:t>
+      </w:r>
+      <w:r>
+        <w:rPr>
+          <w:rFonts w:ascii="Arial" w:hAnsi="Arial" w:cs="Arial"/>
+          <w:b/>
           <w:iCs/>
           <w:color w:val="0B5394"/>
           <w:sz w:val="22"/>
           <w:szCs w:val="22"/>
         </w:rPr>
-      </w:pPr>
+        <w:t>no</w:t>
+      </w:r>
       <w:r>
         <w:rPr>
           <w:rFonts w:ascii="Arial" w:hAnsi="Arial" w:cs="Arial"/>
@@ -1502,7 +1470,7 @@
           <w:sz w:val="22"/>
           <w:szCs w:val="22"/>
         </w:rPr>
-        <w:t xml:space="preserve">Un usuario el cual </w:t>
+        <w:t xml:space="preserve"> está </w:t>
       </w:r>
       <w:r>
         <w:rPr>
@@ -1513,7 +1481,7 @@
           <w:sz w:val="22"/>
           <w:szCs w:val="22"/>
         </w:rPr>
-        <w:t>no</w:t>
+        <w:t>autenticado</w:t>
       </w:r>
       <w:r>
         <w:rPr>
@@ -1523,16 +1491,236 @@
           <w:sz w:val="22"/>
           <w:szCs w:val="22"/>
         </w:rPr>
-        <w:t xml:space="preserve"> está </w:t>
-      </w:r>
-      <w:r>
-        <w:rPr>
-          <w:rFonts w:ascii="Arial" w:hAnsi="Arial" w:cs="Arial"/>
-          <w:b/>
+        <w:t xml:space="preserve"> debe ser capaz de:</w:t>
+      </w:r>
+    </w:p>
+    <w:p>
+      <w:pPr>
+        <w:pStyle w:val="NormalWeb"/>
+        <w:spacing w:before="0" w:beforeAutospacing="0" w:after="0" w:afterAutospacing="0"/>
+        <w:jc w:val="both"/>
+        <w:rPr>
+          <w:rFonts w:ascii="Arial" w:hAnsi="Arial" w:cs="Arial"/>
+          <w:sz w:val="22"/>
+          <w:szCs w:val="22"/>
+        </w:rPr>
+      </w:pPr>
+      <w:r>
+        <w:rPr>
+          <w:rFonts w:ascii="Arial" w:hAnsi="Arial" w:cs="Arial"/>
+          <w:sz w:val="22"/>
+          <w:szCs w:val="22"/>
+        </w:rPr>
+        <w:t xml:space="preserve"> </w:t>
+      </w:r>
+    </w:p>
+    <w:p>
+      <w:pPr>
+        <w:pStyle w:val="NormalWeb"/>
+        <w:numPr>
+          <w:ilvl w:val="0"/>
+          <w:numId w:val="8"/>
+        </w:numPr>
+        <w:spacing w:before="0" w:beforeAutospacing="0" w:after="0" w:afterAutospacing="0"/>
+        <w:jc w:val="both"/>
+        <w:rPr>
+          <w:rFonts w:ascii="Arial" w:hAnsi="Arial" w:cs="Arial"/>
+          <w:sz w:val="22"/>
+          <w:szCs w:val="22"/>
+        </w:rPr>
+      </w:pPr>
+      <w:r>
+        <w:rPr>
+          <w:rFonts w:ascii="Arial" w:hAnsi="Arial" w:cs="Arial"/>
+          <w:color w:val="000000"/>
+          <w:sz w:val="22"/>
+          <w:szCs w:val="22"/>
+        </w:rPr>
+        <w:t>Ver la bienvenida a la página</w:t>
+      </w:r>
+      <w:r>
+        <w:rPr>
+          <w:rFonts w:ascii="Arial" w:hAnsi="Arial" w:cs="Arial"/>
+          <w:color w:val="000000"/>
+          <w:sz w:val="22"/>
+          <w:szCs w:val="22"/>
+        </w:rPr>
+        <w:t>, listado de los animales, criadores y asociaciones</w:t>
+      </w:r>
+      <w:r>
+        <w:rPr>
+          <w:rFonts w:ascii="Arial" w:hAnsi="Arial" w:cs="Arial"/>
+          <w:color w:val="000000"/>
+          <w:sz w:val="22"/>
+          <w:szCs w:val="22"/>
+        </w:rPr>
+        <w:t>.</w:t>
+      </w:r>
+    </w:p>
+    <w:p>
+      <w:pPr>
+        <w:pStyle w:val="NormalWeb"/>
+        <w:numPr>
+          <w:ilvl w:val="0"/>
+          <w:numId w:val="8"/>
+        </w:numPr>
+        <w:spacing w:before="0" w:beforeAutospacing="0" w:after="0" w:afterAutospacing="0"/>
+        <w:jc w:val="both"/>
+        <w:rPr>
+          <w:rFonts w:ascii="Arial" w:hAnsi="Arial" w:cs="Arial"/>
+          <w:sz w:val="22"/>
+          <w:szCs w:val="22"/>
+        </w:rPr>
+      </w:pPr>
+      <w:r>
+        <w:rPr>
+          <w:rFonts w:ascii="Arial" w:hAnsi="Arial" w:cs="Arial"/>
+          <w:sz w:val="22"/>
+          <w:szCs w:val="22"/>
+        </w:rPr>
+        <w:t>Iniciar sesión al sistema usando sus credenciales.</w:t>
+      </w:r>
+      <w:r>
+        <w:rPr>
+          <w:rFonts w:ascii="Arial" w:hAnsi="Arial" w:cs="Arial"/>
+          <w:sz w:val="22"/>
+          <w:szCs w:val="22"/>
+        </w:rPr>
+        <w:t xml:space="preserve"> Añadir perfiles públicos y privados</w:t>
+      </w:r>
+    </w:p>
+    <w:p>
+      <w:pPr>
+        <w:pStyle w:val="NormalWeb"/>
+        <w:numPr>
+          <w:ilvl w:val="0"/>
+          <w:numId w:val="8"/>
+        </w:numPr>
+        <w:spacing w:before="0" w:beforeAutospacing="0" w:after="0" w:afterAutospacing="0"/>
+        <w:rPr>
+          <w:rFonts w:ascii="Arial" w:hAnsi="Arial" w:cs="Arial"/>
+          <w:sz w:val="22"/>
+          <w:szCs w:val="22"/>
+        </w:rPr>
+      </w:pPr>
+      <w:r>
+        <w:rPr>
+          <w:rFonts w:ascii="Arial" w:hAnsi="Arial" w:cs="Arial"/>
+          <w:sz w:val="22"/>
+          <w:szCs w:val="22"/>
+        </w:rPr>
+        <w:t>Registrarse como asociación. (</w:t>
+      </w:r>
+      <w:r>
+        <w:rPr>
+          <w:rFonts w:ascii="Arial" w:hAnsi="Arial" w:cs="Arial"/>
+          <w:color w:val="FF0000"/>
+          <w:sz w:val="22"/>
+          <w:szCs w:val="22"/>
+        </w:rPr>
+        <w:t>alguna restricción para que no se registre cualquiera</w:t>
+      </w:r>
+      <w:r>
+        <w:rPr>
+          <w:rFonts w:ascii="Arial" w:hAnsi="Arial" w:cs="Arial"/>
+          <w:sz w:val="22"/>
+          <w:szCs w:val="22"/>
+        </w:rPr>
+        <w:t>)</w:t>
+      </w:r>
+    </w:p>
+    <w:p>
+      <w:pPr>
+        <w:pStyle w:val="NormalWeb"/>
+        <w:numPr>
+          <w:ilvl w:val="0"/>
+          <w:numId w:val="8"/>
+        </w:numPr>
+        <w:spacing w:before="0" w:beforeAutospacing="0" w:after="0" w:afterAutospacing="0"/>
+        <w:rPr>
+          <w:rFonts w:ascii="Arial" w:hAnsi="Arial" w:cs="Arial"/>
+          <w:sz w:val="22"/>
+          <w:szCs w:val="22"/>
+        </w:rPr>
+      </w:pPr>
+      <w:r>
+        <w:rPr>
+          <w:rFonts w:ascii="Arial" w:hAnsi="Arial" w:cs="Arial"/>
+          <w:sz w:val="22"/>
+          <w:szCs w:val="22"/>
+        </w:rPr>
+        <w:t>Registrarse como criador.</w:t>
+      </w:r>
+    </w:p>
+    <w:p>
+      <w:pPr>
+        <w:pStyle w:val="NormalWeb"/>
+        <w:numPr>
+          <w:ilvl w:val="0"/>
+          <w:numId w:val="8"/>
+        </w:numPr>
+        <w:spacing w:before="0" w:beforeAutospacing="0" w:after="0" w:afterAutospacing="0"/>
+        <w:rPr>
+          <w:rFonts w:ascii="Arial" w:hAnsi="Arial" w:cs="Arial"/>
+          <w:sz w:val="22"/>
+          <w:szCs w:val="22"/>
+        </w:rPr>
+      </w:pPr>
+      <w:r>
+        <w:rPr>
+          <w:rFonts w:ascii="Arial" w:hAnsi="Arial" w:cs="Arial"/>
+          <w:sz w:val="22"/>
+          <w:szCs w:val="22"/>
+        </w:rPr>
+        <w:t>Registrarse como usuario.</w:t>
+      </w:r>
+    </w:p>
+    <w:p>
+      <w:pPr>
+        <w:pStyle w:val="NormalWeb"/>
+        <w:spacing w:before="0" w:beforeAutospacing="0" w:after="0" w:afterAutospacing="0"/>
+        <w:jc w:val="both"/>
+        <w:rPr>
+          <w:rFonts w:ascii="Arial" w:hAnsi="Arial" w:cs="Arial"/>
+          <w:i/>
           <w:iCs/>
           <w:color w:val="0B5394"/>
           <w:sz w:val="22"/>
           <w:szCs w:val="22"/>
+          <w:lang w:val="en-US"/>
+        </w:rPr>
+      </w:pPr>
+    </w:p>
+    <w:p>
+      <w:pPr>
+        <w:pStyle w:val="NormalWeb"/>
+        <w:spacing w:before="0" w:beforeAutospacing="0" w:after="0" w:afterAutospacing="0"/>
+        <w:rPr>
+          <w:rFonts w:ascii="Arial" w:hAnsi="Arial" w:cs="Arial"/>
+          <w:iCs/>
+          <w:color w:val="0B5394"/>
+          <w:sz w:val="22"/>
+          <w:szCs w:val="22"/>
+        </w:rPr>
+      </w:pPr>
+      <w:r>
+        <w:rPr>
+          <w:rFonts w:ascii="Arial" w:hAnsi="Arial" w:cs="Arial"/>
+          <w:iCs/>
+          <w:color w:val="0B5394"/>
+          <w:sz w:val="22"/>
+          <w:szCs w:val="22"/>
+        </w:rPr>
+        <w:t xml:space="preserve">Un actor el cual está </w:t>
+      </w:r>
+      <w:r>
+        <w:rPr>
+          <w:rFonts w:ascii="Arial" w:hAnsi="Arial" w:cs="Arial"/>
+          <w:b/>
+          <w:iCs/>
+          <w:color w:val="0B5394"/>
+          <w:sz w:val="22"/>
+          <w:szCs w:val="22"/>
         </w:rPr>
         <w:t>autenticado</w:t>
       </w:r>
@@ -1554,17 +1742,21 @@
         <w:jc w:val="both"/>
         <w:rPr>
           <w:rFonts w:ascii="Arial" w:hAnsi="Arial" w:cs="Arial"/>
-          <w:sz w:val="22"/>
-          <w:szCs w:val="22"/>
-        </w:rPr>
-      </w:pPr>
-      <w:r>
-        <w:rPr>
-          <w:rFonts w:ascii="Arial" w:hAnsi="Arial" w:cs="Arial"/>
-          <w:sz w:val="22"/>
-          <w:szCs w:val="22"/>
-        </w:rPr>
-        <w:t xml:space="preserve"> </w:t>
+          <w:iCs/>
+          <w:color w:val="0B5394"/>
+          <w:sz w:val="22"/>
+          <w:szCs w:val="22"/>
+        </w:rPr>
+      </w:pPr>
+      <w:r>
+        <w:rPr>
+          <w:rFonts w:ascii="Arial" w:hAnsi="Arial" w:cs="Arial"/>
+          <w:iCs/>
+          <w:color w:val="0B5394"/>
+          <w:sz w:val="22"/>
+          <w:szCs w:val="22"/>
+        </w:rPr>
+        <w:tab/>
       </w:r>
     </w:p>
     <w:p>
@@ -1578,32 +1770,516 @@
         <w:jc w:val="both"/>
         <w:rPr>
           <w:rFonts w:ascii="Arial" w:hAnsi="Arial" w:cs="Arial"/>
-          <w:sz w:val="22"/>
-          <w:szCs w:val="22"/>
-        </w:rPr>
-      </w:pPr>
-      <w:r>
-        <w:rPr>
-          <w:rFonts w:ascii="Arial" w:hAnsi="Arial" w:cs="Arial"/>
-          <w:color w:val="000000"/>
-          <w:sz w:val="22"/>
-          <w:szCs w:val="22"/>
-        </w:rPr>
-        <w:t>Ver la bienvenida a la página</w:t>
-      </w:r>
-      <w:r>
-        <w:rPr>
-          <w:rFonts w:ascii="Arial" w:hAnsi="Arial" w:cs="Arial"/>
-          <w:color w:val="000000"/>
-          <w:sz w:val="22"/>
-          <w:szCs w:val="22"/>
-        </w:rPr>
-        <w:t>, listado de los animales, criadores y asociaciones</w:t>
-      </w:r>
-      <w:r>
-        <w:rPr>
-          <w:rFonts w:ascii="Arial" w:hAnsi="Arial" w:cs="Arial"/>
-          <w:color w:val="000000"/>
+          <w:iCs/>
+          <w:sz w:val="22"/>
+          <w:szCs w:val="22"/>
+        </w:rPr>
+      </w:pPr>
+      <w:r>
+        <w:rPr>
+          <w:rFonts w:ascii="Arial" w:hAnsi="Arial" w:cs="Arial"/>
+          <w:iCs/>
+          <w:sz w:val="22"/>
+          <w:szCs w:val="22"/>
+        </w:rPr>
+        <w:t>Hacer lo mismo que un usuario que no esté registrado en el sistema.</w:t>
+      </w:r>
+    </w:p>
+    <w:p>
+      <w:pPr>
+        <w:pStyle w:val="NormalWeb"/>
+        <w:numPr>
+          <w:ilvl w:val="0"/>
+          <w:numId w:val="8"/>
+        </w:numPr>
+        <w:spacing w:before="0" w:beforeAutospacing="0" w:after="0" w:afterAutospacing="0"/>
+        <w:rPr>
+          <w:rFonts w:ascii="Arial" w:hAnsi="Arial" w:cs="Arial"/>
+          <w:iCs/>
+          <w:sz w:val="22"/>
+          <w:szCs w:val="22"/>
+        </w:rPr>
+      </w:pPr>
+      <w:r>
+        <w:rPr>
+          <w:rFonts w:ascii="Arial" w:hAnsi="Arial" w:cs="Arial"/>
+          <w:iCs/>
+          <w:sz w:val="22"/>
+          <w:szCs w:val="22"/>
+        </w:rPr>
+        <w:t>Editar su perfil.</w:t>
+      </w:r>
+    </w:p>
+    <w:p>
+      <w:pPr>
+        <w:pStyle w:val="NormalWeb"/>
+        <w:numPr>
+          <w:ilvl w:val="0"/>
+          <w:numId w:val="8"/>
+        </w:numPr>
+        <w:spacing w:before="0" w:beforeAutospacing="0" w:after="0" w:afterAutospacing="0"/>
+        <w:rPr>
+          <w:rFonts w:ascii="Arial" w:hAnsi="Arial" w:cs="Arial"/>
+          <w:iCs/>
+          <w:sz w:val="22"/>
+          <w:szCs w:val="22"/>
+        </w:rPr>
+      </w:pPr>
+      <w:r>
+        <w:rPr>
+          <w:rFonts w:ascii="Arial" w:hAnsi="Arial" w:cs="Arial"/>
+          <w:iCs/>
+          <w:sz w:val="22"/>
+          <w:szCs w:val="22"/>
+        </w:rPr>
+        <w:t xml:space="preserve">Filtrar todos </w:t>
+      </w:r>
+      <w:r>
+        <w:rPr>
+          <w:rFonts w:ascii="Arial" w:hAnsi="Arial" w:cs="Arial"/>
+          <w:iCs/>
+          <w:sz w:val="22"/>
+          <w:szCs w:val="22"/>
+        </w:rPr>
+        <w:t>los</w:t>
+      </w:r>
+      <w:r>
+        <w:rPr>
+          <w:rFonts w:ascii="Arial" w:hAnsi="Arial" w:cs="Arial"/>
+          <w:iCs/>
+          <w:sz w:val="22"/>
+          <w:szCs w:val="22"/>
+        </w:rPr>
+        <w:t xml:space="preserve"> listados por una palabra clave.</w:t>
+      </w:r>
+    </w:p>
+    <w:p>
+      <w:pPr>
+        <w:pStyle w:val="NormalWeb"/>
+        <w:numPr>
+          <w:ilvl w:val="0"/>
+          <w:numId w:val="8"/>
+        </w:numPr>
+        <w:spacing w:before="0" w:beforeAutospacing="0" w:after="0" w:afterAutospacing="0"/>
+        <w:rPr>
+          <w:rFonts w:ascii="Arial" w:hAnsi="Arial" w:cs="Arial"/>
+          <w:iCs/>
+          <w:sz w:val="22"/>
+          <w:szCs w:val="22"/>
+        </w:rPr>
+      </w:pPr>
+      <w:r>
+        <w:rPr>
+          <w:rFonts w:ascii="Arial" w:hAnsi="Arial" w:cs="Arial"/>
+          <w:iCs/>
+          <w:sz w:val="22"/>
+          <w:szCs w:val="22"/>
+        </w:rPr>
+        <w:t xml:space="preserve">Filtrado con los mejores y peores comentarios, esto son los comentarios con más </w:t>
+      </w:r>
+      <w:r>
+        <w:rPr>
+          <w:rFonts w:ascii="Arial" w:hAnsi="Arial" w:cs="Arial"/>
+          <w:i/>
+          <w:iCs/>
+          <w:sz w:val="22"/>
+          <w:szCs w:val="22"/>
+        </w:rPr>
+        <w:t>like</w:t>
+      </w:r>
+      <w:r>
+        <w:rPr>
+          <w:rFonts w:ascii="Arial" w:hAnsi="Arial" w:cs="Arial"/>
+          <w:i/>
+          <w:iCs/>
+          <w:sz w:val="22"/>
+          <w:szCs w:val="22"/>
+        </w:rPr>
+        <w:t xml:space="preserve"> / dislike </w:t>
+      </w:r>
+      <w:r>
+        <w:rPr>
+          <w:rFonts w:ascii="Arial" w:hAnsi="Arial" w:cs="Arial"/>
+          <w:iCs/>
+          <w:sz w:val="22"/>
+          <w:szCs w:val="22"/>
+        </w:rPr>
+        <w:t>que posee el perfil.</w:t>
+      </w:r>
+    </w:p>
+    <w:p>
+      <w:pPr>
+        <w:pStyle w:val="NormalWeb"/>
+        <w:numPr>
+          <w:ilvl w:val="0"/>
+          <w:numId w:val="8"/>
+        </w:numPr>
+        <w:spacing w:before="0" w:beforeAutospacing="0" w:after="0" w:afterAutospacing="0"/>
+        <w:rPr>
+          <w:rFonts w:ascii="Arial" w:hAnsi="Arial" w:cs="Arial"/>
+          <w:iCs/>
+          <w:sz w:val="22"/>
+          <w:szCs w:val="22"/>
+        </w:rPr>
+      </w:pPr>
+      <w:r>
+        <w:rPr>
+          <w:rFonts w:ascii="Arial" w:hAnsi="Arial" w:cs="Arial"/>
+          <w:iCs/>
+          <w:sz w:val="22"/>
+          <w:szCs w:val="22"/>
+        </w:rPr>
+        <w:t>Dar like / dislike a un comentario.</w:t>
+      </w:r>
+    </w:p>
+    <w:p>
+      <w:pPr>
+        <w:pStyle w:val="NormalWeb"/>
+        <w:numPr>
+          <w:ilvl w:val="0"/>
+          <w:numId w:val="8"/>
+        </w:numPr>
+        <w:spacing w:before="0" w:beforeAutospacing="0" w:after="0" w:afterAutospacing="0"/>
+        <w:rPr>
+          <w:rFonts w:ascii="Arial" w:hAnsi="Arial" w:cs="Arial"/>
+          <w:iCs/>
+          <w:sz w:val="22"/>
+          <w:szCs w:val="22"/>
+        </w:rPr>
+      </w:pPr>
+      <w:r>
+        <w:rPr>
+          <w:rFonts w:ascii="Arial" w:hAnsi="Arial" w:cs="Arial"/>
+          <w:iCs/>
+          <w:sz w:val="22"/>
+          <w:szCs w:val="22"/>
+        </w:rPr>
+        <w:t>Listar todas las razas existentes en el sistema.</w:t>
+      </w:r>
+    </w:p>
+    <w:p>
+      <w:pPr>
+        <w:pStyle w:val="NormalWeb"/>
+        <w:numPr>
+          <w:ilvl w:val="0"/>
+          <w:numId w:val="8"/>
+        </w:numPr>
+        <w:spacing w:before="0" w:beforeAutospacing="0" w:after="0" w:afterAutospacing="0"/>
+        <w:rPr>
+          <w:rFonts w:ascii="Arial" w:hAnsi="Arial" w:cs="Arial"/>
+          <w:iCs/>
+          <w:sz w:val="22"/>
+          <w:szCs w:val="22"/>
+        </w:rPr>
+      </w:pPr>
+      <w:r>
+        <w:rPr>
+          <w:rFonts w:ascii="Arial" w:hAnsi="Arial" w:cs="Arial"/>
+          <w:iCs/>
+          <w:sz w:val="22"/>
+          <w:szCs w:val="22"/>
+        </w:rPr>
+        <w:t>Listar todos los animales registrados en el sistema.</w:t>
+      </w:r>
+      <w:r>
+        <w:rPr>
+          <w:rFonts w:ascii="Arial" w:hAnsi="Arial" w:cs="Arial"/>
+          <w:iCs/>
+          <w:sz w:val="22"/>
+          <w:szCs w:val="22"/>
+        </w:rPr>
+        <w:t xml:space="preserve"> Filtrar por raza o criador.</w:t>
+      </w:r>
+    </w:p>
+    <w:p>
+      <w:pPr>
+        <w:pStyle w:val="NormalWeb"/>
+        <w:numPr>
+          <w:ilvl w:val="0"/>
+          <w:numId w:val="8"/>
+        </w:numPr>
+        <w:spacing w:before="0" w:beforeAutospacing="0" w:after="0" w:afterAutospacing="0"/>
+        <w:rPr>
+          <w:rFonts w:ascii="Arial" w:hAnsi="Arial" w:cs="Arial"/>
+          <w:iCs/>
+          <w:sz w:val="22"/>
+          <w:szCs w:val="22"/>
+        </w:rPr>
+      </w:pPr>
+      <w:r>
+        <w:rPr>
+          <w:rFonts w:ascii="Arial" w:hAnsi="Arial" w:cs="Arial"/>
+          <w:iCs/>
+          <w:sz w:val="22"/>
+          <w:szCs w:val="22"/>
+        </w:rPr>
+        <w:t>Mostrar toda la información correspondiente a una raza específica.</w:t>
+      </w:r>
+    </w:p>
+    <w:p>
+      <w:pPr>
+        <w:pStyle w:val="NormalWeb"/>
+        <w:numPr>
+          <w:ilvl w:val="0"/>
+          <w:numId w:val="8"/>
+        </w:numPr>
+        <w:spacing w:before="0" w:beforeAutospacing="0" w:after="0" w:afterAutospacing="0"/>
+        <w:rPr>
+          <w:rFonts w:ascii="Arial" w:hAnsi="Arial" w:cs="Arial"/>
+          <w:iCs/>
+          <w:sz w:val="22"/>
+          <w:szCs w:val="22"/>
+        </w:rPr>
+      </w:pPr>
+      <w:r>
+        <w:rPr>
+          <w:rFonts w:ascii="Arial" w:hAnsi="Arial" w:cs="Arial"/>
+          <w:iCs/>
+          <w:sz w:val="22"/>
+          <w:szCs w:val="22"/>
+        </w:rPr>
+        <w:t xml:space="preserve">Mostrar el perfil toda la información de un animal. </w:t>
+      </w:r>
+    </w:p>
+    <w:p>
+      <w:pPr>
+        <w:pStyle w:val="NormalWeb"/>
+        <w:numPr>
+          <w:ilvl w:val="0"/>
+          <w:numId w:val="8"/>
+        </w:numPr>
+        <w:spacing w:before="0" w:beforeAutospacing="0" w:after="0" w:afterAutospacing="0"/>
+        <w:rPr>
+          <w:rFonts w:ascii="Arial" w:hAnsi="Arial" w:cs="Arial"/>
+          <w:iCs/>
+          <w:sz w:val="22"/>
+          <w:szCs w:val="22"/>
+        </w:rPr>
+      </w:pPr>
+      <w:r>
+        <w:rPr>
+          <w:rFonts w:ascii="Arial" w:hAnsi="Arial" w:cs="Arial"/>
+          <w:iCs/>
+          <w:sz w:val="22"/>
+          <w:szCs w:val="22"/>
+        </w:rPr>
+        <w:t>Ver todos los comentarios relacionados con un animal.</w:t>
+      </w:r>
+    </w:p>
+    <w:p>
+      <w:pPr>
+        <w:pStyle w:val="NormalWeb"/>
+        <w:numPr>
+          <w:ilvl w:val="0"/>
+          <w:numId w:val="8"/>
+        </w:numPr>
+        <w:spacing w:before="0" w:beforeAutospacing="0" w:after="0" w:afterAutospacing="0"/>
+        <w:rPr>
+          <w:rFonts w:ascii="Arial" w:hAnsi="Arial" w:cs="Arial"/>
+          <w:iCs/>
+          <w:sz w:val="22"/>
+          <w:szCs w:val="22"/>
+        </w:rPr>
+      </w:pPr>
+      <w:r>
+        <w:rPr>
+          <w:rFonts w:ascii="Arial" w:hAnsi="Arial" w:cs="Arial"/>
+          <w:iCs/>
+          <w:sz w:val="22"/>
+          <w:szCs w:val="22"/>
+        </w:rPr>
+        <w:t>Crear una valoración a un animal. Un criador no podrá valorar a sus propios animales</w:t>
+      </w:r>
+    </w:p>
+    <w:p>
+      <w:pPr>
+        <w:pStyle w:val="NormalWeb"/>
+        <w:numPr>
+          <w:ilvl w:val="0"/>
+          <w:numId w:val="8"/>
+        </w:numPr>
+        <w:spacing w:before="0" w:beforeAutospacing="0" w:after="0" w:afterAutospacing="0"/>
+        <w:rPr>
+          <w:rFonts w:ascii="Arial" w:hAnsi="Arial" w:cs="Arial"/>
+          <w:iCs/>
+          <w:sz w:val="22"/>
+          <w:szCs w:val="22"/>
+        </w:rPr>
+      </w:pPr>
+      <w:r>
+        <w:rPr>
+          <w:rFonts w:ascii="Arial" w:hAnsi="Arial" w:cs="Arial"/>
+          <w:iCs/>
+          <w:sz w:val="22"/>
+          <w:szCs w:val="22"/>
+        </w:rPr>
+        <w:t>Crear un comentario a un animal. Los criadores no podrán crear comentarios a sus propios animales.</w:t>
+      </w:r>
+    </w:p>
+    <w:p>
+      <w:pPr>
+        <w:pStyle w:val="NormalWeb"/>
+        <w:numPr>
+          <w:ilvl w:val="0"/>
+          <w:numId w:val="8"/>
+        </w:numPr>
+        <w:spacing w:before="0" w:beforeAutospacing="0" w:after="0" w:afterAutospacing="0"/>
+        <w:rPr>
+          <w:rFonts w:ascii="Arial" w:hAnsi="Arial" w:cs="Arial"/>
+          <w:iCs/>
+          <w:sz w:val="22"/>
+          <w:szCs w:val="22"/>
+        </w:rPr>
+      </w:pPr>
+      <w:r>
+        <w:rPr>
+          <w:rFonts w:ascii="Arial" w:hAnsi="Arial" w:cs="Arial"/>
+          <w:iCs/>
+          <w:sz w:val="22"/>
+          <w:szCs w:val="22"/>
+        </w:rPr>
+        <w:t>Listar todos los eventos del sistema.</w:t>
+      </w:r>
+      <w:r>
+        <w:rPr>
+          <w:rFonts w:ascii="Arial" w:hAnsi="Arial" w:cs="Arial"/>
+          <w:iCs/>
+          <w:sz w:val="22"/>
+          <w:szCs w:val="22"/>
+        </w:rPr>
+        <w:t xml:space="preserve"> Filtrar por actor criador o asociación.</w:t>
+      </w:r>
+    </w:p>
+    <w:p>
+      <w:pPr>
+        <w:pStyle w:val="NormalWeb"/>
+        <w:numPr>
+          <w:ilvl w:val="0"/>
+          <w:numId w:val="8"/>
+        </w:numPr>
+        <w:spacing w:before="0" w:beforeAutospacing="0" w:after="0" w:afterAutospacing="0"/>
+        <w:rPr>
+          <w:rFonts w:ascii="Arial" w:hAnsi="Arial" w:cs="Arial"/>
+          <w:iCs/>
+          <w:sz w:val="22"/>
+          <w:szCs w:val="22"/>
+        </w:rPr>
+      </w:pPr>
+      <w:r>
+        <w:rPr>
+          <w:rFonts w:ascii="Arial" w:hAnsi="Arial" w:cs="Arial"/>
+          <w:iCs/>
+          <w:sz w:val="22"/>
+          <w:szCs w:val="22"/>
+        </w:rPr>
+        <w:t>Listar los eventos que están por realizar</w:t>
+      </w:r>
+    </w:p>
+    <w:p>
+      <w:pPr>
+        <w:pStyle w:val="NormalWeb"/>
+        <w:numPr>
+          <w:ilvl w:val="0"/>
+          <w:numId w:val="8"/>
+        </w:numPr>
+        <w:spacing w:before="0" w:beforeAutospacing="0" w:after="0" w:afterAutospacing="0"/>
+        <w:rPr>
+          <w:rFonts w:ascii="Arial" w:hAnsi="Arial" w:cs="Arial"/>
+          <w:iCs/>
+          <w:sz w:val="22"/>
+          <w:szCs w:val="22"/>
+        </w:rPr>
+      </w:pPr>
+      <w:r>
+        <w:rPr>
+          <w:rFonts w:ascii="Arial" w:hAnsi="Arial" w:cs="Arial"/>
+          <w:iCs/>
+          <w:sz w:val="22"/>
+          <w:szCs w:val="22"/>
+        </w:rPr>
+        <w:t>Listar los eventos que han sido finalizados.</w:t>
+      </w:r>
+    </w:p>
+    <w:p>
+      <w:pPr>
+        <w:pStyle w:val="NormalWeb"/>
+        <w:numPr>
+          <w:ilvl w:val="0"/>
+          <w:numId w:val="8"/>
+        </w:numPr>
+        <w:spacing w:before="0" w:beforeAutospacing="0" w:after="0" w:afterAutospacing="0"/>
+        <w:rPr>
+          <w:rFonts w:ascii="Arial" w:hAnsi="Arial" w:cs="Arial"/>
+          <w:iCs/>
+          <w:sz w:val="22"/>
+          <w:szCs w:val="22"/>
+        </w:rPr>
+      </w:pPr>
+      <w:r>
+        <w:rPr>
+          <w:rFonts w:ascii="Arial" w:hAnsi="Arial" w:cs="Arial"/>
+          <w:iCs/>
+          <w:sz w:val="22"/>
+          <w:szCs w:val="22"/>
+        </w:rPr>
+        <w:t>Listar todas las noticias del sistema.</w:t>
+      </w:r>
+      <w:r>
+        <w:rPr>
+          <w:rFonts w:ascii="Arial" w:hAnsi="Arial" w:cs="Arial"/>
+          <w:iCs/>
+          <w:sz w:val="22"/>
+          <w:szCs w:val="22"/>
+        </w:rPr>
+        <w:t xml:space="preserve"> Filtrar por actor criador o asociación.</w:t>
+      </w:r>
+    </w:p>
+    <w:p>
+      <w:pPr>
+        <w:pStyle w:val="NormalWeb"/>
+        <w:numPr>
+          <w:ilvl w:val="0"/>
+          <w:numId w:val="8"/>
+        </w:numPr>
+        <w:spacing w:before="0" w:beforeAutospacing="0" w:after="0" w:afterAutospacing="0"/>
+        <w:rPr>
+          <w:rFonts w:ascii="Arial" w:hAnsi="Arial" w:cs="Arial"/>
+          <w:iCs/>
+          <w:sz w:val="22"/>
+          <w:szCs w:val="22"/>
+        </w:rPr>
+      </w:pPr>
+      <w:r>
+        <w:rPr>
+          <w:rFonts w:ascii="Arial" w:hAnsi="Arial" w:cs="Arial"/>
+          <w:iCs/>
+          <w:sz w:val="22"/>
+          <w:szCs w:val="22"/>
+        </w:rPr>
+        <w:t>Listar todos los amigos que tiene. Filtrar por tipo de actor</w:t>
+      </w:r>
+      <w:r>
+        <w:rPr>
+          <w:rFonts w:ascii="Arial" w:hAnsi="Arial" w:cs="Arial"/>
+          <w:iCs/>
+          <w:sz w:val="22"/>
+          <w:szCs w:val="22"/>
+        </w:rPr>
+        <w:t>: usuario,</w:t>
+      </w:r>
+      <w:r>
+        <w:rPr>
+          <w:rFonts w:ascii="Arial" w:hAnsi="Arial" w:cs="Arial"/>
+          <w:iCs/>
+          <w:sz w:val="22"/>
+          <w:szCs w:val="22"/>
+        </w:rPr>
+        <w:t xml:space="preserve"> criador o asociación</w:t>
+      </w:r>
+      <w:r>
+        <w:rPr>
+          <w:rFonts w:ascii="Arial" w:hAnsi="Arial" w:cs="Arial"/>
+          <w:iCs/>
           <w:sz w:val="22"/>
           <w:szCs w:val="22"/>
         </w:rPr>
@@ -1618,20 +2294,140 @@
           <w:numId w:val="8"/>
         </w:numPr>
         <w:spacing w:before="0" w:beforeAutospacing="0" w:after="0" w:afterAutospacing="0"/>
+        <w:rPr>
+          <w:rFonts w:ascii="Arial" w:hAnsi="Arial" w:cs="Arial"/>
+          <w:iCs/>
+          <w:sz w:val="22"/>
+          <w:szCs w:val="22"/>
+        </w:rPr>
+      </w:pPr>
+      <w:r>
+        <w:rPr>
+          <w:rFonts w:ascii="Arial" w:hAnsi="Arial" w:cs="Arial"/>
+          <w:iCs/>
+          <w:sz w:val="22"/>
+          <w:szCs w:val="22"/>
+        </w:rPr>
+        <w:t>Listar todos los actores registrados en el sistema</w:t>
+      </w:r>
+    </w:p>
+    <w:p>
+      <w:pPr>
+        <w:pStyle w:val="NormalWeb"/>
+        <w:numPr>
+          <w:ilvl w:val="0"/>
+          <w:numId w:val="8"/>
+        </w:numPr>
+        <w:spacing w:before="0" w:beforeAutospacing="0" w:after="0" w:afterAutospacing="0"/>
+        <w:rPr>
+          <w:rFonts w:ascii="Arial" w:hAnsi="Arial" w:cs="Arial"/>
+          <w:iCs/>
+          <w:sz w:val="22"/>
+          <w:szCs w:val="22"/>
+        </w:rPr>
+      </w:pPr>
+      <w:r>
+        <w:rPr>
+          <w:rFonts w:ascii="Arial" w:hAnsi="Arial" w:cs="Arial"/>
+          <w:iCs/>
+          <w:sz w:val="22"/>
+          <w:szCs w:val="22"/>
+        </w:rPr>
+        <w:t>Solicitar la amistad de otros actores registrados en el sistema.</w:t>
+      </w:r>
+    </w:p>
+    <w:p>
+      <w:pPr>
+        <w:pStyle w:val="NormalWeb"/>
+        <w:numPr>
+          <w:ilvl w:val="0"/>
+          <w:numId w:val="8"/>
+        </w:numPr>
+        <w:spacing w:before="0" w:beforeAutospacing="0" w:after="0" w:afterAutospacing="0"/>
+        <w:rPr>
+          <w:rFonts w:ascii="Arial" w:hAnsi="Arial" w:cs="Arial"/>
+          <w:iCs/>
+          <w:sz w:val="22"/>
+          <w:szCs w:val="22"/>
+        </w:rPr>
+      </w:pPr>
+      <w:r>
+        <w:rPr>
+          <w:rFonts w:ascii="Arial" w:hAnsi="Arial" w:cs="Arial"/>
+          <w:iCs/>
+          <w:sz w:val="22"/>
+          <w:szCs w:val="22"/>
+        </w:rPr>
+        <w:t>Listar todas las solicitudes de amistad pendientes.</w:t>
+      </w:r>
+    </w:p>
+    <w:p>
+      <w:pPr>
+        <w:pStyle w:val="NormalWeb"/>
+        <w:numPr>
+          <w:ilvl w:val="0"/>
+          <w:numId w:val="8"/>
+        </w:numPr>
+        <w:spacing w:before="0" w:beforeAutospacing="0" w:after="0" w:afterAutospacing="0"/>
+        <w:rPr>
+          <w:rFonts w:ascii="Arial" w:hAnsi="Arial" w:cs="Arial"/>
+          <w:iCs/>
+          <w:sz w:val="22"/>
+          <w:szCs w:val="22"/>
+        </w:rPr>
+      </w:pPr>
+      <w:r>
+        <w:rPr>
+          <w:rFonts w:ascii="Arial" w:hAnsi="Arial" w:cs="Arial"/>
+          <w:iCs/>
+          <w:sz w:val="22"/>
+          <w:szCs w:val="22"/>
+        </w:rPr>
+        <w:t>Aceptar o denegar solicitudes de amistad de otros actores.</w:t>
+      </w:r>
+    </w:p>
+    <w:p>
+      <w:pPr>
+        <w:pStyle w:val="NormalWeb"/>
+        <w:numPr>
+          <w:ilvl w:val="0"/>
+          <w:numId w:val="8"/>
+        </w:numPr>
+        <w:spacing w:before="0" w:beforeAutospacing="0" w:after="0" w:afterAutospacing="0"/>
         <w:jc w:val="both"/>
         <w:rPr>
           <w:rFonts w:ascii="Arial" w:hAnsi="Arial" w:cs="Arial"/>
-          <w:sz w:val="22"/>
-          <w:szCs w:val="22"/>
-        </w:rPr>
-      </w:pPr>
-      <w:r>
-        <w:rPr>
-          <w:rFonts w:ascii="Arial" w:hAnsi="Arial" w:cs="Arial"/>
-          <w:sz w:val="22"/>
-          <w:szCs w:val="22"/>
-        </w:rPr>
-        <w:t>Iniciar sesión al sistema usando sus credenciales.</w:t>
+          <w:iCs/>
+          <w:sz w:val="22"/>
+          <w:szCs w:val="22"/>
+        </w:rPr>
+      </w:pPr>
+      <w:r>
+        <w:rPr>
+          <w:rFonts w:ascii="Arial" w:hAnsi="Arial" w:cs="Arial"/>
+          <w:iCs/>
+          <w:sz w:val="22"/>
+          <w:szCs w:val="22"/>
+        </w:rPr>
+        <w:t xml:space="preserve">Enviar mensajes / chat con otros actores que sean </w:t>
+      </w:r>
+      <w:r>
+        <w:rPr>
+          <w:rFonts w:ascii="Arial" w:hAnsi="Arial" w:cs="Arial"/>
+          <w:iCs/>
+          <w:sz w:val="22"/>
+          <w:szCs w:val="22"/>
+        </w:rPr>
+        <w:t>amigos</w:t>
+      </w:r>
+      <w:r>
+        <w:rPr>
+          <w:rFonts w:ascii="Arial" w:hAnsi="Arial" w:cs="Arial"/>
+          <w:iCs/>
+          <w:sz w:val="22"/>
+          <w:szCs w:val="22"/>
+        </w:rPr>
+        <w:t>.</w:t>
       </w:r>
     </w:p>
     <w:p>
@@ -1644,34 +2440,19 @@
         <w:spacing w:before="0" w:beforeAutospacing="0" w:after="0" w:afterAutospacing="0"/>
         <w:rPr>
           <w:rFonts w:ascii="Arial" w:hAnsi="Arial" w:cs="Arial"/>
-          <w:sz w:val="22"/>
-          <w:szCs w:val="22"/>
-        </w:rPr>
-      </w:pPr>
-      <w:r>
-        <w:rPr>
-          <w:rFonts w:ascii="Arial" w:hAnsi="Arial" w:cs="Arial"/>
-          <w:sz w:val="22"/>
-          <w:szCs w:val="22"/>
-        </w:rPr>
-        <w:t>Registrarse como asociación. (</w:t>
-      </w:r>
-      <w:r>
-        <w:rPr>
-          <w:rFonts w:ascii="Arial" w:hAnsi="Arial" w:cs="Arial"/>
-          <w:color w:val="FF0000"/>
-          <w:sz w:val="22"/>
-          <w:szCs w:val="22"/>
-        </w:rPr>
-        <w:t>alguna restricción para que no se registre cualquiera</w:t>
-      </w:r>
-      <w:r>
-        <w:rPr>
-          <w:rFonts w:ascii="Arial" w:hAnsi="Arial" w:cs="Arial"/>
-          <w:sz w:val="22"/>
-          <w:szCs w:val="22"/>
-        </w:rPr>
-        <w:t>)</w:t>
+          <w:iCs/>
+          <w:sz w:val="22"/>
+          <w:szCs w:val="22"/>
+        </w:rPr>
+      </w:pPr>
+      <w:r>
+        <w:rPr>
+          <w:rFonts w:ascii="Arial" w:hAnsi="Arial" w:cs="Arial"/>
+          <w:iCs/>
+          <w:sz w:val="22"/>
+          <w:szCs w:val="22"/>
+        </w:rPr>
+        <w:t>Dejar de ser amigo de un actor.</w:t>
       </w:r>
     </w:p>
     <w:p>
@@ -1684,17 +2465,19 @@
         <w:spacing w:before="0" w:beforeAutospacing="0" w:after="0" w:afterAutospacing="0"/>
         <w:rPr>
           <w:rFonts w:ascii="Arial" w:hAnsi="Arial" w:cs="Arial"/>
-          <w:sz w:val="22"/>
-          <w:szCs w:val="22"/>
-        </w:rPr>
-      </w:pPr>
-      <w:r>
-        <w:rPr>
-          <w:rFonts w:ascii="Arial" w:hAnsi="Arial" w:cs="Arial"/>
-          <w:sz w:val="22"/>
-          <w:szCs w:val="22"/>
-        </w:rPr>
-        <w:t>Registrarse como criador.</w:t>
+          <w:iCs/>
+          <w:sz w:val="22"/>
+          <w:szCs w:val="22"/>
+        </w:rPr>
+      </w:pPr>
+      <w:r>
+        <w:rPr>
+          <w:rFonts w:ascii="Arial" w:hAnsi="Arial" w:cs="Arial"/>
+          <w:iCs/>
+          <w:sz w:val="22"/>
+          <w:szCs w:val="22"/>
+        </w:rPr>
+        <w:t>Listar todas las asociaciones registradas en el sistema.</w:t>
       </w:r>
     </w:p>
     <w:p>
@@ -1707,18 +2490,283 @@
         <w:spacing w:before="0" w:beforeAutospacing="0" w:after="0" w:afterAutospacing="0"/>
         <w:rPr>
           <w:rFonts w:ascii="Arial" w:hAnsi="Arial" w:cs="Arial"/>
-          <w:sz w:val="22"/>
-          <w:szCs w:val="22"/>
-        </w:rPr>
-      </w:pPr>
-      <w:r>
-        <w:rPr>
-          <w:rFonts w:ascii="Arial" w:hAnsi="Arial" w:cs="Arial"/>
-          <w:sz w:val="22"/>
-          <w:szCs w:val="22"/>
-        </w:rPr>
-        <w:t>Registrarse como usuario.</w:t>
-      </w:r>
+          <w:iCs/>
+          <w:sz w:val="22"/>
+          <w:szCs w:val="22"/>
+        </w:rPr>
+      </w:pPr>
+      <w:r>
+        <w:rPr>
+          <w:rFonts w:ascii="Arial" w:hAnsi="Arial" w:cs="Arial"/>
+          <w:iCs/>
+          <w:sz w:val="22"/>
+          <w:szCs w:val="22"/>
+        </w:rPr>
+        <w:t>Mostrar el perfil de la asociación</w:t>
+      </w:r>
+    </w:p>
+    <w:p>
+      <w:pPr>
+        <w:pStyle w:val="NormalWeb"/>
+        <w:numPr>
+          <w:ilvl w:val="0"/>
+          <w:numId w:val="8"/>
+        </w:numPr>
+        <w:spacing w:before="0" w:beforeAutospacing="0" w:after="0" w:afterAutospacing="0"/>
+        <w:rPr>
+          <w:rFonts w:ascii="Arial" w:hAnsi="Arial" w:cs="Arial"/>
+          <w:iCs/>
+          <w:sz w:val="22"/>
+          <w:szCs w:val="22"/>
+        </w:rPr>
+      </w:pPr>
+      <w:r>
+        <w:rPr>
+          <w:rFonts w:ascii="Arial" w:hAnsi="Arial" w:cs="Arial"/>
+          <w:iCs/>
+          <w:sz w:val="22"/>
+          <w:szCs w:val="22"/>
+        </w:rPr>
+        <w:t>Ver todos los comentarios asociados a una asociación.</w:t>
+      </w:r>
+    </w:p>
+    <w:p>
+      <w:pPr>
+        <w:pStyle w:val="NormalWeb"/>
+        <w:numPr>
+          <w:ilvl w:val="0"/>
+          <w:numId w:val="8"/>
+        </w:numPr>
+        <w:spacing w:before="0" w:beforeAutospacing="0" w:after="0" w:afterAutospacing="0"/>
+        <w:rPr>
+          <w:rFonts w:ascii="Arial" w:hAnsi="Arial" w:cs="Arial"/>
+          <w:iCs/>
+          <w:sz w:val="22"/>
+          <w:szCs w:val="22"/>
+        </w:rPr>
+      </w:pPr>
+      <w:r>
+        <w:rPr>
+          <w:rFonts w:ascii="Arial" w:hAnsi="Arial" w:cs="Arial"/>
+          <w:iCs/>
+          <w:sz w:val="22"/>
+          <w:szCs w:val="22"/>
+        </w:rPr>
+        <w:t>Crear un comentario a una asociación. Una asociación no podrá comentarse a sí misma.</w:t>
+      </w:r>
+    </w:p>
+    <w:p>
+      <w:pPr>
+        <w:pStyle w:val="NormalWeb"/>
+        <w:numPr>
+          <w:ilvl w:val="0"/>
+          <w:numId w:val="8"/>
+        </w:numPr>
+        <w:spacing w:before="0" w:beforeAutospacing="0" w:after="0" w:afterAutospacing="0"/>
+        <w:rPr>
+          <w:rFonts w:ascii="Arial" w:hAnsi="Arial" w:cs="Arial"/>
+          <w:iCs/>
+          <w:sz w:val="22"/>
+          <w:szCs w:val="22"/>
+        </w:rPr>
+      </w:pPr>
+      <w:r>
+        <w:rPr>
+          <w:rFonts w:ascii="Arial" w:hAnsi="Arial" w:cs="Arial"/>
+          <w:iCs/>
+          <w:sz w:val="22"/>
+          <w:szCs w:val="22"/>
+        </w:rPr>
+        <w:t>Crear una valoración a una asociación. Una asociación no podrá valorarse a sí misma.</w:t>
+      </w:r>
+    </w:p>
+    <w:p>
+      <w:pPr>
+        <w:pStyle w:val="NormalWeb"/>
+        <w:numPr>
+          <w:ilvl w:val="0"/>
+          <w:numId w:val="8"/>
+        </w:numPr>
+        <w:spacing w:before="0" w:beforeAutospacing="0" w:after="0" w:afterAutospacing="0"/>
+        <w:rPr>
+          <w:rFonts w:ascii="Arial" w:hAnsi="Arial" w:cs="Arial"/>
+          <w:iCs/>
+          <w:sz w:val="22"/>
+          <w:szCs w:val="22"/>
+        </w:rPr>
+      </w:pPr>
+      <w:r>
+        <w:rPr>
+          <w:rFonts w:ascii="Arial" w:hAnsi="Arial" w:cs="Arial"/>
+          <w:iCs/>
+          <w:sz w:val="22"/>
+          <w:szCs w:val="22"/>
+        </w:rPr>
+        <w:t>Listar todos los criadores registrados en el sistema.</w:t>
+      </w:r>
+    </w:p>
+    <w:p>
+      <w:pPr>
+        <w:pStyle w:val="NormalWeb"/>
+        <w:numPr>
+          <w:ilvl w:val="0"/>
+          <w:numId w:val="8"/>
+        </w:numPr>
+        <w:spacing w:before="0" w:beforeAutospacing="0" w:after="0" w:afterAutospacing="0"/>
+        <w:rPr>
+          <w:rFonts w:ascii="Arial" w:hAnsi="Arial" w:cs="Arial"/>
+          <w:iCs/>
+          <w:sz w:val="22"/>
+          <w:szCs w:val="22"/>
+        </w:rPr>
+      </w:pPr>
+      <w:r>
+        <w:rPr>
+          <w:rFonts w:ascii="Arial" w:hAnsi="Arial" w:cs="Arial"/>
+          <w:iCs/>
+          <w:sz w:val="22"/>
+          <w:szCs w:val="22"/>
+        </w:rPr>
+        <w:t>Mostrar el perfil de los criadores</w:t>
+      </w:r>
+    </w:p>
+    <w:p>
+      <w:pPr>
+        <w:pStyle w:val="NormalWeb"/>
+        <w:numPr>
+          <w:ilvl w:val="0"/>
+          <w:numId w:val="8"/>
+        </w:numPr>
+        <w:spacing w:before="0" w:beforeAutospacing="0" w:after="0" w:afterAutospacing="0"/>
+        <w:rPr>
+          <w:rFonts w:ascii="Arial" w:hAnsi="Arial" w:cs="Arial"/>
+          <w:iCs/>
+          <w:sz w:val="22"/>
+          <w:szCs w:val="22"/>
+        </w:rPr>
+      </w:pPr>
+      <w:r>
+        <w:rPr>
+          <w:rFonts w:ascii="Arial" w:hAnsi="Arial" w:cs="Arial"/>
+          <w:iCs/>
+          <w:sz w:val="22"/>
+          <w:szCs w:val="22"/>
+        </w:rPr>
+        <w:t xml:space="preserve">Ver todos los comentarios asociados a un criador. </w:t>
+      </w:r>
+    </w:p>
+    <w:p>
+      <w:pPr>
+        <w:pStyle w:val="NormalWeb"/>
+        <w:numPr>
+          <w:ilvl w:val="0"/>
+          <w:numId w:val="8"/>
+        </w:numPr>
+        <w:spacing w:before="0" w:beforeAutospacing="0" w:after="0" w:afterAutospacing="0"/>
+        <w:rPr>
+          <w:rFonts w:ascii="Arial" w:hAnsi="Arial" w:cs="Arial"/>
+          <w:iCs/>
+          <w:sz w:val="22"/>
+          <w:szCs w:val="22"/>
+        </w:rPr>
+      </w:pPr>
+      <w:r>
+        <w:rPr>
+          <w:rFonts w:ascii="Arial" w:hAnsi="Arial" w:cs="Arial"/>
+          <w:iCs/>
+          <w:sz w:val="22"/>
+          <w:szCs w:val="22"/>
+        </w:rPr>
+        <w:t>Crear un comentario a un criador. Un criador no podrá comentarse a sí mismo.</w:t>
+      </w:r>
+    </w:p>
+    <w:p>
+      <w:pPr>
+        <w:pStyle w:val="NormalWeb"/>
+        <w:numPr>
+          <w:ilvl w:val="0"/>
+          <w:numId w:val="8"/>
+        </w:numPr>
+        <w:spacing w:before="0" w:beforeAutospacing="0" w:after="0" w:afterAutospacing="0"/>
+        <w:rPr>
+          <w:rFonts w:ascii="Arial" w:hAnsi="Arial" w:cs="Arial"/>
+          <w:iCs/>
+          <w:sz w:val="22"/>
+          <w:szCs w:val="22"/>
+        </w:rPr>
+      </w:pPr>
+      <w:r>
+        <w:rPr>
+          <w:rFonts w:ascii="Arial" w:hAnsi="Arial" w:cs="Arial"/>
+          <w:iCs/>
+          <w:sz w:val="22"/>
+          <w:szCs w:val="22"/>
+        </w:rPr>
+        <w:t>Crear una valoración a un criador. Un criador no podrá valorarse a sí misma</w:t>
+      </w:r>
+    </w:p>
+    <w:p>
+      <w:pPr>
+        <w:pStyle w:val="NormalWeb"/>
+        <w:numPr>
+          <w:ilvl w:val="0"/>
+          <w:numId w:val="8"/>
+        </w:numPr>
+        <w:spacing w:before="0" w:beforeAutospacing="0" w:after="0" w:afterAutospacing="0"/>
+        <w:rPr>
+          <w:rFonts w:ascii="Arial" w:hAnsi="Arial" w:cs="Arial"/>
+          <w:iCs/>
+          <w:sz w:val="22"/>
+          <w:szCs w:val="22"/>
+        </w:rPr>
+      </w:pPr>
+      <w:r>
+        <w:rPr>
+          <w:rFonts w:ascii="Arial" w:hAnsi="Arial" w:cs="Arial"/>
+          <w:iCs/>
+          <w:sz w:val="22"/>
+          <w:szCs w:val="22"/>
+        </w:rPr>
+        <w:t>Gestionar las valoraciones que ha registrado en el sistema: listar, modificar y borrar.</w:t>
+      </w:r>
+    </w:p>
+    <w:p>
+      <w:pPr>
+        <w:pStyle w:val="NormalWeb"/>
+        <w:numPr>
+          <w:ilvl w:val="0"/>
+          <w:numId w:val="8"/>
+        </w:numPr>
+        <w:spacing w:before="0" w:beforeAutospacing="0" w:after="0" w:afterAutospacing="0"/>
+        <w:rPr>
+          <w:rFonts w:ascii="Arial" w:hAnsi="Arial" w:cs="Arial"/>
+          <w:iCs/>
+          <w:sz w:val="22"/>
+          <w:szCs w:val="22"/>
+        </w:rPr>
+      </w:pPr>
+      <w:r>
+        <w:rPr>
+          <w:rFonts w:ascii="Arial" w:hAnsi="Arial" w:cs="Arial"/>
+          <w:iCs/>
+          <w:sz w:val="22"/>
+          <w:szCs w:val="22"/>
+        </w:rPr>
+        <w:lastRenderedPageBreak/>
+        <w:t>Gestionar los comentarios que ha registrado en el sistema: crear, modificar y borrar.</w:t>
+      </w:r>
+    </w:p>
+    <w:p>
+      <w:pPr>
+        <w:pStyle w:val="NormalWeb"/>
+        <w:spacing w:before="0" w:beforeAutospacing="0" w:after="0" w:afterAutospacing="0"/>
+        <w:rPr>
+          <w:rFonts w:ascii="Arial" w:hAnsi="Arial" w:cs="Arial"/>
+          <w:iCs/>
+          <w:sz w:val="22"/>
+          <w:szCs w:val="22"/>
+        </w:rPr>
+      </w:pPr>
     </w:p>
     <w:p>
       <w:pPr>
@@ -1727,12 +2775,10 @@
         <w:jc w:val="both"/>
         <w:rPr>
           <w:rFonts w:ascii="Arial" w:hAnsi="Arial" w:cs="Arial"/>
-          <w:i/>
           <w:iCs/>
           <w:color w:val="0B5394"/>
           <w:sz w:val="22"/>
           <w:szCs w:val="22"/>
-          <w:lang w:val="en-US"/>
         </w:rPr>
       </w:pPr>
     </w:p>
@@ -1756,27 +2802,37 @@
           <w:sz w:val="22"/>
           <w:szCs w:val="22"/>
         </w:rPr>
-        <w:t xml:space="preserve">Un actor el cual está </w:t>
-      </w:r>
-      <w:r>
-        <w:rPr>
-          <w:rFonts w:ascii="Arial" w:hAnsi="Arial" w:cs="Arial"/>
-          <w:b/>
+        <w:t xml:space="preserve">Un actor </w:t>
+      </w:r>
+      <w:r>
+        <w:rPr>
+          <w:rFonts w:ascii="Arial" w:hAnsi="Arial" w:cs="Arial"/>
           <w:iCs/>
           <w:color w:val="0B5394"/>
           <w:sz w:val="22"/>
           <w:szCs w:val="22"/>
         </w:rPr>
-        <w:t>autenticado</w:t>
-      </w:r>
-      <w:r>
-        <w:rPr>
-          <w:rFonts w:ascii="Arial" w:hAnsi="Arial" w:cs="Arial"/>
+        <w:t xml:space="preserve">registrado como </w:t>
+      </w:r>
+      <w:r>
+        <w:rPr>
+          <w:rFonts w:ascii="Arial" w:hAnsi="Arial" w:cs="Arial"/>
+          <w:b/>
           <w:iCs/>
           <w:color w:val="0B5394"/>
           <w:sz w:val="22"/>
           <w:szCs w:val="22"/>
         </w:rPr>
+        <w:t>usuario</w:t>
+      </w:r>
+      <w:r>
+        <w:rPr>
+          <w:rFonts w:ascii="Arial" w:hAnsi="Arial" w:cs="Arial"/>
+          <w:iCs/>
+          <w:color w:val="0B5394"/>
+          <w:sz w:val="22"/>
+          <w:szCs w:val="22"/>
+        </w:rPr>
         <w:t xml:space="preserve"> debe ser capaz de:</w:t>
       </w:r>
     </w:p>
@@ -1784,7 +2840,6 @@
       <w:pPr>
         <w:pStyle w:val="NormalWeb"/>
         <w:spacing w:before="0" w:beforeAutospacing="0" w:after="0" w:afterAutospacing="0"/>
-        <w:jc w:val="both"/>
         <w:rPr>
           <w:rFonts w:ascii="Arial" w:hAnsi="Arial" w:cs="Arial"/>
           <w:iCs/>
@@ -1793,7 +2848,46 @@
           <w:szCs w:val="22"/>
         </w:rPr>
       </w:pPr>
-      <w:r>
+    </w:p>
+    <w:p>
+      <w:pPr>
+        <w:pStyle w:val="NormalWeb"/>
+        <w:spacing w:before="0" w:beforeAutospacing="0" w:after="0" w:afterAutospacing="0"/>
+        <w:ind w:left="720"/>
+        <w:rPr>
+          <w:rFonts w:ascii="Arial" w:hAnsi="Arial" w:cs="Arial"/>
+          <w:iCs/>
+          <w:sz w:val="22"/>
+          <w:szCs w:val="22"/>
+        </w:rPr>
+      </w:pPr>
+      <w:r>
+        <w:rPr>
+          <w:rFonts w:ascii="Arial" w:hAnsi="Arial" w:cs="Arial"/>
+          <w:iCs/>
+          <w:sz w:val="22"/>
+          <w:szCs w:val="22"/>
+        </w:rPr>
+        <w:t>-</w:t>
+      </w:r>
+    </w:p>
+    <w:p>
+      <w:pPr>
+        <w:pStyle w:val="NormalWeb"/>
+        <w:spacing w:before="0" w:beforeAutospacing="0" w:after="0" w:afterAutospacing="0"/>
+        <w:ind w:left="720"/>
+        <w:rPr>
+          <w:rFonts w:ascii="Arial" w:hAnsi="Arial" w:cs="Arial"/>
+          <w:iCs/>
+          <w:sz w:val="22"/>
+          <w:szCs w:val="22"/>
+        </w:rPr>
+      </w:pPr>
+    </w:p>
+    <w:p>
+      <w:pPr>
+        <w:pStyle w:val="NormalWeb"/>
+        <w:spacing w:before="0" w:beforeAutospacing="0" w:after="0" w:afterAutospacing="0"/>
         <w:rPr>
           <w:rFonts w:ascii="Arial" w:hAnsi="Arial" w:cs="Arial"/>
           <w:iCs/>
@@ -1801,7 +2895,47 @@
           <w:sz w:val="22"/>
           <w:szCs w:val="22"/>
         </w:rPr>
-        <w:tab/>
+      </w:pPr>
+      <w:r>
+        <w:rPr>
+          <w:rFonts w:ascii="Arial" w:hAnsi="Arial" w:cs="Arial"/>
+          <w:iCs/>
+          <w:color w:val="0B5394"/>
+          <w:sz w:val="22"/>
+          <w:szCs w:val="22"/>
+        </w:rPr>
+        <w:t xml:space="preserve">Un actor </w:t>
+      </w:r>
+      <w:r>
+        <w:rPr>
+          <w:rFonts w:ascii="Arial" w:hAnsi="Arial" w:cs="Arial"/>
+          <w:iCs/>
+          <w:color w:val="0B5394"/>
+          <w:sz w:val="22"/>
+          <w:szCs w:val="22"/>
+        </w:rPr>
+        <w:t xml:space="preserve">registrado como </w:t>
+      </w:r>
+      <w:r>
+        <w:rPr>
+          <w:rFonts w:ascii="Arial" w:hAnsi="Arial" w:cs="Arial"/>
+          <w:b/>
+          <w:iCs/>
+          <w:color w:val="0B5394"/>
+          <w:sz w:val="22"/>
+          <w:szCs w:val="22"/>
+        </w:rPr>
+        <w:t>criador</w:t>
+      </w:r>
+      <w:r>
+        <w:rPr>
+          <w:rFonts w:ascii="Arial" w:hAnsi="Arial" w:cs="Arial"/>
+          <w:iCs/>
+          <w:color w:val="0B5394"/>
+          <w:sz w:val="22"/>
+          <w:szCs w:val="22"/>
+        </w:rPr>
+        <w:t xml:space="preserve"> debe ser capaz de:</w:t>
       </w:r>
     </w:p>
     <w:p>
@@ -1812,22 +2946,30 @@
           <w:numId w:val="8"/>
         </w:numPr>
         <w:spacing w:before="0" w:beforeAutospacing="0" w:after="0" w:afterAutospacing="0"/>
-        <w:jc w:val="both"/>
-        <w:rPr>
-          <w:rFonts w:ascii="Arial" w:hAnsi="Arial" w:cs="Arial"/>
-          <w:iCs/>
-          <w:sz w:val="22"/>
-          <w:szCs w:val="22"/>
-        </w:rPr>
-      </w:pPr>
-      <w:r>
-        <w:rPr>
-          <w:rFonts w:ascii="Arial" w:hAnsi="Arial" w:cs="Arial"/>
-          <w:iCs/>
-          <w:sz w:val="22"/>
-          <w:szCs w:val="22"/>
-        </w:rPr>
-        <w:t>Hacer lo mismo que un usuario que no esté registrado en el sistema.</w:t>
+        <w:rPr>
+          <w:rFonts w:ascii="Arial" w:hAnsi="Arial" w:cs="Arial"/>
+          <w:iCs/>
+          <w:sz w:val="22"/>
+          <w:szCs w:val="22"/>
+        </w:rPr>
+      </w:pPr>
+      <w:r>
+        <w:rPr>
+          <w:rFonts w:ascii="Arial" w:hAnsi="Arial" w:cs="Arial"/>
+          <w:iCs/>
+          <w:sz w:val="22"/>
+          <w:szCs w:val="22"/>
+        </w:rPr>
+        <w:t>Ges</w:t>
+      </w:r>
+      <w:r>
+        <w:rPr>
+          <w:rFonts w:ascii="Arial" w:hAnsi="Arial" w:cs="Arial"/>
+          <w:iCs/>
+          <w:sz w:val="22"/>
+          <w:szCs w:val="22"/>
+        </w:rPr>
+        <w:t>tionar sus animales: listar, crear, modificar y borrar:</w:t>
       </w:r>
     </w:p>
     <w:p>
@@ -1852,7 +2994,7 @@
           <w:sz w:val="22"/>
           <w:szCs w:val="22"/>
         </w:rPr>
-        <w:t>Editar su perfil.</w:t>
+        <w:t>Registrar una nueva raza en el caso de que no exista en el sistema.</w:t>
       </w:r>
     </w:p>
     <w:p>
@@ -1877,25 +3019,43 @@
           <w:sz w:val="22"/>
           <w:szCs w:val="22"/>
         </w:rPr>
-        <w:t xml:space="preserve">Filtrar todos </w:t>
-      </w:r>
-      <w:r>
-        <w:rPr>
-          <w:rFonts w:ascii="Arial" w:hAnsi="Arial" w:cs="Arial"/>
-          <w:iCs/>
-          <w:sz w:val="22"/>
-          <w:szCs w:val="22"/>
-        </w:rPr>
-        <w:t>los</w:t>
-      </w:r>
-      <w:r>
-        <w:rPr>
-          <w:rFonts w:ascii="Arial" w:hAnsi="Arial" w:cs="Arial"/>
-          <w:iCs/>
-          <w:sz w:val="22"/>
-          <w:szCs w:val="22"/>
-        </w:rPr>
-        <w:t xml:space="preserve"> listados por una palabra clave.</w:t>
+        <w:t xml:space="preserve">Gestionar </w:t>
+      </w:r>
+      <w:r>
+        <w:rPr>
+          <w:rFonts w:ascii="Arial" w:hAnsi="Arial" w:cs="Arial"/>
+          <w:iCs/>
+          <w:sz w:val="22"/>
+          <w:szCs w:val="22"/>
+        </w:rPr>
+        <w:t xml:space="preserve">todos </w:t>
+      </w:r>
+      <w:r>
+        <w:rPr>
+          <w:rFonts w:ascii="Arial" w:hAnsi="Arial" w:cs="Arial"/>
+          <w:iCs/>
+          <w:sz w:val="22"/>
+          <w:szCs w:val="22"/>
+        </w:rPr>
+        <w:t>sus eventos</w:t>
+      </w:r>
+      <w:r>
+        <w:rPr>
+          <w:rFonts w:ascii="Arial" w:hAnsi="Arial" w:cs="Arial"/>
+          <w:iCs/>
+          <w:sz w:val="22"/>
+          <w:szCs w:val="22"/>
+        </w:rPr>
+        <w:t>, excepto los que ya han sido finalizados</w:t>
+      </w:r>
+      <w:r>
+        <w:rPr>
+          <w:rFonts w:ascii="Arial" w:hAnsi="Arial" w:cs="Arial"/>
+          <w:iCs/>
+          <w:sz w:val="22"/>
+          <w:szCs w:val="22"/>
+        </w:rPr>
+        <w:t>: listado, crear, modificar y borrar.</w:t>
       </w:r>
     </w:p>
     <w:p>
@@ -1920,36 +3080,16 @@
           <w:sz w:val="22"/>
           <w:szCs w:val="22"/>
         </w:rPr>
-        <w:t xml:space="preserve">Filtrado con los mejores y peores comentarios, esto son los comentarios con más </w:t>
-      </w:r>
-      <w:r>
-        <w:rPr>
-          <w:rFonts w:ascii="Arial" w:hAnsi="Arial" w:cs="Arial"/>
-          <w:i/>
-          <w:iCs/>
-          <w:sz w:val="22"/>
-          <w:szCs w:val="22"/>
-        </w:rPr>
-        <w:t>like</w:t>
-      </w:r>
-      <w:r>
-        <w:rPr>
-          <w:rFonts w:ascii="Arial" w:hAnsi="Arial" w:cs="Arial"/>
-          <w:i/>
-          <w:iCs/>
-          <w:sz w:val="22"/>
-          <w:szCs w:val="22"/>
-        </w:rPr>
-        <w:t xml:space="preserve"> / dislike </w:t>
-      </w:r>
-      <w:r>
-        <w:rPr>
-          <w:rFonts w:ascii="Arial" w:hAnsi="Arial" w:cs="Arial"/>
-          <w:iCs/>
-          <w:sz w:val="22"/>
-          <w:szCs w:val="22"/>
-        </w:rPr>
-        <w:t>que posee el perfil.</w:t>
+        <w:t>Gestionar todas sus noticias: listar, crear, modificar</w:t>
+      </w:r>
+      <w:r>
+        <w:rPr>
+          <w:rFonts w:ascii="Arial" w:hAnsi="Arial" w:cs="Arial"/>
+          <w:iCs/>
+          <w:sz w:val="22"/>
+          <w:szCs w:val="22"/>
+        </w:rPr>
+        <w:t xml:space="preserve"> y borrar.</w:t>
       </w:r>
     </w:p>
     <w:p>
@@ -1974,949 +3114,26 @@
           <w:sz w:val="22"/>
           <w:szCs w:val="22"/>
         </w:rPr>
-        <w:t>Dar like / dislike a un comentario.</w:t>
-      </w:r>
-    </w:p>
-    <w:p>
-      <w:pPr>
-        <w:pStyle w:val="NormalWeb"/>
-        <w:numPr>
-          <w:ilvl w:val="0"/>
-          <w:numId w:val="8"/>
-        </w:numPr>
-        <w:spacing w:before="0" w:beforeAutospacing="0" w:after="0" w:afterAutospacing="0"/>
-        <w:rPr>
-          <w:rFonts w:ascii="Arial" w:hAnsi="Arial" w:cs="Arial"/>
-          <w:iCs/>
-          <w:sz w:val="22"/>
-          <w:szCs w:val="22"/>
-        </w:rPr>
-      </w:pPr>
-      <w:r>
-        <w:rPr>
-          <w:rFonts w:ascii="Arial" w:hAnsi="Arial" w:cs="Arial"/>
-          <w:iCs/>
-          <w:sz w:val="22"/>
-          <w:szCs w:val="22"/>
-        </w:rPr>
-        <w:t>Listar todas las razas existentes en el sistema.</w:t>
-      </w:r>
-    </w:p>
-    <w:p>
-      <w:pPr>
-        <w:pStyle w:val="NormalWeb"/>
-        <w:numPr>
-          <w:ilvl w:val="0"/>
-          <w:numId w:val="8"/>
-        </w:numPr>
-        <w:spacing w:before="0" w:beforeAutospacing="0" w:after="0" w:afterAutospacing="0"/>
-        <w:rPr>
-          <w:rFonts w:ascii="Arial" w:hAnsi="Arial" w:cs="Arial"/>
-          <w:iCs/>
-          <w:sz w:val="22"/>
-          <w:szCs w:val="22"/>
-        </w:rPr>
-      </w:pPr>
-      <w:r>
-        <w:rPr>
-          <w:rFonts w:ascii="Arial" w:hAnsi="Arial" w:cs="Arial"/>
-          <w:iCs/>
-          <w:sz w:val="22"/>
-          <w:szCs w:val="22"/>
-        </w:rPr>
-        <w:t>Listar todos los animales registrados en el sistema.</w:t>
-      </w:r>
-      <w:r>
-        <w:rPr>
-          <w:rFonts w:ascii="Arial" w:hAnsi="Arial" w:cs="Arial"/>
-          <w:iCs/>
-          <w:sz w:val="22"/>
-          <w:szCs w:val="22"/>
-        </w:rPr>
-        <w:t xml:space="preserve"> Filtrar por raza o criador.</w:t>
-      </w:r>
-    </w:p>
-    <w:p>
-      <w:pPr>
-        <w:pStyle w:val="NormalWeb"/>
-        <w:numPr>
-          <w:ilvl w:val="0"/>
-          <w:numId w:val="8"/>
-        </w:numPr>
-        <w:spacing w:before="0" w:beforeAutospacing="0" w:after="0" w:afterAutospacing="0"/>
-        <w:rPr>
-          <w:rFonts w:ascii="Arial" w:hAnsi="Arial" w:cs="Arial"/>
-          <w:iCs/>
-          <w:sz w:val="22"/>
-          <w:szCs w:val="22"/>
-        </w:rPr>
-      </w:pPr>
-      <w:r>
-        <w:rPr>
-          <w:rFonts w:ascii="Arial" w:hAnsi="Arial" w:cs="Arial"/>
-          <w:iCs/>
-          <w:sz w:val="22"/>
-          <w:szCs w:val="22"/>
-        </w:rPr>
-        <w:t>Mostrar toda la información correspondiente a una raza específica.</w:t>
-      </w:r>
-    </w:p>
-    <w:p>
-      <w:pPr>
-        <w:pStyle w:val="NormalWeb"/>
-        <w:numPr>
-          <w:ilvl w:val="0"/>
-          <w:numId w:val="8"/>
-        </w:numPr>
-        <w:spacing w:before="0" w:beforeAutospacing="0" w:after="0" w:afterAutospacing="0"/>
-        <w:rPr>
-          <w:rFonts w:ascii="Arial" w:hAnsi="Arial" w:cs="Arial"/>
-          <w:iCs/>
-          <w:sz w:val="22"/>
-          <w:szCs w:val="22"/>
-        </w:rPr>
-      </w:pPr>
-      <w:r>
-        <w:rPr>
-          <w:rFonts w:ascii="Arial" w:hAnsi="Arial" w:cs="Arial"/>
-          <w:iCs/>
-          <w:sz w:val="22"/>
-          <w:szCs w:val="22"/>
-        </w:rPr>
-        <w:t xml:space="preserve">Mostrar el perfil toda la información de un animal. </w:t>
-      </w:r>
-    </w:p>
-    <w:p>
-      <w:pPr>
-        <w:pStyle w:val="NormalWeb"/>
-        <w:numPr>
-          <w:ilvl w:val="0"/>
-          <w:numId w:val="8"/>
-        </w:numPr>
-        <w:spacing w:before="0" w:beforeAutospacing="0" w:after="0" w:afterAutospacing="0"/>
-        <w:rPr>
-          <w:rFonts w:ascii="Arial" w:hAnsi="Arial" w:cs="Arial"/>
-          <w:iCs/>
-          <w:sz w:val="22"/>
-          <w:szCs w:val="22"/>
-        </w:rPr>
-      </w:pPr>
-      <w:r>
-        <w:rPr>
-          <w:rFonts w:ascii="Arial" w:hAnsi="Arial" w:cs="Arial"/>
-          <w:iCs/>
-          <w:sz w:val="22"/>
-          <w:szCs w:val="22"/>
-        </w:rPr>
-        <w:t>Ver todos los comentarios relacionados con un animal.</w:t>
-      </w:r>
-    </w:p>
-    <w:p>
-      <w:pPr>
-        <w:pStyle w:val="NormalWeb"/>
-        <w:numPr>
-          <w:ilvl w:val="0"/>
-          <w:numId w:val="8"/>
-        </w:numPr>
-        <w:spacing w:before="0" w:beforeAutospacing="0" w:after="0" w:afterAutospacing="0"/>
-        <w:rPr>
-          <w:rFonts w:ascii="Arial" w:hAnsi="Arial" w:cs="Arial"/>
-          <w:iCs/>
-          <w:sz w:val="22"/>
-          <w:szCs w:val="22"/>
-        </w:rPr>
-      </w:pPr>
-      <w:r>
-        <w:rPr>
-          <w:rFonts w:ascii="Arial" w:hAnsi="Arial" w:cs="Arial"/>
-          <w:iCs/>
-          <w:sz w:val="22"/>
-          <w:szCs w:val="22"/>
-        </w:rPr>
-        <w:t>Crear una valoración a un animal. Un criador no podrá valorar a sus propios animales</w:t>
-      </w:r>
-    </w:p>
-    <w:p>
-      <w:pPr>
-        <w:pStyle w:val="NormalWeb"/>
-        <w:numPr>
-          <w:ilvl w:val="0"/>
-          <w:numId w:val="8"/>
-        </w:numPr>
-        <w:spacing w:before="0" w:beforeAutospacing="0" w:after="0" w:afterAutospacing="0"/>
-        <w:rPr>
-          <w:rFonts w:ascii="Arial" w:hAnsi="Arial" w:cs="Arial"/>
-          <w:iCs/>
-          <w:sz w:val="22"/>
-          <w:szCs w:val="22"/>
-        </w:rPr>
-      </w:pPr>
-      <w:r>
-        <w:rPr>
-          <w:rFonts w:ascii="Arial" w:hAnsi="Arial" w:cs="Arial"/>
-          <w:iCs/>
-          <w:sz w:val="22"/>
-          <w:szCs w:val="22"/>
-        </w:rPr>
-        <w:t>Crear un comentario a un animal. Los criadores no podrán crear comentarios a sus propios animales.</w:t>
-      </w:r>
-    </w:p>
-    <w:p>
-      <w:pPr>
-        <w:pStyle w:val="NormalWeb"/>
-        <w:numPr>
-          <w:ilvl w:val="0"/>
-          <w:numId w:val="8"/>
-        </w:numPr>
-        <w:spacing w:before="0" w:beforeAutospacing="0" w:after="0" w:afterAutospacing="0"/>
-        <w:rPr>
-          <w:rFonts w:ascii="Arial" w:hAnsi="Arial" w:cs="Arial"/>
-          <w:iCs/>
-          <w:sz w:val="22"/>
-          <w:szCs w:val="22"/>
-        </w:rPr>
-      </w:pPr>
-      <w:r>
-        <w:rPr>
-          <w:rFonts w:ascii="Arial" w:hAnsi="Arial" w:cs="Arial"/>
-          <w:iCs/>
-          <w:sz w:val="22"/>
-          <w:szCs w:val="22"/>
-        </w:rPr>
-        <w:t>Listar todos los eventos del sistema.</w:t>
-      </w:r>
-      <w:r>
-        <w:rPr>
-          <w:rFonts w:ascii="Arial" w:hAnsi="Arial" w:cs="Arial"/>
-          <w:iCs/>
-          <w:sz w:val="22"/>
-          <w:szCs w:val="22"/>
-        </w:rPr>
-        <w:t xml:space="preserve"> Filtrar por actor criador o asociación.</w:t>
-      </w:r>
-    </w:p>
-    <w:p>
-      <w:pPr>
-        <w:pStyle w:val="NormalWeb"/>
-        <w:numPr>
-          <w:ilvl w:val="0"/>
-          <w:numId w:val="8"/>
-        </w:numPr>
-        <w:spacing w:before="0" w:beforeAutospacing="0" w:after="0" w:afterAutospacing="0"/>
-        <w:rPr>
-          <w:rFonts w:ascii="Arial" w:hAnsi="Arial" w:cs="Arial"/>
-          <w:iCs/>
-          <w:sz w:val="22"/>
-          <w:szCs w:val="22"/>
-        </w:rPr>
-      </w:pPr>
-      <w:r>
-        <w:rPr>
-          <w:rFonts w:ascii="Arial" w:hAnsi="Arial" w:cs="Arial"/>
-          <w:iCs/>
-          <w:sz w:val="22"/>
-          <w:szCs w:val="22"/>
-        </w:rPr>
-        <w:t>Listar los eventos que están por realizar</w:t>
-      </w:r>
-    </w:p>
-    <w:p>
-      <w:pPr>
-        <w:pStyle w:val="NormalWeb"/>
-        <w:numPr>
-          <w:ilvl w:val="0"/>
-          <w:numId w:val="8"/>
-        </w:numPr>
-        <w:spacing w:before="0" w:beforeAutospacing="0" w:after="0" w:afterAutospacing="0"/>
-        <w:rPr>
-          <w:rFonts w:ascii="Arial" w:hAnsi="Arial" w:cs="Arial"/>
-          <w:iCs/>
-          <w:sz w:val="22"/>
-          <w:szCs w:val="22"/>
-        </w:rPr>
-      </w:pPr>
-      <w:r>
-        <w:rPr>
-          <w:rFonts w:ascii="Arial" w:hAnsi="Arial" w:cs="Arial"/>
-          <w:iCs/>
-          <w:sz w:val="22"/>
-          <w:szCs w:val="22"/>
-        </w:rPr>
-        <w:t>Listar los eventos que han sido finalizados.</w:t>
-      </w:r>
-    </w:p>
-    <w:p>
-      <w:pPr>
-        <w:pStyle w:val="NormalWeb"/>
-        <w:numPr>
-          <w:ilvl w:val="0"/>
-          <w:numId w:val="8"/>
-        </w:numPr>
-        <w:spacing w:before="0" w:beforeAutospacing="0" w:after="0" w:afterAutospacing="0"/>
-        <w:rPr>
-          <w:rFonts w:ascii="Arial" w:hAnsi="Arial" w:cs="Arial"/>
-          <w:iCs/>
-          <w:sz w:val="22"/>
-          <w:szCs w:val="22"/>
-        </w:rPr>
-      </w:pPr>
-      <w:r>
-        <w:rPr>
-          <w:rFonts w:ascii="Arial" w:hAnsi="Arial" w:cs="Arial"/>
-          <w:iCs/>
-          <w:sz w:val="22"/>
-          <w:szCs w:val="22"/>
-        </w:rPr>
-        <w:t>Listar todas las noticias del sistema.</w:t>
-      </w:r>
-      <w:r>
-        <w:rPr>
-          <w:rFonts w:ascii="Arial" w:hAnsi="Arial" w:cs="Arial"/>
-          <w:iCs/>
-          <w:sz w:val="22"/>
-          <w:szCs w:val="22"/>
-        </w:rPr>
-        <w:t xml:space="preserve"> Filtrar por actor criador o asociación.</w:t>
-      </w:r>
-    </w:p>
-    <w:p>
-      <w:pPr>
-        <w:pStyle w:val="NormalWeb"/>
-        <w:numPr>
-          <w:ilvl w:val="0"/>
-          <w:numId w:val="8"/>
-        </w:numPr>
-        <w:spacing w:before="0" w:beforeAutospacing="0" w:after="0" w:afterAutospacing="0"/>
-        <w:rPr>
-          <w:rFonts w:ascii="Arial" w:hAnsi="Arial" w:cs="Arial"/>
-          <w:iCs/>
-          <w:sz w:val="22"/>
-          <w:szCs w:val="22"/>
-        </w:rPr>
-      </w:pPr>
-      <w:r>
-        <w:rPr>
-          <w:rFonts w:ascii="Arial" w:hAnsi="Arial" w:cs="Arial"/>
-          <w:iCs/>
-          <w:sz w:val="22"/>
-          <w:szCs w:val="22"/>
-        </w:rPr>
-        <w:t>Listar todos los amigos que tiene. Filtrar por tipo de actor</w:t>
-      </w:r>
-      <w:r>
-        <w:rPr>
-          <w:rFonts w:ascii="Arial" w:hAnsi="Arial" w:cs="Arial"/>
-          <w:iCs/>
-          <w:sz w:val="22"/>
-          <w:szCs w:val="22"/>
-        </w:rPr>
-        <w:t>: usuario,</w:t>
-      </w:r>
-      <w:r>
-        <w:rPr>
-          <w:rFonts w:ascii="Arial" w:hAnsi="Arial" w:cs="Arial"/>
-          <w:iCs/>
-          <w:sz w:val="22"/>
-          <w:szCs w:val="22"/>
-        </w:rPr>
-        <w:t xml:space="preserve"> criador o asociación</w:t>
-      </w:r>
-      <w:r>
-        <w:rPr>
-          <w:rFonts w:ascii="Arial" w:hAnsi="Arial" w:cs="Arial"/>
-          <w:iCs/>
-          <w:sz w:val="22"/>
-          <w:szCs w:val="22"/>
-        </w:rPr>
-        <w:t>.</w:t>
-      </w:r>
-    </w:p>
-    <w:p>
-      <w:pPr>
-        <w:pStyle w:val="NormalWeb"/>
-        <w:numPr>
-          <w:ilvl w:val="0"/>
-          <w:numId w:val="8"/>
-        </w:numPr>
-        <w:spacing w:before="0" w:beforeAutospacing="0" w:after="0" w:afterAutospacing="0"/>
-        <w:rPr>
-          <w:rFonts w:ascii="Arial" w:hAnsi="Arial" w:cs="Arial"/>
-          <w:iCs/>
-          <w:sz w:val="22"/>
-          <w:szCs w:val="22"/>
-        </w:rPr>
-      </w:pPr>
-      <w:r>
-        <w:rPr>
-          <w:rFonts w:ascii="Arial" w:hAnsi="Arial" w:cs="Arial"/>
-          <w:iCs/>
-          <w:sz w:val="22"/>
-          <w:szCs w:val="22"/>
-        </w:rPr>
-        <w:t>Listar todos los actores registrados en el sistema</w:t>
-      </w:r>
-    </w:p>
-    <w:p>
-      <w:pPr>
-        <w:pStyle w:val="NormalWeb"/>
-        <w:numPr>
-          <w:ilvl w:val="0"/>
-          <w:numId w:val="8"/>
-        </w:numPr>
-        <w:spacing w:before="0" w:beforeAutospacing="0" w:after="0" w:afterAutospacing="0"/>
-        <w:rPr>
-          <w:rFonts w:ascii="Arial" w:hAnsi="Arial" w:cs="Arial"/>
-          <w:iCs/>
-          <w:sz w:val="22"/>
-          <w:szCs w:val="22"/>
-        </w:rPr>
-      </w:pPr>
-      <w:r>
-        <w:rPr>
-          <w:rFonts w:ascii="Arial" w:hAnsi="Arial" w:cs="Arial"/>
-          <w:iCs/>
-          <w:sz w:val="22"/>
-          <w:szCs w:val="22"/>
-        </w:rPr>
-        <w:t>Solicitar la amistad de otros actores registrados en el sistema.</w:t>
-      </w:r>
-    </w:p>
-    <w:p>
-      <w:pPr>
-        <w:pStyle w:val="NormalWeb"/>
-        <w:numPr>
-          <w:ilvl w:val="0"/>
-          <w:numId w:val="8"/>
-        </w:numPr>
-        <w:spacing w:before="0" w:beforeAutospacing="0" w:after="0" w:afterAutospacing="0"/>
-        <w:rPr>
-          <w:rFonts w:ascii="Arial" w:hAnsi="Arial" w:cs="Arial"/>
-          <w:iCs/>
-          <w:sz w:val="22"/>
-          <w:szCs w:val="22"/>
-        </w:rPr>
-      </w:pPr>
-      <w:r>
-        <w:rPr>
-          <w:rFonts w:ascii="Arial" w:hAnsi="Arial" w:cs="Arial"/>
-          <w:iCs/>
-          <w:sz w:val="22"/>
-          <w:szCs w:val="22"/>
-        </w:rPr>
-        <w:t>Listar todas las solicitudes de amistad pendientes.</w:t>
-      </w:r>
-    </w:p>
-    <w:p>
-      <w:pPr>
-        <w:pStyle w:val="NormalWeb"/>
-        <w:numPr>
-          <w:ilvl w:val="0"/>
-          <w:numId w:val="8"/>
-        </w:numPr>
-        <w:spacing w:before="0" w:beforeAutospacing="0" w:after="0" w:afterAutospacing="0"/>
-        <w:rPr>
-          <w:rFonts w:ascii="Arial" w:hAnsi="Arial" w:cs="Arial"/>
-          <w:iCs/>
-          <w:sz w:val="22"/>
-          <w:szCs w:val="22"/>
-        </w:rPr>
-      </w:pPr>
-      <w:r>
-        <w:rPr>
-          <w:rFonts w:ascii="Arial" w:hAnsi="Arial" w:cs="Arial"/>
-          <w:iCs/>
-          <w:sz w:val="22"/>
-          <w:szCs w:val="22"/>
-        </w:rPr>
-        <w:t>Aceptar o denegar solicitudes de amistad de otros actores.</w:t>
-      </w:r>
-    </w:p>
-    <w:p>
-      <w:pPr>
-        <w:pStyle w:val="NormalWeb"/>
-        <w:numPr>
-          <w:ilvl w:val="0"/>
-          <w:numId w:val="8"/>
-        </w:numPr>
-        <w:spacing w:before="0" w:beforeAutospacing="0" w:after="0" w:afterAutospacing="0"/>
-        <w:jc w:val="both"/>
-        <w:rPr>
-          <w:rFonts w:ascii="Arial" w:hAnsi="Arial" w:cs="Arial"/>
-          <w:iCs/>
-          <w:sz w:val="22"/>
-          <w:szCs w:val="22"/>
-        </w:rPr>
-      </w:pPr>
-      <w:r>
-        <w:rPr>
-          <w:rFonts w:ascii="Arial" w:hAnsi="Arial" w:cs="Arial"/>
-          <w:iCs/>
-          <w:sz w:val="22"/>
-          <w:szCs w:val="22"/>
-        </w:rPr>
-        <w:t xml:space="preserve">Enviar mensajes / chat con otros actores que sean </w:t>
-      </w:r>
-      <w:r>
-        <w:rPr>
-          <w:rFonts w:ascii="Arial" w:hAnsi="Arial" w:cs="Arial"/>
-          <w:iCs/>
-          <w:sz w:val="22"/>
-          <w:szCs w:val="22"/>
-        </w:rPr>
-        <w:t>amigos</w:t>
-      </w:r>
-      <w:r>
-        <w:rPr>
-          <w:rFonts w:ascii="Arial" w:hAnsi="Arial" w:cs="Arial"/>
-          <w:iCs/>
-          <w:sz w:val="22"/>
-          <w:szCs w:val="22"/>
-        </w:rPr>
-        <w:t>.</w:t>
-      </w:r>
-    </w:p>
-    <w:p>
-      <w:pPr>
-        <w:pStyle w:val="NormalWeb"/>
-        <w:numPr>
-          <w:ilvl w:val="0"/>
-          <w:numId w:val="8"/>
-        </w:numPr>
-        <w:spacing w:before="0" w:beforeAutospacing="0" w:after="0" w:afterAutospacing="0"/>
-        <w:rPr>
-          <w:rFonts w:ascii="Arial" w:hAnsi="Arial" w:cs="Arial"/>
-          <w:iCs/>
-          <w:sz w:val="22"/>
-          <w:szCs w:val="22"/>
-        </w:rPr>
-      </w:pPr>
-      <w:r>
-        <w:rPr>
-          <w:rFonts w:ascii="Arial" w:hAnsi="Arial" w:cs="Arial"/>
-          <w:iCs/>
-          <w:sz w:val="22"/>
-          <w:szCs w:val="22"/>
-        </w:rPr>
-        <w:t>Dejar de ser amigo de un actor.</w:t>
-      </w:r>
-    </w:p>
-    <w:p>
-      <w:pPr>
-        <w:pStyle w:val="NormalWeb"/>
-        <w:numPr>
-          <w:ilvl w:val="0"/>
-          <w:numId w:val="8"/>
-        </w:numPr>
-        <w:spacing w:before="0" w:beforeAutospacing="0" w:after="0" w:afterAutospacing="0"/>
-        <w:rPr>
-          <w:rFonts w:ascii="Arial" w:hAnsi="Arial" w:cs="Arial"/>
-          <w:iCs/>
-          <w:sz w:val="22"/>
-          <w:szCs w:val="22"/>
-        </w:rPr>
-      </w:pPr>
-      <w:r>
-        <w:rPr>
-          <w:rFonts w:ascii="Arial" w:hAnsi="Arial" w:cs="Arial"/>
-          <w:iCs/>
-          <w:sz w:val="22"/>
-          <w:szCs w:val="22"/>
-        </w:rPr>
-        <w:t>Listar todas las asociaciones registradas en el sistema.</w:t>
-      </w:r>
-    </w:p>
-    <w:p>
-      <w:pPr>
-        <w:pStyle w:val="NormalWeb"/>
-        <w:numPr>
-          <w:ilvl w:val="0"/>
-          <w:numId w:val="8"/>
-        </w:numPr>
-        <w:spacing w:before="0" w:beforeAutospacing="0" w:after="0" w:afterAutospacing="0"/>
-        <w:rPr>
-          <w:rFonts w:ascii="Arial" w:hAnsi="Arial" w:cs="Arial"/>
-          <w:iCs/>
-          <w:sz w:val="22"/>
-          <w:szCs w:val="22"/>
-        </w:rPr>
-      </w:pPr>
-      <w:r>
-        <w:rPr>
-          <w:rFonts w:ascii="Arial" w:hAnsi="Arial" w:cs="Arial"/>
-          <w:iCs/>
-          <w:sz w:val="22"/>
-          <w:szCs w:val="22"/>
-        </w:rPr>
-        <w:t>Mostrar</w:t>
-      </w:r>
-      <w:r>
-        <w:rPr>
-          <w:rFonts w:ascii="Arial" w:hAnsi="Arial" w:cs="Arial"/>
-          <w:iCs/>
-          <w:sz w:val="22"/>
-          <w:szCs w:val="22"/>
-        </w:rPr>
-        <w:t xml:space="preserve"> el perfil de la asociación</w:t>
-      </w:r>
-    </w:p>
-    <w:p>
-      <w:pPr>
-        <w:pStyle w:val="NormalWeb"/>
-        <w:numPr>
-          <w:ilvl w:val="0"/>
-          <w:numId w:val="8"/>
-        </w:numPr>
-        <w:spacing w:before="0" w:beforeAutospacing="0" w:after="0" w:afterAutospacing="0"/>
-        <w:rPr>
-          <w:rFonts w:ascii="Arial" w:hAnsi="Arial" w:cs="Arial"/>
-          <w:iCs/>
-          <w:sz w:val="22"/>
-          <w:szCs w:val="22"/>
-        </w:rPr>
-      </w:pPr>
-      <w:r>
-        <w:rPr>
-          <w:rFonts w:ascii="Arial" w:hAnsi="Arial" w:cs="Arial"/>
-          <w:iCs/>
-          <w:sz w:val="22"/>
-          <w:szCs w:val="22"/>
-        </w:rPr>
-        <w:t>Ver todos los comentarios asociados a una asociación.</w:t>
-      </w:r>
-    </w:p>
-    <w:p>
-      <w:pPr>
-        <w:pStyle w:val="NormalWeb"/>
-        <w:numPr>
-          <w:ilvl w:val="0"/>
-          <w:numId w:val="8"/>
-        </w:numPr>
-        <w:spacing w:before="0" w:beforeAutospacing="0" w:after="0" w:afterAutospacing="0"/>
-        <w:rPr>
-          <w:rFonts w:ascii="Arial" w:hAnsi="Arial" w:cs="Arial"/>
-          <w:iCs/>
-          <w:sz w:val="22"/>
-          <w:szCs w:val="22"/>
-        </w:rPr>
-      </w:pPr>
-      <w:r>
-        <w:rPr>
-          <w:rFonts w:ascii="Arial" w:hAnsi="Arial" w:cs="Arial"/>
-          <w:iCs/>
-          <w:sz w:val="22"/>
-          <w:szCs w:val="22"/>
-        </w:rPr>
-        <w:t>Crear un comentario a una asociación</w:t>
-      </w:r>
-      <w:r>
-        <w:rPr>
-          <w:rFonts w:ascii="Arial" w:hAnsi="Arial" w:cs="Arial"/>
-          <w:iCs/>
-          <w:sz w:val="22"/>
-          <w:szCs w:val="22"/>
-        </w:rPr>
-        <w:t>. Una asociación no podrá comentarse a sí misma.</w:t>
-      </w:r>
-    </w:p>
-    <w:p>
-      <w:pPr>
-        <w:pStyle w:val="NormalWeb"/>
-        <w:numPr>
-          <w:ilvl w:val="0"/>
-          <w:numId w:val="8"/>
-        </w:numPr>
-        <w:spacing w:before="0" w:beforeAutospacing="0" w:after="0" w:afterAutospacing="0"/>
-        <w:rPr>
-          <w:rFonts w:ascii="Arial" w:hAnsi="Arial" w:cs="Arial"/>
-          <w:iCs/>
-          <w:sz w:val="22"/>
-          <w:szCs w:val="22"/>
-        </w:rPr>
-      </w:pPr>
-      <w:r>
-        <w:rPr>
-          <w:rFonts w:ascii="Arial" w:hAnsi="Arial" w:cs="Arial"/>
-          <w:iCs/>
-          <w:sz w:val="22"/>
-          <w:szCs w:val="22"/>
-        </w:rPr>
-        <w:t>Crear una valoración a una asociación. Una asociación no podrá valorarse a sí misma.</w:t>
-      </w:r>
-    </w:p>
-    <w:p>
-      <w:pPr>
-        <w:pStyle w:val="NormalWeb"/>
-        <w:numPr>
-          <w:ilvl w:val="0"/>
-          <w:numId w:val="8"/>
-        </w:numPr>
-        <w:spacing w:before="0" w:beforeAutospacing="0" w:after="0" w:afterAutospacing="0"/>
-        <w:rPr>
-          <w:rFonts w:ascii="Arial" w:hAnsi="Arial" w:cs="Arial"/>
-          <w:iCs/>
-          <w:sz w:val="22"/>
-          <w:szCs w:val="22"/>
-        </w:rPr>
-      </w:pPr>
-      <w:r>
-        <w:rPr>
-          <w:rFonts w:ascii="Arial" w:hAnsi="Arial" w:cs="Arial"/>
-          <w:iCs/>
-          <w:sz w:val="22"/>
-          <w:szCs w:val="22"/>
-        </w:rPr>
-        <w:t>Listar todos los criadores registrados en el sistema.</w:t>
-      </w:r>
-    </w:p>
-    <w:p>
-      <w:pPr>
-        <w:pStyle w:val="NormalWeb"/>
-        <w:numPr>
-          <w:ilvl w:val="0"/>
-          <w:numId w:val="8"/>
-        </w:numPr>
-        <w:spacing w:before="0" w:beforeAutospacing="0" w:after="0" w:afterAutospacing="0"/>
-        <w:rPr>
-          <w:rFonts w:ascii="Arial" w:hAnsi="Arial" w:cs="Arial"/>
-          <w:iCs/>
-          <w:sz w:val="22"/>
-          <w:szCs w:val="22"/>
-        </w:rPr>
-      </w:pPr>
-      <w:r>
-        <w:rPr>
-          <w:rFonts w:ascii="Arial" w:hAnsi="Arial" w:cs="Arial"/>
-          <w:iCs/>
-          <w:sz w:val="22"/>
-          <w:szCs w:val="22"/>
-        </w:rPr>
-        <w:t>Mostrar el perfil de los criadores</w:t>
-      </w:r>
-    </w:p>
-    <w:p>
-      <w:pPr>
-        <w:pStyle w:val="NormalWeb"/>
-        <w:numPr>
-          <w:ilvl w:val="0"/>
-          <w:numId w:val="8"/>
-        </w:numPr>
-        <w:spacing w:before="0" w:beforeAutospacing="0" w:after="0" w:afterAutospacing="0"/>
-        <w:rPr>
-          <w:rFonts w:ascii="Arial" w:hAnsi="Arial" w:cs="Arial"/>
-          <w:iCs/>
-          <w:sz w:val="22"/>
-          <w:szCs w:val="22"/>
-        </w:rPr>
-      </w:pPr>
-      <w:r>
-        <w:rPr>
-          <w:rFonts w:ascii="Arial" w:hAnsi="Arial" w:cs="Arial"/>
-          <w:iCs/>
-          <w:sz w:val="22"/>
-          <w:szCs w:val="22"/>
-        </w:rPr>
-        <w:t xml:space="preserve">Ver todos los comentarios asociados a un criador. </w:t>
-      </w:r>
-    </w:p>
-    <w:p>
-      <w:pPr>
-        <w:pStyle w:val="NormalWeb"/>
-        <w:numPr>
-          <w:ilvl w:val="0"/>
-          <w:numId w:val="8"/>
-        </w:numPr>
-        <w:spacing w:before="0" w:beforeAutospacing="0" w:after="0" w:afterAutospacing="0"/>
-        <w:rPr>
-          <w:rFonts w:ascii="Arial" w:hAnsi="Arial" w:cs="Arial"/>
-          <w:iCs/>
-          <w:sz w:val="22"/>
-          <w:szCs w:val="22"/>
-        </w:rPr>
-      </w:pPr>
-      <w:r>
-        <w:rPr>
-          <w:rFonts w:ascii="Arial" w:hAnsi="Arial" w:cs="Arial"/>
-          <w:iCs/>
-          <w:sz w:val="22"/>
-          <w:szCs w:val="22"/>
-        </w:rPr>
-        <w:t>Crear un comentario a un criador.</w:t>
-      </w:r>
-      <w:r>
-        <w:rPr>
-          <w:rFonts w:ascii="Arial" w:hAnsi="Arial" w:cs="Arial"/>
-          <w:iCs/>
-          <w:sz w:val="22"/>
-          <w:szCs w:val="22"/>
-        </w:rPr>
-        <w:t xml:space="preserve"> Un criador no podrá comentarse a sí mismo.</w:t>
-      </w:r>
-    </w:p>
-    <w:p>
-      <w:pPr>
-        <w:pStyle w:val="NormalWeb"/>
-        <w:numPr>
-          <w:ilvl w:val="0"/>
-          <w:numId w:val="8"/>
-        </w:numPr>
-        <w:spacing w:before="0" w:beforeAutospacing="0" w:after="0" w:afterAutospacing="0"/>
-        <w:rPr>
-          <w:rFonts w:ascii="Arial" w:hAnsi="Arial" w:cs="Arial"/>
-          <w:iCs/>
-          <w:sz w:val="22"/>
-          <w:szCs w:val="22"/>
-        </w:rPr>
-      </w:pPr>
-      <w:r>
-        <w:rPr>
-          <w:rFonts w:ascii="Arial" w:hAnsi="Arial" w:cs="Arial"/>
-          <w:iCs/>
-          <w:sz w:val="22"/>
-          <w:szCs w:val="22"/>
-        </w:rPr>
-        <w:t>Crear una valoración a un</w:t>
-      </w:r>
-      <w:r>
-        <w:rPr>
-          <w:rFonts w:ascii="Arial" w:hAnsi="Arial" w:cs="Arial"/>
-          <w:iCs/>
-          <w:sz w:val="22"/>
-          <w:szCs w:val="22"/>
-        </w:rPr>
-        <w:t xml:space="preserve"> criador</w:t>
-      </w:r>
-      <w:r>
-        <w:rPr>
-          <w:rFonts w:ascii="Arial" w:hAnsi="Arial" w:cs="Arial"/>
-          <w:iCs/>
-          <w:sz w:val="22"/>
-          <w:szCs w:val="22"/>
-        </w:rPr>
-        <w:t xml:space="preserve">. Un </w:t>
-      </w:r>
-      <w:r>
-        <w:rPr>
-          <w:rFonts w:ascii="Arial" w:hAnsi="Arial" w:cs="Arial"/>
-          <w:iCs/>
-          <w:sz w:val="22"/>
-          <w:szCs w:val="22"/>
-        </w:rPr>
-        <w:t>criador</w:t>
-      </w:r>
-      <w:r>
-        <w:rPr>
-          <w:rFonts w:ascii="Arial" w:hAnsi="Arial" w:cs="Arial"/>
-          <w:iCs/>
-          <w:sz w:val="22"/>
-          <w:szCs w:val="22"/>
-        </w:rPr>
-        <w:t xml:space="preserve"> no podrá valorarse a sí misma</w:t>
-      </w:r>
-    </w:p>
-    <w:p>
-      <w:pPr>
-        <w:pStyle w:val="NormalWeb"/>
-        <w:numPr>
-          <w:ilvl w:val="0"/>
-          <w:numId w:val="8"/>
-        </w:numPr>
-        <w:spacing w:before="0" w:beforeAutospacing="0" w:after="0" w:afterAutospacing="0"/>
-        <w:rPr>
-          <w:rFonts w:ascii="Arial" w:hAnsi="Arial" w:cs="Arial"/>
-          <w:iCs/>
-          <w:sz w:val="22"/>
-          <w:szCs w:val="22"/>
-        </w:rPr>
-      </w:pPr>
-      <w:r>
-        <w:rPr>
-          <w:rFonts w:ascii="Arial" w:hAnsi="Arial" w:cs="Arial"/>
-          <w:iCs/>
-          <w:sz w:val="22"/>
-          <w:szCs w:val="22"/>
-        </w:rPr>
-        <w:t>Gestionar las valoraciones que ha registrado en el sistema: listar, modificar y borrar.</w:t>
-      </w:r>
-    </w:p>
-    <w:p>
-      <w:pPr>
-        <w:pStyle w:val="NormalWeb"/>
-        <w:numPr>
-          <w:ilvl w:val="0"/>
-          <w:numId w:val="8"/>
-        </w:numPr>
-        <w:spacing w:before="0" w:beforeAutospacing="0" w:after="0" w:afterAutospacing="0"/>
-        <w:rPr>
-          <w:rFonts w:ascii="Arial" w:hAnsi="Arial" w:cs="Arial"/>
-          <w:iCs/>
-          <w:sz w:val="22"/>
-          <w:szCs w:val="22"/>
-        </w:rPr>
-      </w:pPr>
-      <w:r>
-        <w:rPr>
-          <w:rFonts w:ascii="Arial" w:hAnsi="Arial" w:cs="Arial"/>
-          <w:iCs/>
-          <w:sz w:val="22"/>
-          <w:szCs w:val="22"/>
-        </w:rPr>
-        <w:lastRenderedPageBreak/>
-        <w:t xml:space="preserve">Gestionar </w:t>
-      </w:r>
-      <w:r>
-        <w:rPr>
-          <w:rFonts w:ascii="Arial" w:hAnsi="Arial" w:cs="Arial"/>
-          <w:iCs/>
-          <w:sz w:val="22"/>
-          <w:szCs w:val="22"/>
-        </w:rPr>
-        <w:t>los</w:t>
-      </w:r>
-      <w:r>
-        <w:rPr>
-          <w:rFonts w:ascii="Arial" w:hAnsi="Arial" w:cs="Arial"/>
-          <w:iCs/>
-          <w:sz w:val="22"/>
-          <w:szCs w:val="22"/>
-        </w:rPr>
-        <w:t xml:space="preserve"> comentarios </w:t>
-      </w:r>
-      <w:r>
-        <w:rPr>
-          <w:rFonts w:ascii="Arial" w:hAnsi="Arial" w:cs="Arial"/>
-          <w:iCs/>
-          <w:sz w:val="22"/>
-          <w:szCs w:val="22"/>
-        </w:rPr>
-        <w:t>que ha registrado en el sistema</w:t>
-      </w:r>
-      <w:r>
-        <w:rPr>
-          <w:rFonts w:ascii="Arial" w:hAnsi="Arial" w:cs="Arial"/>
-          <w:iCs/>
-          <w:sz w:val="22"/>
-          <w:szCs w:val="22"/>
-        </w:rPr>
-        <w:t>: crear, modificar y borrar.</w:t>
-      </w:r>
-    </w:p>
-    <w:p>
-      <w:pPr>
-        <w:pStyle w:val="NormalWeb"/>
-        <w:spacing w:before="0" w:beforeAutospacing="0" w:after="0" w:afterAutospacing="0"/>
-        <w:rPr>
-          <w:rFonts w:ascii="Arial" w:hAnsi="Arial" w:cs="Arial"/>
-          <w:iCs/>
-          <w:sz w:val="22"/>
-          <w:szCs w:val="22"/>
-        </w:rPr>
-      </w:pPr>
-    </w:p>
-    <w:p>
-      <w:pPr>
-        <w:pStyle w:val="NormalWeb"/>
-        <w:spacing w:before="0" w:beforeAutospacing="0" w:after="0" w:afterAutospacing="0"/>
-        <w:jc w:val="both"/>
+        <w:t>Listar todas las valoraciones que ha recibido</w:t>
+      </w:r>
+    </w:p>
+    <w:p>
+      <w:pPr>
+        <w:pStyle w:val="NormalWeb"/>
+        <w:spacing w:before="0" w:beforeAutospacing="0" w:after="0" w:afterAutospacing="0"/>
+        <w:ind w:left="720"/>
+        <w:rPr>
+          <w:rFonts w:ascii="Arial" w:hAnsi="Arial" w:cs="Arial"/>
+          <w:iCs/>
+          <w:sz w:val="22"/>
+          <w:szCs w:val="22"/>
+        </w:rPr>
+      </w:pPr>
+    </w:p>
+    <w:p>
+      <w:pPr>
+        <w:pStyle w:val="NormalWeb"/>
+        <w:spacing w:before="0" w:beforeAutospacing="0" w:after="0" w:afterAutospacing="0"/>
         <w:rPr>
           <w:rFonts w:ascii="Arial" w:hAnsi="Arial" w:cs="Arial"/>
           <w:iCs/>
@@ -2967,7 +3184,7 @@
           <w:sz w:val="22"/>
           <w:szCs w:val="22"/>
         </w:rPr>
-        <w:t>usuario</w:t>
+        <w:t>asociación</w:t>
       </w:r>
       <w:r>
         <w:rPr>
@@ -2978,420 +3195,6 @@
           <w:szCs w:val="22"/>
         </w:rPr>
         <w:t xml:space="preserve"> debe ser capaz de:</w:t>
-      </w:r>
-    </w:p>
-    <w:p>
-      <w:pPr>
-        <w:pStyle w:val="NormalWeb"/>
-        <w:spacing w:before="0" w:beforeAutospacing="0" w:after="0" w:afterAutospacing="0"/>
-        <w:rPr>
-          <w:rFonts w:ascii="Arial" w:hAnsi="Arial" w:cs="Arial"/>
-          <w:iCs/>
-          <w:color w:val="0B5394"/>
-          <w:sz w:val="22"/>
-          <w:szCs w:val="22"/>
-        </w:rPr>
-      </w:pPr>
-    </w:p>
-    <w:p>
-      <w:pPr>
-        <w:pStyle w:val="NormalWeb"/>
-        <w:numPr>
-          <w:ilvl w:val="0"/>
-          <w:numId w:val="8"/>
-        </w:numPr>
-        <w:spacing w:before="0" w:beforeAutospacing="0" w:after="0" w:afterAutospacing="0"/>
-        <w:rPr>
-          <w:rFonts w:ascii="Arial" w:hAnsi="Arial" w:cs="Arial"/>
-          <w:iCs/>
-          <w:sz w:val="22"/>
-          <w:szCs w:val="22"/>
-        </w:rPr>
-      </w:pPr>
-      <w:r>
-        <w:rPr>
-          <w:rFonts w:ascii="Arial" w:hAnsi="Arial" w:cs="Arial"/>
-          <w:iCs/>
-          <w:sz w:val="22"/>
-          <w:szCs w:val="22"/>
-        </w:rPr>
-        <w:t>Hacer lo mismo que un actor autenticado.</w:t>
-      </w:r>
-    </w:p>
-    <w:p>
-      <w:pPr>
-        <w:pStyle w:val="NormalWeb"/>
-        <w:spacing w:before="0" w:beforeAutospacing="0" w:after="0" w:afterAutospacing="0"/>
-        <w:ind w:left="720"/>
-        <w:rPr>
-          <w:rFonts w:ascii="Arial" w:hAnsi="Arial" w:cs="Arial"/>
-          <w:iCs/>
-          <w:sz w:val="22"/>
-          <w:szCs w:val="22"/>
-        </w:rPr>
-      </w:pPr>
-    </w:p>
-    <w:p>
-      <w:pPr>
-        <w:pStyle w:val="NormalWeb"/>
-        <w:spacing w:before="0" w:beforeAutospacing="0" w:after="0" w:afterAutospacing="0"/>
-        <w:rPr>
-          <w:rFonts w:ascii="Arial" w:hAnsi="Arial" w:cs="Arial"/>
-          <w:iCs/>
-          <w:color w:val="0B5394"/>
-          <w:sz w:val="22"/>
-          <w:szCs w:val="22"/>
-        </w:rPr>
-      </w:pPr>
-      <w:r>
-        <w:rPr>
-          <w:rFonts w:ascii="Arial" w:hAnsi="Arial" w:cs="Arial"/>
-          <w:iCs/>
-          <w:color w:val="0B5394"/>
-          <w:sz w:val="22"/>
-          <w:szCs w:val="22"/>
-        </w:rPr>
-        <w:t xml:space="preserve">Un actor </w:t>
-      </w:r>
-      <w:r>
-        <w:rPr>
-          <w:rFonts w:ascii="Arial" w:hAnsi="Arial" w:cs="Arial"/>
-          <w:iCs/>
-          <w:color w:val="0B5394"/>
-          <w:sz w:val="22"/>
-          <w:szCs w:val="22"/>
-        </w:rPr>
-        <w:t xml:space="preserve">registrado como </w:t>
-      </w:r>
-      <w:r>
-        <w:rPr>
-          <w:rFonts w:ascii="Arial" w:hAnsi="Arial" w:cs="Arial"/>
-          <w:b/>
-          <w:iCs/>
-          <w:color w:val="0B5394"/>
-          <w:sz w:val="22"/>
-          <w:szCs w:val="22"/>
-        </w:rPr>
-        <w:t>criador</w:t>
-      </w:r>
-      <w:r>
-        <w:rPr>
-          <w:rFonts w:ascii="Arial" w:hAnsi="Arial" w:cs="Arial"/>
-          <w:iCs/>
-          <w:color w:val="0B5394"/>
-          <w:sz w:val="22"/>
-          <w:szCs w:val="22"/>
-        </w:rPr>
-        <w:t xml:space="preserve"> debe ser capaz de:</w:t>
-      </w:r>
-    </w:p>
-    <w:p>
-      <w:pPr>
-        <w:pStyle w:val="NormalWeb"/>
-        <w:numPr>
-          <w:ilvl w:val="0"/>
-          <w:numId w:val="8"/>
-        </w:numPr>
-        <w:spacing w:before="0" w:beforeAutospacing="0" w:after="0" w:afterAutospacing="0"/>
-        <w:rPr>
-          <w:rFonts w:ascii="Arial" w:hAnsi="Arial" w:cs="Arial"/>
-          <w:iCs/>
-          <w:sz w:val="22"/>
-          <w:szCs w:val="22"/>
-        </w:rPr>
-      </w:pPr>
-      <w:r>
-        <w:rPr>
-          <w:rFonts w:ascii="Arial" w:hAnsi="Arial" w:cs="Arial"/>
-          <w:iCs/>
-          <w:sz w:val="22"/>
-          <w:szCs w:val="22"/>
-        </w:rPr>
-        <w:t>Hacer lo mismo que un actor autenticado.</w:t>
-      </w:r>
-    </w:p>
-    <w:p>
-      <w:pPr>
-        <w:pStyle w:val="NormalWeb"/>
-        <w:numPr>
-          <w:ilvl w:val="0"/>
-          <w:numId w:val="8"/>
-        </w:numPr>
-        <w:spacing w:before="0" w:beforeAutospacing="0" w:after="0" w:afterAutospacing="0"/>
-        <w:rPr>
-          <w:rFonts w:ascii="Arial" w:hAnsi="Arial" w:cs="Arial"/>
-          <w:iCs/>
-          <w:sz w:val="22"/>
-          <w:szCs w:val="22"/>
-        </w:rPr>
-      </w:pPr>
-      <w:r>
-        <w:rPr>
-          <w:rFonts w:ascii="Arial" w:hAnsi="Arial" w:cs="Arial"/>
-          <w:iCs/>
-          <w:sz w:val="22"/>
-          <w:szCs w:val="22"/>
-        </w:rPr>
-        <w:t>Ges</w:t>
-      </w:r>
-      <w:r>
-        <w:rPr>
-          <w:rFonts w:ascii="Arial" w:hAnsi="Arial" w:cs="Arial"/>
-          <w:iCs/>
-          <w:sz w:val="22"/>
-          <w:szCs w:val="22"/>
-        </w:rPr>
-        <w:t>tionar sus animales: listar, crear, modificar y borrar:</w:t>
-      </w:r>
-    </w:p>
-    <w:p>
-      <w:pPr>
-        <w:pStyle w:val="NormalWeb"/>
-        <w:numPr>
-          <w:ilvl w:val="0"/>
-          <w:numId w:val="8"/>
-        </w:numPr>
-        <w:spacing w:before="0" w:beforeAutospacing="0" w:after="0" w:afterAutospacing="0"/>
-        <w:rPr>
-          <w:rFonts w:ascii="Arial" w:hAnsi="Arial" w:cs="Arial"/>
-          <w:iCs/>
-          <w:sz w:val="22"/>
-          <w:szCs w:val="22"/>
-        </w:rPr>
-      </w:pPr>
-      <w:r>
-        <w:rPr>
-          <w:rFonts w:ascii="Arial" w:hAnsi="Arial" w:cs="Arial"/>
-          <w:iCs/>
-          <w:sz w:val="22"/>
-          <w:szCs w:val="22"/>
-        </w:rPr>
-        <w:t>Registrar una nueva raza en el caso de que no exista en el sistema.</w:t>
-      </w:r>
-    </w:p>
-    <w:p>
-      <w:pPr>
-        <w:pStyle w:val="NormalWeb"/>
-        <w:numPr>
-          <w:ilvl w:val="0"/>
-          <w:numId w:val="8"/>
-        </w:numPr>
-        <w:spacing w:before="0" w:beforeAutospacing="0" w:after="0" w:afterAutospacing="0"/>
-        <w:rPr>
-          <w:rFonts w:ascii="Arial" w:hAnsi="Arial" w:cs="Arial"/>
-          <w:iCs/>
-          <w:sz w:val="22"/>
-          <w:szCs w:val="22"/>
-        </w:rPr>
-      </w:pPr>
-      <w:r>
-        <w:rPr>
-          <w:rFonts w:ascii="Arial" w:hAnsi="Arial" w:cs="Arial"/>
-          <w:iCs/>
-          <w:sz w:val="22"/>
-          <w:szCs w:val="22"/>
-        </w:rPr>
-        <w:t xml:space="preserve">Gestionar </w:t>
-      </w:r>
-      <w:r>
-        <w:rPr>
-          <w:rFonts w:ascii="Arial" w:hAnsi="Arial" w:cs="Arial"/>
-          <w:iCs/>
-          <w:sz w:val="22"/>
-          <w:szCs w:val="22"/>
-        </w:rPr>
-        <w:t xml:space="preserve">todos </w:t>
-      </w:r>
-      <w:r>
-        <w:rPr>
-          <w:rFonts w:ascii="Arial" w:hAnsi="Arial" w:cs="Arial"/>
-          <w:iCs/>
-          <w:sz w:val="22"/>
-          <w:szCs w:val="22"/>
-        </w:rPr>
-        <w:t>sus eventos</w:t>
-      </w:r>
-      <w:r>
-        <w:rPr>
-          <w:rFonts w:ascii="Arial" w:hAnsi="Arial" w:cs="Arial"/>
-          <w:iCs/>
-          <w:sz w:val="22"/>
-          <w:szCs w:val="22"/>
-        </w:rPr>
-        <w:t>, excepto los que ya han sido finalizados</w:t>
-      </w:r>
-      <w:r>
-        <w:rPr>
-          <w:rFonts w:ascii="Arial" w:hAnsi="Arial" w:cs="Arial"/>
-          <w:iCs/>
-          <w:sz w:val="22"/>
-          <w:szCs w:val="22"/>
-        </w:rPr>
-        <w:t>: listado, crear, modificar y borrar.</w:t>
-      </w:r>
-    </w:p>
-    <w:p>
-      <w:pPr>
-        <w:pStyle w:val="NormalWeb"/>
-        <w:numPr>
-          <w:ilvl w:val="0"/>
-          <w:numId w:val="8"/>
-        </w:numPr>
-        <w:spacing w:before="0" w:beforeAutospacing="0" w:after="0" w:afterAutospacing="0"/>
-        <w:rPr>
-          <w:rFonts w:ascii="Arial" w:hAnsi="Arial" w:cs="Arial"/>
-          <w:iCs/>
-          <w:sz w:val="22"/>
-          <w:szCs w:val="22"/>
-        </w:rPr>
-      </w:pPr>
-      <w:r>
-        <w:rPr>
-          <w:rFonts w:ascii="Arial" w:hAnsi="Arial" w:cs="Arial"/>
-          <w:iCs/>
-          <w:sz w:val="22"/>
-          <w:szCs w:val="22"/>
-        </w:rPr>
-        <w:t>Gestionar todas sus noticias: listar, crear, modificar</w:t>
-      </w:r>
-      <w:r>
-        <w:rPr>
-          <w:rFonts w:ascii="Arial" w:hAnsi="Arial" w:cs="Arial"/>
-          <w:iCs/>
-          <w:sz w:val="22"/>
-          <w:szCs w:val="22"/>
-        </w:rPr>
-        <w:t xml:space="preserve"> y borrar.</w:t>
-      </w:r>
-    </w:p>
-    <w:p>
-      <w:pPr>
-        <w:pStyle w:val="NormalWeb"/>
-        <w:numPr>
-          <w:ilvl w:val="0"/>
-          <w:numId w:val="8"/>
-        </w:numPr>
-        <w:spacing w:before="0" w:beforeAutospacing="0" w:after="0" w:afterAutospacing="0"/>
-        <w:rPr>
-          <w:rFonts w:ascii="Arial" w:hAnsi="Arial" w:cs="Arial"/>
-          <w:iCs/>
-          <w:sz w:val="22"/>
-          <w:szCs w:val="22"/>
-        </w:rPr>
-      </w:pPr>
-      <w:r>
-        <w:rPr>
-          <w:rFonts w:ascii="Arial" w:hAnsi="Arial" w:cs="Arial"/>
-          <w:iCs/>
-          <w:sz w:val="22"/>
-          <w:szCs w:val="22"/>
-        </w:rPr>
-        <w:t>Listar todas las valoraciones que ha recibido</w:t>
-      </w:r>
-    </w:p>
-    <w:p>
-      <w:pPr>
-        <w:pStyle w:val="NormalWeb"/>
-        <w:spacing w:before="0" w:beforeAutospacing="0" w:after="0" w:afterAutospacing="0"/>
-        <w:ind w:left="720"/>
-        <w:rPr>
-          <w:rFonts w:ascii="Arial" w:hAnsi="Arial" w:cs="Arial"/>
-          <w:iCs/>
-          <w:sz w:val="22"/>
-          <w:szCs w:val="22"/>
-        </w:rPr>
-      </w:pPr>
-    </w:p>
-    <w:p>
-      <w:pPr>
-        <w:pStyle w:val="NormalWeb"/>
-        <w:spacing w:before="0" w:beforeAutospacing="0" w:after="0" w:afterAutospacing="0"/>
-        <w:rPr>
-          <w:rFonts w:ascii="Arial" w:hAnsi="Arial" w:cs="Arial"/>
-          <w:iCs/>
-          <w:color w:val="0B5394"/>
-          <w:sz w:val="22"/>
-          <w:szCs w:val="22"/>
-        </w:rPr>
-      </w:pPr>
-    </w:p>
-    <w:p>
-      <w:pPr>
-        <w:pStyle w:val="NormalWeb"/>
-        <w:spacing w:before="0" w:beforeAutospacing="0" w:after="0" w:afterAutospacing="0"/>
-        <w:rPr>
-          <w:rFonts w:ascii="Arial" w:hAnsi="Arial" w:cs="Arial"/>
-          <w:iCs/>
-          <w:color w:val="0B5394"/>
-          <w:sz w:val="22"/>
-          <w:szCs w:val="22"/>
-        </w:rPr>
-      </w:pPr>
-      <w:r>
-        <w:rPr>
-          <w:rFonts w:ascii="Arial" w:hAnsi="Arial" w:cs="Arial"/>
-          <w:iCs/>
-          <w:color w:val="0B5394"/>
-          <w:sz w:val="22"/>
-          <w:szCs w:val="22"/>
-        </w:rPr>
-        <w:t xml:space="preserve">Un actor </w:t>
-      </w:r>
-      <w:r>
-        <w:rPr>
-          <w:rFonts w:ascii="Arial" w:hAnsi="Arial" w:cs="Arial"/>
-          <w:iCs/>
-          <w:color w:val="0B5394"/>
-          <w:sz w:val="22"/>
-          <w:szCs w:val="22"/>
-        </w:rPr>
-        <w:t xml:space="preserve">registrado como </w:t>
-      </w:r>
-      <w:r>
-        <w:rPr>
-          <w:rFonts w:ascii="Arial" w:hAnsi="Arial" w:cs="Arial"/>
-          <w:b/>
-          <w:iCs/>
-          <w:color w:val="0B5394"/>
-          <w:sz w:val="22"/>
-          <w:szCs w:val="22"/>
-        </w:rPr>
-        <w:t>asociación</w:t>
-      </w:r>
-      <w:r>
-        <w:rPr>
-          <w:rFonts w:ascii="Arial" w:hAnsi="Arial" w:cs="Arial"/>
-          <w:iCs/>
-          <w:color w:val="0B5394"/>
-          <w:sz w:val="22"/>
-          <w:szCs w:val="22"/>
-        </w:rPr>
-        <w:t xml:space="preserve"> debe ser capaz de:</w:t>
-      </w:r>
-    </w:p>
-    <w:p>
-      <w:pPr>
-        <w:pStyle w:val="NormalWeb"/>
-        <w:numPr>
-          <w:ilvl w:val="0"/>
-          <w:numId w:val="8"/>
-        </w:numPr>
-        <w:spacing w:before="0" w:beforeAutospacing="0" w:after="0" w:afterAutospacing="0"/>
-        <w:rPr>
-          <w:rFonts w:ascii="Arial" w:hAnsi="Arial" w:cs="Arial"/>
-          <w:iCs/>
-          <w:sz w:val="22"/>
-          <w:szCs w:val="22"/>
-        </w:rPr>
-      </w:pPr>
-      <w:r>
-        <w:rPr>
-          <w:rFonts w:ascii="Arial" w:hAnsi="Arial" w:cs="Arial"/>
-          <w:iCs/>
-          <w:sz w:val="22"/>
-          <w:szCs w:val="22"/>
-        </w:rPr>
-        <w:t>Hacer lo mismo que un actor autenticado.</w:t>
       </w:r>
     </w:p>
     <w:p>
@@ -4004,35 +3807,42 @@
           <w:rFonts w:ascii="Arial" w:hAnsi="Arial" w:cs="Arial"/>
           <w:b/>
         </w:rPr>
-        <w:t xml:space="preserve">exportar </w:t>
-      </w:r>
-      <w:r>
-        <w:rPr>
-          <w:rFonts w:ascii="Arial" w:hAnsi="Arial" w:cs="Arial"/>
-          <w:b/>
-        </w:rPr>
-        <w:t>información</w:t>
-      </w:r>
-      <w:r>
-        <w:rPr>
-          <w:rFonts w:ascii="Arial" w:hAnsi="Arial" w:cs="Arial"/>
-          <w:b/>
-        </w:rPr>
-        <w:t xml:space="preserve"> del perfil de usuario</w:t>
-      </w:r>
-      <w:r>
-        <w:rPr>
-          <w:rFonts w:ascii="Arial" w:hAnsi="Arial" w:cs="Arial"/>
-          <w:b/>
-        </w:rPr>
-        <w:t xml:space="preserve"> (no funcional)</w:t>
-      </w:r>
-    </w:p>
-    <w:p>
-      <w:pPr>
-        <w:numPr>
-          <w:ilvl w:val="0"/>
-          <w:numId w:val="5"/>
+        <w:t>filtro de palabras en comentarios</w:t>
+      </w:r>
+      <w:r>
+        <w:rPr>
+          <w:rFonts w:ascii="Arial" w:hAnsi="Arial" w:cs="Arial"/>
+          <w:b/>
+        </w:rPr>
+        <w:t xml:space="preserve"> y valoraciones</w:t>
+      </w:r>
+      <w:r>
+        <w:rPr>
+          <w:rFonts w:ascii="Arial" w:hAnsi="Arial" w:cs="Arial"/>
+          <w:b/>
+        </w:rPr>
+        <w:t xml:space="preserve"> (antes de crea</w:t>
+      </w:r>
+      <w:r>
+        <w:rPr>
+          <w:rFonts w:ascii="Arial" w:hAnsi="Arial" w:cs="Arial"/>
+          <w:b/>
+        </w:rPr>
+        <w:t>r</w:t>
+      </w:r>
+      <w:r>
+        <w:rPr>
+          <w:rFonts w:ascii="Arial" w:hAnsi="Arial" w:cs="Arial"/>
+          <w:b/>
+        </w:rPr>
+        <w:t>)</w:t>
+      </w:r>
+    </w:p>
+    <w:p>
+      <w:pPr>
+        <w:numPr>
+          <w:ilvl w:val="0"/>
+          <w:numId w:val="2"/>
         </w:numPr>
         <w:pBdr>
           <w:top w:val="nil"/>
@@ -4052,39 +3862,19 @@
           <w:rFonts w:ascii="Arial" w:hAnsi="Arial" w:cs="Arial"/>
           <w:b/>
         </w:rPr>
-        <w:t>filtro de palabras en comentarios</w:t>
-      </w:r>
-      <w:r>
-        <w:rPr>
-          <w:rFonts w:ascii="Arial" w:hAnsi="Arial" w:cs="Arial"/>
-          <w:b/>
-        </w:rPr>
-        <w:t xml:space="preserve"> y valoraciones</w:t>
-      </w:r>
-      <w:r>
-        <w:rPr>
-          <w:rFonts w:ascii="Arial" w:hAnsi="Arial" w:cs="Arial"/>
-          <w:b/>
-        </w:rPr>
-        <w:t xml:space="preserve"> (antes de crea</w:t>
-      </w:r>
-      <w:r>
-        <w:rPr>
-          <w:rFonts w:ascii="Arial" w:hAnsi="Arial" w:cs="Arial"/>
-          <w:b/>
-        </w:rPr>
-        <w:t>r</w:t>
-      </w:r>
-      <w:r>
-        <w:rPr>
-          <w:rFonts w:ascii="Arial" w:hAnsi="Arial" w:cs="Arial"/>
-          <w:b/>
-        </w:rPr>
-        <w:t>)</w:t>
-      </w:r>
-    </w:p>
-    <w:p>
-      <w:pPr>
+        <w:t>Modelo conceptual</w:t>
+      </w:r>
+      <w:r>
+        <w:rPr>
+          <w:rFonts w:ascii="Arial" w:hAnsi="Arial" w:cs="Arial"/>
+          <w:b/>
+        </w:rPr>
+        <w:t>.</w:t>
+      </w:r>
+    </w:p>
+    <w:p>
+      <w:pPr>
+        <w:pStyle w:val="Prrafodelista"/>
         <w:numPr>
           <w:ilvl w:val="0"/>
           <w:numId w:val="2"/>
@@ -4096,22 +3886,38 @@
           <w:right w:val="nil"/>
           <w:between w:val="nil"/>
         </w:pBdr>
-        <w:contextualSpacing/>
-        <w:rPr>
-          <w:rFonts w:ascii="Arial" w:hAnsi="Arial" w:cs="Arial"/>
-          <w:b/>
-        </w:rPr>
-      </w:pPr>
-      <w:r>
-        <w:rPr>
-          <w:rFonts w:ascii="Arial" w:hAnsi="Arial" w:cs="Arial"/>
-          <w:b/>
-        </w:rPr>
-        <w:t>compartir enlace documento</w:t>
-      </w:r>
-    </w:p>
-    <w:p>
-      <w:pPr>
+        <w:rPr>
+          <w:b/>
+        </w:rPr>
+      </w:pPr>
+      <w:r>
+        <w:rPr>
+          <w:b/>
+        </w:rPr>
+        <w:t>Tablón</w:t>
+      </w:r>
+      <w:r>
+        <w:rPr>
+          <w:b/>
+        </w:rPr>
+        <w:t xml:space="preserve"> de anuncios</w:t>
+      </w:r>
+      <w:r>
+        <w:rPr>
+          <w:b/>
+        </w:rPr>
+        <w:t xml:space="preserve"> y noticias</w:t>
+      </w:r>
+      <w:r>
+        <w:rPr>
+          <w:b/>
+        </w:rPr>
+        <w:t xml:space="preserve"> en primer plano y después ya ordenar por los dos botones de anuncios/noticias</w:t>
+      </w:r>
+    </w:p>
+    <w:p>
+      <w:pPr>
+        <w:pStyle w:val="Prrafodelista"/>
         <w:numPr>
           <w:ilvl w:val="0"/>
           <w:numId w:val="2"/>
@@ -4123,23 +3929,41 @@
           <w:right w:val="nil"/>
           <w:between w:val="nil"/>
         </w:pBdr>
-        <w:contextualSpacing/>
-        <w:rPr>
-          <w:rFonts w:ascii="Arial" w:hAnsi="Arial" w:cs="Arial"/>
-          <w:b/>
-        </w:rPr>
-      </w:pPr>
-      <w:r>
-        <w:rPr>
-          <w:rFonts w:ascii="Arial" w:hAnsi="Arial" w:cs="Arial"/>
+        <w:rPr>
+          <w:b/>
+        </w:rPr>
+      </w:pPr>
+      <w:r>
+        <w:rPr>
           <w:b/>
         </w:rPr>
         <w:lastRenderedPageBreak/>
-        <w:t>Requisitos funcionales, objetivos, requisitos de información, mockup.</w:t>
-      </w:r>
-    </w:p>
-    <w:p>
-      <w:pPr>
+        <w:t xml:space="preserve">Mockups de </w:t>
+      </w:r>
+      <w:proofErr w:type="spellStart"/>
+      <w:r>
+        <w:rPr>
+          <w:b/>
+        </w:rPr>
+        <w:t>login</w:t>
+      </w:r>
+      <w:proofErr w:type="spellEnd"/>
+      <w:r>
+        <w:rPr>
+          <w:b/>
+        </w:rPr>
+        <w:t xml:space="preserve"> y registro.</w:t>
+      </w:r>
+      <w:bookmarkStart w:id="1" w:name="_GoBack"/>
+      <w:bookmarkEnd w:id="1"/>
+    </w:p>
+    <w:p>
+      <w:pPr>
+        <w:pStyle w:val="Prrafodelista"/>
+        <w:numPr>
+          <w:ilvl w:val="0"/>
+          <w:numId w:val="2"/>
+        </w:numPr>
         <w:pBdr>
           <w:top w:val="nil"/>
           <w:left w:val="nil"/>
@@ -4148,6 +3972,43 @@
           <w:between w:val="nil"/>
         </w:pBdr>
         <w:rPr>
+          <w:b/>
+        </w:rPr>
+      </w:pPr>
+      <w:r>
+        <w:rPr>
+          <w:b/>
+        </w:rPr>
+        <w:t>Ordenar funcionalidades</w:t>
+      </w:r>
+    </w:p>
+    <w:p>
+      <w:pPr>
+        <w:pStyle w:val="Prrafodelista"/>
+        <w:pBdr>
+          <w:top w:val="nil"/>
+          <w:left w:val="nil"/>
+          <w:bottom w:val="nil"/>
+          <w:right w:val="nil"/>
+          <w:between w:val="nil"/>
+        </w:pBdr>
+        <w:rPr>
+          <w:rFonts w:ascii="Arial" w:hAnsi="Arial" w:cs="Arial"/>
+          <w:b/>
+        </w:rPr>
+      </w:pPr>
+    </w:p>
+    <w:p>
+      <w:pPr>
+        <w:pStyle w:val="Prrafodelista"/>
+        <w:pBdr>
+          <w:top w:val="nil"/>
+          <w:left w:val="nil"/>
+          <w:bottom w:val="nil"/>
+          <w:right w:val="nil"/>
+          <w:between w:val="nil"/>
+        </w:pBdr>
+        <w:rPr>
           <w:rFonts w:ascii="Arial" w:hAnsi="Arial" w:cs="Arial"/>
           <w:b/>
         </w:rPr>
@@ -4166,7 +4027,7 @@
           <w:rFonts w:ascii="Arial" w:hAnsi="Arial" w:cs="Arial"/>
           <w:b/>
         </w:rPr>
-        <w:t xml:space="preserve"> 8, a las 5:30 tutoría</w:t>
+        <w:t xml:space="preserve"> 22, a las 5:30 tutoría</w:t>
       </w:r>
     </w:p>
     <w:p>

</xml_diff>